<commit_message>
Agrega Herramientas, entorno e infraestructura
</commit_message>
<xml_diff>
--- a/Documentos/RSAC_PGC.docx
+++ b/Documentos/RSAC_PGC.docx
@@ -1,6 +1,6 @@
 
 <file path=word/document.xml><?xml version="1.0" encoding="utf-8"?>
-<w:document xmlns:wpc="http://schemas.microsoft.com/office/word/2010/wordprocessingCanvas" xmlns:cx="http://schemas.microsoft.com/office/drawing/2014/chartex" xmlns:cx1="http://schemas.microsoft.com/office/drawing/2015/9/8/chartex" xmlns:cx2="http://schemas.microsoft.com/office/drawing/2015/10/21/chartex" xmlns:cx3="http://schemas.microsoft.com/office/drawing/2016/5/9/chartex" xmlns:cx4="http://schemas.microsoft.com/office/drawing/2016/5/10/chartex" xmlns:cx5="http://schemas.microsoft.com/office/drawing/2016/5/11/chartex" xmlns:cx6="http://schemas.microsoft.com/office/drawing/2016/5/12/chartex" xmlns:cx7="http://schemas.microsoft.com/office/drawing/2016/5/13/chartex" xmlns:cx8="http://schemas.microsoft.com/office/drawing/2016/5/14/chartex" xmlns:mc="http://schemas.openxmlformats.org/markup-compatibility/2006" xmlns:aink="http://schemas.microsoft.com/office/drawing/2016/ink" xmlns:am3d="http://schemas.microsoft.com/office/drawing/2017/model3d" xmlns:o="urn:schemas-microsoft-com:office:office" xmlns:r="http://schemas.openxmlformats.org/officeDocument/2006/relationships" xmlns:m="http://schemas.openxmlformats.org/officeDocument/2006/math" xmlns:v="urn:schemas-microsoft-com:vml" xmlns:wp14="http://schemas.microsoft.com/office/word/2010/wordprocessingDrawing" xmlns:wp="http://schemas.openxmlformats.org/drawingml/2006/wordprocessingDrawing" xmlns:w10="urn:schemas-microsoft-com:office:word" xmlns:w="http://schemas.openxmlformats.org/wordprocessingml/2006/main" xmlns:w14="http://schemas.microsoft.com/office/word/2010/wordml" xmlns:w15="http://schemas.microsoft.com/office/word/2012/wordml" xmlns:w16cid="http://schemas.microsoft.com/office/word/2016/wordml/cid" xmlns:w16se="http://schemas.microsoft.com/office/word/2015/wordml/symex" xmlns:wpg="http://schemas.microsoft.com/office/word/2010/wordprocessingGroup" xmlns:wpi="http://schemas.microsoft.com/office/word/2010/wordprocessingInk" xmlns:wne="http://schemas.microsoft.com/office/word/2006/wordml" xmlns:wps="http://schemas.microsoft.com/office/word/2010/wordprocessingShape" mc:Ignorable="w14 w15 w16se w16cid wp14">
+<w:document xmlns:wpc="http://schemas.microsoft.com/office/word/2010/wordprocessingCanvas" xmlns:mo="http://schemas.microsoft.com/office/mac/office/2008/main" xmlns:mc="http://schemas.openxmlformats.org/markup-compatibility/2006" xmlns:mv="urn:schemas-microsoft-com:mac:vml" xmlns:o="urn:schemas-microsoft-com:office:office" xmlns:r="http://schemas.openxmlformats.org/officeDocument/2006/relationships" xmlns:m="http://schemas.openxmlformats.org/officeDocument/2006/math" xmlns:v="urn:schemas-microsoft-com:vml" xmlns:wp14="http://schemas.microsoft.com/office/word/2010/wordprocessingDrawing" xmlns:wp="http://schemas.openxmlformats.org/drawingml/2006/wordprocessingDrawing" xmlns:w10="urn:schemas-microsoft-com:office:word" xmlns:w="http://schemas.openxmlformats.org/wordprocessingml/2006/main" xmlns:w14="http://schemas.microsoft.com/office/word/2010/wordml" xmlns:w15="http://schemas.microsoft.com/office/word/2012/wordml" xmlns:wpg="http://schemas.microsoft.com/office/word/2010/wordprocessingGroup" xmlns:wpi="http://schemas.microsoft.com/office/word/2010/wordprocessingInk" xmlns:wne="http://schemas.microsoft.com/office/word/2006/wordml" xmlns:wps="http://schemas.microsoft.com/office/word/2010/wordprocessingShape" mc:Ignorable="w14 w15 wp14">
   <w:body>
     <w:sdt>
       <w:sdtPr>
@@ -129,7 +129,7 @@
               </mc:Choice>
               <mc:Fallback>
                 <w:pict>
-                  <v:rect w14:anchorId="34B9810D" id="4 Rectángulo" o:spid="_x0000_s1026" style="position:absolute;left:0;text-align:left;margin-left:0;margin-top:-42.3pt;width:549.8pt;height:732pt;z-index:-251666944;visibility:visible;mso-wrap-style:square;mso-width-percent:0;mso-height-percent:0;mso-wrap-distance-left:9pt;mso-wrap-distance-top:0;mso-wrap-distance-right:9pt;mso-wrap-distance-bottom:0;mso-position-horizontal:center;mso-position-horizontal-relative:margin;mso-position-vertical:absolute;mso-position-vertical-relative:text;mso-width-percent:0;mso-height-percent:0;mso-width-relative:margin;mso-height-relative:margin;v-text-anchor:middle" o:gfxdata="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" fillcolor="white [3201]" strokecolor="#1f497d [3215]" strokeweight="2pt">
+                  <v:rect w14:anchorId="34B9810D" id="_x0034__x0020_Rect_x00e1_ngulo" o:spid="_x0000_s1026" style="position:absolute;left:0;text-align:left;margin-left:0;margin-top:-42.25pt;width:549.8pt;height:732pt;z-index:-251666944;visibility:visible;mso-wrap-style:square;mso-width-percent:0;mso-height-percent:0;mso-wrap-distance-left:9pt;mso-wrap-distance-top:0;mso-wrap-distance-right:9pt;mso-wrap-distance-bottom:0;mso-position-horizontal:center;mso-position-horizontal-relative:margin;mso-position-vertical:absolute;mso-position-vertical-relative:text;mso-width-percent:0;mso-height-percent:0;mso-width-relative:margin;mso-height-relative:margin;v-text-anchor:middle" o:gfxdata="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" fillcolor="white [3201]" strokecolor="#1f497d [3215]" strokeweight="2pt">
                     <v:textbox>
                       <w:txbxContent>
                         <w:p>
@@ -217,7 +217,7 @@
                   </wp:anchor>
                 </w:drawing>
               </mc:Choice>
-              <mc:Fallback xmlns:mo="http://schemas.microsoft.com/office/mac/office/2008/main" xmlns:mv="urn:schemas-microsoft-com:mac:vml">
+              <mc:Fallback xmlns:cx="http://schemas.microsoft.com/office/drawing/2014/chartex" xmlns:cx1="http://schemas.microsoft.com/office/drawing/2015/9/8/chartex" xmlns:cx2="http://schemas.microsoft.com/office/drawing/2015/10/21/chartex" xmlns:cx3="http://schemas.microsoft.com/office/drawing/2016/5/9/chartex" xmlns:cx4="http://schemas.microsoft.com/office/drawing/2016/5/10/chartex" xmlns:cx5="http://schemas.microsoft.com/office/drawing/2016/5/11/chartex" xmlns:cx6="http://schemas.microsoft.com/office/drawing/2016/5/12/chartex" xmlns:cx7="http://schemas.microsoft.com/office/drawing/2016/5/13/chartex" xmlns:cx8="http://schemas.microsoft.com/office/drawing/2016/5/14/chartex" xmlns:aink="http://schemas.microsoft.com/office/drawing/2016/ink" xmlns:am3d="http://schemas.microsoft.com/office/drawing/2017/model3d" xmlns:w16cid="http://schemas.microsoft.com/office/word/2016/wordml/cid" xmlns:w16se="http://schemas.microsoft.com/office/word/2015/wordml/symex">
                 <w:pict>
                   <v:rect w14:anchorId="12366E7F" id="3 Rectángulo" o:spid="_x0000_s1026" style="position:absolute;margin-left:-86pt;margin-top:-70.85pt;width:614.35pt;height:11in;z-index:-251667968;visibility:visible;mso-wrap-style:square;mso-width-percent:0;mso-wrap-distance-left:9pt;mso-wrap-distance-top:0;mso-wrap-distance-right:9pt;mso-wrap-distance-bottom:0;mso-position-horizontal:absolute;mso-position-horizontal-relative:text;mso-position-vertical:absolute;mso-position-vertical-relative:text;mso-width-percent:0;mso-width-relative:margin;v-text-anchor:middle" o:gfxdata="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" fillcolor="#1f497d [3215]" stroked="f" strokeweight="2pt"/>
                 </w:pict>
@@ -573,7 +573,7 @@
               </mc:Choice>
               <mc:Fallback>
                 <w:pict>
-                  <v:rect w14:anchorId="4A8EF889" id="Rectángulo 16" o:spid="_x0000_s1027" style="position:absolute;margin-left:0;margin-top:340.95pt;width:548.45pt;height:59.85pt;z-index:251647488;visibility:visible;mso-wrap-style:square;mso-width-percent:0;mso-height-percent:0;mso-wrap-distance-left:9pt;mso-wrap-distance-top:0;mso-wrap-distance-right:9pt;mso-wrap-distance-bottom:0;mso-position-horizontal:center;mso-position-horizontal-relative:margin;mso-position-vertical:absolute;mso-position-vertical-relative:page;mso-width-percent:0;mso-height-percent:0;mso-width-relative:page;mso-height-relative:page;v-text-anchor:middle" o:gfxdata="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" o:allowincell="f" fillcolor="#272727 [2749]" stroked="f" strokeweight="1pt">
+                  <v:rect w14:anchorId="4A8EF889" id="Rect_x00e1_ngulo_x0020_16" o:spid="_x0000_s1027" style="position:absolute;margin-left:0;margin-top:340.95pt;width:548.45pt;height:59.85pt;z-index:251647488;visibility:visible;mso-wrap-style:square;mso-width-percent:0;mso-height-percent:0;mso-wrap-distance-left:9pt;mso-wrap-distance-top:0;mso-wrap-distance-right:9pt;mso-wrap-distance-bottom:0;mso-position-horizontal:center;mso-position-horizontal-relative:margin;mso-position-vertical:absolute;mso-position-vertical-relative:page;mso-width-percent:0;mso-height-percent:0;mso-width-relative:page;mso-height-relative:page;v-text-anchor:middle" o:gfxdata="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" o:allowincell="f" fillcolor="#272727 [2749]" stroked="f" strokeweight="1pt">
                     <v:textbox inset="14.4pt,,14.4pt">
                       <w:txbxContent>
                         <w:p>
@@ -699,7 +699,7 @@
                     <wp:positionV relativeFrom="paragraph">
                       <wp:posOffset>306070</wp:posOffset>
                     </wp:positionV>
-                    <wp:extent cx="4150360" cy="535305"/>
+                    <wp:extent cx="4150360" cy="1303020"/>
                     <wp:effectExtent l="0" t="0" r="2540" b="0"/>
                     <wp:wrapSquare wrapText="bothSides"/>
                     <wp:docPr id="10" name="Cuadro de texto 2"/>
@@ -715,7 +715,7 @@
                           <wps:spPr bwMode="auto">
                             <a:xfrm>
                               <a:off x="0" y="0"/>
-                              <a:ext cx="4150360" cy="535305"/>
+                              <a:ext cx="4150360" cy="1303020"/>
                             </a:xfrm>
                             <a:prstGeom prst="rect">
                               <a:avLst/>
@@ -854,11 +854,11 @@
               </mc:Choice>
               <mc:Fallback>
                 <w:pict>
-                  <v:shapetype w14:anchorId="0B7036EC" id="_x0000_t202" coordsize="21600,21600" o:spt="202" path="m,l,21600r21600,l21600,xe">
+                  <v:shapetype w14:anchorId="0B7036EC" id="_x0000_t202" coordsize="21600,21600" o:spt="202" path="m0,0l0,21600,21600,21600,21600,0xe">
                     <v:stroke joinstyle="miter"/>
                     <v:path gradientshapeok="t" o:connecttype="rect"/>
                   </v:shapetype>
-                  <v:shape id="Cuadro de texto 2" o:spid="_x0000_s1028" type="#_x0000_t202" style="position:absolute;left:0;text-align:left;margin-left:150.45pt;margin-top:24.1pt;width:326.8pt;height:42.15pt;z-index:251662336;visibility:visible;mso-wrap-style:square;mso-width-percent:0;mso-height-percent:200;mso-wrap-distance-left:9pt;mso-wrap-distance-top:3.6pt;mso-wrap-distance-right:9pt;mso-wrap-distance-bottom:3.6pt;mso-position-horizontal:absolute;mso-position-horizontal-relative:margin;mso-position-vertical:absolute;mso-position-vertical-relative:text;mso-width-percent:0;mso-height-percent:200;mso-width-relative:margin;mso-height-relative:margin;v-text-anchor:top" o:gfxdata="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" stroked="f">
+                  <v:shape id="Cuadro_x0020_de_x0020_texto_x0020_2" o:spid="_x0000_s1028" type="#_x0000_t202" style="position:absolute;left:0;text-align:left;margin-left:150.45pt;margin-top:24.1pt;width:326.8pt;height:102.6pt;z-index:251662336;visibility:visible;mso-wrap-style:square;mso-width-percent:0;mso-height-percent:200;mso-wrap-distance-left:9pt;mso-wrap-distance-top:3.6pt;mso-wrap-distance-right:9pt;mso-wrap-distance-bottom:3.6pt;mso-position-horizontal:absolute;mso-position-horizontal-relative:margin;mso-position-vertical:absolute;mso-position-vertical-relative:text;mso-width-percent:0;mso-height-percent:200;mso-width-relative:margin;mso-height-relative:margin;v-text-anchor:top" o:gfxdata="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" stroked="f">
                     <v:textbox style="mso-fit-shape-to-text:t">
                       <w:txbxContent>
                         <w:p>
@@ -1266,7 +1266,7 @@
               </mc:Choice>
               <mc:Fallback>
                 <w:pict>
-                  <v:shape w14:anchorId="3D064566" id="_x0000_s1029" type="#_x0000_t202" style="position:absolute;left:0;text-align:left;margin-left:0;margin-top:15.2pt;width:309.75pt;height:39.45pt;z-index:251664384;visibility:visible;mso-wrap-style:square;mso-width-percent:0;mso-height-percent:200;mso-wrap-distance-left:9pt;mso-wrap-distance-top:3.6pt;mso-wrap-distance-right:9pt;mso-wrap-distance-bottom:3.6pt;mso-position-horizontal:center;mso-position-horizontal-relative:margin;mso-position-vertical:absolute;mso-position-vertical-relative:text;mso-width-percent:0;mso-height-percent:200;mso-width-relative:margin;mso-height-relative:margin;v-text-anchor:top" o:gfxdata="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" stroked="f">
+                  <v:shape w14:anchorId="3D064566" id="_x0000_s1029" type="#_x0000_t202" style="position:absolute;left:0;text-align:left;margin-left:0;margin-top:15.2pt;width:309.75pt;height:39.45pt;z-index:251664384;visibility:visible;mso-wrap-style:square;mso-width-percent:0;mso-height-percent:200;mso-wrap-distance-left:9pt;mso-wrap-distance-top:3.6pt;mso-wrap-distance-right:9pt;mso-wrap-distance-bottom:3.6pt;mso-position-horizontal:center;mso-position-horizontal-relative:margin;mso-position-vertical:absolute;mso-position-vertical-relative:text;mso-width-percent:0;mso-height-percent:200;mso-width-relative:margin;mso-height-relative:margin;v-text-anchor:top" o:gfxdata="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" stroked="f">
                     <v:textbox style="mso-fit-shape-to-text:t">
                       <w:txbxContent>
                         <w:p>
@@ -3275,6 +3275,7 @@
                   <w:pStyle w:val="TableContents"/>
                   <w:jc w:val="center"/>
                   <w:rPr>
+                    <w:rFonts w:hint="eastAsia"/>
                     <w:sz w:val="22"/>
                     <w:szCs w:val="22"/>
                   </w:rPr>
@@ -3304,6 +3305,7 @@
                   <w:pStyle w:val="TableContents"/>
                   <w:jc w:val="center"/>
                   <w:rPr>
+                    <w:rFonts w:hint="eastAsia"/>
                     <w:sz w:val="22"/>
                     <w:szCs w:val="22"/>
                   </w:rPr>
@@ -3333,6 +3335,7 @@
                   <w:pStyle w:val="TableContents"/>
                   <w:jc w:val="center"/>
                   <w:rPr>
+                    <w:rFonts w:hint="eastAsia"/>
                     <w:sz w:val="22"/>
                     <w:szCs w:val="22"/>
                   </w:rPr>
@@ -3362,6 +3365,7 @@
                   <w:pStyle w:val="TableContents"/>
                   <w:jc w:val="center"/>
                   <w:rPr>
+                    <w:rFonts w:hint="eastAsia"/>
                     <w:sz w:val="22"/>
                     <w:szCs w:val="22"/>
                   </w:rPr>
@@ -3372,6 +3376,128 @@
                     <w:szCs w:val="22"/>
                   </w:rPr>
                   <w:t>27/04//2018</w:t>
+                </w:r>
+              </w:p>
+            </w:tc>
+          </w:tr>
+          <w:tr>
+            <w:tc>
+              <w:tcPr>
+                <w:tcW w:w="993" w:type="dxa"/>
+                <w:tcMar>
+                  <w:top w:w="55" w:type="dxa"/>
+                  <w:left w:w="55" w:type="dxa"/>
+                  <w:bottom w:w="55" w:type="dxa"/>
+                  <w:right w:w="55" w:type="dxa"/>
+                </w:tcMar>
+                <w:vAlign w:val="center"/>
+              </w:tcPr>
+              <w:p>
+                <w:pPr>
+                  <w:pStyle w:val="TableContents"/>
+                  <w:jc w:val="center"/>
+                  <w:rPr>
+                    <w:rFonts w:hint="eastAsia"/>
+                    <w:sz w:val="22"/>
+                    <w:szCs w:val="22"/>
+                  </w:rPr>
+                </w:pPr>
+                <w:r>
+                  <w:rPr>
+                    <w:sz w:val="22"/>
+                    <w:szCs w:val="22"/>
+                  </w:rPr>
+                  <w:t>3.1</w:t>
+                </w:r>
+              </w:p>
+            </w:tc>
+            <w:tc>
+              <w:tcPr>
+                <w:tcW w:w="2763" w:type="dxa"/>
+                <w:tcMar>
+                  <w:top w:w="55" w:type="dxa"/>
+                  <w:left w:w="55" w:type="dxa"/>
+                  <w:bottom w:w="55" w:type="dxa"/>
+                  <w:right w:w="55" w:type="dxa"/>
+                </w:tcMar>
+                <w:vAlign w:val="center"/>
+              </w:tcPr>
+              <w:p>
+                <w:pPr>
+                  <w:pStyle w:val="TableContents"/>
+                  <w:jc w:val="center"/>
+                  <w:rPr>
+                    <w:rFonts w:hint="eastAsia"/>
+                    <w:sz w:val="22"/>
+                    <w:szCs w:val="22"/>
+                  </w:rPr>
+                </w:pPr>
+                <w:r>
+                  <w:rPr>
+                    <w:sz w:val="22"/>
+                    <w:szCs w:val="22"/>
+                  </w:rPr>
+                  <w:t>Identificación de herramientas</w:t>
+                </w:r>
+              </w:p>
+            </w:tc>
+            <w:tc>
+              <w:tcPr>
+                <w:tcW w:w="3332" w:type="dxa"/>
+                <w:tcMar>
+                  <w:top w:w="55" w:type="dxa"/>
+                  <w:left w:w="55" w:type="dxa"/>
+                  <w:bottom w:w="55" w:type="dxa"/>
+                  <w:right w:w="55" w:type="dxa"/>
+                </w:tcMar>
+                <w:vAlign w:val="center"/>
+              </w:tcPr>
+              <w:p>
+                <w:pPr>
+                  <w:pStyle w:val="TableContents"/>
+                  <w:jc w:val="center"/>
+                  <w:rPr>
+                    <w:rFonts w:hint="eastAsia"/>
+                    <w:sz w:val="22"/>
+                    <w:szCs w:val="22"/>
+                  </w:rPr>
+                </w:pPr>
+                <w:r>
+                  <w:rPr>
+                    <w:sz w:val="22"/>
+                    <w:szCs w:val="22"/>
+                  </w:rPr>
+                  <w:t>Gianmar Sanchez</w:t>
+                </w:r>
+              </w:p>
+            </w:tc>
+            <w:tc>
+              <w:tcPr>
+                <w:tcW w:w="1982" w:type="dxa"/>
+                <w:tcMar>
+                  <w:top w:w="55" w:type="dxa"/>
+                  <w:left w:w="55" w:type="dxa"/>
+                  <w:bottom w:w="55" w:type="dxa"/>
+                  <w:right w:w="55" w:type="dxa"/>
+                </w:tcMar>
+                <w:vAlign w:val="center"/>
+              </w:tcPr>
+              <w:p>
+                <w:pPr>
+                  <w:pStyle w:val="TableContents"/>
+                  <w:jc w:val="center"/>
+                  <w:rPr>
+                    <w:rFonts w:hint="eastAsia"/>
+                    <w:sz w:val="22"/>
+                    <w:szCs w:val="22"/>
+                  </w:rPr>
+                </w:pPr>
+                <w:r>
+                  <w:rPr>
+                    <w:sz w:val="22"/>
+                    <w:szCs w:val="22"/>
+                  </w:rPr>
+                  <w:t>28/04/2018</w:t>
                 </w:r>
               </w:p>
             </w:tc>
@@ -4184,8 +4310,6 @@
               <w:u w:val="single"/>
             </w:rPr>
           </w:pPr>
-          <w:bookmarkStart w:id="4" w:name="_GoBack"/>
-          <w:bookmarkEnd w:id="4"/>
         </w:p>
         <w:p>
           <w:pPr>
@@ -4406,14 +4530,14 @@
           <w:lang w:val="es-ES_tradnl"/>
         </w:rPr>
       </w:pPr>
-      <w:bookmarkStart w:id="5" w:name="_Toc512551651"/>
+      <w:bookmarkStart w:id="4" w:name="_Toc512551651"/>
       <w:r>
         <w:rPr>
           <w:b/>
         </w:rPr>
         <w:t>Introducción</w:t>
       </w:r>
-      <w:bookmarkEnd w:id="5"/>
+      <w:bookmarkEnd w:id="4"/>
     </w:p>
     <w:p>
       <w:pPr>
@@ -4468,23 +4592,7 @@
         <w:ind w:left="708"/>
       </w:pPr>
       <w:r>
-        <w:t xml:space="preserve">La gestión de la configuración ha surgido como una ayuda eficaz para mantener orden durante la realización de cualquier producto de software, por lo que en ISS </w:t>
-      </w:r>
-      <w:proofErr w:type="spellStart"/>
-      <w:r>
-        <w:t>Consulting</w:t>
-      </w:r>
-      <w:proofErr w:type="spellEnd"/>
-      <w:r>
-        <w:t xml:space="preserve"> se hará el uso de esta para que el equipo de trabajo pueda manejar y tener un control eficiente de las versiones del producto y los documentos que se desarrollarán. Con esto se evitará que ocurran problemas entre integrantes del equipo de trabajo al realizar actualizaciones a los documentos del proyecto o el código fuente del software que se realicen en ISS </w:t>
-      </w:r>
-      <w:proofErr w:type="spellStart"/>
-      <w:r>
-        <w:t>Consulting</w:t>
-      </w:r>
-      <w:proofErr w:type="spellEnd"/>
-      <w:r>
-        <w:t>. Cabe resaltar que se podrá disponer de la información necesaria para tomar decisiones sobre cualquier cambio en un elemento de configuración, que apoyará la toma de decisiones en base a las líneas base que se tengan gestionadas.</w:t>
+        <w:t>La gestión de la configuración ha surgido como una ayuda eficaz para mantener orden durante la realización de cualquier producto de software, por lo que en ISS Consulting se hará el uso de esta para que el equipo de trabajo pueda manejar y tener un control eficiente de las versiones del producto y los documentos que se desarrollarán. Con esto se evitará que ocurran problemas entre integrantes del equipo de trabajo al realizar actualizaciones a los documentos del proyecto o el código fuente del software que se realicen en ISS Consulting. Cabe resaltar que se podrá disponer de la información necesaria para tomar decisiones sobre cualquier cambio en un elemento de configuración, que apoyará la toma de decisiones en base a las líneas base que se tengan gestionadas.</w:t>
       </w:r>
     </w:p>
     <w:p>
@@ -4686,14 +4794,14 @@
           <w:lang w:val="es-ES_tradnl"/>
         </w:rPr>
       </w:pPr>
-      <w:bookmarkStart w:id="6" w:name="_Toc512551652"/>
+      <w:bookmarkStart w:id="5" w:name="_Toc512551652"/>
       <w:r>
         <w:rPr>
           <w:b/>
         </w:rPr>
         <w:t>Propósito</w:t>
       </w:r>
-      <w:bookmarkEnd w:id="6"/>
+      <w:bookmarkEnd w:id="5"/>
     </w:p>
     <w:p>
       <w:pPr>
@@ -4722,21 +4830,7 @@
         <w:rPr>
           <w:lang w:val="es-ES_tradnl"/>
         </w:rPr>
-        <w:t xml:space="preserve">Tambien ayudara a manejar de formas eficiente el versionado no solo de la fuente, que contiene el código fuente de nuestros proyectos, sino también de los documentos importantes asociados a estos proyectos, además de ayudar también a la gestión de los </w:t>
-      </w:r>
-      <w:proofErr w:type="spellStart"/>
-      <w:r>
-        <w:rPr>
-          <w:lang w:val="es-ES_tradnl"/>
-        </w:rPr>
-        <w:t>releases</w:t>
-      </w:r>
-      <w:proofErr w:type="spellEnd"/>
-      <w:r>
-        <w:rPr>
-          <w:lang w:val="es-ES_tradnl"/>
-        </w:rPr>
-        <w:t>.</w:t>
+        <w:t>Tambien ayudara a manejar de formas eficiente el versionado no solo de la fuente, que contiene el código fuente de nuestros proyectos, sino también de los documentos importantes asociados a estos proyectos, además de ayudar también a la gestión de los releases.</w:t>
       </w:r>
     </w:p>
     <w:p>
@@ -4753,14 +4847,14 @@
           <w:b/>
         </w:rPr>
       </w:pPr>
-      <w:bookmarkStart w:id="7" w:name="_Toc512551653"/>
+      <w:bookmarkStart w:id="6" w:name="_Toc512551653"/>
       <w:r>
         <w:rPr>
           <w:b/>
         </w:rPr>
         <w:t>Aplicabilidad</w:t>
       </w:r>
-      <w:bookmarkEnd w:id="7"/>
+      <w:bookmarkEnd w:id="6"/>
     </w:p>
     <w:p>
       <w:pPr>
@@ -4774,21 +4868,7 @@
         <w:rPr>
           <w:lang w:val="es-ES_tradnl"/>
         </w:rPr>
-        <w:t xml:space="preserve">Este plan de gestión de configuración se hará aplicable a todos los proyectos que realice ISS </w:t>
-      </w:r>
-      <w:proofErr w:type="spellStart"/>
-      <w:r>
-        <w:rPr>
-          <w:lang w:val="es-ES_tradnl"/>
-        </w:rPr>
-        <w:t>Consulting</w:t>
-      </w:r>
-      <w:proofErr w:type="spellEnd"/>
-      <w:r>
-        <w:rPr>
-          <w:lang w:val="es-ES_tradnl"/>
-        </w:rPr>
-        <w:t>, con lo cual será de ayuda para tener un mejor manejo y control de los proyectos que se realicen ahora y los que se realicen a futuro.</w:t>
+        <w:t>Este plan de gestión de configuración se hará aplicable a todos los proyectos que realice ISS Consulting, con lo cual será de ayuda para tener un mejor manejo y control de los proyectos que se realicen ahora y los que se realicen a futuro.</w:t>
       </w:r>
     </w:p>
     <w:p>
@@ -4820,7 +4900,7 @@
           <w:b/>
         </w:rPr>
       </w:pPr>
-      <w:bookmarkStart w:id="8" w:name="_Toc512551654"/>
+      <w:bookmarkStart w:id="7" w:name="_Toc512551654"/>
       <w:r>
         <w:rPr>
           <w:b/>
@@ -4833,7 +4913,7 @@
         </w:rPr>
         <w:t>Alcance</w:t>
       </w:r>
-      <w:bookmarkEnd w:id="8"/>
+      <w:bookmarkEnd w:id="7"/>
     </w:p>
     <w:p>
       <w:pPr>
@@ -4944,14 +5024,14 @@
           <w:b/>
         </w:rPr>
       </w:pPr>
-      <w:bookmarkStart w:id="9" w:name="_Toc512551655"/>
+      <w:bookmarkStart w:id="8" w:name="_Toc512551655"/>
       <w:r>
         <w:rPr>
           <w:b/>
         </w:rPr>
         <w:t>Definiciones</w:t>
       </w:r>
-      <w:bookmarkEnd w:id="9"/>
+      <w:bookmarkEnd w:id="8"/>
     </w:p>
     <w:p>
       <w:pPr>
@@ -4962,6 +5042,12 @@
           <w:lang w:val="es-ES_tradnl"/>
         </w:rPr>
       </w:pPr>
+      <w:r>
+        <w:rPr>
+          <w:lang w:val="es-ES_tradnl"/>
+        </w:rPr>
+        <w:t xml:space="preserve"> </w:t>
+      </w:r>
       <w:r>
         <w:rPr>
           <w:lang w:val="es-ES_tradnl"/>
@@ -5149,23 +5235,7 @@
           <w:b/>
           <w:lang w:val="es-ES_tradnl" w:eastAsia="es-ES_tradnl"/>
         </w:rPr>
-        <w:t>Línea Base (</w:t>
-      </w:r>
-      <w:proofErr w:type="spellStart"/>
-      <w:r>
-        <w:rPr>
-          <w:b/>
-          <w:lang w:val="es-ES_tradnl" w:eastAsia="es-ES_tradnl"/>
-        </w:rPr>
-        <w:t>baseline</w:t>
-      </w:r>
-      <w:proofErr w:type="spellEnd"/>
-      <w:r>
-        <w:rPr>
-          <w:b/>
-          <w:lang w:val="es-ES_tradnl" w:eastAsia="es-ES_tradnl"/>
-        </w:rPr>
-        <w:t>):</w:t>
+        <w:t>Línea Base (baseline):</w:t>
       </w:r>
       <w:r>
         <w:rPr>
@@ -5192,23 +5262,7 @@
           <w:b/>
           <w:lang w:val="es-ES_tradnl" w:eastAsia="es-ES_tradnl"/>
         </w:rPr>
-        <w:t>Entrega, Liberación (</w:t>
-      </w:r>
-      <w:proofErr w:type="spellStart"/>
-      <w:r>
-        <w:rPr>
-          <w:b/>
-          <w:lang w:val="es-ES_tradnl" w:eastAsia="es-ES_tradnl"/>
-        </w:rPr>
-        <w:t>release</w:t>
-      </w:r>
-      <w:proofErr w:type="spellEnd"/>
-      <w:r>
-        <w:rPr>
-          <w:b/>
-          <w:lang w:val="es-ES_tradnl" w:eastAsia="es-ES_tradnl"/>
-        </w:rPr>
-        <w:t>):</w:t>
+        <w:t>Entrega, Liberación (release):</w:t>
       </w:r>
       <w:r>
         <w:rPr>
@@ -5278,12 +5332,12 @@
           <w:ilvl w:val="0"/>
           <w:numId w:val="47"/>
         </w:numPr>
-        <w:spacing w:line="240" w:lineRule="auto"/>
+        <w:spacing w:after="160" w:line="240" w:lineRule="auto"/>
         <w:contextualSpacing w:val="0"/>
-        <w:rPr>
-          <w:lang w:val="es-ES_tradnl" w:eastAsia="es-ES_tradnl"/>
-        </w:rPr>
-      </w:pPr>
+        <w:outlineLvl w:val="1"/>
+      </w:pPr>
+      <w:bookmarkStart w:id="9" w:name="_GoBack"/>
+      <w:bookmarkEnd w:id="9"/>
       <w:r>
         <w:rPr>
           <w:b/>
@@ -5296,6 +5350,155 @@
           <w:lang w:val="es-ES_tradnl" w:eastAsia="es-ES_tradnl"/>
         </w:rPr>
         <w:t xml:space="preserve"> Creación de una nueva versión al combinar versiones separadas.</w:t>
+      </w:r>
+    </w:p>
+    <w:p>
+      <w:pPr>
+        <w:pStyle w:val="ListParagraph"/>
+        <w:numPr>
+          <w:ilvl w:val="1"/>
+          <w:numId w:val="40"/>
+        </w:numPr>
+        <w:spacing w:after="160" w:line="240" w:lineRule="auto"/>
+        <w:contextualSpacing w:val="0"/>
+        <w:outlineLvl w:val="1"/>
+        <w:rPr>
+          <w:b/>
+        </w:rPr>
+      </w:pPr>
+      <w:r>
+        <w:rPr>
+          <w:b/>
+        </w:rPr>
+        <w:t>Herramientas, entorno e infraestructura</w:t>
+      </w:r>
+      <w:r>
+        <w:rPr>
+          <w:b/>
+        </w:rPr>
+        <w:br/>
+      </w:r>
+      <w:r>
+        <w:t>Se identificaron 3 áreas donde se desplegaran herramientas importantes para esta arquitectura de proyecto.</w:t>
+      </w:r>
+    </w:p>
+    <w:p>
+      <w:pPr>
+        <w:pStyle w:val="ListParagraph"/>
+        <w:numPr>
+          <w:ilvl w:val="2"/>
+          <w:numId w:val="40"/>
+        </w:numPr>
+        <w:spacing w:after="160" w:line="240" w:lineRule="auto"/>
+        <w:contextualSpacing w:val="0"/>
+        <w:outlineLvl w:val="1"/>
+        <w:rPr>
+          <w:b/>
+        </w:rPr>
+      </w:pPr>
+      <w:r>
+        <w:rPr>
+          <w:b/>
+        </w:rPr>
+        <w:t>Repositorio de gestión de código fuente</w:t>
+      </w:r>
+      <w:r>
+        <w:rPr>
+          <w:b/>
+        </w:rPr>
+        <w:br/>
+      </w:r>
+      <w:r>
+        <w:t xml:space="preserve"> </w:t>
+      </w:r>
+      <w:r>
+        <w:t>Se usará Git en la plataforma de GitHub como repositorio de código fuente. Para tener centralizada la información que sea almacenada, conservando una estructura de versiones para todos los ítems.</w:t>
+      </w:r>
+      <w:r>
+        <w:br/>
+        <w:t>El repositorio Git será configurado para activar acciones de compilación, pruebas y despliegue en el servidor de integración continua.</w:t>
+      </w:r>
+    </w:p>
+    <w:p>
+      <w:pPr>
+        <w:pStyle w:val="ListParagraph"/>
+        <w:numPr>
+          <w:ilvl w:val="2"/>
+          <w:numId w:val="40"/>
+        </w:numPr>
+        <w:spacing w:after="160" w:line="240" w:lineRule="auto"/>
+        <w:contextualSpacing w:val="0"/>
+        <w:outlineLvl w:val="1"/>
+        <w:rPr>
+          <w:b/>
+        </w:rPr>
+      </w:pPr>
+      <w:r>
+        <w:rPr>
+          <w:b/>
+        </w:rPr>
+        <w:t>Servidor de Integración Continua</w:t>
+      </w:r>
+      <w:r>
+        <w:rPr>
+          <w:b/>
+        </w:rPr>
+        <w:br/>
+      </w:r>
+      <w:r>
+        <w:t>Se usara Jenkins, es un software de Integración continua de código abierto. Permite detectar errores durante el ciclo de vida del software. Cuenta con un gran abanico de oportunidades de comunicación con sistemas de gestión, además construye y ejecuta un gran numero de pruebas.</w:t>
+      </w:r>
+      <w:r>
+        <w:br/>
+      </w:r>
+      <w:r>
+        <w:lastRenderedPageBreak/>
+        <w:t>La presencia de este servidor será de importancia en la identificación, auditoría de configuración y generación de informes.</w:t>
+      </w:r>
+      <w:r>
+        <w:br/>
+        <w:t>Se compilaran los proyectos en Android una vez cumplidos los estándares y se redactara la etiqueta respectiva, por el lado del backend, se actualizara el servidor de producción mediante la utilización de las ramas de release.</w:t>
+      </w:r>
+      <w:r>
+        <w:br/>
+        <w:t>Se emitirá alertas e informes después de cada actividad a los roles o personas interesadas dentro del flujo del trabajo.</w:t>
+      </w:r>
+    </w:p>
+    <w:p>
+      <w:pPr>
+        <w:pStyle w:val="ListParagraph"/>
+        <w:numPr>
+          <w:ilvl w:val="2"/>
+          <w:numId w:val="40"/>
+        </w:numPr>
+        <w:spacing w:after="160" w:line="240" w:lineRule="auto"/>
+        <w:contextualSpacing w:val="0"/>
+        <w:outlineLvl w:val="1"/>
+        <w:rPr>
+          <w:b/>
+        </w:rPr>
+      </w:pPr>
+      <w:r>
+        <w:rPr>
+          <w:b/>
+        </w:rPr>
+        <w:t>Sistema de documentación</w:t>
+      </w:r>
+      <w:r>
+        <w:rPr>
+          <w:b/>
+        </w:rPr>
+        <w:br/>
+      </w:r>
+      <w:r>
+        <w:t>Se usará tanto GitHub como gestor de la documentación.</w:t>
+      </w:r>
+      <w:r>
+        <w:br/>
+        <w:t>Cada documento pasara a formar parte de los releases del servidor de CI cuando cumplan las políticas preestablecidas, además deben de pasar por la revisión respectiva.</w:t>
+      </w:r>
+      <w:r>
+        <w:br/>
       </w:r>
     </w:p>
     <w:sectPr>
@@ -5313,7 +5516,7 @@
 </file>
 
 <file path=word/endnotes.xml><?xml version="1.0" encoding="utf-8"?>
-<w:endnotes xmlns:wpc="http://schemas.microsoft.com/office/word/2010/wordprocessingCanvas" xmlns:cx="http://schemas.microsoft.com/office/drawing/2014/chartex" xmlns:cx1="http://schemas.microsoft.com/office/drawing/2015/9/8/chartex" xmlns:cx2="http://schemas.microsoft.com/office/drawing/2015/10/21/chartex" xmlns:cx3="http://schemas.microsoft.com/office/drawing/2016/5/9/chartex" xmlns:cx4="http://schemas.microsoft.com/office/drawing/2016/5/10/chartex" xmlns:cx5="http://schemas.microsoft.com/office/drawing/2016/5/11/chartex" xmlns:cx6="http://schemas.microsoft.com/office/drawing/2016/5/12/chartex" xmlns:cx7="http://schemas.microsoft.com/office/drawing/2016/5/13/chartex" xmlns:cx8="http://schemas.microsoft.com/office/drawing/2016/5/14/chartex" xmlns:mc="http://schemas.openxmlformats.org/markup-compatibility/2006" xmlns:aink="http://schemas.microsoft.com/office/drawing/2016/ink" xmlns:am3d="http://schemas.microsoft.com/office/drawing/2017/model3d" xmlns:o="urn:schemas-microsoft-com:office:office" xmlns:r="http://schemas.openxmlformats.org/officeDocument/2006/relationships" xmlns:m="http://schemas.openxmlformats.org/officeDocument/2006/math" xmlns:v="urn:schemas-microsoft-com:vml" xmlns:wp14="http://schemas.microsoft.com/office/word/2010/wordprocessingDrawing" xmlns:wp="http://schemas.openxmlformats.org/drawingml/2006/wordprocessingDrawing" xmlns:w10="urn:schemas-microsoft-com:office:word" xmlns:w="http://schemas.openxmlformats.org/wordprocessingml/2006/main" xmlns:w14="http://schemas.microsoft.com/office/word/2010/wordml" xmlns:w15="http://schemas.microsoft.com/office/word/2012/wordml" xmlns:w16cid="http://schemas.microsoft.com/office/word/2016/wordml/cid" xmlns:w16se="http://schemas.microsoft.com/office/word/2015/wordml/symex" xmlns:wpg="http://schemas.microsoft.com/office/word/2010/wordprocessingGroup" xmlns:wpi="http://schemas.microsoft.com/office/word/2010/wordprocessingInk" xmlns:wne="http://schemas.microsoft.com/office/word/2006/wordml" xmlns:wps="http://schemas.microsoft.com/office/word/2010/wordprocessingShape" mc:Ignorable="w14 w15 w16se w16cid wp14">
+<w:endnotes xmlns:wpc="http://schemas.microsoft.com/office/word/2010/wordprocessingCanvas" xmlns:mo="http://schemas.microsoft.com/office/mac/office/2008/main" xmlns:mc="http://schemas.openxmlformats.org/markup-compatibility/2006" xmlns:mv="urn:schemas-microsoft-com:mac:vml" xmlns:o="urn:schemas-microsoft-com:office:office" xmlns:r="http://schemas.openxmlformats.org/officeDocument/2006/relationships" xmlns:m="http://schemas.openxmlformats.org/officeDocument/2006/math" xmlns:v="urn:schemas-microsoft-com:vml" xmlns:wp14="http://schemas.microsoft.com/office/word/2010/wordprocessingDrawing" xmlns:wp="http://schemas.openxmlformats.org/drawingml/2006/wordprocessingDrawing" xmlns:w10="urn:schemas-microsoft-com:office:word" xmlns:w="http://schemas.openxmlformats.org/wordprocessingml/2006/main" xmlns:w14="http://schemas.microsoft.com/office/word/2010/wordml" xmlns:w15="http://schemas.microsoft.com/office/word/2012/wordml" xmlns:wpg="http://schemas.microsoft.com/office/word/2010/wordprocessingGroup" xmlns:wpi="http://schemas.microsoft.com/office/word/2010/wordprocessingInk" xmlns:wne="http://schemas.microsoft.com/office/word/2006/wordml" xmlns:wps="http://schemas.microsoft.com/office/word/2010/wordprocessingShape" mc:Ignorable="w14 w15 wp14">
   <w:endnote w:type="separator" w:id="-1">
     <w:p>
       <w:pPr>
@@ -5338,7 +5541,7 @@
 </file>
 
 <file path=word/footer1.xml><?xml version="1.0" encoding="utf-8"?>
-<w:ftr xmlns:wpc="http://schemas.microsoft.com/office/word/2010/wordprocessingCanvas" xmlns:cx="http://schemas.microsoft.com/office/drawing/2014/chartex" xmlns:cx1="http://schemas.microsoft.com/office/drawing/2015/9/8/chartex" xmlns:cx2="http://schemas.microsoft.com/office/drawing/2015/10/21/chartex" xmlns:cx3="http://schemas.microsoft.com/office/drawing/2016/5/9/chartex" xmlns:cx4="http://schemas.microsoft.com/office/drawing/2016/5/10/chartex" xmlns:cx5="http://schemas.microsoft.com/office/drawing/2016/5/11/chartex" xmlns:cx6="http://schemas.microsoft.com/office/drawing/2016/5/12/chartex" xmlns:cx7="http://schemas.microsoft.com/office/drawing/2016/5/13/chartex" xmlns:cx8="http://schemas.microsoft.com/office/drawing/2016/5/14/chartex" xmlns:mc="http://schemas.openxmlformats.org/markup-compatibility/2006" xmlns:aink="http://schemas.microsoft.com/office/drawing/2016/ink" xmlns:am3d="http://schemas.microsoft.com/office/drawing/2017/model3d" xmlns:o="urn:schemas-microsoft-com:office:office" xmlns:r="http://schemas.openxmlformats.org/officeDocument/2006/relationships" xmlns:m="http://schemas.openxmlformats.org/officeDocument/2006/math" xmlns:v="urn:schemas-microsoft-com:vml" xmlns:wp14="http://schemas.microsoft.com/office/word/2010/wordprocessingDrawing" xmlns:wp="http://schemas.openxmlformats.org/drawingml/2006/wordprocessingDrawing" xmlns:w10="urn:schemas-microsoft-com:office:word" xmlns:w="http://schemas.openxmlformats.org/wordprocessingml/2006/main" xmlns:w14="http://schemas.microsoft.com/office/word/2010/wordml" xmlns:w15="http://schemas.microsoft.com/office/word/2012/wordml" xmlns:w16cid="http://schemas.microsoft.com/office/word/2016/wordml/cid" xmlns:w16se="http://schemas.microsoft.com/office/word/2015/wordml/symex" xmlns:wpg="http://schemas.microsoft.com/office/word/2010/wordprocessingGroup" xmlns:wpi="http://schemas.microsoft.com/office/word/2010/wordprocessingInk" xmlns:wne="http://schemas.microsoft.com/office/word/2006/wordml" xmlns:wps="http://schemas.microsoft.com/office/word/2010/wordprocessingShape" mc:Ignorable="w14 w15 w16se w16cid wp14">
+<w:ftr xmlns:wpc="http://schemas.microsoft.com/office/word/2010/wordprocessingCanvas" xmlns:mo="http://schemas.microsoft.com/office/mac/office/2008/main" xmlns:mc="http://schemas.openxmlformats.org/markup-compatibility/2006" xmlns:mv="urn:schemas-microsoft-com:mac:vml" xmlns:o="urn:schemas-microsoft-com:office:office" xmlns:r="http://schemas.openxmlformats.org/officeDocument/2006/relationships" xmlns:m="http://schemas.openxmlformats.org/officeDocument/2006/math" xmlns:v="urn:schemas-microsoft-com:vml" xmlns:wp14="http://schemas.microsoft.com/office/word/2010/wordprocessingDrawing" xmlns:wp="http://schemas.openxmlformats.org/drawingml/2006/wordprocessingDrawing" xmlns:w10="urn:schemas-microsoft-com:office:word" xmlns:w="http://schemas.openxmlformats.org/wordprocessingml/2006/main" xmlns:w14="http://schemas.microsoft.com/office/word/2010/wordml" xmlns:w15="http://schemas.microsoft.com/office/word/2012/wordml" xmlns:wpg="http://schemas.microsoft.com/office/word/2010/wordprocessingGroup" xmlns:wpi="http://schemas.microsoft.com/office/word/2010/wordprocessingInk" xmlns:wne="http://schemas.microsoft.com/office/word/2006/wordml" xmlns:wps="http://schemas.microsoft.com/office/word/2010/wordprocessingShape" mc:Ignorable="w14 w15 wp14">
   <w:tbl>
     <w:tblPr>
       <w:tblW w:w="5000" w:type="pct"/>
@@ -5423,7 +5626,7 @@
               </w14:shadow>
               <w14:numForm w14:val="oldStyle"/>
             </w:rPr>
-            <w:t>1</w:t>
+            <w:t>5</w:t>
           </w:r>
           <w:r>
             <w:rPr>
@@ -5468,7 +5671,7 @@
 </file>
 
 <file path=word/footnotes.xml><?xml version="1.0" encoding="utf-8"?>
-<w:footnotes xmlns:wpc="http://schemas.microsoft.com/office/word/2010/wordprocessingCanvas" xmlns:cx="http://schemas.microsoft.com/office/drawing/2014/chartex" xmlns:cx1="http://schemas.microsoft.com/office/drawing/2015/9/8/chartex" xmlns:cx2="http://schemas.microsoft.com/office/drawing/2015/10/21/chartex" xmlns:cx3="http://schemas.microsoft.com/office/drawing/2016/5/9/chartex" xmlns:cx4="http://schemas.microsoft.com/office/drawing/2016/5/10/chartex" xmlns:cx5="http://schemas.microsoft.com/office/drawing/2016/5/11/chartex" xmlns:cx6="http://schemas.microsoft.com/office/drawing/2016/5/12/chartex" xmlns:cx7="http://schemas.microsoft.com/office/drawing/2016/5/13/chartex" xmlns:cx8="http://schemas.microsoft.com/office/drawing/2016/5/14/chartex" xmlns:mc="http://schemas.openxmlformats.org/markup-compatibility/2006" xmlns:aink="http://schemas.microsoft.com/office/drawing/2016/ink" xmlns:am3d="http://schemas.microsoft.com/office/drawing/2017/model3d" xmlns:o="urn:schemas-microsoft-com:office:office" xmlns:r="http://schemas.openxmlformats.org/officeDocument/2006/relationships" xmlns:m="http://schemas.openxmlformats.org/officeDocument/2006/math" xmlns:v="urn:schemas-microsoft-com:vml" xmlns:wp14="http://schemas.microsoft.com/office/word/2010/wordprocessingDrawing" xmlns:wp="http://schemas.openxmlformats.org/drawingml/2006/wordprocessingDrawing" xmlns:w10="urn:schemas-microsoft-com:office:word" xmlns:w="http://schemas.openxmlformats.org/wordprocessingml/2006/main" xmlns:w14="http://schemas.microsoft.com/office/word/2010/wordml" xmlns:w15="http://schemas.microsoft.com/office/word/2012/wordml" xmlns:w16cid="http://schemas.microsoft.com/office/word/2016/wordml/cid" xmlns:w16se="http://schemas.microsoft.com/office/word/2015/wordml/symex" xmlns:wpg="http://schemas.microsoft.com/office/word/2010/wordprocessingGroup" xmlns:wpi="http://schemas.microsoft.com/office/word/2010/wordprocessingInk" xmlns:wne="http://schemas.microsoft.com/office/word/2006/wordml" xmlns:wps="http://schemas.microsoft.com/office/word/2010/wordprocessingShape" mc:Ignorable="w14 w15 w16se w16cid wp14">
+<w:footnotes xmlns:wpc="http://schemas.microsoft.com/office/word/2010/wordprocessingCanvas" xmlns:mo="http://schemas.microsoft.com/office/mac/office/2008/main" xmlns:mc="http://schemas.openxmlformats.org/markup-compatibility/2006" xmlns:mv="urn:schemas-microsoft-com:mac:vml" xmlns:o="urn:schemas-microsoft-com:office:office" xmlns:r="http://schemas.openxmlformats.org/officeDocument/2006/relationships" xmlns:m="http://schemas.openxmlformats.org/officeDocument/2006/math" xmlns:v="urn:schemas-microsoft-com:vml" xmlns:wp14="http://schemas.microsoft.com/office/word/2010/wordprocessingDrawing" xmlns:wp="http://schemas.openxmlformats.org/drawingml/2006/wordprocessingDrawing" xmlns:w10="urn:schemas-microsoft-com:office:word" xmlns:w="http://schemas.openxmlformats.org/wordprocessingml/2006/main" xmlns:w14="http://schemas.microsoft.com/office/word/2010/wordml" xmlns:w15="http://schemas.microsoft.com/office/word/2012/wordml" xmlns:wpg="http://schemas.microsoft.com/office/word/2010/wordprocessingGroup" xmlns:wpi="http://schemas.microsoft.com/office/word/2010/wordprocessingInk" xmlns:wne="http://schemas.microsoft.com/office/word/2006/wordml" xmlns:wps="http://schemas.microsoft.com/office/word/2010/wordprocessingShape" mc:Ignorable="w14 w15 wp14">
   <w:footnote w:type="separator" w:id="-1">
     <w:p>
       <w:pPr>
@@ -5493,7 +5696,7 @@
 </file>
 
 <file path=word/header1.xml><?xml version="1.0" encoding="utf-8"?>
-<w:hdr xmlns:wpc="http://schemas.microsoft.com/office/word/2010/wordprocessingCanvas" xmlns:cx="http://schemas.microsoft.com/office/drawing/2014/chartex" xmlns:cx1="http://schemas.microsoft.com/office/drawing/2015/9/8/chartex" xmlns:cx2="http://schemas.microsoft.com/office/drawing/2015/10/21/chartex" xmlns:cx3="http://schemas.microsoft.com/office/drawing/2016/5/9/chartex" xmlns:cx4="http://schemas.microsoft.com/office/drawing/2016/5/10/chartex" xmlns:cx5="http://schemas.microsoft.com/office/drawing/2016/5/11/chartex" xmlns:cx6="http://schemas.microsoft.com/office/drawing/2016/5/12/chartex" xmlns:cx7="http://schemas.microsoft.com/office/drawing/2016/5/13/chartex" xmlns:cx8="http://schemas.microsoft.com/office/drawing/2016/5/14/chartex" xmlns:mc="http://schemas.openxmlformats.org/markup-compatibility/2006" xmlns:aink="http://schemas.microsoft.com/office/drawing/2016/ink" xmlns:am3d="http://schemas.microsoft.com/office/drawing/2017/model3d" xmlns:o="urn:schemas-microsoft-com:office:office" xmlns:r="http://schemas.openxmlformats.org/officeDocument/2006/relationships" xmlns:m="http://schemas.openxmlformats.org/officeDocument/2006/math" xmlns:v="urn:schemas-microsoft-com:vml" xmlns:wp14="http://schemas.microsoft.com/office/word/2010/wordprocessingDrawing" xmlns:wp="http://schemas.openxmlformats.org/drawingml/2006/wordprocessingDrawing" xmlns:w10="urn:schemas-microsoft-com:office:word" xmlns:w="http://schemas.openxmlformats.org/wordprocessingml/2006/main" xmlns:w14="http://schemas.microsoft.com/office/word/2010/wordml" xmlns:w15="http://schemas.microsoft.com/office/word/2012/wordml" xmlns:w16cid="http://schemas.microsoft.com/office/word/2016/wordml/cid" xmlns:w16se="http://schemas.microsoft.com/office/word/2015/wordml/symex" xmlns:wpg="http://schemas.microsoft.com/office/word/2010/wordprocessingGroup" xmlns:wpi="http://schemas.microsoft.com/office/word/2010/wordprocessingInk" xmlns:wne="http://schemas.microsoft.com/office/word/2006/wordml" xmlns:wps="http://schemas.microsoft.com/office/word/2010/wordprocessingShape" mc:Ignorable="w14 w15 w16se w16cid wp14">
+<w:hdr xmlns:wpc="http://schemas.microsoft.com/office/word/2010/wordprocessingCanvas" xmlns:mo="http://schemas.microsoft.com/office/mac/office/2008/main" xmlns:mc="http://schemas.openxmlformats.org/markup-compatibility/2006" xmlns:mv="urn:schemas-microsoft-com:mac:vml" xmlns:o="urn:schemas-microsoft-com:office:office" xmlns:r="http://schemas.openxmlformats.org/officeDocument/2006/relationships" xmlns:m="http://schemas.openxmlformats.org/officeDocument/2006/math" xmlns:v="urn:schemas-microsoft-com:vml" xmlns:wp14="http://schemas.microsoft.com/office/word/2010/wordprocessingDrawing" xmlns:wp="http://schemas.openxmlformats.org/drawingml/2006/wordprocessingDrawing" xmlns:w10="urn:schemas-microsoft-com:office:word" xmlns:w="http://schemas.openxmlformats.org/wordprocessingml/2006/main" xmlns:w14="http://schemas.microsoft.com/office/word/2010/wordml" xmlns:w15="http://schemas.microsoft.com/office/word/2012/wordml" xmlns:wpg="http://schemas.microsoft.com/office/word/2010/wordprocessingGroup" xmlns:wpi="http://schemas.microsoft.com/office/word/2010/wordprocessingInk" xmlns:wne="http://schemas.microsoft.com/office/word/2006/wordml" xmlns:wps="http://schemas.microsoft.com/office/word/2010/wordprocessingShape" mc:Ignorable="w14 w15 wp14">
   <w:tbl>
     <w:tblPr>
       <w:tblW w:w="5055" w:type="pct"/>
@@ -5664,8 +5867,8 @@
 </file>
 
 <file path=word/numbering.xml><?xml version="1.0" encoding="utf-8"?>
-<w:numbering xmlns:wpc="http://schemas.microsoft.com/office/word/2010/wordprocessingCanvas" xmlns:cx="http://schemas.microsoft.com/office/drawing/2014/chartex" xmlns:cx1="http://schemas.microsoft.com/office/drawing/2015/9/8/chartex" xmlns:cx2="http://schemas.microsoft.com/office/drawing/2015/10/21/chartex" xmlns:cx3="http://schemas.microsoft.com/office/drawing/2016/5/9/chartex" xmlns:cx4="http://schemas.microsoft.com/office/drawing/2016/5/10/chartex" xmlns:cx5="http://schemas.microsoft.com/office/drawing/2016/5/11/chartex" xmlns:cx6="http://schemas.microsoft.com/office/drawing/2016/5/12/chartex" xmlns:cx7="http://schemas.microsoft.com/office/drawing/2016/5/13/chartex" xmlns:cx8="http://schemas.microsoft.com/office/drawing/2016/5/14/chartex" xmlns:mc="http://schemas.openxmlformats.org/markup-compatibility/2006" xmlns:aink="http://schemas.microsoft.com/office/drawing/2016/ink" xmlns:am3d="http://schemas.microsoft.com/office/drawing/2017/model3d" xmlns:o="urn:schemas-microsoft-com:office:office" xmlns:r="http://schemas.openxmlformats.org/officeDocument/2006/relationships" xmlns:m="http://schemas.openxmlformats.org/officeDocument/2006/math" xmlns:v="urn:schemas-microsoft-com:vml" xmlns:wp14="http://schemas.microsoft.com/office/word/2010/wordprocessingDrawing" xmlns:wp="http://schemas.openxmlformats.org/drawingml/2006/wordprocessingDrawing" xmlns:w10="urn:schemas-microsoft-com:office:word" xmlns:w="http://schemas.openxmlformats.org/wordprocessingml/2006/main" xmlns:w14="http://schemas.microsoft.com/office/word/2010/wordml" xmlns:w15="http://schemas.microsoft.com/office/word/2012/wordml" xmlns:w16cid="http://schemas.microsoft.com/office/word/2016/wordml/cid" xmlns:w16se="http://schemas.microsoft.com/office/word/2015/wordml/symex" xmlns:wpg="http://schemas.microsoft.com/office/word/2010/wordprocessingGroup" xmlns:wpi="http://schemas.microsoft.com/office/word/2010/wordprocessingInk" xmlns:wne="http://schemas.microsoft.com/office/word/2006/wordml" xmlns:wps="http://schemas.microsoft.com/office/word/2010/wordprocessingShape" mc:Ignorable="w14 w15 w16se w16cid wp14">
-  <w:abstractNum w:abstractNumId="0" w15:restartNumberingAfterBreak="0">
+<w:numbering xmlns:wpc="http://schemas.microsoft.com/office/word/2010/wordprocessingCanvas" xmlns:mo="http://schemas.microsoft.com/office/mac/office/2008/main" xmlns:mc="http://schemas.openxmlformats.org/markup-compatibility/2006" xmlns:mv="urn:schemas-microsoft-com:mac:vml" xmlns:o="urn:schemas-microsoft-com:office:office" xmlns:r="http://schemas.openxmlformats.org/officeDocument/2006/relationships" xmlns:m="http://schemas.openxmlformats.org/officeDocument/2006/math" xmlns:v="urn:schemas-microsoft-com:vml" xmlns:wp14="http://schemas.microsoft.com/office/word/2010/wordprocessingDrawing" xmlns:wp="http://schemas.openxmlformats.org/drawingml/2006/wordprocessingDrawing" xmlns:w10="urn:schemas-microsoft-com:office:word" xmlns:w="http://schemas.openxmlformats.org/wordprocessingml/2006/main" xmlns:w14="http://schemas.microsoft.com/office/word/2010/wordml" xmlns:w15="http://schemas.microsoft.com/office/word/2012/wordml" xmlns:wpg="http://schemas.microsoft.com/office/word/2010/wordprocessingGroup" xmlns:wpi="http://schemas.microsoft.com/office/word/2010/wordprocessingInk" xmlns:wne="http://schemas.microsoft.com/office/word/2006/wordml" xmlns:wps="http://schemas.microsoft.com/office/word/2010/wordprocessingShape" mc:Ignorable="w14 w15 wp14">
+  <w:abstractNum w:abstractNumId="0">
     <w:nsid w:val="01066A0F"/>
     <w:multiLevelType w:val="hybridMultilevel"/>
     <w:tmpl w:val="314A6DD6"/>
@@ -5778,7 +5981,7 @@
       </w:rPr>
     </w:lvl>
   </w:abstractNum>
-  <w:abstractNum w:abstractNumId="1" w15:restartNumberingAfterBreak="0">
+  <w:abstractNum w:abstractNumId="1">
     <w:nsid w:val="01ED1BFD"/>
     <w:multiLevelType w:val="hybridMultilevel"/>
     <w:tmpl w:val="C7F0F926"/>
@@ -5891,7 +6094,7 @@
       </w:rPr>
     </w:lvl>
   </w:abstractNum>
-  <w:abstractNum w:abstractNumId="2" w15:restartNumberingAfterBreak="0">
+  <w:abstractNum w:abstractNumId="2">
     <w:nsid w:val="031454FA"/>
     <w:multiLevelType w:val="multilevel"/>
     <w:tmpl w:val="8ED06C7E"/>
@@ -6004,7 +6207,7 @@
       </w:rPr>
     </w:lvl>
   </w:abstractNum>
-  <w:abstractNum w:abstractNumId="3" w15:restartNumberingAfterBreak="0">
+  <w:abstractNum w:abstractNumId="3">
     <w:nsid w:val="033B174B"/>
     <w:multiLevelType w:val="multilevel"/>
     <w:tmpl w:val="9B14CA76"/>
@@ -6117,7 +6320,7 @@
       </w:rPr>
     </w:lvl>
   </w:abstractNum>
-  <w:abstractNum w:abstractNumId="4" w15:restartNumberingAfterBreak="0">
+  <w:abstractNum w:abstractNumId="4">
     <w:nsid w:val="054435CC"/>
     <w:multiLevelType w:val="hybridMultilevel"/>
     <w:tmpl w:val="45589EE8"/>
@@ -6203,7 +6406,7 @@
       </w:pPr>
     </w:lvl>
   </w:abstractNum>
-  <w:abstractNum w:abstractNumId="5" w15:restartNumberingAfterBreak="0">
+  <w:abstractNum w:abstractNumId="5">
     <w:nsid w:val="058F6014"/>
     <w:multiLevelType w:val="multilevel"/>
     <w:tmpl w:val="3814B93C"/>
@@ -6316,7 +6519,7 @@
       </w:rPr>
     </w:lvl>
   </w:abstractNum>
-  <w:abstractNum w:abstractNumId="6" w15:restartNumberingAfterBreak="0">
+  <w:abstractNum w:abstractNumId="6">
     <w:nsid w:val="070926AF"/>
     <w:multiLevelType w:val="multilevel"/>
     <w:tmpl w:val="90D4B908"/>
@@ -6429,7 +6632,7 @@
       </w:rPr>
     </w:lvl>
   </w:abstractNum>
-  <w:abstractNum w:abstractNumId="7" w15:restartNumberingAfterBreak="0">
+  <w:abstractNum w:abstractNumId="7">
     <w:nsid w:val="07213886"/>
     <w:multiLevelType w:val="hybridMultilevel"/>
     <w:tmpl w:val="3508D872"/>
@@ -6542,7 +6745,7 @@
       </w:rPr>
     </w:lvl>
   </w:abstractNum>
-  <w:abstractNum w:abstractNumId="8" w15:restartNumberingAfterBreak="0">
+  <w:abstractNum w:abstractNumId="8">
     <w:nsid w:val="08991315"/>
     <w:multiLevelType w:val="multilevel"/>
     <w:tmpl w:val="762A9412"/>
@@ -6655,7 +6858,7 @@
       </w:rPr>
     </w:lvl>
   </w:abstractNum>
-  <w:abstractNum w:abstractNumId="9" w15:restartNumberingAfterBreak="0">
+  <w:abstractNum w:abstractNumId="9">
     <w:nsid w:val="0BC66EB1"/>
     <w:multiLevelType w:val="hybridMultilevel"/>
     <w:tmpl w:val="89B0A734"/>
@@ -6768,7 +6971,7 @@
       </w:rPr>
     </w:lvl>
   </w:abstractNum>
-  <w:abstractNum w:abstractNumId="10" w15:restartNumberingAfterBreak="0">
+  <w:abstractNum w:abstractNumId="10">
     <w:nsid w:val="0FF448E3"/>
     <w:multiLevelType w:val="multilevel"/>
     <w:tmpl w:val="DEACEEE6"/>
@@ -6890,7 +7093,7 @@
       </w:rPr>
     </w:lvl>
   </w:abstractNum>
-  <w:abstractNum w:abstractNumId="11" w15:restartNumberingAfterBreak="0">
+  <w:abstractNum w:abstractNumId="11">
     <w:nsid w:val="112203F0"/>
     <w:multiLevelType w:val="multilevel"/>
     <w:tmpl w:val="69C4F0BA"/>
@@ -7003,7 +7206,7 @@
       </w:rPr>
     </w:lvl>
   </w:abstractNum>
-  <w:abstractNum w:abstractNumId="12" w15:restartNumberingAfterBreak="0">
+  <w:abstractNum w:abstractNumId="12">
     <w:nsid w:val="18982729"/>
     <w:multiLevelType w:val="hybridMultilevel"/>
     <w:tmpl w:val="AEA45E74"/>
@@ -7116,7 +7319,7 @@
       </w:rPr>
     </w:lvl>
   </w:abstractNum>
-  <w:abstractNum w:abstractNumId="13" w15:restartNumberingAfterBreak="0">
+  <w:abstractNum w:abstractNumId="13">
     <w:nsid w:val="18E82A9E"/>
     <w:multiLevelType w:val="multilevel"/>
     <w:tmpl w:val="38381FA8"/>
@@ -7237,7 +7440,7 @@
       </w:rPr>
     </w:lvl>
   </w:abstractNum>
-  <w:abstractNum w:abstractNumId="14" w15:restartNumberingAfterBreak="0">
+  <w:abstractNum w:abstractNumId="14">
     <w:nsid w:val="1973154E"/>
     <w:multiLevelType w:val="hybridMultilevel"/>
     <w:tmpl w:val="2C66D090"/>
@@ -7350,7 +7553,7 @@
       </w:rPr>
     </w:lvl>
   </w:abstractNum>
-  <w:abstractNum w:abstractNumId="15" w15:restartNumberingAfterBreak="0">
+  <w:abstractNum w:abstractNumId="15">
     <w:nsid w:val="1B496530"/>
     <w:multiLevelType w:val="hybridMultilevel"/>
     <w:tmpl w:val="4600C44E"/>
@@ -7463,7 +7666,7 @@
       </w:rPr>
     </w:lvl>
   </w:abstractNum>
-  <w:abstractNum w:abstractNumId="16" w15:restartNumberingAfterBreak="0">
+  <w:abstractNum w:abstractNumId="16">
     <w:nsid w:val="1BCB761B"/>
     <w:multiLevelType w:val="hybridMultilevel"/>
     <w:tmpl w:val="7A2A1E90"/>
@@ -7576,7 +7779,7 @@
       </w:rPr>
     </w:lvl>
   </w:abstractNum>
-  <w:abstractNum w:abstractNumId="17" w15:restartNumberingAfterBreak="0">
+  <w:abstractNum w:abstractNumId="17">
     <w:nsid w:val="1CAC1EF7"/>
     <w:multiLevelType w:val="hybridMultilevel"/>
     <w:tmpl w:val="1F56A7AA"/>
@@ -7689,7 +7892,7 @@
       </w:rPr>
     </w:lvl>
   </w:abstractNum>
-  <w:abstractNum w:abstractNumId="18" w15:restartNumberingAfterBreak="0">
+  <w:abstractNum w:abstractNumId="18">
     <w:nsid w:val="20C1533F"/>
     <w:multiLevelType w:val="hybridMultilevel"/>
     <w:tmpl w:val="EAD223AC"/>
@@ -7778,7 +7981,7 @@
       </w:pPr>
     </w:lvl>
   </w:abstractNum>
-  <w:abstractNum w:abstractNumId="19" w15:restartNumberingAfterBreak="0">
+  <w:abstractNum w:abstractNumId="19">
     <w:nsid w:val="23842CF3"/>
     <w:multiLevelType w:val="multilevel"/>
     <w:tmpl w:val="8EDE6BB2"/>
@@ -7899,7 +8102,7 @@
       </w:rPr>
     </w:lvl>
   </w:abstractNum>
-  <w:abstractNum w:abstractNumId="20" w15:restartNumberingAfterBreak="0">
+  <w:abstractNum w:abstractNumId="20">
     <w:nsid w:val="29E2719A"/>
     <w:multiLevelType w:val="multilevel"/>
     <w:tmpl w:val="2348CBEE"/>
@@ -8017,7 +8220,7 @@
       </w:rPr>
     </w:lvl>
   </w:abstractNum>
-  <w:abstractNum w:abstractNumId="21" w15:restartNumberingAfterBreak="0">
+  <w:abstractNum w:abstractNumId="21">
     <w:nsid w:val="2EE24365"/>
     <w:multiLevelType w:val="hybridMultilevel"/>
     <w:tmpl w:val="6FBC191C"/>
@@ -8130,7 +8333,7 @@
       </w:rPr>
     </w:lvl>
   </w:abstractNum>
-  <w:abstractNum w:abstractNumId="22" w15:restartNumberingAfterBreak="0">
+  <w:abstractNum w:abstractNumId="22">
     <w:nsid w:val="33B32745"/>
     <w:multiLevelType w:val="hybridMultilevel"/>
     <w:tmpl w:val="5CF6E0B8"/>
@@ -8243,7 +8446,7 @@
       </w:rPr>
     </w:lvl>
   </w:abstractNum>
-  <w:abstractNum w:abstractNumId="23" w15:restartNumberingAfterBreak="0">
+  <w:abstractNum w:abstractNumId="23">
     <w:nsid w:val="34FC61C6"/>
     <w:multiLevelType w:val="hybridMultilevel"/>
     <w:tmpl w:val="26248C80"/>
@@ -8356,7 +8559,7 @@
       </w:rPr>
     </w:lvl>
   </w:abstractNum>
-  <w:abstractNum w:abstractNumId="24" w15:restartNumberingAfterBreak="0">
+  <w:abstractNum w:abstractNumId="24">
     <w:nsid w:val="37F023DE"/>
     <w:multiLevelType w:val="hybridMultilevel"/>
     <w:tmpl w:val="635AF34E"/>
@@ -8469,7 +8672,7 @@
       </w:rPr>
     </w:lvl>
   </w:abstractNum>
-  <w:abstractNum w:abstractNumId="25" w15:restartNumberingAfterBreak="0">
+  <w:abstractNum w:abstractNumId="25">
     <w:nsid w:val="3AAE65C0"/>
     <w:multiLevelType w:val="hybridMultilevel"/>
     <w:tmpl w:val="AA260042"/>
@@ -8582,7 +8785,7 @@
       </w:rPr>
     </w:lvl>
   </w:abstractNum>
-  <w:abstractNum w:abstractNumId="26" w15:restartNumberingAfterBreak="0">
+  <w:abstractNum w:abstractNumId="26">
     <w:nsid w:val="45993468"/>
     <w:multiLevelType w:val="multilevel"/>
     <w:tmpl w:val="8320C8EE"/>
@@ -8695,7 +8898,7 @@
       </w:rPr>
     </w:lvl>
   </w:abstractNum>
-  <w:abstractNum w:abstractNumId="27" w15:restartNumberingAfterBreak="0">
+  <w:abstractNum w:abstractNumId="27">
     <w:nsid w:val="4C7A3788"/>
     <w:multiLevelType w:val="multilevel"/>
     <w:tmpl w:val="F5124EAE"/>
@@ -8816,7 +9019,7 @@
       </w:rPr>
     </w:lvl>
   </w:abstractNum>
-  <w:abstractNum w:abstractNumId="28" w15:restartNumberingAfterBreak="0">
+  <w:abstractNum w:abstractNumId="28">
     <w:nsid w:val="4E5607E6"/>
     <w:multiLevelType w:val="hybridMultilevel"/>
     <w:tmpl w:val="5D6A3F24"/>
@@ -8929,7 +9132,7 @@
       </w:rPr>
     </w:lvl>
   </w:abstractNum>
-  <w:abstractNum w:abstractNumId="29" w15:restartNumberingAfterBreak="0">
+  <w:abstractNum w:abstractNumId="29">
     <w:nsid w:val="4F315DAC"/>
     <w:multiLevelType w:val="multilevel"/>
     <w:tmpl w:val="C3A2AC5E"/>
@@ -9051,7 +9254,7 @@
       </w:rPr>
     </w:lvl>
   </w:abstractNum>
-  <w:abstractNum w:abstractNumId="30" w15:restartNumberingAfterBreak="0">
+  <w:abstractNum w:abstractNumId="30">
     <w:nsid w:val="532B5DE1"/>
     <w:multiLevelType w:val="hybridMultilevel"/>
     <w:tmpl w:val="A3B863BA"/>
@@ -9164,7 +9367,7 @@
       </w:rPr>
     </w:lvl>
   </w:abstractNum>
-  <w:abstractNum w:abstractNumId="31" w15:restartNumberingAfterBreak="0">
+  <w:abstractNum w:abstractNumId="31">
     <w:nsid w:val="543E1B75"/>
     <w:multiLevelType w:val="multilevel"/>
     <w:tmpl w:val="38AC8648"/>
@@ -9277,7 +9480,7 @@
       </w:rPr>
     </w:lvl>
   </w:abstractNum>
-  <w:abstractNum w:abstractNumId="32" w15:restartNumberingAfterBreak="0">
+  <w:abstractNum w:abstractNumId="32">
     <w:nsid w:val="5B87028F"/>
     <w:multiLevelType w:val="hybridMultilevel"/>
     <w:tmpl w:val="A4DAD41E"/>
@@ -9390,7 +9593,7 @@
       </w:rPr>
     </w:lvl>
   </w:abstractNum>
-  <w:abstractNum w:abstractNumId="33" w15:restartNumberingAfterBreak="0">
+  <w:abstractNum w:abstractNumId="33">
     <w:nsid w:val="5D05400D"/>
     <w:multiLevelType w:val="multilevel"/>
     <w:tmpl w:val="A81A7670"/>
@@ -9511,7 +9714,7 @@
       </w:rPr>
     </w:lvl>
   </w:abstractNum>
-  <w:abstractNum w:abstractNumId="34" w15:restartNumberingAfterBreak="0">
+  <w:abstractNum w:abstractNumId="34">
     <w:nsid w:val="5D5B3B94"/>
     <w:multiLevelType w:val="hybridMultilevel"/>
     <w:tmpl w:val="EAD223AC"/>
@@ -9600,7 +9803,7 @@
       </w:pPr>
     </w:lvl>
   </w:abstractNum>
-  <w:abstractNum w:abstractNumId="35" w15:restartNumberingAfterBreak="0">
+  <w:abstractNum w:abstractNumId="35">
     <w:nsid w:val="5EFB7F65"/>
     <w:multiLevelType w:val="hybridMultilevel"/>
     <w:tmpl w:val="18C20E08"/>
@@ -9713,7 +9916,7 @@
       </w:rPr>
     </w:lvl>
   </w:abstractNum>
-  <w:abstractNum w:abstractNumId="36" w15:restartNumberingAfterBreak="0">
+  <w:abstractNum w:abstractNumId="36">
     <w:nsid w:val="60F2639D"/>
     <w:multiLevelType w:val="multilevel"/>
     <w:tmpl w:val="39480AD8"/>
@@ -9834,7 +10037,7 @@
       </w:rPr>
     </w:lvl>
   </w:abstractNum>
-  <w:abstractNum w:abstractNumId="37" w15:restartNumberingAfterBreak="0">
+  <w:abstractNum w:abstractNumId="37">
     <w:nsid w:val="625635EC"/>
     <w:multiLevelType w:val="multilevel"/>
     <w:tmpl w:val="B854DF6C"/>
@@ -9947,7 +10150,7 @@
       </w:rPr>
     </w:lvl>
   </w:abstractNum>
-  <w:abstractNum w:abstractNumId="38" w15:restartNumberingAfterBreak="0">
+  <w:abstractNum w:abstractNumId="38">
     <w:nsid w:val="6559611F"/>
     <w:multiLevelType w:val="hybridMultilevel"/>
     <w:tmpl w:val="4F5618C8"/>
@@ -10060,7 +10263,7 @@
       </w:rPr>
     </w:lvl>
   </w:abstractNum>
-  <w:abstractNum w:abstractNumId="39" w15:restartNumberingAfterBreak="0">
+  <w:abstractNum w:abstractNumId="39">
     <w:nsid w:val="68B40059"/>
     <w:multiLevelType w:val="multilevel"/>
     <w:tmpl w:val="F3A6C794"/>
@@ -10173,7 +10376,7 @@
       </w:rPr>
     </w:lvl>
   </w:abstractNum>
-  <w:abstractNum w:abstractNumId="40" w15:restartNumberingAfterBreak="0">
+  <w:abstractNum w:abstractNumId="40">
     <w:nsid w:val="6A075F02"/>
     <w:multiLevelType w:val="multilevel"/>
     <w:tmpl w:val="31BA01B2"/>
@@ -10322,7 +10525,7 @@
       </w:rPr>
     </w:lvl>
   </w:abstractNum>
-  <w:abstractNum w:abstractNumId="41" w15:restartNumberingAfterBreak="0">
+  <w:abstractNum w:abstractNumId="41">
     <w:nsid w:val="6B404880"/>
     <w:multiLevelType w:val="hybridMultilevel"/>
     <w:tmpl w:val="3D94C950"/>
@@ -10435,7 +10638,7 @@
       </w:rPr>
     </w:lvl>
   </w:abstractNum>
-  <w:abstractNum w:abstractNumId="42" w15:restartNumberingAfterBreak="0">
+  <w:abstractNum w:abstractNumId="42">
     <w:nsid w:val="6E20080C"/>
     <w:multiLevelType w:val="hybridMultilevel"/>
     <w:tmpl w:val="E692218A"/>
@@ -10548,7 +10751,7 @@
       </w:rPr>
     </w:lvl>
   </w:abstractNum>
-  <w:abstractNum w:abstractNumId="43" w15:restartNumberingAfterBreak="0">
+  <w:abstractNum w:abstractNumId="43">
     <w:nsid w:val="6F6B1E5E"/>
     <w:multiLevelType w:val="hybridMultilevel"/>
     <w:tmpl w:val="5146751C"/>
@@ -10661,7 +10864,7 @@
       </w:rPr>
     </w:lvl>
   </w:abstractNum>
-  <w:abstractNum w:abstractNumId="44" w15:restartNumberingAfterBreak="0">
+  <w:abstractNum w:abstractNumId="44">
     <w:nsid w:val="73BA6EDA"/>
     <w:multiLevelType w:val="hybridMultilevel"/>
     <w:tmpl w:val="3F142D68"/>
@@ -10773,7 +10976,7 @@
       </w:rPr>
     </w:lvl>
   </w:abstractNum>
-  <w:abstractNum w:abstractNumId="45" w15:restartNumberingAfterBreak="0">
+  <w:abstractNum w:abstractNumId="45">
     <w:nsid w:val="7CD42918"/>
     <w:multiLevelType w:val="hybridMultilevel"/>
     <w:tmpl w:val="8AECEF8A"/>
@@ -10886,7 +11089,7 @@
       </w:rPr>
     </w:lvl>
   </w:abstractNum>
-  <w:abstractNum w:abstractNumId="46" w15:restartNumberingAfterBreak="0">
+  <w:abstractNum w:abstractNumId="46">
     <w:nsid w:val="7EF25496"/>
     <w:multiLevelType w:val="hybridMultilevel"/>
     <w:tmpl w:val="9822BE8A"/>
@@ -11145,7 +11348,7 @@
 </file>
 
 <file path=word/styles.xml><?xml version="1.0" encoding="utf-8"?>
-<w:styles xmlns:mc="http://schemas.openxmlformats.org/markup-compatibility/2006" xmlns:r="http://schemas.openxmlformats.org/officeDocument/2006/relationships" xmlns:w="http://schemas.openxmlformats.org/wordprocessingml/2006/main" xmlns:w14="http://schemas.microsoft.com/office/word/2010/wordml" xmlns:w15="http://schemas.microsoft.com/office/word/2012/wordml" xmlns:w16cid="http://schemas.microsoft.com/office/word/2016/wordml/cid" xmlns:w16se="http://schemas.microsoft.com/office/word/2015/wordml/symex" mc:Ignorable="w14 w15 w16se w16cid">
+<w:styles xmlns:mc="http://schemas.openxmlformats.org/markup-compatibility/2006" xmlns:r="http://schemas.openxmlformats.org/officeDocument/2006/relationships" xmlns:w="http://schemas.openxmlformats.org/wordprocessingml/2006/main" xmlns:w14="http://schemas.microsoft.com/office/word/2010/wordml" xmlns:w15="http://schemas.microsoft.com/office/word/2012/wordml" mc:Ignorable="w14 w15">
   <w:docDefaults>
     <w:rPrDefault>
       <w:rPr>
@@ -11161,7 +11364,7 @@
       </w:pPr>
     </w:pPrDefault>
   </w:docDefaults>
-  <w:latentStyles w:defLockedState="0" w:defUIPriority="99" w:defSemiHidden="0" w:defUnhideWhenUsed="0" w:defQFormat="0" w:count="375">
+  <w:latentStyles w:defLockedState="0" w:defUIPriority="99" w:defSemiHidden="0" w:defUnhideWhenUsed="0" w:defQFormat="0" w:count="380">
     <w:lsdException w:name="Normal" w:uiPriority="0" w:qFormat="1"/>
     <w:lsdException w:name="heading 1" w:uiPriority="9" w:qFormat="1"/>
     <w:lsdException w:name="heading 2" w:semiHidden="1" w:uiPriority="9" w:unhideWhenUsed="1" w:qFormat="1"/>
@@ -11267,6 +11470,7 @@
     <w:lsdException w:name="HTML Sample" w:semiHidden="1" w:unhideWhenUsed="1"/>
     <w:lsdException w:name="HTML Typewriter" w:semiHidden="1" w:unhideWhenUsed="1"/>
     <w:lsdException w:name="HTML Variable" w:semiHidden="1" w:unhideWhenUsed="1"/>
+    <w:lsdException w:name="Normal Table" w:semiHidden="1" w:unhideWhenUsed="1"/>
     <w:lsdException w:name="annotation subject" w:semiHidden="1" w:unhideWhenUsed="1"/>
     <w:lsdException w:name="No List" w:semiHidden="1" w:unhideWhenUsed="1"/>
     <w:lsdException w:name="Outline List 1" w:semiHidden="1" w:unhideWhenUsed="1"/>
@@ -11310,8 +11514,10 @@
     <w:lsdException w:name="Table Elegant" w:semiHidden="1" w:unhideWhenUsed="1"/>
     <w:lsdException w:name="Table Professional" w:semiHidden="1" w:unhideWhenUsed="1"/>
     <w:lsdException w:name="Table Subtle 1" w:semiHidden="1" w:unhideWhenUsed="1"/>
+    <w:lsdException w:name="Table Subtle 2" w:semiHidden="1" w:unhideWhenUsed="1"/>
     <w:lsdException w:name="Table Web 1" w:semiHidden="1" w:unhideWhenUsed="1"/>
     <w:lsdException w:name="Table Web 2" w:semiHidden="1" w:unhideWhenUsed="1"/>
+    <w:lsdException w:name="Table Web 3" w:semiHidden="1" w:unhideWhenUsed="1"/>
     <w:lsdException w:name="Balloon Text" w:semiHidden="1" w:unhideWhenUsed="1"/>
     <w:lsdException w:name="Table Grid" w:uiPriority="39"/>
     <w:lsdException w:name="Table Theme" w:semiHidden="1" w:unhideWhenUsed="1"/>
@@ -11530,10 +11736,6 @@
     <w:lsdException w:name="List Table 5 Dark Accent 6" w:uiPriority="50"/>
     <w:lsdException w:name="List Table 6 Colorful Accent 6" w:uiPriority="51"/>
     <w:lsdException w:name="List Table 7 Colorful Accent 6" w:uiPriority="52"/>
-    <w:lsdException w:name="Mention" w:semiHidden="1" w:unhideWhenUsed="1"/>
-    <w:lsdException w:name="Smart Hyperlink" w:semiHidden="1" w:unhideWhenUsed="1"/>
-    <w:lsdException w:name="Hashtag" w:semiHidden="1" w:unhideWhenUsed="1"/>
-    <w:lsdException w:name="Unresolved Mention" w:semiHidden="1" w:unhideWhenUsed="1"/>
   </w:latentStyles>
   <w:style w:type="paragraph" w:default="1" w:styleId="Normal">
     <w:name w:val="Normal"/>
@@ -11730,6 +11932,7 @@
       <w:spacing w:after="0" w:line="240" w:lineRule="auto"/>
     </w:pPr>
     <w:tblPr>
+      <w:tblInd w:w="0" w:type="dxa"/>
       <w:tblBorders>
         <w:top w:val="single" w:sz="4" w:space="0" w:color="auto"/>
         <w:left w:val="single" w:sz="4" w:space="0" w:color="auto"/>
@@ -11738,6 +11941,12 @@
         <w:insideH w:val="single" w:sz="4" w:space="0" w:color="auto"/>
         <w:insideV w:val="single" w:sz="4" w:space="0" w:color="auto"/>
       </w:tblBorders>
+      <w:tblCellMar>
+        <w:top w:w="0" w:type="dxa"/>
+        <w:left w:w="108" w:type="dxa"/>
+        <w:bottom w:w="0" w:type="dxa"/>
+        <w:right w:w="108" w:type="dxa"/>
+      </w:tblCellMar>
     </w:tblPr>
   </w:style>
   <w:style w:type="table" w:styleId="LightList-Accent3">
@@ -11751,12 +11960,19 @@
     <w:tblPr>
       <w:tblStyleRowBandSize w:val="1"/>
       <w:tblStyleColBandSize w:val="1"/>
+      <w:tblInd w:w="0" w:type="dxa"/>
       <w:tblBorders>
         <w:top w:val="single" w:sz="8" w:space="0" w:color="9BBB59" w:themeColor="accent3"/>
         <w:left w:val="single" w:sz="8" w:space="0" w:color="9BBB59" w:themeColor="accent3"/>
         <w:bottom w:val="single" w:sz="8" w:space="0" w:color="9BBB59" w:themeColor="accent3"/>
         <w:right w:val="single" w:sz="8" w:space="0" w:color="9BBB59" w:themeColor="accent3"/>
       </w:tblBorders>
+      <w:tblCellMar>
+        <w:top w:w="0" w:type="dxa"/>
+        <w:left w:w="108" w:type="dxa"/>
+        <w:bottom w:w="0" w:type="dxa"/>
+        <w:right w:w="108" w:type="dxa"/>
+      </w:tblCellMar>
     </w:tblPr>
     <w:tblStylePr w:type="firstRow">
       <w:pPr>
@@ -11889,10 +12105,17 @@
     <w:tblPr>
       <w:tblStyleRowBandSize w:val="1"/>
       <w:tblStyleColBandSize w:val="1"/>
+      <w:tblInd w:w="0" w:type="dxa"/>
       <w:tblBorders>
         <w:top w:val="single" w:sz="8" w:space="0" w:color="C0504D" w:themeColor="accent2"/>
         <w:bottom w:val="single" w:sz="8" w:space="0" w:color="C0504D" w:themeColor="accent2"/>
       </w:tblBorders>
+      <w:tblCellMar>
+        <w:top w:w="0" w:type="dxa"/>
+        <w:left w:w="108" w:type="dxa"/>
+        <w:bottom w:w="0" w:type="dxa"/>
+        <w:right w:w="108" w:type="dxa"/>
+      </w:tblCellMar>
     </w:tblPr>
     <w:tblStylePr w:type="firstRow">
       <w:pPr>
@@ -11982,6 +12205,7 @@
     <w:tblPr>
       <w:tblStyleRowBandSize w:val="1"/>
       <w:tblStyleColBandSize w:val="1"/>
+      <w:tblInd w:w="0" w:type="dxa"/>
       <w:tblBorders>
         <w:top w:val="single" w:sz="8" w:space="0" w:color="CF7B79" w:themeColor="accent2" w:themeTint="BF"/>
         <w:left w:val="single" w:sz="8" w:space="0" w:color="CF7B79" w:themeColor="accent2" w:themeTint="BF"/>
@@ -11990,6 +12214,12 @@
         <w:insideH w:val="single" w:sz="8" w:space="0" w:color="CF7B79" w:themeColor="accent2" w:themeTint="BF"/>
         <w:insideV w:val="single" w:sz="8" w:space="0" w:color="CF7B79" w:themeColor="accent2" w:themeTint="BF"/>
       </w:tblBorders>
+      <w:tblCellMar>
+        <w:top w:w="0" w:type="dxa"/>
+        <w:left w:w="108" w:type="dxa"/>
+        <w:bottom w:w="0" w:type="dxa"/>
+        <w:right w:w="108" w:type="dxa"/>
+      </w:tblCellMar>
     </w:tblPr>
     <w:tcPr>
       <w:shd w:val="clear" w:color="auto" w:fill="EFD3D2" w:themeFill="accent2" w:themeFillTint="3F"/>
@@ -12048,12 +12278,19 @@
     <w:tblPr>
       <w:tblStyleRowBandSize w:val="1"/>
       <w:tblStyleColBandSize w:val="1"/>
+      <w:tblInd w:w="0" w:type="dxa"/>
       <w:tblBorders>
         <w:top w:val="single" w:sz="8" w:space="0" w:color="C0504D" w:themeColor="accent2"/>
         <w:left w:val="single" w:sz="8" w:space="0" w:color="C0504D" w:themeColor="accent2"/>
         <w:bottom w:val="single" w:sz="8" w:space="0" w:color="C0504D" w:themeColor="accent2"/>
         <w:right w:val="single" w:sz="8" w:space="0" w:color="C0504D" w:themeColor="accent2"/>
       </w:tblBorders>
+      <w:tblCellMar>
+        <w:top w:w="0" w:type="dxa"/>
+        <w:left w:w="108" w:type="dxa"/>
+        <w:bottom w:w="0" w:type="dxa"/>
+        <w:right w:w="108" w:type="dxa"/>
+      </w:tblCellMar>
     </w:tblPr>
     <w:tblStylePr w:type="firstRow">
       <w:pPr>
@@ -12530,10 +12767,17 @@
     <w:tblPr>
       <w:tblStyleRowBandSize w:val="1"/>
       <w:tblStyleColBandSize w:val="1"/>
+      <w:tblInd w:w="0" w:type="dxa"/>
       <w:tblBorders>
         <w:top w:val="single" w:sz="4" w:space="0" w:color="7F7F7F" w:themeColor="text1" w:themeTint="80"/>
         <w:bottom w:val="single" w:sz="4" w:space="0" w:color="7F7F7F" w:themeColor="text1" w:themeTint="80"/>
       </w:tblBorders>
+      <w:tblCellMar>
+        <w:top w:w="0" w:type="dxa"/>
+        <w:left w:w="108" w:type="dxa"/>
+        <w:bottom w:w="0" w:type="dxa"/>
+        <w:right w:w="108" w:type="dxa"/>
+      </w:tblCellMar>
     </w:tblPr>
     <w:tblStylePr w:type="firstRow">
       <w:rPr>
@@ -12911,7 +13155,7 @@
 </file>
 
 <file path=customXml/itemProps2.xml><?xml version="1.0" encoding="utf-8"?>
-<ds:datastoreItem xmlns:ds="http://schemas.openxmlformats.org/officeDocument/2006/customXml" ds:itemID="{523C90CB-4A97-4D3F-B61D-6B7B1826C689}">
+<ds:datastoreItem xmlns:ds="http://schemas.openxmlformats.org/officeDocument/2006/customXml" ds:itemID="{AD03CB13-AFD5-4842-B1EB-1DE712E88AC2}">
   <ds:schemaRefs>
     <ds:schemaRef ds:uri="http://schemas.openxmlformats.org/officeDocument/2006/bibliography"/>
   </ds:schemaRefs>

</xml_diff>

<commit_message>
Agrega organizacion en RSAC_PGC
</commit_message>
<xml_diff>
--- a/Documentos/RSAC_PGC.docx
+++ b/Documentos/RSAC_PGC.docx
@@ -1,6 +1,6 @@
 
 <file path=word/document.xml><?xml version="1.0" encoding="utf-8"?>
-<w:document xmlns:wpc="http://schemas.microsoft.com/office/word/2010/wordprocessingCanvas" xmlns:mo="http://schemas.microsoft.com/office/mac/office/2008/main" xmlns:mc="http://schemas.openxmlformats.org/markup-compatibility/2006" xmlns:mv="urn:schemas-microsoft-com:mac:vml" xmlns:o="urn:schemas-microsoft-com:office:office" xmlns:r="http://schemas.openxmlformats.org/officeDocument/2006/relationships" xmlns:m="http://schemas.openxmlformats.org/officeDocument/2006/math" xmlns:v="urn:schemas-microsoft-com:vml" xmlns:wp14="http://schemas.microsoft.com/office/word/2010/wordprocessingDrawing" xmlns:wp="http://schemas.openxmlformats.org/drawingml/2006/wordprocessingDrawing" xmlns:w10="urn:schemas-microsoft-com:office:word" xmlns:w="http://schemas.openxmlformats.org/wordprocessingml/2006/main" xmlns:w14="http://schemas.microsoft.com/office/word/2010/wordml" xmlns:w15="http://schemas.microsoft.com/office/word/2012/wordml" xmlns:wpg="http://schemas.microsoft.com/office/word/2010/wordprocessingGroup" xmlns:wpi="http://schemas.microsoft.com/office/word/2010/wordprocessingInk" xmlns:wne="http://schemas.microsoft.com/office/word/2006/wordml" xmlns:wps="http://schemas.microsoft.com/office/word/2010/wordprocessingShape" mc:Ignorable="w14 w15 wp14">
+<w:document xmlns:wpc="http://schemas.microsoft.com/office/word/2010/wordprocessingCanvas" xmlns:cx="http://schemas.microsoft.com/office/drawing/2014/chartex" xmlns:cx1="http://schemas.microsoft.com/office/drawing/2015/9/8/chartex" xmlns:cx2="http://schemas.microsoft.com/office/drawing/2015/10/21/chartex" xmlns:cx3="http://schemas.microsoft.com/office/drawing/2016/5/9/chartex" xmlns:cx4="http://schemas.microsoft.com/office/drawing/2016/5/10/chartex" xmlns:cx5="http://schemas.microsoft.com/office/drawing/2016/5/11/chartex" xmlns:cx6="http://schemas.microsoft.com/office/drawing/2016/5/12/chartex" xmlns:cx7="http://schemas.microsoft.com/office/drawing/2016/5/13/chartex" xmlns:cx8="http://schemas.microsoft.com/office/drawing/2016/5/14/chartex" xmlns:mc="http://schemas.openxmlformats.org/markup-compatibility/2006" xmlns:aink="http://schemas.microsoft.com/office/drawing/2016/ink" xmlns:am3d="http://schemas.microsoft.com/office/drawing/2017/model3d" xmlns:o="urn:schemas-microsoft-com:office:office" xmlns:r="http://schemas.openxmlformats.org/officeDocument/2006/relationships" xmlns:m="http://schemas.openxmlformats.org/officeDocument/2006/math" xmlns:v="urn:schemas-microsoft-com:vml" xmlns:wp14="http://schemas.microsoft.com/office/word/2010/wordprocessingDrawing" xmlns:wp="http://schemas.openxmlformats.org/drawingml/2006/wordprocessingDrawing" xmlns:w10="urn:schemas-microsoft-com:office:word" xmlns:w="http://schemas.openxmlformats.org/wordprocessingml/2006/main" xmlns:w14="http://schemas.microsoft.com/office/word/2010/wordml" xmlns:w15="http://schemas.microsoft.com/office/word/2012/wordml" xmlns:w16cid="http://schemas.microsoft.com/office/word/2016/wordml/cid" xmlns:w16se="http://schemas.microsoft.com/office/word/2015/wordml/symex" xmlns:wpg="http://schemas.microsoft.com/office/word/2010/wordprocessingGroup" xmlns:wpi="http://schemas.microsoft.com/office/word/2010/wordprocessingInk" xmlns:wne="http://schemas.microsoft.com/office/word/2006/wordml" xmlns:wps="http://schemas.microsoft.com/office/word/2010/wordprocessingShape" mc:Ignorable="w14 w15 w16se w16cid wp14">
   <w:body>
     <w:sdt>
       <w:sdtPr>
@@ -129,7 +129,7 @@
               </mc:Choice>
               <mc:Fallback>
                 <w:pict>
-                  <v:rect w14:anchorId="34B9810D" id="_x0034__x0020_Rect_x00e1_ngulo" o:spid="_x0000_s1026" style="position:absolute;left:0;text-align:left;margin-left:0;margin-top:-42.25pt;width:549.8pt;height:732pt;z-index:-251666944;visibility:visible;mso-wrap-style:square;mso-width-percent:0;mso-height-percent:0;mso-wrap-distance-left:9pt;mso-wrap-distance-top:0;mso-wrap-distance-right:9pt;mso-wrap-distance-bottom:0;mso-position-horizontal:center;mso-position-horizontal-relative:margin;mso-position-vertical:absolute;mso-position-vertical-relative:text;mso-width-percent:0;mso-height-percent:0;mso-width-relative:margin;mso-height-relative:margin;v-text-anchor:middle" o:gfxdata="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" fillcolor="white [3201]" strokecolor="#1f497d [3215]" strokeweight="2pt">
+                  <v:rect w14:anchorId="34B9810D" id="4 Rectángulo" o:spid="_x0000_s1026" style="position:absolute;left:0;text-align:left;margin-left:0;margin-top:-42.3pt;width:549.8pt;height:732pt;z-index:-251666944;visibility:visible;mso-wrap-style:square;mso-width-percent:0;mso-height-percent:0;mso-wrap-distance-left:9pt;mso-wrap-distance-top:0;mso-wrap-distance-right:9pt;mso-wrap-distance-bottom:0;mso-position-horizontal:center;mso-position-horizontal-relative:margin;mso-position-vertical:absolute;mso-position-vertical-relative:text;mso-width-percent:0;mso-height-percent:0;mso-width-relative:margin;mso-height-relative:margin;v-text-anchor:middle" o:gfxdata="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" fillcolor="white [3201]" strokecolor="#1f497d [3215]" strokeweight="2pt">
                     <v:textbox>
                       <w:txbxContent>
                         <w:p>
@@ -217,7 +217,7 @@
                   </wp:anchor>
                 </w:drawing>
               </mc:Choice>
-              <mc:Fallback xmlns:cx="http://schemas.microsoft.com/office/drawing/2014/chartex" xmlns:cx1="http://schemas.microsoft.com/office/drawing/2015/9/8/chartex" xmlns:cx2="http://schemas.microsoft.com/office/drawing/2015/10/21/chartex" xmlns:cx3="http://schemas.microsoft.com/office/drawing/2016/5/9/chartex" xmlns:cx4="http://schemas.microsoft.com/office/drawing/2016/5/10/chartex" xmlns:cx5="http://schemas.microsoft.com/office/drawing/2016/5/11/chartex" xmlns:cx6="http://schemas.microsoft.com/office/drawing/2016/5/12/chartex" xmlns:cx7="http://schemas.microsoft.com/office/drawing/2016/5/13/chartex" xmlns:cx8="http://schemas.microsoft.com/office/drawing/2016/5/14/chartex" xmlns:aink="http://schemas.microsoft.com/office/drawing/2016/ink" xmlns:am3d="http://schemas.microsoft.com/office/drawing/2017/model3d" xmlns:w16cid="http://schemas.microsoft.com/office/word/2016/wordml/cid" xmlns:w16se="http://schemas.microsoft.com/office/word/2015/wordml/symex">
+              <mc:Fallback xmlns:mo="http://schemas.microsoft.com/office/mac/office/2008/main" xmlns:mv="urn:schemas-microsoft-com:mac:vml">
                 <w:pict>
                   <v:rect w14:anchorId="12366E7F" id="3 Rectángulo" o:spid="_x0000_s1026" style="position:absolute;margin-left:-86pt;margin-top:-70.85pt;width:614.35pt;height:11in;z-index:-251667968;visibility:visible;mso-wrap-style:square;mso-width-percent:0;mso-wrap-distance-left:9pt;mso-wrap-distance-top:0;mso-wrap-distance-right:9pt;mso-wrap-distance-bottom:0;mso-position-horizontal:absolute;mso-position-horizontal-relative:text;mso-position-vertical:absolute;mso-position-vertical-relative:text;mso-width-percent:0;mso-width-relative:margin;v-text-anchor:middle" o:gfxdata="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" fillcolor="#1f497d [3215]" stroked="f" strokeweight="2pt"/>
                 </w:pict>
@@ -573,7 +573,7 @@
               </mc:Choice>
               <mc:Fallback>
                 <w:pict>
-                  <v:rect w14:anchorId="4A8EF889" id="Rect_x00e1_ngulo_x0020_16" o:spid="_x0000_s1027" style="position:absolute;margin-left:0;margin-top:340.95pt;width:548.45pt;height:59.85pt;z-index:251647488;visibility:visible;mso-wrap-style:square;mso-width-percent:0;mso-height-percent:0;mso-wrap-distance-left:9pt;mso-wrap-distance-top:0;mso-wrap-distance-right:9pt;mso-wrap-distance-bottom:0;mso-position-horizontal:center;mso-position-horizontal-relative:margin;mso-position-vertical:absolute;mso-position-vertical-relative:page;mso-width-percent:0;mso-height-percent:0;mso-width-relative:page;mso-height-relative:page;v-text-anchor:middle" o:gfxdata="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" o:allowincell="f" fillcolor="#272727 [2749]" stroked="f" strokeweight="1pt">
+                  <v:rect w14:anchorId="4A8EF889" id="Rectángulo 16" o:spid="_x0000_s1027" style="position:absolute;margin-left:0;margin-top:340.95pt;width:548.45pt;height:59.85pt;z-index:251647488;visibility:visible;mso-wrap-style:square;mso-width-percent:0;mso-height-percent:0;mso-wrap-distance-left:9pt;mso-wrap-distance-top:0;mso-wrap-distance-right:9pt;mso-wrap-distance-bottom:0;mso-position-horizontal:center;mso-position-horizontal-relative:margin;mso-position-vertical:absolute;mso-position-vertical-relative:page;mso-width-percent:0;mso-height-percent:0;mso-width-relative:page;mso-height-relative:page;v-text-anchor:middle" o:gfxdata="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" o:allowincell="f" fillcolor="#272727 [2749]" stroked="f" strokeweight="1pt">
                     <v:textbox inset="14.4pt,,14.4pt">
                       <w:txbxContent>
                         <w:p>
@@ -854,11 +854,11 @@
               </mc:Choice>
               <mc:Fallback>
                 <w:pict>
-                  <v:shapetype w14:anchorId="0B7036EC" id="_x0000_t202" coordsize="21600,21600" o:spt="202" path="m0,0l0,21600,21600,21600,21600,0xe">
+                  <v:shapetype w14:anchorId="0B7036EC" id="_x0000_t202" coordsize="21600,21600" o:spt="202" path="m,l,21600r21600,l21600,xe">
                     <v:stroke joinstyle="miter"/>
                     <v:path gradientshapeok="t" o:connecttype="rect"/>
                   </v:shapetype>
-                  <v:shape id="Cuadro_x0020_de_x0020_texto_x0020_2" o:spid="_x0000_s1028" type="#_x0000_t202" style="position:absolute;left:0;text-align:left;margin-left:150.45pt;margin-top:24.1pt;width:326.8pt;height:102.6pt;z-index:251662336;visibility:visible;mso-wrap-style:square;mso-width-percent:0;mso-height-percent:200;mso-wrap-distance-left:9pt;mso-wrap-distance-top:3.6pt;mso-wrap-distance-right:9pt;mso-wrap-distance-bottom:3.6pt;mso-position-horizontal:absolute;mso-position-horizontal-relative:margin;mso-position-vertical:absolute;mso-position-vertical-relative:text;mso-width-percent:0;mso-height-percent:200;mso-width-relative:margin;mso-height-relative:margin;v-text-anchor:top" o:gfxdata="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" stroked="f">
+                  <v:shape id="Cuadro de texto 2" o:spid="_x0000_s1028" type="#_x0000_t202" style="position:absolute;left:0;text-align:left;margin-left:150.45pt;margin-top:24.1pt;width:326.8pt;height:102.6pt;z-index:251662336;visibility:visible;mso-wrap-style:square;mso-width-percent:0;mso-height-percent:200;mso-wrap-distance-left:9pt;mso-wrap-distance-top:3.6pt;mso-wrap-distance-right:9pt;mso-wrap-distance-bottom:3.6pt;mso-position-horizontal:absolute;mso-position-horizontal-relative:margin;mso-position-vertical:absolute;mso-position-vertical-relative:text;mso-width-percent:0;mso-height-percent:200;mso-width-relative:margin;mso-height-relative:margin;v-text-anchor:top" o:gfxdata="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" stroked="f">
                     <v:textbox style="mso-fit-shape-to-text:t">
                       <w:txbxContent>
                         <w:p>
@@ -1266,7 +1266,7 @@
               </mc:Choice>
               <mc:Fallback>
                 <w:pict>
-                  <v:shape w14:anchorId="3D064566" id="_x0000_s1029" type="#_x0000_t202" style="position:absolute;left:0;text-align:left;margin-left:0;margin-top:15.2pt;width:309.75pt;height:39.45pt;z-index:251664384;visibility:visible;mso-wrap-style:square;mso-width-percent:0;mso-height-percent:200;mso-wrap-distance-left:9pt;mso-wrap-distance-top:3.6pt;mso-wrap-distance-right:9pt;mso-wrap-distance-bottom:3.6pt;mso-position-horizontal:center;mso-position-horizontal-relative:margin;mso-position-vertical:absolute;mso-position-vertical-relative:text;mso-width-percent:0;mso-height-percent:200;mso-width-relative:margin;mso-height-relative:margin;v-text-anchor:top" o:gfxdata="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" stroked="f">
+                  <v:shape w14:anchorId="3D064566" id="_x0000_s1029" type="#_x0000_t202" style="position:absolute;left:0;text-align:left;margin-left:0;margin-top:15.2pt;width:309.75pt;height:39.45pt;z-index:251664384;visibility:visible;mso-wrap-style:square;mso-width-percent:0;mso-height-percent:200;mso-wrap-distance-left:9pt;mso-wrap-distance-top:3.6pt;mso-wrap-distance-right:9pt;mso-wrap-distance-bottom:3.6pt;mso-position-horizontal:center;mso-position-horizontal-relative:margin;mso-position-vertical:absolute;mso-position-vertical-relative:text;mso-width-percent:0;mso-height-percent:200;mso-width-relative:margin;mso-height-relative:margin;v-text-anchor:top" o:gfxdata="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" stroked="f">
                     <v:textbox style="mso-fit-shape-to-text:t">
                       <w:txbxContent>
                         <w:p>
@@ -1450,6 +1450,7 @@
                     <w:szCs w:val="22"/>
                   </w:rPr>
                 </w:pPr>
+                <w:proofErr w:type="spellStart"/>
                 <w:r>
                   <w:rPr>
                     <w:rFonts w:hint="eastAsia"/>
@@ -1463,8 +1464,25 @@
                     <w:sz w:val="22"/>
                     <w:szCs w:val="22"/>
                   </w:rPr>
-                  <w:t>nnovative Software Solutions</w:t>
-                </w:r>
+                  <w:t>nnovative</w:t>
+                </w:r>
+                <w:proofErr w:type="spellEnd"/>
+                <w:r>
+                  <w:rPr>
+                    <w:sz w:val="22"/>
+                    <w:szCs w:val="22"/>
+                  </w:rPr>
+                  <w:t xml:space="preserve"> Software </w:t>
+                </w:r>
+                <w:proofErr w:type="spellStart"/>
+                <w:r>
+                  <w:rPr>
+                    <w:sz w:val="22"/>
+                    <w:szCs w:val="22"/>
+                  </w:rPr>
+                  <w:t>Solutions</w:t>
+                </w:r>
+                <w:proofErr w:type="spellEnd"/>
               </w:p>
             </w:tc>
           </w:tr>
@@ -1776,7 +1794,14 @@
                     <w:sz w:val="22"/>
                     <w:szCs w:val="22"/>
                   </w:rPr>
-                  <w:t>3.0</w:t>
+                  <w:t>3.</w:t>
+                </w:r>
+                <w:r>
+                  <w:rPr>
+                    <w:sz w:val="22"/>
+                    <w:szCs w:val="22"/>
+                  </w:rPr>
+                  <w:t>2</w:t>
                 </w:r>
               </w:p>
             </w:tc>
@@ -2790,7 +2815,7 @@
                     <w:sz w:val="22"/>
                     <w:szCs w:val="22"/>
                   </w:rPr>
-                  <w:t>2.2</w:t>
+                  <w:t>2.1.1</w:t>
                 </w:r>
               </w:p>
             </w:tc>
@@ -2820,7 +2845,21 @@
                     <w:sz w:val="22"/>
                     <w:szCs w:val="22"/>
                   </w:rPr>
-                  <w:t>Agregada terminología</w:t>
+                  <w:t>Agregado prop</w:t>
+                </w:r>
+                <w:r>
+                  <w:rPr>
+                    <w:sz w:val="22"/>
+                    <w:szCs w:val="22"/>
+                  </w:rPr>
+                  <w:t>ó</w:t>
+                </w:r>
+                <w:r>
+                  <w:rPr>
+                    <w:sz w:val="22"/>
+                    <w:szCs w:val="22"/>
+                  </w:rPr>
+                  <w:t>sito</w:t>
                 </w:r>
               </w:p>
             </w:tc>
@@ -2850,8 +2889,17 @@
                     <w:sz w:val="22"/>
                     <w:szCs w:val="22"/>
                   </w:rPr>
-                  <w:t>Cristina Caballero</w:t>
-                </w:r>
+                  <w:t xml:space="preserve">Jean Pierre </w:t>
+                </w:r>
+                <w:proofErr w:type="spellStart"/>
+                <w:r>
+                  <w:rPr>
+                    <w:sz w:val="22"/>
+                    <w:szCs w:val="22"/>
+                  </w:rPr>
+                  <w:t>Enriquez</w:t>
+                </w:r>
+                <w:proofErr w:type="spellEnd"/>
               </w:p>
             </w:tc>
             <w:tc>
@@ -2912,7 +2960,7 @@
                     <w:sz w:val="22"/>
                     <w:szCs w:val="22"/>
                   </w:rPr>
-                  <w:t>2.3</w:t>
+                  <w:t>2.2</w:t>
                 </w:r>
               </w:p>
             </w:tc>
@@ -2942,7 +2990,7 @@
                     <w:sz w:val="22"/>
                     <w:szCs w:val="22"/>
                   </w:rPr>
-                  <w:t>Agregada introducción</w:t>
+                  <w:t>Agregada terminología</w:t>
                 </w:r>
               </w:p>
             </w:tc>
@@ -2972,14 +3020,7 @@
                     <w:sz w:val="22"/>
                     <w:szCs w:val="22"/>
                   </w:rPr>
-                  <w:t xml:space="preserve">Gianmar </w:t>
-                </w:r>
-                <w:r>
-                  <w:rPr>
-                    <w:sz w:val="22"/>
-                    <w:szCs w:val="22"/>
-                  </w:rPr>
-                  <w:t>Sánchez</w:t>
+                  <w:t>Cristina Caballero</w:t>
                 </w:r>
               </w:p>
             </w:tc>
@@ -3041,7 +3082,7 @@
                     <w:sz w:val="22"/>
                     <w:szCs w:val="22"/>
                   </w:rPr>
-                  <w:t>2.4</w:t>
+                  <w:t>2.3</w:t>
                 </w:r>
               </w:p>
             </w:tc>
@@ -3071,7 +3112,7 @@
                     <w:sz w:val="22"/>
                     <w:szCs w:val="22"/>
                   </w:rPr>
-                  <w:t>Agregado detalle a la introducción</w:t>
+                  <w:t>Agregada introducción</w:t>
                 </w:r>
               </w:p>
             </w:tc>
@@ -3096,12 +3137,21 @@
                     <w:szCs w:val="22"/>
                   </w:rPr>
                 </w:pPr>
-                <w:r>
-                  <w:rPr>
-                    <w:sz w:val="22"/>
-                    <w:szCs w:val="22"/>
-                  </w:rPr>
-                  <w:t>Joselin Tiburcio</w:t>
+                <w:proofErr w:type="spellStart"/>
+                <w:r>
+                  <w:rPr>
+                    <w:sz w:val="22"/>
+                    <w:szCs w:val="22"/>
+                  </w:rPr>
+                  <w:t>Gianmar</w:t>
+                </w:r>
+                <w:proofErr w:type="spellEnd"/>
+                <w:r>
+                  <w:rPr>
+                    <w:sz w:val="22"/>
+                    <w:szCs w:val="22"/>
+                  </w:rPr>
+                  <w:t xml:space="preserve"> Sánchez</w:t>
                 </w:r>
               </w:p>
             </w:tc>
@@ -3163,7 +3213,7 @@
                     <w:sz w:val="22"/>
                     <w:szCs w:val="22"/>
                   </w:rPr>
-                  <w:t>2.5</w:t>
+                  <w:t>2.4</w:t>
                 </w:r>
               </w:p>
             </w:tc>
@@ -3223,7 +3273,7 @@
                     <w:sz w:val="22"/>
                     <w:szCs w:val="22"/>
                   </w:rPr>
-                  <w:t>Luis Arce</w:t>
+                  <w:t>Joselin Tiburcio</w:t>
                 </w:r>
               </w:p>
             </w:tc>
@@ -3285,7 +3335,7 @@
                     <w:sz w:val="22"/>
                     <w:szCs w:val="22"/>
                   </w:rPr>
-                  <w:t>3.0</w:t>
+                  <w:t>2.5</w:t>
                 </w:r>
               </w:p>
             </w:tc>
@@ -3315,7 +3365,7 @@
                     <w:sz w:val="22"/>
                     <w:szCs w:val="22"/>
                   </w:rPr>
-                  <w:t>Reestructurado de la introducción</w:t>
+                  <w:t>Agregado detalle a la introducción</w:t>
                 </w:r>
               </w:p>
             </w:tc>
@@ -3345,7 +3395,7 @@
                     <w:sz w:val="22"/>
                     <w:szCs w:val="22"/>
                   </w:rPr>
-                  <w:t>Joselin Tiburcio</w:t>
+                  <w:t>Luis Arce</w:t>
                 </w:r>
               </w:p>
             </w:tc>
@@ -3375,7 +3425,7 @@
                     <w:sz w:val="22"/>
                     <w:szCs w:val="22"/>
                   </w:rPr>
-                  <w:t>27/04//2018</w:t>
+                  <w:t>13/04/2018</w:t>
                 </w:r>
               </w:p>
             </w:tc>
@@ -3407,7 +3457,7 @@
                     <w:sz w:val="22"/>
                     <w:szCs w:val="22"/>
                   </w:rPr>
-                  <w:t>3.1</w:t>
+                  <w:t>3.0</w:t>
                 </w:r>
               </w:p>
             </w:tc>
@@ -3437,7 +3487,7 @@
                     <w:sz w:val="22"/>
                     <w:szCs w:val="22"/>
                   </w:rPr>
-                  <w:t>Identificación de herramientas</w:t>
+                  <w:t>Reestructurado de la introducción</w:t>
                 </w:r>
               </w:p>
             </w:tc>
@@ -3467,7 +3517,7 @@
                     <w:sz w:val="22"/>
                     <w:szCs w:val="22"/>
                   </w:rPr>
-                  <w:t>Gianmar Sanchez</w:t>
+                  <w:t>Joselin Tiburcio</w:t>
                 </w:r>
               </w:p>
             </w:tc>
@@ -3497,7 +3547,287 @@
                     <w:sz w:val="22"/>
                     <w:szCs w:val="22"/>
                   </w:rPr>
-                  <w:t>28/04/2018</w:t>
+                  <w:t>27/04//2018</w:t>
+                </w:r>
+              </w:p>
+            </w:tc>
+          </w:tr>
+          <w:tr>
+            <w:tc>
+              <w:tcPr>
+                <w:tcW w:w="993" w:type="dxa"/>
+                <w:tcMar>
+                  <w:top w:w="55" w:type="dxa"/>
+                  <w:left w:w="55" w:type="dxa"/>
+                  <w:bottom w:w="55" w:type="dxa"/>
+                  <w:right w:w="55" w:type="dxa"/>
+                </w:tcMar>
+                <w:vAlign w:val="center"/>
+              </w:tcPr>
+              <w:p>
+                <w:pPr>
+                  <w:pStyle w:val="TableContents"/>
+                  <w:jc w:val="center"/>
+                  <w:rPr>
+                    <w:rFonts w:hint="eastAsia"/>
+                    <w:sz w:val="22"/>
+                    <w:szCs w:val="22"/>
+                  </w:rPr>
+                </w:pPr>
+                <w:r>
+                  <w:rPr>
+                    <w:sz w:val="22"/>
+                    <w:szCs w:val="22"/>
+                  </w:rPr>
+                  <w:t>3.1</w:t>
+                </w:r>
+              </w:p>
+            </w:tc>
+            <w:tc>
+              <w:tcPr>
+                <w:tcW w:w="2763" w:type="dxa"/>
+                <w:tcMar>
+                  <w:top w:w="55" w:type="dxa"/>
+                  <w:left w:w="55" w:type="dxa"/>
+                  <w:bottom w:w="55" w:type="dxa"/>
+                  <w:right w:w="55" w:type="dxa"/>
+                </w:tcMar>
+                <w:vAlign w:val="center"/>
+              </w:tcPr>
+              <w:p>
+                <w:pPr>
+                  <w:pStyle w:val="TableContents"/>
+                  <w:jc w:val="center"/>
+                  <w:rPr>
+                    <w:rFonts w:hint="eastAsia"/>
+                    <w:sz w:val="22"/>
+                    <w:szCs w:val="22"/>
+                  </w:rPr>
+                </w:pPr>
+                <w:r>
+                  <w:rPr>
+                    <w:sz w:val="22"/>
+                    <w:szCs w:val="22"/>
+                  </w:rPr>
+                  <w:t>Identificación de herramientas</w:t>
+                </w:r>
+              </w:p>
+            </w:tc>
+            <w:tc>
+              <w:tcPr>
+                <w:tcW w:w="3332" w:type="dxa"/>
+                <w:tcMar>
+                  <w:top w:w="55" w:type="dxa"/>
+                  <w:left w:w="55" w:type="dxa"/>
+                  <w:bottom w:w="55" w:type="dxa"/>
+                  <w:right w:w="55" w:type="dxa"/>
+                </w:tcMar>
+                <w:vAlign w:val="center"/>
+              </w:tcPr>
+              <w:p>
+                <w:pPr>
+                  <w:pStyle w:val="TableContents"/>
+                  <w:jc w:val="center"/>
+                  <w:rPr>
+                    <w:rFonts w:hint="eastAsia"/>
+                    <w:sz w:val="22"/>
+                    <w:szCs w:val="22"/>
+                  </w:rPr>
+                </w:pPr>
+                <w:proofErr w:type="spellStart"/>
+                <w:r>
+                  <w:rPr>
+                    <w:sz w:val="22"/>
+                    <w:szCs w:val="22"/>
+                  </w:rPr>
+                  <w:t>Gianmar</w:t>
+                </w:r>
+                <w:proofErr w:type="spellEnd"/>
+                <w:r>
+                  <w:rPr>
+                    <w:sz w:val="22"/>
+                    <w:szCs w:val="22"/>
+                  </w:rPr>
+                  <w:t xml:space="preserve"> </w:t>
+                </w:r>
+                <w:proofErr w:type="spellStart"/>
+                <w:r>
+                  <w:rPr>
+                    <w:sz w:val="22"/>
+                    <w:szCs w:val="22"/>
+                  </w:rPr>
+                  <w:t>Sanchez</w:t>
+                </w:r>
+                <w:proofErr w:type="spellEnd"/>
+              </w:p>
+            </w:tc>
+            <w:tc>
+              <w:tcPr>
+                <w:tcW w:w="1982" w:type="dxa"/>
+                <w:tcMar>
+                  <w:top w:w="55" w:type="dxa"/>
+                  <w:left w:w="55" w:type="dxa"/>
+                  <w:bottom w:w="55" w:type="dxa"/>
+                  <w:right w:w="55" w:type="dxa"/>
+                </w:tcMar>
+                <w:vAlign w:val="center"/>
+              </w:tcPr>
+              <w:p>
+                <w:pPr>
+                  <w:pStyle w:val="TableContents"/>
+                  <w:jc w:val="center"/>
+                  <w:rPr>
+                    <w:rFonts w:hint="eastAsia"/>
+                    <w:sz w:val="22"/>
+                    <w:szCs w:val="22"/>
+                  </w:rPr>
+                </w:pPr>
+                <w:r>
+                  <w:rPr>
+                    <w:sz w:val="22"/>
+                    <w:szCs w:val="22"/>
+                  </w:rPr>
+                  <w:t>27/04/2018</w:t>
+                </w:r>
+              </w:p>
+            </w:tc>
+          </w:tr>
+          <w:tr>
+            <w:tc>
+              <w:tcPr>
+                <w:tcW w:w="993" w:type="dxa"/>
+                <w:tcMar>
+                  <w:top w:w="55" w:type="dxa"/>
+                  <w:left w:w="55" w:type="dxa"/>
+                  <w:bottom w:w="55" w:type="dxa"/>
+                  <w:right w:w="55" w:type="dxa"/>
+                </w:tcMar>
+                <w:vAlign w:val="center"/>
+              </w:tcPr>
+              <w:p>
+                <w:pPr>
+                  <w:pStyle w:val="TableContents"/>
+                  <w:jc w:val="center"/>
+                  <w:rPr>
+                    <w:rFonts w:hint="eastAsia"/>
+                    <w:sz w:val="22"/>
+                    <w:szCs w:val="22"/>
+                  </w:rPr>
+                </w:pPr>
+                <w:r>
+                  <w:rPr>
+                    <w:sz w:val="22"/>
+                    <w:szCs w:val="22"/>
+                  </w:rPr>
+                  <w:t>3.2</w:t>
+                </w:r>
+              </w:p>
+            </w:tc>
+            <w:tc>
+              <w:tcPr>
+                <w:tcW w:w="2763" w:type="dxa"/>
+                <w:tcMar>
+                  <w:top w:w="55" w:type="dxa"/>
+                  <w:left w:w="55" w:type="dxa"/>
+                  <w:bottom w:w="55" w:type="dxa"/>
+                  <w:right w:w="55" w:type="dxa"/>
+                </w:tcMar>
+                <w:vAlign w:val="center"/>
+              </w:tcPr>
+              <w:p>
+                <w:pPr>
+                  <w:pStyle w:val="TableContents"/>
+                  <w:jc w:val="center"/>
+                  <w:rPr>
+                    <w:rFonts w:hint="eastAsia"/>
+                    <w:sz w:val="22"/>
+                    <w:szCs w:val="22"/>
+                  </w:rPr>
+                </w:pPr>
+                <w:r>
+                  <w:rPr>
+                    <w:sz w:val="22"/>
+                    <w:szCs w:val="22"/>
+                  </w:rPr>
+                  <w:t xml:space="preserve">Agregada </w:t>
+                </w:r>
+                <w:proofErr w:type="spellStart"/>
+                <w:r>
+                  <w:rPr>
+                    <w:sz w:val="22"/>
+                    <w:szCs w:val="22"/>
+                  </w:rPr>
+                  <w:t>organizacion</w:t>
+                </w:r>
+                <w:proofErr w:type="spellEnd"/>
+              </w:p>
+            </w:tc>
+            <w:tc>
+              <w:tcPr>
+                <w:tcW w:w="3332" w:type="dxa"/>
+                <w:tcMar>
+                  <w:top w:w="55" w:type="dxa"/>
+                  <w:left w:w="55" w:type="dxa"/>
+                  <w:bottom w:w="55" w:type="dxa"/>
+                  <w:right w:w="55" w:type="dxa"/>
+                </w:tcMar>
+                <w:vAlign w:val="center"/>
+              </w:tcPr>
+              <w:p>
+                <w:pPr>
+                  <w:pStyle w:val="TableContents"/>
+                  <w:jc w:val="center"/>
+                  <w:rPr>
+                    <w:rFonts w:hint="eastAsia"/>
+                    <w:sz w:val="22"/>
+                    <w:szCs w:val="22"/>
+                  </w:rPr>
+                </w:pPr>
+                <w:r>
+                  <w:rPr>
+                    <w:sz w:val="22"/>
+                    <w:szCs w:val="22"/>
+                  </w:rPr>
+                  <w:t xml:space="preserve">Jean Pierre </w:t>
+                </w:r>
+                <w:proofErr w:type="spellStart"/>
+                <w:r>
+                  <w:rPr>
+                    <w:sz w:val="22"/>
+                    <w:szCs w:val="22"/>
+                  </w:rPr>
+                  <w:t>Enriquez</w:t>
+                </w:r>
+                <w:proofErr w:type="spellEnd"/>
+              </w:p>
+            </w:tc>
+            <w:tc>
+              <w:tcPr>
+                <w:tcW w:w="1982" w:type="dxa"/>
+                <w:tcMar>
+                  <w:top w:w="55" w:type="dxa"/>
+                  <w:left w:w="55" w:type="dxa"/>
+                  <w:bottom w:w="55" w:type="dxa"/>
+                  <w:right w:w="55" w:type="dxa"/>
+                </w:tcMar>
+                <w:vAlign w:val="center"/>
+              </w:tcPr>
+              <w:p>
+                <w:pPr>
+                  <w:pStyle w:val="TableContents"/>
+                  <w:jc w:val="center"/>
+                  <w:rPr>
+                    <w:rFonts w:hint="eastAsia"/>
+                    <w:sz w:val="22"/>
+                    <w:szCs w:val="22"/>
+                  </w:rPr>
+                </w:pPr>
+                <w:r>
+                  <w:rPr>
+                    <w:sz w:val="22"/>
+                    <w:szCs w:val="22"/>
+                  </w:rPr>
+                  <w:t>27/04//2018</w:t>
                 </w:r>
               </w:p>
             </w:tc>
@@ -3744,7 +4074,15 @@
                 <w:rPr>
                   <w:lang w:val="es-ES"/>
                 </w:rPr>
-                <w:t>Tabla de contenido</w:t>
+                <w:t>Tabla de conten</w:t>
+              </w:r>
+              <w:bookmarkStart w:id="4" w:name="_GoBack"/>
+              <w:bookmarkEnd w:id="4"/>
+              <w:r>
+                <w:rPr>
+                  <w:lang w:val="es-ES"/>
+                </w:rPr>
+                <w:t>ido</w:t>
               </w:r>
             </w:p>
             <w:p>
@@ -3773,7 +4111,7 @@
               <w:r>
                 <w:fldChar w:fldCharType="separate"/>
               </w:r>
-              <w:hyperlink w:anchor="_Toc512551651" w:history="1">
+              <w:hyperlink w:anchor="_Toc512556154" w:history="1">
                 <w:r>
                   <w:rPr>
                     <w:rStyle w:val="Hyperlink"/>
@@ -3820,7 +4158,7 @@
                     <w:noProof/>
                     <w:webHidden/>
                   </w:rPr>
-                  <w:instrText xml:space="preserve"> PAGEREF _Toc512551651 \h </w:instrText>
+                  <w:instrText xml:space="preserve"> PAGEREF _Toc512556154 \h </w:instrText>
                 </w:r>
                 <w:r>
                   <w:rPr>
@@ -3840,7 +4178,7 @@
                     <w:noProof/>
                     <w:webHidden/>
                   </w:rPr>
-                  <w:t>3</w:t>
+                  <w:t>4</w:t>
                 </w:r>
                 <w:r>
                   <w:rPr>
@@ -3867,7 +4205,7 @@
                   <w:lang w:val="es-ES_tradnl" w:eastAsia="es-ES_tradnl"/>
                 </w:rPr>
               </w:pPr>
-              <w:hyperlink w:anchor="_Toc512551652" w:history="1">
+              <w:hyperlink w:anchor="_Toc512556155" w:history="1">
                 <w:r>
                   <w:rPr>
                     <w:rStyle w:val="Hyperlink"/>
@@ -3913,7 +4251,7 @@
                     <w:noProof/>
                     <w:webHidden/>
                   </w:rPr>
-                  <w:instrText xml:space="preserve"> PAGEREF _Toc512551652 \h </w:instrText>
+                  <w:instrText xml:space="preserve"> PAGEREF _Toc512556155 \h </w:instrText>
                 </w:r>
                 <w:r>
                   <w:rPr>
@@ -3933,7 +4271,7 @@
                     <w:noProof/>
                     <w:webHidden/>
                   </w:rPr>
-                  <w:t>4</w:t>
+                  <w:t>5</w:t>
                 </w:r>
                 <w:r>
                   <w:rPr>
@@ -3960,7 +4298,7 @@
                   <w:lang w:val="es-ES_tradnl" w:eastAsia="es-ES_tradnl"/>
                 </w:rPr>
               </w:pPr>
-              <w:hyperlink w:anchor="_Toc512551653" w:history="1">
+              <w:hyperlink w:anchor="_Toc512556156" w:history="1">
                 <w:r>
                   <w:rPr>
                     <w:rStyle w:val="Hyperlink"/>
@@ -4005,7 +4343,7 @@
                     <w:noProof/>
                     <w:webHidden/>
                   </w:rPr>
-                  <w:instrText xml:space="preserve"> PAGEREF _Toc512551653 \h </w:instrText>
+                  <w:instrText xml:space="preserve"> PAGEREF _Toc512556156 \h </w:instrText>
                 </w:r>
                 <w:r>
                   <w:rPr>
@@ -4025,7 +4363,7 @@
                     <w:noProof/>
                     <w:webHidden/>
                   </w:rPr>
-                  <w:t>4</w:t>
+                  <w:t>5</w:t>
                 </w:r>
                 <w:r>
                   <w:rPr>
@@ -4052,7 +4390,7 @@
                   <w:lang w:val="es-ES_tradnl" w:eastAsia="es-ES_tradnl"/>
                 </w:rPr>
               </w:pPr>
-              <w:hyperlink w:anchor="_Toc512551654" w:history="1">
+              <w:hyperlink w:anchor="_Toc512556157" w:history="1">
                 <w:r>
                   <w:rPr>
                     <w:rStyle w:val="Hyperlink"/>
@@ -4097,7 +4435,7 @@
                     <w:noProof/>
                     <w:webHidden/>
                   </w:rPr>
-                  <w:instrText xml:space="preserve"> PAGEREF _Toc512551654 \h </w:instrText>
+                  <w:instrText xml:space="preserve"> PAGEREF _Toc512556157 \h </w:instrText>
                 </w:r>
                 <w:r>
                   <w:rPr>
@@ -4117,7 +4455,7 @@
                     <w:noProof/>
                     <w:webHidden/>
                   </w:rPr>
-                  <w:t>4</w:t>
+                  <w:t>5</w:t>
                 </w:r>
                 <w:r>
                   <w:rPr>
@@ -4144,7 +4482,7 @@
                   <w:lang w:val="es-ES_tradnl" w:eastAsia="es-ES_tradnl"/>
                 </w:rPr>
               </w:pPr>
-              <w:hyperlink w:anchor="_Toc512551655" w:history="1">
+              <w:hyperlink w:anchor="_Toc512556158" w:history="1">
                 <w:r>
                   <w:rPr>
                     <w:rStyle w:val="Hyperlink"/>
@@ -4189,7 +4527,7 @@
                     <w:noProof/>
                     <w:webHidden/>
                   </w:rPr>
-                  <w:instrText xml:space="preserve"> PAGEREF _Toc512551655 \h </w:instrText>
+                  <w:instrText xml:space="preserve"> PAGEREF _Toc512556158 \h </w:instrText>
                 </w:r>
                 <w:r>
                   <w:rPr>
@@ -4209,7 +4547,563 @@
                     <w:noProof/>
                     <w:webHidden/>
                   </w:rPr>
-                  <w:t>5</w:t>
+                  <w:t>6</w:t>
+                </w:r>
+                <w:r>
+                  <w:rPr>
+                    <w:noProof/>
+                    <w:webHidden/>
+                  </w:rPr>
+                  <w:fldChar w:fldCharType="end"/>
+                </w:r>
+              </w:hyperlink>
+            </w:p>
+            <w:p>
+              <w:pPr>
+                <w:pStyle w:val="TOC1"/>
+                <w:tabs>
+                  <w:tab w:val="left" w:pos="390"/>
+                  <w:tab w:val="right" w:leader="dot" w:pos="8828"/>
+                </w:tabs>
+                <w:rPr>
+                  <w:rFonts w:eastAsiaTheme="minorEastAsia"/>
+                  <w:b w:val="0"/>
+                  <w:bCs w:val="0"/>
+                  <w:caps w:val="0"/>
+                  <w:noProof/>
+                  <w:u w:val="none"/>
+                  <w:lang w:val="es-ES_tradnl" w:eastAsia="es-ES_tradnl"/>
+                </w:rPr>
+              </w:pPr>
+              <w:hyperlink w:anchor="_Toc512556159" w:history="1">
+                <w:r>
+                  <w:rPr>
+                    <w:rStyle w:val="Hyperlink"/>
+                    <w:noProof/>
+                    <w:lang w:val="es-ES_tradnl"/>
+                  </w:rPr>
+                  <w:t>2.</w:t>
+                </w:r>
+                <w:r>
+                  <w:rPr>
+                    <w:rFonts w:eastAsiaTheme="minorEastAsia"/>
+                    <w:b w:val="0"/>
+                    <w:bCs w:val="0"/>
+                    <w:caps w:val="0"/>
+                    <w:noProof/>
+                    <w:u w:val="none"/>
+                    <w:lang w:val="es-ES_tradnl" w:eastAsia="es-ES_tradnl"/>
+                  </w:rPr>
+                  <w:tab/>
+                </w:r>
+                <w:r>
+                  <w:rPr>
+                    <w:rStyle w:val="Hyperlink"/>
+                    <w:noProof/>
+                  </w:rPr>
+                  <w:t>Gestión de la SCM</w:t>
+                </w:r>
+                <w:r>
+                  <w:rPr>
+                    <w:noProof/>
+                    <w:webHidden/>
+                  </w:rPr>
+                  <w:tab/>
+                </w:r>
+                <w:r>
+                  <w:rPr>
+                    <w:noProof/>
+                    <w:webHidden/>
+                  </w:rPr>
+                  <w:fldChar w:fldCharType="begin"/>
+                </w:r>
+                <w:r>
+                  <w:rPr>
+                    <w:noProof/>
+                    <w:webHidden/>
+                  </w:rPr>
+                  <w:instrText xml:space="preserve"> PAGEREF _Toc512556159 \h </w:instrText>
+                </w:r>
+                <w:r>
+                  <w:rPr>
+                    <w:noProof/>
+                    <w:webHidden/>
+                  </w:rPr>
+                </w:r>
+                <w:r>
+                  <w:rPr>
+                    <w:noProof/>
+                    <w:webHidden/>
+                  </w:rPr>
+                  <w:fldChar w:fldCharType="separate"/>
+                </w:r>
+                <w:r>
+                  <w:rPr>
+                    <w:noProof/>
+                    <w:webHidden/>
+                  </w:rPr>
+                  <w:t>7</w:t>
+                </w:r>
+                <w:r>
+                  <w:rPr>
+                    <w:noProof/>
+                    <w:webHidden/>
+                  </w:rPr>
+                  <w:fldChar w:fldCharType="end"/>
+                </w:r>
+              </w:hyperlink>
+            </w:p>
+            <w:p>
+              <w:pPr>
+                <w:pStyle w:val="TOC2"/>
+                <w:tabs>
+                  <w:tab w:val="left" w:pos="561"/>
+                  <w:tab w:val="right" w:leader="dot" w:pos="8828"/>
+                </w:tabs>
+                <w:rPr>
+                  <w:rFonts w:eastAsiaTheme="minorEastAsia"/>
+                  <w:b w:val="0"/>
+                  <w:bCs w:val="0"/>
+                  <w:smallCaps w:val="0"/>
+                  <w:noProof/>
+                  <w:lang w:val="es-ES_tradnl" w:eastAsia="es-ES_tradnl"/>
+                </w:rPr>
+              </w:pPr>
+              <w:hyperlink w:anchor="_Toc512556160" w:history="1">
+                <w:r>
+                  <w:rPr>
+                    <w:rStyle w:val="Hyperlink"/>
+                    <w:noProof/>
+                    <w:lang w:val="es-ES_tradnl"/>
+                  </w:rPr>
+                  <w:t>2.1.</w:t>
+                </w:r>
+                <w:r>
+                  <w:rPr>
+                    <w:rFonts w:eastAsiaTheme="minorEastAsia"/>
+                    <w:b w:val="0"/>
+                    <w:bCs w:val="0"/>
+                    <w:smallCaps w:val="0"/>
+                    <w:noProof/>
+                    <w:lang w:val="es-ES_tradnl" w:eastAsia="es-ES_tradnl"/>
+                  </w:rPr>
+                  <w:tab/>
+                </w:r>
+                <w:r>
+                  <w:rPr>
+                    <w:rStyle w:val="Hyperlink"/>
+                    <w:noProof/>
+                  </w:rPr>
+                  <w:t>Organización</w:t>
+                </w:r>
+                <w:r>
+                  <w:rPr>
+                    <w:noProof/>
+                    <w:webHidden/>
+                  </w:rPr>
+                  <w:tab/>
+                </w:r>
+                <w:r>
+                  <w:rPr>
+                    <w:noProof/>
+                    <w:webHidden/>
+                  </w:rPr>
+                  <w:fldChar w:fldCharType="begin"/>
+                </w:r>
+                <w:r>
+                  <w:rPr>
+                    <w:noProof/>
+                    <w:webHidden/>
+                  </w:rPr>
+                  <w:instrText xml:space="preserve"> PAGEREF _Toc512556160 \h </w:instrText>
+                </w:r>
+                <w:r>
+                  <w:rPr>
+                    <w:noProof/>
+                    <w:webHidden/>
+                  </w:rPr>
+                </w:r>
+                <w:r>
+                  <w:rPr>
+                    <w:noProof/>
+                    <w:webHidden/>
+                  </w:rPr>
+                  <w:fldChar w:fldCharType="separate"/>
+                </w:r>
+                <w:r>
+                  <w:rPr>
+                    <w:noProof/>
+                    <w:webHidden/>
+                  </w:rPr>
+                  <w:t>7</w:t>
+                </w:r>
+                <w:r>
+                  <w:rPr>
+                    <w:noProof/>
+                    <w:webHidden/>
+                  </w:rPr>
+                  <w:fldChar w:fldCharType="end"/>
+                </w:r>
+              </w:hyperlink>
+            </w:p>
+            <w:p>
+              <w:pPr>
+                <w:pStyle w:val="TOC2"/>
+                <w:tabs>
+                  <w:tab w:val="left" w:pos="561"/>
+                  <w:tab w:val="right" w:leader="dot" w:pos="8828"/>
+                </w:tabs>
+                <w:rPr>
+                  <w:rFonts w:eastAsiaTheme="minorEastAsia"/>
+                  <w:b w:val="0"/>
+                  <w:bCs w:val="0"/>
+                  <w:smallCaps w:val="0"/>
+                  <w:noProof/>
+                  <w:lang w:val="es-ES_tradnl" w:eastAsia="es-ES_tradnl"/>
+                </w:rPr>
+              </w:pPr>
+              <w:hyperlink w:anchor="_Toc512556161" w:history="1">
+                <w:r>
+                  <w:rPr>
+                    <w:rStyle w:val="Hyperlink"/>
+                    <w:noProof/>
+                  </w:rPr>
+                  <w:t>2.2.</w:t>
+                </w:r>
+                <w:r>
+                  <w:rPr>
+                    <w:rFonts w:eastAsiaTheme="minorEastAsia"/>
+                    <w:b w:val="0"/>
+                    <w:bCs w:val="0"/>
+                    <w:smallCaps w:val="0"/>
+                    <w:noProof/>
+                    <w:lang w:val="es-ES_tradnl" w:eastAsia="es-ES_tradnl"/>
+                  </w:rPr>
+                  <w:tab/>
+                </w:r>
+                <w:r>
+                  <w:rPr>
+                    <w:rStyle w:val="Hyperlink"/>
+                    <w:noProof/>
+                  </w:rPr>
+                  <w:t>Herramientas, entorno e infraestructura</w:t>
+                </w:r>
+                <w:r>
+                  <w:rPr>
+                    <w:noProof/>
+                    <w:webHidden/>
+                  </w:rPr>
+                  <w:tab/>
+                </w:r>
+                <w:r>
+                  <w:rPr>
+                    <w:noProof/>
+                    <w:webHidden/>
+                  </w:rPr>
+                  <w:fldChar w:fldCharType="begin"/>
+                </w:r>
+                <w:r>
+                  <w:rPr>
+                    <w:noProof/>
+                    <w:webHidden/>
+                  </w:rPr>
+                  <w:instrText xml:space="preserve"> PAGEREF _Toc512556161 \h </w:instrText>
+                </w:r>
+                <w:r>
+                  <w:rPr>
+                    <w:noProof/>
+                    <w:webHidden/>
+                  </w:rPr>
+                </w:r>
+                <w:r>
+                  <w:rPr>
+                    <w:noProof/>
+                    <w:webHidden/>
+                  </w:rPr>
+                  <w:fldChar w:fldCharType="separate"/>
+                </w:r>
+                <w:r>
+                  <w:rPr>
+                    <w:noProof/>
+                    <w:webHidden/>
+                  </w:rPr>
+                  <w:t>8</w:t>
+                </w:r>
+                <w:r>
+                  <w:rPr>
+                    <w:noProof/>
+                    <w:webHidden/>
+                  </w:rPr>
+                  <w:fldChar w:fldCharType="end"/>
+                </w:r>
+              </w:hyperlink>
+            </w:p>
+            <w:p>
+              <w:pPr>
+                <w:pStyle w:val="TOC2"/>
+                <w:tabs>
+                  <w:tab w:val="left" w:pos="731"/>
+                  <w:tab w:val="right" w:leader="dot" w:pos="8828"/>
+                </w:tabs>
+                <w:rPr>
+                  <w:rFonts w:eastAsiaTheme="minorEastAsia"/>
+                  <w:b w:val="0"/>
+                  <w:bCs w:val="0"/>
+                  <w:smallCaps w:val="0"/>
+                  <w:noProof/>
+                  <w:lang w:val="es-ES_tradnl" w:eastAsia="es-ES_tradnl"/>
+                </w:rPr>
+              </w:pPr>
+              <w:hyperlink w:anchor="_Toc512556162" w:history="1">
+                <w:r>
+                  <w:rPr>
+                    <w:rStyle w:val="Hyperlink"/>
+                    <w:noProof/>
+                  </w:rPr>
+                  <w:t>2.2.1.</w:t>
+                </w:r>
+                <w:r>
+                  <w:rPr>
+                    <w:rFonts w:eastAsiaTheme="minorEastAsia"/>
+                    <w:b w:val="0"/>
+                    <w:bCs w:val="0"/>
+                    <w:smallCaps w:val="0"/>
+                    <w:noProof/>
+                    <w:lang w:val="es-ES_tradnl" w:eastAsia="es-ES_tradnl"/>
+                  </w:rPr>
+                  <w:tab/>
+                </w:r>
+                <w:r>
+                  <w:rPr>
+                    <w:rStyle w:val="Hyperlink"/>
+                    <w:noProof/>
+                  </w:rPr>
+                  <w:t>Repositorio de gestión de código fuente</w:t>
+                </w:r>
+                <w:r>
+                  <w:rPr>
+                    <w:noProof/>
+                    <w:webHidden/>
+                  </w:rPr>
+                  <w:tab/>
+                </w:r>
+                <w:r>
+                  <w:rPr>
+                    <w:noProof/>
+                    <w:webHidden/>
+                  </w:rPr>
+                  <w:fldChar w:fldCharType="begin"/>
+                </w:r>
+                <w:r>
+                  <w:rPr>
+                    <w:noProof/>
+                    <w:webHidden/>
+                  </w:rPr>
+                  <w:instrText xml:space="preserve"> PAGEREF _Toc512556162 \h </w:instrText>
+                </w:r>
+                <w:r>
+                  <w:rPr>
+                    <w:noProof/>
+                    <w:webHidden/>
+                  </w:rPr>
+                </w:r>
+                <w:r>
+                  <w:rPr>
+                    <w:noProof/>
+                    <w:webHidden/>
+                  </w:rPr>
+                  <w:fldChar w:fldCharType="separate"/>
+                </w:r>
+                <w:r>
+                  <w:rPr>
+                    <w:noProof/>
+                    <w:webHidden/>
+                  </w:rPr>
+                  <w:t>8</w:t>
+                </w:r>
+                <w:r>
+                  <w:rPr>
+                    <w:noProof/>
+                    <w:webHidden/>
+                  </w:rPr>
+                  <w:fldChar w:fldCharType="end"/>
+                </w:r>
+              </w:hyperlink>
+            </w:p>
+            <w:p>
+              <w:pPr>
+                <w:pStyle w:val="TOC2"/>
+                <w:tabs>
+                  <w:tab w:val="left" w:pos="731"/>
+                  <w:tab w:val="right" w:leader="dot" w:pos="8828"/>
+                </w:tabs>
+                <w:rPr>
+                  <w:rFonts w:eastAsiaTheme="minorEastAsia"/>
+                  <w:b w:val="0"/>
+                  <w:bCs w:val="0"/>
+                  <w:smallCaps w:val="0"/>
+                  <w:noProof/>
+                  <w:lang w:val="es-ES_tradnl" w:eastAsia="es-ES_tradnl"/>
+                </w:rPr>
+              </w:pPr>
+              <w:hyperlink w:anchor="_Toc512556163" w:history="1">
+                <w:r>
+                  <w:rPr>
+                    <w:rStyle w:val="Hyperlink"/>
+                    <w:noProof/>
+                  </w:rPr>
+                  <w:t>2.2.2.</w:t>
+                </w:r>
+                <w:r>
+                  <w:rPr>
+                    <w:rFonts w:eastAsiaTheme="minorEastAsia"/>
+                    <w:b w:val="0"/>
+                    <w:bCs w:val="0"/>
+                    <w:smallCaps w:val="0"/>
+                    <w:noProof/>
+                    <w:lang w:val="es-ES_tradnl" w:eastAsia="es-ES_tradnl"/>
+                  </w:rPr>
+                  <w:tab/>
+                </w:r>
+                <w:r>
+                  <w:rPr>
+                    <w:rStyle w:val="Hyperlink"/>
+                    <w:noProof/>
+                  </w:rPr>
+                  <w:t>Servidor de Integración Continua</w:t>
+                </w:r>
+                <w:r>
+                  <w:rPr>
+                    <w:noProof/>
+                    <w:webHidden/>
+                  </w:rPr>
+                  <w:tab/>
+                </w:r>
+                <w:r>
+                  <w:rPr>
+                    <w:noProof/>
+                    <w:webHidden/>
+                  </w:rPr>
+                  <w:fldChar w:fldCharType="begin"/>
+                </w:r>
+                <w:r>
+                  <w:rPr>
+                    <w:noProof/>
+                    <w:webHidden/>
+                  </w:rPr>
+                  <w:instrText xml:space="preserve"> PAGEREF _Toc512556163 \h </w:instrText>
+                </w:r>
+                <w:r>
+                  <w:rPr>
+                    <w:noProof/>
+                    <w:webHidden/>
+                  </w:rPr>
+                </w:r>
+                <w:r>
+                  <w:rPr>
+                    <w:noProof/>
+                    <w:webHidden/>
+                  </w:rPr>
+                  <w:fldChar w:fldCharType="separate"/>
+                </w:r>
+                <w:r>
+                  <w:rPr>
+                    <w:noProof/>
+                    <w:webHidden/>
+                  </w:rPr>
+                  <w:t>8</w:t>
+                </w:r>
+                <w:r>
+                  <w:rPr>
+                    <w:noProof/>
+                    <w:webHidden/>
+                  </w:rPr>
+                  <w:fldChar w:fldCharType="end"/>
+                </w:r>
+              </w:hyperlink>
+            </w:p>
+            <w:p>
+              <w:pPr>
+                <w:pStyle w:val="TOC2"/>
+                <w:tabs>
+                  <w:tab w:val="left" w:pos="731"/>
+                  <w:tab w:val="right" w:leader="dot" w:pos="8828"/>
+                </w:tabs>
+                <w:rPr>
+                  <w:rFonts w:eastAsiaTheme="minorEastAsia"/>
+                  <w:b w:val="0"/>
+                  <w:bCs w:val="0"/>
+                  <w:smallCaps w:val="0"/>
+                  <w:noProof/>
+                  <w:lang w:val="es-ES_tradnl" w:eastAsia="es-ES_tradnl"/>
+                </w:rPr>
+              </w:pPr>
+              <w:hyperlink w:anchor="_Toc512556164" w:history="1">
+                <w:r>
+                  <w:rPr>
+                    <w:rStyle w:val="Hyperlink"/>
+                    <w:noProof/>
+                  </w:rPr>
+                  <w:t>2.2.3.</w:t>
+                </w:r>
+                <w:r>
+                  <w:rPr>
+                    <w:rFonts w:eastAsiaTheme="minorEastAsia"/>
+                    <w:b w:val="0"/>
+                    <w:bCs w:val="0"/>
+                    <w:smallCaps w:val="0"/>
+                    <w:noProof/>
+                    <w:lang w:val="es-ES_tradnl" w:eastAsia="es-ES_tradnl"/>
+                  </w:rPr>
+                  <w:tab/>
+                </w:r>
+                <w:r>
+                  <w:rPr>
+                    <w:rStyle w:val="Hyperlink"/>
+                    <w:noProof/>
+                  </w:rPr>
+                  <w:t>Sistema de documentación</w:t>
+                </w:r>
+                <w:r>
+                  <w:rPr>
+                    <w:noProof/>
+                    <w:webHidden/>
+                  </w:rPr>
+                  <w:tab/>
+                </w:r>
+                <w:r>
+                  <w:rPr>
+                    <w:noProof/>
+                    <w:webHidden/>
+                  </w:rPr>
+                  <w:fldChar w:fldCharType="begin"/>
+                </w:r>
+                <w:r>
+                  <w:rPr>
+                    <w:noProof/>
+                    <w:webHidden/>
+                  </w:rPr>
+                  <w:instrText xml:space="preserve"> PAGEREF _Toc512556164 \h </w:instrText>
+                </w:r>
+                <w:r>
+                  <w:rPr>
+                    <w:noProof/>
+                    <w:webHidden/>
+                  </w:rPr>
+                </w:r>
+                <w:r>
+                  <w:rPr>
+                    <w:noProof/>
+                    <w:webHidden/>
+                  </w:rPr>
+                  <w:fldChar w:fldCharType="separate"/>
+                </w:r>
+                <w:r>
+                  <w:rPr>
+                    <w:noProof/>
+                    <w:webHidden/>
+                  </w:rPr>
+                  <w:t>8</w:t>
                 </w:r>
                 <w:r>
                   <w:rPr>
@@ -4530,14 +5424,14 @@
           <w:lang w:val="es-ES_tradnl"/>
         </w:rPr>
       </w:pPr>
-      <w:bookmarkStart w:id="4" w:name="_Toc512551651"/>
+      <w:bookmarkStart w:id="5" w:name="_Toc512556154"/>
       <w:r>
         <w:rPr>
           <w:b/>
         </w:rPr>
         <w:t>Introducción</w:t>
       </w:r>
-      <w:bookmarkEnd w:id="4"/>
+      <w:bookmarkEnd w:id="5"/>
     </w:p>
     <w:p>
       <w:pPr>
@@ -4583,7 +5477,15 @@
         <w:contextualSpacing w:val="0"/>
       </w:pPr>
       <w:r>
-        <w:t>La velocidad con la que estas tecnologías avanzan es uno de los motivos por el cual su proceso de desarrollo carece de una correcta gestión, razón por la cual en ISS Consulting buscamos mejorar estos procesos a través de la gestión de la configuración del software para el mejor control de versiones y gestión de cambios.</w:t>
+        <w:t xml:space="preserve">La velocidad con la que estas tecnologías avanzan es uno de los motivos por el cual su proceso de desarrollo carece de una correcta gestión, razón por la cual en ISS </w:t>
+      </w:r>
+      <w:proofErr w:type="spellStart"/>
+      <w:r>
+        <w:t>Consulting</w:t>
+      </w:r>
+      <w:proofErr w:type="spellEnd"/>
+      <w:r>
+        <w:t xml:space="preserve"> buscamos mejorar estos procesos a través de la gestión de la configuración del software para el mejor control de versiones y gestión de cambios.</w:t>
       </w:r>
     </w:p>
     <w:p>
@@ -4592,7 +5494,23 @@
         <w:ind w:left="708"/>
       </w:pPr>
       <w:r>
-        <w:t>La gestión de la configuración ha surgido como una ayuda eficaz para mantener orden durante la realización de cualquier producto de software, por lo que en ISS Consulting se hará el uso de esta para que el equipo de trabajo pueda manejar y tener un control eficiente de las versiones del producto y los documentos que se desarrollarán. Con esto se evitará que ocurran problemas entre integrantes del equipo de trabajo al realizar actualizaciones a los documentos del proyecto o el código fuente del software que se realicen en ISS Consulting. Cabe resaltar que se podrá disponer de la información necesaria para tomar decisiones sobre cualquier cambio en un elemento de configuración, que apoyará la toma de decisiones en base a las líneas base que se tengan gestionadas.</w:t>
+        <w:t xml:space="preserve">La gestión de la configuración ha surgido como una ayuda eficaz para mantener orden durante la realización de cualquier producto de software, por lo que en ISS </w:t>
+      </w:r>
+      <w:proofErr w:type="spellStart"/>
+      <w:r>
+        <w:t>Consulting</w:t>
+      </w:r>
+      <w:proofErr w:type="spellEnd"/>
+      <w:r>
+        <w:t xml:space="preserve"> se hará el uso de esta para que el equipo de trabajo pueda manejar y tener un control eficiente de las versiones del producto y los documentos que se desarrollarán. Con esto se evitará que ocurran problemas entre integrantes del equipo de trabajo al realizar actualizaciones a los documentos del proyecto o el código fuente del software que se realicen en ISS </w:t>
+      </w:r>
+      <w:proofErr w:type="spellStart"/>
+      <w:r>
+        <w:t>Consulting</w:t>
+      </w:r>
+      <w:proofErr w:type="spellEnd"/>
+      <w:r>
+        <w:t>. Cabe resaltar que se podrá disponer de la información necesaria para tomar decisiones sobre cualquier cambio en un elemento de configuración, que apoyará la toma de decisiones en base a las líneas base que se tengan gestionadas.</w:t>
       </w:r>
     </w:p>
     <w:p>
@@ -4607,7 +5525,35 @@
         <w:rPr>
           <w:lang w:val="es-ES_tradnl"/>
         </w:rPr>
-        <w:t>Este documento también servirá para que los stakeholders puedan tener un panorama de todos los proyectos que realicemos en ISS Consulting, además de tener una visión general de las líneas base que se han definido a lo largo de los proyectos y auditar los cambios a realizarse para los diferentes objetos del proyecto.</w:t>
+        <w:t xml:space="preserve">Este documento también servirá para que los </w:t>
+      </w:r>
+      <w:proofErr w:type="spellStart"/>
+      <w:r>
+        <w:rPr>
+          <w:lang w:val="es-ES_tradnl"/>
+        </w:rPr>
+        <w:t>stakeholders</w:t>
+      </w:r>
+      <w:proofErr w:type="spellEnd"/>
+      <w:r>
+        <w:rPr>
+          <w:lang w:val="es-ES_tradnl"/>
+        </w:rPr>
+        <w:t xml:space="preserve"> puedan tener un panorama de todos los proyectos que realicemos en ISS </w:t>
+      </w:r>
+      <w:proofErr w:type="spellStart"/>
+      <w:r>
+        <w:rPr>
+          <w:lang w:val="es-ES_tradnl"/>
+        </w:rPr>
+        <w:t>Consulting</w:t>
+      </w:r>
+      <w:proofErr w:type="spellEnd"/>
+      <w:r>
+        <w:rPr>
+          <w:lang w:val="es-ES_tradnl"/>
+        </w:rPr>
+        <w:t>, además de tener una visión general de las líneas base que se han definido a lo largo de los proyectos y auditar los cambios a realizarse para los diferentes objetos del proyecto.</w:t>
       </w:r>
     </w:p>
     <w:p>
@@ -4622,7 +5568,21 @@
         <w:rPr>
           <w:lang w:val="es-ES_tradnl"/>
         </w:rPr>
-        <w:t>Las actividades para el proceso de configuración que usaremos en ISS Consulting son:</w:t>
+        <w:t xml:space="preserve">Las actividades para el proceso de configuración que usaremos en ISS </w:t>
+      </w:r>
+      <w:proofErr w:type="spellStart"/>
+      <w:r>
+        <w:rPr>
+          <w:lang w:val="es-ES_tradnl"/>
+        </w:rPr>
+        <w:t>Consulting</w:t>
+      </w:r>
+      <w:proofErr w:type="spellEnd"/>
+      <w:r>
+        <w:rPr>
+          <w:lang w:val="es-ES_tradnl"/>
+        </w:rPr>
+        <w:t xml:space="preserve"> son:</w:t>
       </w:r>
     </w:p>
     <w:p>
@@ -4748,7 +5708,21 @@
         <w:rPr>
           <w:lang w:val="es-ES_tradnl"/>
         </w:rPr>
-        <w:t>Gestión y entrega de releases del software</w:t>
+        <w:t xml:space="preserve">Gestión y entrega de </w:t>
+      </w:r>
+      <w:proofErr w:type="spellStart"/>
+      <w:r>
+        <w:rPr>
+          <w:lang w:val="es-ES_tradnl"/>
+        </w:rPr>
+        <w:t>releases</w:t>
+      </w:r>
+      <w:proofErr w:type="spellEnd"/>
+      <w:r>
+        <w:rPr>
+          <w:lang w:val="es-ES_tradnl"/>
+        </w:rPr>
+        <w:t xml:space="preserve"> del software</w:t>
       </w:r>
     </w:p>
     <w:p>
@@ -4794,14 +5768,14 @@
           <w:lang w:val="es-ES_tradnl"/>
         </w:rPr>
       </w:pPr>
-      <w:bookmarkStart w:id="5" w:name="_Toc512551652"/>
+      <w:bookmarkStart w:id="6" w:name="_Toc512556155"/>
       <w:r>
         <w:rPr>
           <w:b/>
         </w:rPr>
         <w:t>Propósito</w:t>
       </w:r>
-      <w:bookmarkEnd w:id="5"/>
+      <w:bookmarkEnd w:id="6"/>
     </w:p>
     <w:p>
       <w:pPr>
@@ -4830,7 +5804,21 @@
         <w:rPr>
           <w:lang w:val="es-ES_tradnl"/>
         </w:rPr>
-        <w:t>Tambien ayudara a manejar de formas eficiente el versionado no solo de la fuente, que contiene el código fuente de nuestros proyectos, sino también de los documentos importantes asociados a estos proyectos, además de ayudar también a la gestión de los releases.</w:t>
+        <w:t xml:space="preserve">Tambien ayudara a manejar de formas eficiente el versionado no solo de la fuente, que contiene el código fuente de nuestros proyectos, sino también de los documentos importantes asociados a estos proyectos, además de ayudar también a la gestión de los </w:t>
+      </w:r>
+      <w:proofErr w:type="spellStart"/>
+      <w:r>
+        <w:rPr>
+          <w:lang w:val="es-ES_tradnl"/>
+        </w:rPr>
+        <w:t>releases</w:t>
+      </w:r>
+      <w:proofErr w:type="spellEnd"/>
+      <w:r>
+        <w:rPr>
+          <w:lang w:val="es-ES_tradnl"/>
+        </w:rPr>
+        <w:t>.</w:t>
       </w:r>
     </w:p>
     <w:p>
@@ -4847,14 +5835,14 @@
           <w:b/>
         </w:rPr>
       </w:pPr>
-      <w:bookmarkStart w:id="6" w:name="_Toc512551653"/>
+      <w:bookmarkStart w:id="7" w:name="_Toc512556156"/>
       <w:r>
         <w:rPr>
           <w:b/>
         </w:rPr>
         <w:t>Aplicabilidad</w:t>
       </w:r>
-      <w:bookmarkEnd w:id="6"/>
+      <w:bookmarkEnd w:id="7"/>
     </w:p>
     <w:p>
       <w:pPr>
@@ -4868,7 +5856,21 @@
         <w:rPr>
           <w:lang w:val="es-ES_tradnl"/>
         </w:rPr>
-        <w:t>Este plan de gestión de configuración se hará aplicable a todos los proyectos que realice ISS Consulting, con lo cual será de ayuda para tener un mejor manejo y control de los proyectos que se realicen ahora y los que se realicen a futuro.</w:t>
+        <w:t xml:space="preserve">Este plan de gestión de configuración se hará aplicable a todos los proyectos que realice ISS </w:t>
+      </w:r>
+      <w:proofErr w:type="spellStart"/>
+      <w:r>
+        <w:rPr>
+          <w:lang w:val="es-ES_tradnl"/>
+        </w:rPr>
+        <w:t>Consulting</w:t>
+      </w:r>
+      <w:proofErr w:type="spellEnd"/>
+      <w:r>
+        <w:rPr>
+          <w:lang w:val="es-ES_tradnl"/>
+        </w:rPr>
+        <w:t>, con lo cual será de ayuda para tener un mejor manejo y control de los proyectos que se realicen ahora y los que se realicen a futuro.</w:t>
       </w:r>
     </w:p>
     <w:p>
@@ -4900,7 +5902,7 @@
           <w:b/>
         </w:rPr>
       </w:pPr>
-      <w:bookmarkStart w:id="7" w:name="_Toc512551654"/>
+      <w:bookmarkStart w:id="8" w:name="_Toc512556157"/>
       <w:r>
         <w:rPr>
           <w:b/>
@@ -4913,7 +5915,7 @@
         </w:rPr>
         <w:t>Alcance</w:t>
       </w:r>
-      <w:bookmarkEnd w:id="7"/>
+      <w:bookmarkEnd w:id="8"/>
     </w:p>
     <w:p>
       <w:pPr>
@@ -5024,14 +6026,14 @@
           <w:b/>
         </w:rPr>
       </w:pPr>
-      <w:bookmarkStart w:id="8" w:name="_Toc512551655"/>
+      <w:bookmarkStart w:id="9" w:name="_Toc512556158"/>
       <w:r>
         <w:rPr>
           <w:b/>
         </w:rPr>
         <w:t>Definiciones</w:t>
       </w:r>
-      <w:bookmarkEnd w:id="8"/>
+      <w:bookmarkEnd w:id="9"/>
     </w:p>
     <w:p>
       <w:pPr>
@@ -5106,7 +6108,21 @@
         <w:rPr>
           <w:lang w:val="es-ES_tradnl" w:eastAsia="es-ES_tradnl"/>
         </w:rPr>
-        <w:t xml:space="preserve"> Es el sistema de Gestión de la Configuración del Software que se utilizará para ISS Consulting.</w:t>
+        <w:t xml:space="preserve"> Es el sistema de Gestión de la Configuración del Software que se utilizará para ISS </w:t>
+      </w:r>
+      <w:proofErr w:type="spellStart"/>
+      <w:r>
+        <w:rPr>
+          <w:lang w:val="es-ES_tradnl" w:eastAsia="es-ES_tradnl"/>
+        </w:rPr>
+        <w:t>Consulting</w:t>
+      </w:r>
+      <w:proofErr w:type="spellEnd"/>
+      <w:r>
+        <w:rPr>
+          <w:lang w:val="es-ES_tradnl" w:eastAsia="es-ES_tradnl"/>
+        </w:rPr>
+        <w:t>.</w:t>
       </w:r>
     </w:p>
     <w:p>
@@ -5133,7 +6149,21 @@
         <w:rPr>
           <w:lang w:val="es-ES_tradnl" w:eastAsia="es-ES_tradnl"/>
         </w:rPr>
-        <w:t xml:space="preserve"> Persona encargada de controlar y supervisar las versiones, así como de la gestión de cambios dentro de los proyectos de ISS Consulting.</w:t>
+        <w:t xml:space="preserve"> Persona encargada de controlar y supervisar las versiones, así como de la gestión de cambios dentro de los proyectos de ISS </w:t>
+      </w:r>
+      <w:proofErr w:type="spellStart"/>
+      <w:r>
+        <w:rPr>
+          <w:lang w:val="es-ES_tradnl" w:eastAsia="es-ES_tradnl"/>
+        </w:rPr>
+        <w:t>Consulting</w:t>
+      </w:r>
+      <w:proofErr w:type="spellEnd"/>
+      <w:r>
+        <w:rPr>
+          <w:lang w:val="es-ES_tradnl" w:eastAsia="es-ES_tradnl"/>
+        </w:rPr>
+        <w:t>.</w:t>
       </w:r>
     </w:p>
     <w:p>
@@ -5187,7 +6217,21 @@
         <w:rPr>
           <w:lang w:val="es-ES_tradnl" w:eastAsia="es-ES_tradnl"/>
         </w:rPr>
-        <w:t xml:space="preserve"> Instancia de un ítem que difiere de otras instancias del mismo ítem.</w:t>
+        <w:t xml:space="preserve"> Instancia de un ítem que difiere de otras instancias </w:t>
+      </w:r>
+      <w:proofErr w:type="gramStart"/>
+      <w:r>
+        <w:rPr>
+          <w:lang w:val="es-ES_tradnl" w:eastAsia="es-ES_tradnl"/>
+        </w:rPr>
+        <w:t>del mismo</w:t>
+      </w:r>
+      <w:proofErr w:type="gramEnd"/>
+      <w:r>
+        <w:rPr>
+          <w:lang w:val="es-ES_tradnl" w:eastAsia="es-ES_tradnl"/>
+        </w:rPr>
+        <w:t xml:space="preserve"> ítem.</w:t>
       </w:r>
     </w:p>
     <w:p>
@@ -5208,7 +6252,23 @@
           <w:b/>
           <w:lang w:val="es-ES_tradnl" w:eastAsia="es-ES_tradnl"/>
         </w:rPr>
-        <w:t>Línea de Código (codeline):</w:t>
+        <w:t>Línea de Código (</w:t>
+      </w:r>
+      <w:proofErr w:type="spellStart"/>
+      <w:r>
+        <w:rPr>
+          <w:b/>
+          <w:lang w:val="es-ES_tradnl" w:eastAsia="es-ES_tradnl"/>
+        </w:rPr>
+        <w:t>codeline</w:t>
+      </w:r>
+      <w:proofErr w:type="spellEnd"/>
+      <w:r>
+        <w:rPr>
+          <w:b/>
+          <w:lang w:val="es-ES_tradnl" w:eastAsia="es-ES_tradnl"/>
+        </w:rPr>
+        <w:t>):</w:t>
       </w:r>
       <w:r>
         <w:rPr>
@@ -5235,7 +6295,23 @@
           <w:b/>
           <w:lang w:val="es-ES_tradnl" w:eastAsia="es-ES_tradnl"/>
         </w:rPr>
-        <w:t>Línea Base (baseline):</w:t>
+        <w:t>Línea Base (</w:t>
+      </w:r>
+      <w:proofErr w:type="spellStart"/>
+      <w:r>
+        <w:rPr>
+          <w:b/>
+          <w:lang w:val="es-ES_tradnl" w:eastAsia="es-ES_tradnl"/>
+        </w:rPr>
+        <w:t>baseline</w:t>
+      </w:r>
+      <w:proofErr w:type="spellEnd"/>
+      <w:r>
+        <w:rPr>
+          <w:b/>
+          <w:lang w:val="es-ES_tradnl" w:eastAsia="es-ES_tradnl"/>
+        </w:rPr>
+        <w:t>):</w:t>
       </w:r>
       <w:r>
         <w:rPr>
@@ -5262,7 +6338,23 @@
           <w:b/>
           <w:lang w:val="es-ES_tradnl" w:eastAsia="es-ES_tradnl"/>
         </w:rPr>
-        <w:t>Entrega, Liberación (release):</w:t>
+        <w:t>Entrega, Liberación (</w:t>
+      </w:r>
+      <w:proofErr w:type="spellStart"/>
+      <w:r>
+        <w:rPr>
+          <w:b/>
+          <w:lang w:val="es-ES_tradnl" w:eastAsia="es-ES_tradnl"/>
+        </w:rPr>
+        <w:t>release</w:t>
+      </w:r>
+      <w:proofErr w:type="spellEnd"/>
+      <w:r>
+        <w:rPr>
+          <w:b/>
+          <w:lang w:val="es-ES_tradnl" w:eastAsia="es-ES_tradnl"/>
+        </w:rPr>
+        <w:t>):</w:t>
       </w:r>
       <w:r>
         <w:rPr>
@@ -5316,13 +6408,43 @@
           <w:b/>
           <w:lang w:val="es-ES_tradnl" w:eastAsia="es-ES_tradnl"/>
         </w:rPr>
-        <w:t>Ramificación (branching):</w:t>
+        <w:t>Ramificación (</w:t>
+      </w:r>
+      <w:proofErr w:type="spellStart"/>
+      <w:r>
+        <w:rPr>
+          <w:b/>
+          <w:lang w:val="es-ES_tradnl" w:eastAsia="es-ES_tradnl"/>
+        </w:rPr>
+        <w:t>branching</w:t>
+      </w:r>
+      <w:proofErr w:type="spellEnd"/>
+      <w:r>
+        <w:rPr>
+          <w:b/>
+          <w:lang w:val="es-ES_tradnl" w:eastAsia="es-ES_tradnl"/>
+        </w:rPr>
+        <w:t>):</w:t>
       </w:r>
       <w:r>
         <w:rPr>
           <w:lang w:val="es-ES_tradnl" w:eastAsia="es-ES_tradnl"/>
         </w:rPr>
-        <w:t xml:space="preserve"> Creación de una nueva línea de código (codeline) a partir de una versión en una línea de código ya existente.</w:t>
+        <w:t xml:space="preserve"> Creación de una nueva línea de código (</w:t>
+      </w:r>
+      <w:proofErr w:type="spellStart"/>
+      <w:r>
+        <w:rPr>
+          <w:lang w:val="es-ES_tradnl" w:eastAsia="es-ES_tradnl"/>
+        </w:rPr>
+        <w:t>codeline</w:t>
+      </w:r>
+      <w:proofErr w:type="spellEnd"/>
+      <w:r>
+        <w:rPr>
+          <w:lang w:val="es-ES_tradnl" w:eastAsia="es-ES_tradnl"/>
+        </w:rPr>
+        <w:t>) a partir de una versión en una línea de código ya existente.</w:t>
       </w:r>
     </w:p>
     <w:p>
@@ -5332,18 +6454,29 @@
           <w:ilvl w:val="0"/>
           <w:numId w:val="47"/>
         </w:numPr>
-        <w:spacing w:after="160" w:line="240" w:lineRule="auto"/>
-        <w:contextualSpacing w:val="0"/>
-        <w:outlineLvl w:val="1"/>
-      </w:pPr>
-      <w:bookmarkStart w:id="9" w:name="_GoBack"/>
-      <w:bookmarkEnd w:id="9"/>
+      </w:pPr>
       <w:r>
         <w:rPr>
           <w:b/>
           <w:lang w:val="es-ES_tradnl" w:eastAsia="es-ES_tradnl"/>
         </w:rPr>
-        <w:t>Combinación (merging):</w:t>
+        <w:t>Combinación (</w:t>
+      </w:r>
+      <w:proofErr w:type="spellStart"/>
+      <w:r>
+        <w:rPr>
+          <w:b/>
+          <w:lang w:val="es-ES_tradnl" w:eastAsia="es-ES_tradnl"/>
+        </w:rPr>
+        <w:t>merging</w:t>
+      </w:r>
+      <w:proofErr w:type="spellEnd"/>
+      <w:r>
+        <w:rPr>
+          <w:b/>
+          <w:lang w:val="es-ES_tradnl" w:eastAsia="es-ES_tradnl"/>
+        </w:rPr>
+        <w:t>):</w:t>
       </w:r>
       <w:r>
         <w:rPr>
@@ -5351,6 +6484,36 @@
         </w:rPr>
         <w:t xml:space="preserve"> Creación de una nueva versión al combinar versiones separadas.</w:t>
       </w:r>
+    </w:p>
+    <w:p>
+      <w:r>
+        <w:br w:type="page"/>
+      </w:r>
+    </w:p>
+    <w:p>
+      <w:pPr>
+        <w:pStyle w:val="ListParagraph"/>
+        <w:numPr>
+          <w:ilvl w:val="0"/>
+          <w:numId w:val="40"/>
+        </w:numPr>
+        <w:spacing w:after="160" w:line="240" w:lineRule="auto"/>
+        <w:contextualSpacing w:val="0"/>
+        <w:outlineLvl w:val="0"/>
+        <w:rPr>
+          <w:b/>
+          <w:lang w:val="es-ES_tradnl"/>
+        </w:rPr>
+      </w:pPr>
+      <w:bookmarkStart w:id="10" w:name="_Toc512556159"/>
+      <w:r>
+        <w:rPr>
+          <w:b/>
+        </w:rPr>
+        <w:lastRenderedPageBreak/>
+        <w:t>Gestión de la SCM</w:t>
+      </w:r>
+      <w:bookmarkEnd w:id="10"/>
     </w:p>
     <w:p>
       <w:pPr>
@@ -5364,22 +6527,1862 @@
         <w:outlineLvl w:val="1"/>
         <w:rPr>
           <w:b/>
+          <w:lang w:val="es-ES_tradnl"/>
         </w:rPr>
       </w:pPr>
+      <w:bookmarkStart w:id="11" w:name="_Toc512556160"/>
+      <w:r>
+        <w:rPr>
+          <w:b/>
+        </w:rPr>
+        <w:t>Organización</w:t>
+      </w:r>
+      <w:bookmarkEnd w:id="11"/>
+    </w:p>
+    <w:p>
+      <w:pPr>
+        <w:pStyle w:val="ListParagraph"/>
+        <w:spacing w:line="240" w:lineRule="auto"/>
+        <w:rPr>
+          <w:lang w:val="es-ES_tradnl"/>
+        </w:rPr>
+      </w:pPr>
+      <w:r>
+        <w:rPr>
+          <w:noProof/>
+          <w:lang w:val="es-ES_tradnl" w:eastAsia="es-ES_tradnl"/>
+        </w:rPr>
+        <mc:AlternateContent>
+          <mc:Choice Requires="wpc">
+            <w:drawing>
+              <wp:anchor distT="0" distB="0" distL="114300" distR="114300" simplePos="0" relativeHeight="251667456" behindDoc="0" locked="0" layoutInCell="1" allowOverlap="1" wp14:anchorId="2975D01F" wp14:editId="27BDF2B4">
+                <wp:simplePos x="0" y="0"/>
+                <wp:positionH relativeFrom="margin">
+                  <wp:align>left</wp:align>
+                </wp:positionH>
+                <wp:positionV relativeFrom="paragraph">
+                  <wp:posOffset>616585</wp:posOffset>
+                </wp:positionV>
+                <wp:extent cx="5949315" cy="6103620"/>
+                <wp:effectExtent l="0" t="0" r="0" b="0"/>
+                <wp:wrapTopAndBottom/>
+                <wp:docPr id="357" name="Canvas 357"/>
+                <wp:cNvGraphicFramePr>
+                  <a:graphicFrameLocks xmlns:a="http://schemas.openxmlformats.org/drawingml/2006/main" noChangeAspect="1"/>
+                </wp:cNvGraphicFramePr>
+                <a:graphic xmlns:a="http://schemas.openxmlformats.org/drawingml/2006/main">
+                  <a:graphicData uri="http://schemas.microsoft.com/office/word/2010/wordprocessingCanvas">
+                    <wpc:wpc>
+                      <wpc:bg/>
+                      <wpc:whole/>
+                      <wpg:wgp>
+                        <wpg:cNvPr id="39" name="Group 39"/>
+                        <wpg:cNvGrpSpPr/>
+                        <wpg:grpSpPr>
+                          <a:xfrm>
+                            <a:off x="748146" y="617293"/>
+                            <a:ext cx="4441372" cy="4856709"/>
+                            <a:chOff x="0" y="-27"/>
+                            <a:chExt cx="6331788" cy="5855371"/>
+                          </a:xfrm>
+                        </wpg:grpSpPr>
+                        <wps:wsp>
+                          <wps:cNvPr id="40" name="Rectangle: Rounded Corners 40"/>
+                          <wps:cNvSpPr/>
+                          <wps:spPr>
+                            <a:xfrm>
+                              <a:off x="8337" y="0"/>
+                              <a:ext cx="1952699" cy="685800"/>
+                            </a:xfrm>
+                            <a:prstGeom prst="roundRect">
+                              <a:avLst>
+                                <a:gd name="adj" fmla="val 16667"/>
+                              </a:avLst>
+                            </a:prstGeom>
+                            <a:solidFill>
+                              <a:srgbClr val="CFE2F3"/>
+                            </a:solidFill>
+                            <a:ln w="9525" cap="flat" cmpd="sng">
+                              <a:solidFill>
+                                <a:schemeClr val="tx1"/>
+                              </a:solidFill>
+                              <a:prstDash val="solid"/>
+                              <a:round/>
+                              <a:headEnd type="none" w="sm" len="sm"/>
+                              <a:tailEnd type="none" w="sm" len="sm"/>
+                            </a:ln>
+                          </wps:spPr>
+                          <wps:txbx>
+                            <w:txbxContent>
+                              <w:p>
+                                <w:pPr>
+                                  <w:pStyle w:val="NormalWeb"/>
+                                  <w:spacing w:before="0" w:beforeAutospacing="0" w:after="0" w:afterAutospacing="0" w:line="276" w:lineRule="auto"/>
+                                </w:pPr>
+                                <w:r>
+                                  <w:rPr>
+                                    <w:rFonts w:ascii="Arial" w:eastAsia="Arial" w:hAnsi="Arial" w:cs="Arial"/>
+                                    <w:color w:val="000000"/>
+                                    <w:sz w:val="22"/>
+                                    <w:szCs w:val="22"/>
+                                    <w:lang w:val="es-ES_tradnl"/>
+                                  </w:rPr>
+                                  <w:t>Modelado del negocio</w:t>
+                                </w:r>
+                              </w:p>
+                            </w:txbxContent>
+                          </wps:txbx>
+                          <wps:bodyPr spcFirstLastPara="1" wrap="square" lIns="91425" tIns="91425" rIns="91425" bIns="91425" anchor="ctr" anchorCtr="0"/>
+                        </wps:wsp>
+                        <wps:wsp>
+                          <wps:cNvPr id="41" name="Rectangle: Rounded Corners 41"/>
+                          <wps:cNvSpPr/>
+                          <wps:spPr>
+                            <a:xfrm>
+                              <a:off x="8337" y="942975"/>
+                              <a:ext cx="1952699" cy="685800"/>
+                            </a:xfrm>
+                            <a:prstGeom prst="roundRect">
+                              <a:avLst>
+                                <a:gd name="adj" fmla="val 16667"/>
+                              </a:avLst>
+                            </a:prstGeom>
+                            <a:solidFill>
+                              <a:srgbClr val="CFE2F3"/>
+                            </a:solidFill>
+                            <a:ln w="9525" cap="flat" cmpd="sng">
+                              <a:solidFill>
+                                <a:schemeClr val="tx1"/>
+                              </a:solidFill>
+                              <a:prstDash val="solid"/>
+                              <a:round/>
+                              <a:headEnd type="none" w="sm" len="sm"/>
+                              <a:tailEnd type="none" w="sm" len="sm"/>
+                            </a:ln>
+                          </wps:spPr>
+                          <wps:txbx>
+                            <w:txbxContent>
+                              <w:p>
+                                <w:pPr>
+                                  <w:pStyle w:val="NormalWeb"/>
+                                  <w:spacing w:before="0" w:beforeAutospacing="0" w:after="0" w:afterAutospacing="0" w:line="276" w:lineRule="auto"/>
+                                </w:pPr>
+                                <w:r>
+                                  <w:rPr>
+                                    <w:rFonts w:ascii="Arial" w:eastAsia="Arial" w:hAnsi="Arial" w:cs="Arial"/>
+                                    <w:color w:val="000000"/>
+                                    <w:sz w:val="22"/>
+                                    <w:szCs w:val="22"/>
+                                    <w:lang w:val="es-ES_tradnl"/>
+                                  </w:rPr>
+                                  <w:t>Requisitos</w:t>
+                                </w:r>
+                              </w:p>
+                            </w:txbxContent>
+                          </wps:txbx>
+                          <wps:bodyPr spcFirstLastPara="1" wrap="square" lIns="91425" tIns="91425" rIns="91425" bIns="91425" anchor="ctr" anchorCtr="0"/>
+                        </wps:wsp>
+                        <wps:wsp>
+                          <wps:cNvPr id="42" name="Rectangle: Rounded Corners 42"/>
+                          <wps:cNvSpPr/>
+                          <wps:spPr>
+                            <a:xfrm>
+                              <a:off x="0" y="1876050"/>
+                              <a:ext cx="1952701" cy="685800"/>
+                            </a:xfrm>
+                            <a:prstGeom prst="roundRect">
+                              <a:avLst>
+                                <a:gd name="adj" fmla="val 16667"/>
+                              </a:avLst>
+                            </a:prstGeom>
+                            <a:solidFill>
+                              <a:srgbClr val="CFE2F3"/>
+                            </a:solidFill>
+                            <a:ln w="9525" cap="flat" cmpd="sng">
+                              <a:solidFill>
+                                <a:schemeClr val="tx1"/>
+                              </a:solidFill>
+                              <a:prstDash val="solid"/>
+                              <a:round/>
+                              <a:headEnd type="none" w="sm" len="sm"/>
+                              <a:tailEnd type="none" w="sm" len="sm"/>
+                            </a:ln>
+                          </wps:spPr>
+                          <wps:txbx>
+                            <w:txbxContent>
+                              <w:p>
+                                <w:pPr>
+                                  <w:pStyle w:val="NormalWeb"/>
+                                  <w:spacing w:before="0" w:beforeAutospacing="0" w:after="0" w:afterAutospacing="0" w:line="276" w:lineRule="auto"/>
+                                </w:pPr>
+                                <w:r>
+                                  <w:rPr>
+                                    <w:rFonts w:ascii="Arial" w:eastAsia="Arial" w:hAnsi="Arial" w:cs="Arial"/>
+                                    <w:color w:val="000000"/>
+                                    <w:sz w:val="22"/>
+                                    <w:szCs w:val="22"/>
+                                    <w:lang w:val="es-ES_tradnl"/>
+                                  </w:rPr>
+                                  <w:t>Análisis y diseño</w:t>
+                                </w:r>
+                              </w:p>
+                            </w:txbxContent>
+                          </wps:txbx>
+                          <wps:bodyPr spcFirstLastPara="1" wrap="square" lIns="91425" tIns="91425" rIns="91425" bIns="91425" anchor="ctr" anchorCtr="0"/>
+                        </wps:wsp>
+                        <wps:wsp>
+                          <wps:cNvPr id="43" name="Rectangle: Rounded Corners 43"/>
+                          <wps:cNvSpPr/>
+                          <wps:spPr>
+                            <a:xfrm>
+                              <a:off x="11900" y="4829176"/>
+                              <a:ext cx="1952699" cy="685800"/>
+                            </a:xfrm>
+                            <a:prstGeom prst="roundRect">
+                              <a:avLst>
+                                <a:gd name="adj" fmla="val 16667"/>
+                              </a:avLst>
+                            </a:prstGeom>
+                            <a:solidFill>
+                              <a:srgbClr val="CFE2F3"/>
+                            </a:solidFill>
+                            <a:ln w="9525" cap="flat" cmpd="sng">
+                              <a:solidFill>
+                                <a:schemeClr val="tx1"/>
+                              </a:solidFill>
+                              <a:prstDash val="solid"/>
+                              <a:round/>
+                              <a:headEnd type="none" w="sm" len="sm"/>
+                              <a:tailEnd type="none" w="sm" len="sm"/>
+                            </a:ln>
+                          </wps:spPr>
+                          <wps:txbx>
+                            <w:txbxContent>
+                              <w:p>
+                                <w:pPr>
+                                  <w:pStyle w:val="NormalWeb"/>
+                                  <w:spacing w:before="0" w:beforeAutospacing="0" w:after="0" w:afterAutospacing="0" w:line="276" w:lineRule="auto"/>
+                                </w:pPr>
+                                <w:r>
+                                  <w:rPr>
+                                    <w:rFonts w:ascii="Arial" w:eastAsia="Arial" w:hAnsi="Arial" w:cs="Arial"/>
+                                    <w:color w:val="000000"/>
+                                    <w:sz w:val="22"/>
+                                    <w:szCs w:val="22"/>
+                                    <w:lang w:val="es-ES_tradnl"/>
+                                  </w:rPr>
+                                  <w:t>Despliegue</w:t>
+                                </w:r>
+                              </w:p>
+                            </w:txbxContent>
+                          </wps:txbx>
+                          <wps:bodyPr spcFirstLastPara="1" wrap="square" lIns="91425" tIns="91425" rIns="91425" bIns="91425" anchor="ctr" anchorCtr="0"/>
+                        </wps:wsp>
+                        <wps:wsp>
+                          <wps:cNvPr id="44" name="Rectangle: Rounded Corners 44"/>
+                          <wps:cNvSpPr/>
+                          <wps:spPr>
+                            <a:xfrm>
+                              <a:off x="16662" y="2847601"/>
+                              <a:ext cx="1952701" cy="685800"/>
+                            </a:xfrm>
+                            <a:prstGeom prst="roundRect">
+                              <a:avLst>
+                                <a:gd name="adj" fmla="val 16667"/>
+                              </a:avLst>
+                            </a:prstGeom>
+                            <a:solidFill>
+                              <a:srgbClr val="CFE2F3"/>
+                            </a:solidFill>
+                            <a:ln w="9525" cap="flat" cmpd="sng">
+                              <a:solidFill>
+                                <a:schemeClr val="tx1"/>
+                              </a:solidFill>
+                              <a:prstDash val="solid"/>
+                              <a:round/>
+                              <a:headEnd type="none" w="sm" len="sm"/>
+                              <a:tailEnd type="none" w="sm" len="sm"/>
+                            </a:ln>
+                          </wps:spPr>
+                          <wps:txbx>
+                            <w:txbxContent>
+                              <w:p>
+                                <w:pPr>
+                                  <w:pStyle w:val="NormalWeb"/>
+                                  <w:spacing w:before="0" w:beforeAutospacing="0" w:after="0" w:afterAutospacing="0" w:line="276" w:lineRule="auto"/>
+                                </w:pPr>
+                                <w:r>
+                                  <w:rPr>
+                                    <w:rFonts w:ascii="Arial" w:eastAsia="Arial" w:hAnsi="Arial" w:cs="Arial"/>
+                                    <w:color w:val="000000"/>
+                                    <w:sz w:val="22"/>
+                                    <w:szCs w:val="22"/>
+                                    <w:lang w:val="es-ES_tradnl"/>
+                                  </w:rPr>
+                                  <w:t>Implementación</w:t>
+                                </w:r>
+                              </w:p>
+                            </w:txbxContent>
+                          </wps:txbx>
+                          <wps:bodyPr spcFirstLastPara="1" wrap="square" lIns="91425" tIns="91425" rIns="91425" bIns="91425" anchor="ctr" anchorCtr="0"/>
+                        </wps:wsp>
+                        <wps:wsp>
+                          <wps:cNvPr id="45" name="Rectangle: Rounded Corners 45"/>
+                          <wps:cNvSpPr/>
+                          <wps:spPr>
+                            <a:xfrm>
+                              <a:off x="2375" y="3799726"/>
+                              <a:ext cx="1952701" cy="685798"/>
+                            </a:xfrm>
+                            <a:prstGeom prst="roundRect">
+                              <a:avLst>
+                                <a:gd name="adj" fmla="val 16667"/>
+                              </a:avLst>
+                            </a:prstGeom>
+                            <a:solidFill>
+                              <a:srgbClr val="CFE2F3"/>
+                            </a:solidFill>
+                            <a:ln w="9525" cap="flat" cmpd="sng">
+                              <a:solidFill>
+                                <a:schemeClr val="tx1"/>
+                              </a:solidFill>
+                              <a:prstDash val="solid"/>
+                              <a:round/>
+                              <a:headEnd type="none" w="sm" len="sm"/>
+                              <a:tailEnd type="none" w="sm" len="sm"/>
+                            </a:ln>
+                          </wps:spPr>
+                          <wps:txbx>
+                            <w:txbxContent>
+                              <w:p>
+                                <w:pPr>
+                                  <w:pStyle w:val="NormalWeb"/>
+                                  <w:spacing w:before="0" w:beforeAutospacing="0" w:after="0" w:afterAutospacing="0" w:line="276" w:lineRule="auto"/>
+                                </w:pPr>
+                                <w:r>
+                                  <w:rPr>
+                                    <w:rFonts w:ascii="Arial" w:eastAsia="Arial" w:hAnsi="Arial" w:cs="Arial"/>
+                                    <w:color w:val="000000"/>
+                                    <w:sz w:val="22"/>
+                                    <w:szCs w:val="22"/>
+                                    <w:lang w:val="es-ES_tradnl"/>
+                                  </w:rPr>
+                                  <w:t>Pruebas</w:t>
+                                </w:r>
+                              </w:p>
+                            </w:txbxContent>
+                          </wps:txbx>
+                          <wps:bodyPr spcFirstLastPara="1" wrap="square" lIns="91425" tIns="91425" rIns="91425" bIns="91425" anchor="ctr" anchorCtr="0"/>
+                        </wps:wsp>
+                        <wps:wsp>
+                          <wps:cNvPr id="46" name="Straight Arrow Connector 46"/>
+                          <wps:cNvCnPr/>
+                          <wps:spPr>
+                            <a:xfrm>
+                              <a:off x="984687" y="685800"/>
+                              <a:ext cx="0" cy="257099"/>
+                            </a:xfrm>
+                            <a:prstGeom prst="straightConnector1">
+                              <a:avLst/>
+                            </a:prstGeom>
+                            <a:noFill/>
+                            <a:ln w="9525" cap="flat" cmpd="sng">
+                              <a:solidFill>
+                                <a:schemeClr val="tx1"/>
+                              </a:solidFill>
+                              <a:prstDash val="solid"/>
+                              <a:round/>
+                              <a:headEnd type="none" w="med" len="med"/>
+                              <a:tailEnd type="triangle" w="med" len="med"/>
+                            </a:ln>
+                          </wps:spPr>
+                          <wps:bodyPr/>
+                        </wps:wsp>
+                        <wps:wsp>
+                          <wps:cNvPr id="47" name="Straight Arrow Connector 47"/>
+                          <wps:cNvCnPr/>
+                          <wps:spPr>
+                            <a:xfrm flipH="1">
+                              <a:off x="976287" y="1628775"/>
+                              <a:ext cx="8400" cy="247200"/>
+                            </a:xfrm>
+                            <a:prstGeom prst="straightConnector1">
+                              <a:avLst/>
+                            </a:prstGeom>
+                            <a:noFill/>
+                            <a:ln w="9525" cap="flat" cmpd="sng">
+                              <a:solidFill>
+                                <a:schemeClr val="tx1"/>
+                              </a:solidFill>
+                              <a:prstDash val="solid"/>
+                              <a:round/>
+                              <a:headEnd type="none" w="med" len="med"/>
+                              <a:tailEnd type="triangle" w="med" len="med"/>
+                            </a:ln>
+                          </wps:spPr>
+                          <wps:bodyPr/>
+                        </wps:wsp>
+                        <wps:wsp>
+                          <wps:cNvPr id="48" name="Straight Arrow Connector 48"/>
+                          <wps:cNvCnPr/>
+                          <wps:spPr>
+                            <a:xfrm>
+                              <a:off x="976350" y="2561851"/>
+                              <a:ext cx="16800" cy="285900"/>
+                            </a:xfrm>
+                            <a:prstGeom prst="straightConnector1">
+                              <a:avLst/>
+                            </a:prstGeom>
+                            <a:noFill/>
+                            <a:ln w="9525" cap="flat" cmpd="sng">
+                              <a:solidFill>
+                                <a:schemeClr val="tx1"/>
+                              </a:solidFill>
+                              <a:prstDash val="solid"/>
+                              <a:round/>
+                              <a:headEnd type="none" w="med" len="med"/>
+                              <a:tailEnd type="triangle" w="med" len="med"/>
+                            </a:ln>
+                          </wps:spPr>
+                          <wps:bodyPr/>
+                        </wps:wsp>
+                        <wps:wsp>
+                          <wps:cNvPr id="49" name="Straight Arrow Connector 49"/>
+                          <wps:cNvCnPr/>
+                          <wps:spPr>
+                            <a:xfrm flipH="1">
+                              <a:off x="978613" y="3533401"/>
+                              <a:ext cx="14400" cy="266398"/>
+                            </a:xfrm>
+                            <a:prstGeom prst="straightConnector1">
+                              <a:avLst/>
+                            </a:prstGeom>
+                            <a:noFill/>
+                            <a:ln w="9525" cap="flat" cmpd="sng">
+                              <a:solidFill>
+                                <a:schemeClr val="tx1"/>
+                              </a:solidFill>
+                              <a:prstDash val="solid"/>
+                              <a:round/>
+                              <a:headEnd type="none" w="med" len="med"/>
+                              <a:tailEnd type="triangle" w="med" len="med"/>
+                            </a:ln>
+                          </wps:spPr>
+                          <wps:bodyPr/>
+                        </wps:wsp>
+                        <wps:wsp>
+                          <wps:cNvPr id="50" name="Straight Arrow Connector 50"/>
+                          <wps:cNvCnPr/>
+                          <wps:spPr>
+                            <a:xfrm>
+                              <a:off x="978725" y="4485525"/>
+                              <a:ext cx="9600" cy="343801"/>
+                            </a:xfrm>
+                            <a:prstGeom prst="straightConnector1">
+                              <a:avLst/>
+                            </a:prstGeom>
+                            <a:noFill/>
+                            <a:ln w="9525" cap="flat" cmpd="sng">
+                              <a:solidFill>
+                                <a:schemeClr val="tx1"/>
+                              </a:solidFill>
+                              <a:prstDash val="solid"/>
+                              <a:round/>
+                              <a:headEnd type="none" w="med" len="med"/>
+                              <a:tailEnd type="triangle" w="med" len="med"/>
+                            </a:ln>
+                          </wps:spPr>
+                          <wps:bodyPr/>
+                        </wps:wsp>
+                        <wps:wsp>
+                          <wps:cNvPr id="51" name="Rectangle: Rounded Corners 51"/>
+                          <wps:cNvSpPr/>
+                          <wps:spPr>
+                            <a:xfrm>
+                              <a:off x="4046938" y="-27"/>
+                              <a:ext cx="2284848" cy="762001"/>
+                            </a:xfrm>
+                            <a:prstGeom prst="roundRect">
+                              <a:avLst>
+                                <a:gd name="adj" fmla="val 16667"/>
+                              </a:avLst>
+                            </a:prstGeom>
+                            <a:solidFill>
+                              <a:srgbClr val="CFE2F3"/>
+                            </a:solidFill>
+                            <a:ln w="9525" cap="flat" cmpd="sng">
+                              <a:solidFill>
+                                <a:schemeClr val="tx1"/>
+                              </a:solidFill>
+                              <a:prstDash val="solid"/>
+                              <a:round/>
+                              <a:headEnd type="none" w="sm" len="sm"/>
+                              <a:tailEnd type="none" w="sm" len="sm"/>
+                            </a:ln>
+                          </wps:spPr>
+                          <wps:txbx>
+                            <w:txbxContent>
+                              <w:p>
+                                <w:pPr>
+                                  <w:pStyle w:val="NormalWeb"/>
+                                  <w:spacing w:before="0" w:beforeAutospacing="0" w:after="0" w:afterAutospacing="0" w:line="276" w:lineRule="auto"/>
+                                </w:pPr>
+                                <w:r>
+                                  <w:rPr>
+                                    <w:rFonts w:ascii="Arial" w:eastAsia="Arial" w:hAnsi="Arial" w:cs="Arial"/>
+                                    <w:color w:val="000000"/>
+                                    <w:sz w:val="22"/>
+                                    <w:szCs w:val="22"/>
+                                    <w:lang w:val="es-ES_tradnl"/>
+                                  </w:rPr>
+                                  <w:t>Planeamiento de la SCM</w:t>
+                                </w:r>
+                              </w:p>
+                            </w:txbxContent>
+                          </wps:txbx>
+                          <wps:bodyPr spcFirstLastPara="1" wrap="square" lIns="91425" tIns="91425" rIns="91425" bIns="91425" anchor="ctr" anchorCtr="0"/>
+                        </wps:wsp>
+                        <wps:wsp>
+                          <wps:cNvPr id="52" name="Rectangle: Rounded Corners 52"/>
+                          <wps:cNvSpPr/>
+                          <wps:spPr>
+                            <a:xfrm>
+                              <a:off x="4046938" y="1018735"/>
+                              <a:ext cx="2284848" cy="761998"/>
+                            </a:xfrm>
+                            <a:prstGeom prst="roundRect">
+                              <a:avLst>
+                                <a:gd name="adj" fmla="val 16667"/>
+                              </a:avLst>
+                            </a:prstGeom>
+                            <a:solidFill>
+                              <a:srgbClr val="CFE2F3"/>
+                            </a:solidFill>
+                            <a:ln w="9525" cap="flat" cmpd="sng">
+                              <a:solidFill>
+                                <a:schemeClr val="tx1"/>
+                              </a:solidFill>
+                              <a:prstDash val="solid"/>
+                              <a:round/>
+                              <a:headEnd type="none" w="sm" len="sm"/>
+                              <a:tailEnd type="none" w="sm" len="sm"/>
+                            </a:ln>
+                          </wps:spPr>
+                          <wps:txbx>
+                            <w:txbxContent>
+                              <w:p>
+                                <w:pPr>
+                                  <w:pStyle w:val="NormalWeb"/>
+                                  <w:spacing w:before="0" w:beforeAutospacing="0" w:after="0" w:afterAutospacing="0" w:line="276" w:lineRule="auto"/>
+                                </w:pPr>
+                                <w:r>
+                                  <w:rPr>
+                                    <w:rFonts w:ascii="Arial" w:eastAsia="Arial" w:hAnsi="Arial" w:cs="Arial"/>
+                                    <w:color w:val="000000"/>
+                                    <w:sz w:val="22"/>
+                                    <w:szCs w:val="22"/>
+                                    <w:lang w:val="es-ES_tradnl"/>
+                                  </w:rPr>
+                                  <w:t>Identificación de la SCM</w:t>
+                                </w:r>
+                              </w:p>
+                            </w:txbxContent>
+                          </wps:txbx>
+                          <wps:bodyPr spcFirstLastPara="1" wrap="square" lIns="91425" tIns="91425" rIns="91425" bIns="91425" anchor="ctr" anchorCtr="0"/>
+                        </wps:wsp>
+                        <wps:wsp>
+                          <wps:cNvPr id="53" name="Rectangle: Rounded Corners 53"/>
+                          <wps:cNvSpPr/>
+                          <wps:spPr>
+                            <a:xfrm>
+                              <a:off x="4046938" y="2037496"/>
+                              <a:ext cx="2284848" cy="762001"/>
+                            </a:xfrm>
+                            <a:prstGeom prst="roundRect">
+                              <a:avLst>
+                                <a:gd name="adj" fmla="val 16667"/>
+                              </a:avLst>
+                            </a:prstGeom>
+                            <a:solidFill>
+                              <a:srgbClr val="CFE2F3"/>
+                            </a:solidFill>
+                            <a:ln w="9525" cap="flat" cmpd="sng">
+                              <a:solidFill>
+                                <a:schemeClr val="tx1"/>
+                              </a:solidFill>
+                              <a:prstDash val="solid"/>
+                              <a:round/>
+                              <a:headEnd type="none" w="sm" len="sm"/>
+                              <a:tailEnd type="none" w="sm" len="sm"/>
+                            </a:ln>
+                          </wps:spPr>
+                          <wps:txbx>
+                            <w:txbxContent>
+                              <w:p>
+                                <w:pPr>
+                                  <w:pStyle w:val="NormalWeb"/>
+                                  <w:spacing w:before="0" w:beforeAutospacing="0" w:after="0" w:afterAutospacing="0" w:line="276" w:lineRule="auto"/>
+                                </w:pPr>
+                                <w:r>
+                                  <w:rPr>
+                                    <w:rFonts w:ascii="Arial" w:eastAsia="Arial" w:hAnsi="Arial" w:cs="Arial"/>
+                                    <w:color w:val="000000"/>
+                                    <w:sz w:val="22"/>
+                                    <w:szCs w:val="22"/>
+                                    <w:lang w:val="es-ES_tradnl"/>
+                                  </w:rPr>
+                                  <w:t>Control de la SCM</w:t>
+                                </w:r>
+                              </w:p>
+                            </w:txbxContent>
+                          </wps:txbx>
+                          <wps:bodyPr spcFirstLastPara="1" wrap="square" lIns="91425" tIns="91425" rIns="91425" bIns="91425" anchor="ctr" anchorCtr="0"/>
+                        </wps:wsp>
+                        <wps:wsp>
+                          <wps:cNvPr id="54" name="Rectangle: Rounded Corners 54"/>
+                          <wps:cNvSpPr/>
+                          <wps:spPr>
+                            <a:xfrm>
+                              <a:off x="4046938" y="5093344"/>
+                              <a:ext cx="2284850" cy="762000"/>
+                            </a:xfrm>
+                            <a:prstGeom prst="roundRect">
+                              <a:avLst>
+                                <a:gd name="adj" fmla="val 16667"/>
+                              </a:avLst>
+                            </a:prstGeom>
+                            <a:solidFill>
+                              <a:srgbClr val="CFE2F3"/>
+                            </a:solidFill>
+                            <a:ln w="9525" cap="flat" cmpd="sng">
+                              <a:solidFill>
+                                <a:schemeClr val="tx1"/>
+                              </a:solidFill>
+                              <a:prstDash val="solid"/>
+                              <a:round/>
+                              <a:headEnd type="none" w="sm" len="sm"/>
+                              <a:tailEnd type="none" w="sm" len="sm"/>
+                            </a:ln>
+                          </wps:spPr>
+                          <wps:txbx>
+                            <w:txbxContent>
+                              <w:p>
+                                <w:pPr>
+                                  <w:pStyle w:val="NormalWeb"/>
+                                  <w:spacing w:before="0" w:beforeAutospacing="0" w:after="0" w:afterAutospacing="0" w:line="276" w:lineRule="auto"/>
+                                </w:pPr>
+                                <w:r>
+                                  <w:rPr>
+                                    <w:rFonts w:ascii="Arial" w:eastAsia="Arial" w:hAnsi="Arial" w:cs="Arial"/>
+                                    <w:color w:val="000000"/>
+                                    <w:sz w:val="22"/>
+                                    <w:szCs w:val="22"/>
+                                    <w:lang w:val="es-ES_tradnl"/>
+                                  </w:rPr>
+                                  <w:t xml:space="preserve">Gestión y entrega de </w:t>
+                                </w:r>
+                                <w:proofErr w:type="spellStart"/>
+                                <w:r>
+                                  <w:rPr>
+                                    <w:rFonts w:ascii="Arial" w:eastAsia="Arial" w:hAnsi="Arial" w:cs="Arial"/>
+                                    <w:color w:val="000000"/>
+                                    <w:sz w:val="22"/>
+                                    <w:szCs w:val="22"/>
+                                    <w:lang w:val="es-ES_tradnl"/>
+                                  </w:rPr>
+                                  <w:t>release</w:t>
+                                </w:r>
+                                <w:proofErr w:type="spellEnd"/>
+                                <w:r>
+                                  <w:rPr>
+                                    <w:rFonts w:ascii="Arial" w:eastAsia="Arial" w:hAnsi="Arial" w:cs="Arial"/>
+                                    <w:color w:val="000000"/>
+                                    <w:sz w:val="22"/>
+                                    <w:szCs w:val="22"/>
+                                    <w:lang w:val="es-ES_tradnl"/>
+                                  </w:rPr>
+                                  <w:t xml:space="preserve"> del software</w:t>
+                                </w:r>
+                              </w:p>
+                            </w:txbxContent>
+                          </wps:txbx>
+                          <wps:bodyPr spcFirstLastPara="1" wrap="square" lIns="91425" tIns="91425" rIns="91425" bIns="91425" anchor="ctr" anchorCtr="0"/>
+                        </wps:wsp>
+                        <wps:wsp>
+                          <wps:cNvPr id="55" name="Rectangle: Rounded Corners 55"/>
+                          <wps:cNvSpPr/>
+                          <wps:spPr>
+                            <a:xfrm>
+                              <a:off x="4046938" y="4075019"/>
+                              <a:ext cx="2284848" cy="762001"/>
+                            </a:xfrm>
+                            <a:prstGeom prst="roundRect">
+                              <a:avLst>
+                                <a:gd name="adj" fmla="val 16667"/>
+                              </a:avLst>
+                            </a:prstGeom>
+                            <a:solidFill>
+                              <a:srgbClr val="CFE2F3"/>
+                            </a:solidFill>
+                            <a:ln w="9525" cap="flat" cmpd="sng">
+                              <a:solidFill>
+                                <a:schemeClr val="tx1"/>
+                              </a:solidFill>
+                              <a:prstDash val="solid"/>
+                              <a:round/>
+                              <a:headEnd type="none" w="sm" len="sm"/>
+                              <a:tailEnd type="none" w="sm" len="sm"/>
+                            </a:ln>
+                          </wps:spPr>
+                          <wps:txbx>
+                            <w:txbxContent>
+                              <w:p>
+                                <w:pPr>
+                                  <w:pStyle w:val="NormalWeb"/>
+                                  <w:spacing w:before="0" w:beforeAutospacing="0" w:after="0" w:afterAutospacing="0" w:line="276" w:lineRule="auto"/>
+                                </w:pPr>
+                                <w:r>
+                                  <w:rPr>
+                                    <w:rFonts w:ascii="Arial" w:eastAsia="Arial" w:hAnsi="Arial" w:cs="Arial"/>
+                                    <w:color w:val="000000"/>
+                                    <w:sz w:val="22"/>
+                                    <w:szCs w:val="22"/>
+                                    <w:lang w:val="es-ES_tradnl"/>
+                                  </w:rPr>
+                                  <w:t>Auditoría de la SCM</w:t>
+                                </w:r>
+                              </w:p>
+                            </w:txbxContent>
+                          </wps:txbx>
+                          <wps:bodyPr spcFirstLastPara="1" wrap="square" lIns="91425" tIns="91425" rIns="91425" bIns="91425" anchor="ctr" anchorCtr="0"/>
+                        </wps:wsp>
+                        <wps:wsp>
+                          <wps:cNvPr id="56" name="Rectangle: Rounded Corners 56"/>
+                          <wps:cNvSpPr/>
+                          <wps:spPr>
+                            <a:xfrm>
+                              <a:off x="4046940" y="3056259"/>
+                              <a:ext cx="2284847" cy="761998"/>
+                            </a:xfrm>
+                            <a:prstGeom prst="roundRect">
+                              <a:avLst>
+                                <a:gd name="adj" fmla="val 16667"/>
+                              </a:avLst>
+                            </a:prstGeom>
+                            <a:solidFill>
+                              <a:srgbClr val="CFE2F3"/>
+                            </a:solidFill>
+                            <a:ln w="9525" cap="flat" cmpd="sng">
+                              <a:solidFill>
+                                <a:schemeClr val="tx1"/>
+                              </a:solidFill>
+                              <a:prstDash val="solid"/>
+                              <a:round/>
+                              <a:headEnd type="none" w="sm" len="sm"/>
+                              <a:tailEnd type="none" w="sm" len="sm"/>
+                            </a:ln>
+                          </wps:spPr>
+                          <wps:txbx>
+                            <w:txbxContent>
+                              <w:p>
+                                <w:pPr>
+                                  <w:pStyle w:val="NormalWeb"/>
+                                  <w:spacing w:before="0" w:beforeAutospacing="0" w:after="0" w:afterAutospacing="0" w:line="276" w:lineRule="auto"/>
+                                </w:pPr>
+                                <w:r>
+                                  <w:rPr>
+                                    <w:rFonts w:ascii="Arial" w:eastAsia="Arial" w:hAnsi="Arial" w:cs="Arial"/>
+                                    <w:color w:val="000000"/>
+                                    <w:sz w:val="22"/>
+                                    <w:szCs w:val="22"/>
+                                    <w:lang w:val="es-ES_tradnl"/>
+                                  </w:rPr>
+                                  <w:t>Estado de contabilidad de la SCM</w:t>
+                                </w:r>
+                              </w:p>
+                            </w:txbxContent>
+                          </wps:txbx>
+                          <wps:bodyPr spcFirstLastPara="1" wrap="square" lIns="91425" tIns="91425" rIns="91425" bIns="91425" anchor="ctr" anchorCtr="0"/>
+                        </wps:wsp>
+                        <wps:wsp>
+                          <wps:cNvPr id="57" name="Straight Arrow Connector 57"/>
+                          <wps:cNvCnPr/>
+                          <wps:spPr>
+                            <a:xfrm>
+                              <a:off x="5147038" y="762001"/>
+                              <a:ext cx="0" cy="256799"/>
+                            </a:xfrm>
+                            <a:prstGeom prst="straightConnector1">
+                              <a:avLst/>
+                            </a:prstGeom>
+                            <a:noFill/>
+                            <a:ln w="9525" cap="flat" cmpd="sng">
+                              <a:solidFill>
+                                <a:schemeClr val="tx1"/>
+                              </a:solidFill>
+                              <a:prstDash val="solid"/>
+                              <a:round/>
+                              <a:headEnd type="none" w="med" len="med"/>
+                              <a:tailEnd type="triangle" w="med" len="med"/>
+                            </a:ln>
+                          </wps:spPr>
+                          <wps:bodyPr/>
+                        </wps:wsp>
+                        <wps:wsp>
+                          <wps:cNvPr id="58" name="Straight Arrow Connector 58"/>
+                          <wps:cNvCnPr/>
+                          <wps:spPr>
+                            <a:xfrm>
+                              <a:off x="5147038" y="1780800"/>
+                              <a:ext cx="0" cy="256799"/>
+                            </a:xfrm>
+                            <a:prstGeom prst="straightConnector1">
+                              <a:avLst/>
+                            </a:prstGeom>
+                            <a:noFill/>
+                            <a:ln w="9525" cap="flat" cmpd="sng">
+                              <a:solidFill>
+                                <a:schemeClr val="tx1"/>
+                              </a:solidFill>
+                              <a:prstDash val="solid"/>
+                              <a:round/>
+                              <a:headEnd type="none" w="med" len="med"/>
+                              <a:tailEnd type="triangle" w="med" len="med"/>
+                            </a:ln>
+                          </wps:spPr>
+                          <wps:bodyPr/>
+                        </wps:wsp>
+                        <wps:wsp>
+                          <wps:cNvPr id="59" name="Straight Arrow Connector 59"/>
+                          <wps:cNvCnPr/>
+                          <wps:spPr>
+                            <a:xfrm>
+                              <a:off x="5147038" y="2799600"/>
+                              <a:ext cx="0" cy="256799"/>
+                            </a:xfrm>
+                            <a:prstGeom prst="straightConnector1">
+                              <a:avLst/>
+                            </a:prstGeom>
+                            <a:noFill/>
+                            <a:ln w="9525" cap="flat" cmpd="sng">
+                              <a:solidFill>
+                                <a:schemeClr val="tx1"/>
+                              </a:solidFill>
+                              <a:prstDash val="solid"/>
+                              <a:round/>
+                              <a:headEnd type="none" w="med" len="med"/>
+                              <a:tailEnd type="triangle" w="med" len="med"/>
+                            </a:ln>
+                          </wps:spPr>
+                          <wps:bodyPr/>
+                        </wps:wsp>
+                        <wps:wsp>
+                          <wps:cNvPr id="60" name="Straight Arrow Connector 60"/>
+                          <wps:cNvCnPr/>
+                          <wps:spPr>
+                            <a:xfrm>
+                              <a:off x="5147038" y="3818401"/>
+                              <a:ext cx="0" cy="256799"/>
+                            </a:xfrm>
+                            <a:prstGeom prst="straightConnector1">
+                              <a:avLst/>
+                            </a:prstGeom>
+                            <a:noFill/>
+                            <a:ln w="9525" cap="flat" cmpd="sng">
+                              <a:solidFill>
+                                <a:schemeClr val="tx1"/>
+                              </a:solidFill>
+                              <a:prstDash val="solid"/>
+                              <a:round/>
+                              <a:headEnd type="none" w="med" len="med"/>
+                              <a:tailEnd type="triangle" w="med" len="med"/>
+                            </a:ln>
+                          </wps:spPr>
+                          <wps:bodyPr/>
+                        </wps:wsp>
+                        <wps:wsp>
+                          <wps:cNvPr id="61" name="Straight Arrow Connector 61"/>
+                          <wps:cNvCnPr/>
+                          <wps:spPr>
+                            <a:xfrm>
+                              <a:off x="5147038" y="4837201"/>
+                              <a:ext cx="0" cy="256799"/>
+                            </a:xfrm>
+                            <a:prstGeom prst="straightConnector1">
+                              <a:avLst/>
+                            </a:prstGeom>
+                            <a:noFill/>
+                            <a:ln w="9525" cap="flat" cmpd="sng">
+                              <a:solidFill>
+                                <a:schemeClr val="tx1"/>
+                              </a:solidFill>
+                              <a:prstDash val="solid"/>
+                              <a:round/>
+                              <a:headEnd type="none" w="med" len="med"/>
+                              <a:tailEnd type="triangle" w="med" len="med"/>
+                            </a:ln>
+                          </wps:spPr>
+                          <wps:bodyPr/>
+                        </wps:wsp>
+                        <wps:wsp>
+                          <wps:cNvPr id="62" name="Straight Arrow Connector 62"/>
+                          <wps:cNvCnPr/>
+                          <wps:spPr>
+                            <a:xfrm rot="10800000" flipH="1">
+                              <a:off x="1961037" y="381076"/>
+                              <a:ext cx="2085900" cy="904798"/>
+                            </a:xfrm>
+                            <a:prstGeom prst="straightConnector1">
+                              <a:avLst/>
+                            </a:prstGeom>
+                            <a:ln>
+                              <a:headEnd type="none" w="med" len="med"/>
+                              <a:tailEnd type="none" w="med" len="med"/>
+                            </a:ln>
+                          </wps:spPr>
+                          <wps:style>
+                            <a:lnRef idx="1">
+                              <a:schemeClr val="accent1"/>
+                            </a:lnRef>
+                            <a:fillRef idx="0">
+                              <a:schemeClr val="accent1"/>
+                            </a:fillRef>
+                            <a:effectRef idx="0">
+                              <a:schemeClr val="accent1"/>
+                            </a:effectRef>
+                            <a:fontRef idx="minor">
+                              <a:schemeClr val="tx1"/>
+                            </a:fontRef>
+                          </wps:style>
+                          <wps:bodyPr/>
+                        </wps:wsp>
+                        <wps:wsp>
+                          <wps:cNvPr id="63" name="Straight Arrow Connector 63"/>
+                          <wps:cNvCnPr/>
+                          <wps:spPr>
+                            <a:xfrm flipH="1">
+                              <a:off x="1952638" y="381001"/>
+                              <a:ext cx="2094301" cy="1838099"/>
+                            </a:xfrm>
+                            <a:prstGeom prst="straightConnector1">
+                              <a:avLst/>
+                            </a:prstGeom>
+                            <a:ln>
+                              <a:headEnd type="none" w="med" len="med"/>
+                              <a:tailEnd type="none" w="med" len="med"/>
+                            </a:ln>
+                          </wps:spPr>
+                          <wps:style>
+                            <a:lnRef idx="1">
+                              <a:schemeClr val="accent1"/>
+                            </a:lnRef>
+                            <a:fillRef idx="0">
+                              <a:schemeClr val="accent1"/>
+                            </a:fillRef>
+                            <a:effectRef idx="0">
+                              <a:schemeClr val="accent1"/>
+                            </a:effectRef>
+                            <a:fontRef idx="minor">
+                              <a:schemeClr val="tx1"/>
+                            </a:fontRef>
+                          </wps:style>
+                          <wps:bodyPr/>
+                        </wps:wsp>
+                        <wps:wsp>
+                          <wps:cNvPr id="64" name="Straight Arrow Connector 64"/>
+                          <wps:cNvCnPr/>
+                          <wps:spPr>
+                            <a:xfrm rot="10800000" flipH="1">
+                              <a:off x="1952701" y="1399951"/>
+                              <a:ext cx="2094299" cy="819000"/>
+                            </a:xfrm>
+                            <a:prstGeom prst="straightConnector1">
+                              <a:avLst/>
+                            </a:prstGeom>
+                            <a:ln>
+                              <a:headEnd type="none" w="med" len="med"/>
+                              <a:tailEnd type="none" w="med" len="med"/>
+                            </a:ln>
+                          </wps:spPr>
+                          <wps:style>
+                            <a:lnRef idx="1">
+                              <a:schemeClr val="accent1"/>
+                            </a:lnRef>
+                            <a:fillRef idx="0">
+                              <a:schemeClr val="accent1"/>
+                            </a:fillRef>
+                            <a:effectRef idx="0">
+                              <a:schemeClr val="accent1"/>
+                            </a:effectRef>
+                            <a:fontRef idx="minor">
+                              <a:schemeClr val="tx1"/>
+                            </a:fontRef>
+                          </wps:style>
+                          <wps:bodyPr/>
+                        </wps:wsp>
+                        <wps:wsp>
+                          <wps:cNvPr id="65" name="Straight Arrow Connector 65"/>
+                          <wps:cNvCnPr/>
+                          <wps:spPr>
+                            <a:xfrm>
+                              <a:off x="1964600" y="5172075"/>
+                              <a:ext cx="2082300" cy="302999"/>
+                            </a:xfrm>
+                            <a:prstGeom prst="straightConnector1">
+                              <a:avLst/>
+                            </a:prstGeom>
+                            <a:ln>
+                              <a:headEnd type="none" w="med" len="med"/>
+                              <a:tailEnd type="none" w="med" len="med"/>
+                            </a:ln>
+                          </wps:spPr>
+                          <wps:style>
+                            <a:lnRef idx="1">
+                              <a:schemeClr val="accent1"/>
+                            </a:lnRef>
+                            <a:fillRef idx="0">
+                              <a:schemeClr val="accent1"/>
+                            </a:fillRef>
+                            <a:effectRef idx="0">
+                              <a:schemeClr val="accent1"/>
+                            </a:effectRef>
+                            <a:fontRef idx="minor">
+                              <a:schemeClr val="tx1"/>
+                            </a:fontRef>
+                          </wps:style>
+                          <wps:bodyPr/>
+                        </wps:wsp>
+                        <wps:wsp>
+                          <wps:cNvPr id="66" name="Straight Arrow Connector 66"/>
+                          <wps:cNvCnPr/>
+                          <wps:spPr>
+                            <a:xfrm rot="10800000">
+                              <a:off x="1955038" y="4142700"/>
+                              <a:ext cx="2091901" cy="313500"/>
+                            </a:xfrm>
+                            <a:prstGeom prst="straightConnector1">
+                              <a:avLst/>
+                            </a:prstGeom>
+                            <a:ln>
+                              <a:headEnd type="none" w="med" len="med"/>
+                              <a:tailEnd type="none" w="med" len="med"/>
+                            </a:ln>
+                          </wps:spPr>
+                          <wps:style>
+                            <a:lnRef idx="1">
+                              <a:schemeClr val="accent1"/>
+                            </a:lnRef>
+                            <a:fillRef idx="0">
+                              <a:schemeClr val="accent1"/>
+                            </a:fillRef>
+                            <a:effectRef idx="0">
+                              <a:schemeClr val="accent1"/>
+                            </a:effectRef>
+                            <a:fontRef idx="minor">
+                              <a:schemeClr val="tx1"/>
+                            </a:fontRef>
+                          </wps:style>
+                          <wps:bodyPr/>
+                        </wps:wsp>
+                        <wps:wsp>
+                          <wps:cNvPr id="67" name="Straight Arrow Connector 67"/>
+                          <wps:cNvCnPr/>
+                          <wps:spPr>
+                            <a:xfrm rot="10800000" flipH="1">
+                              <a:off x="1955076" y="3437325"/>
+                              <a:ext cx="2091899" cy="705300"/>
+                            </a:xfrm>
+                            <a:prstGeom prst="straightConnector1">
+                              <a:avLst/>
+                            </a:prstGeom>
+                            <a:ln>
+                              <a:headEnd type="none" w="med" len="med"/>
+                              <a:tailEnd type="none" w="med" len="med"/>
+                            </a:ln>
+                          </wps:spPr>
+                          <wps:style>
+                            <a:lnRef idx="1">
+                              <a:schemeClr val="accent1"/>
+                            </a:lnRef>
+                            <a:fillRef idx="0">
+                              <a:schemeClr val="accent1"/>
+                            </a:fillRef>
+                            <a:effectRef idx="0">
+                              <a:schemeClr val="accent1"/>
+                            </a:effectRef>
+                            <a:fontRef idx="minor">
+                              <a:schemeClr val="tx1"/>
+                            </a:fontRef>
+                          </wps:style>
+                          <wps:bodyPr/>
+                        </wps:wsp>
+                        <wps:wsp>
+                          <wps:cNvPr id="68" name="Straight Arrow Connector 68"/>
+                          <wps:cNvCnPr/>
+                          <wps:spPr>
+                            <a:xfrm flipH="1">
+                              <a:off x="1969438" y="2418600"/>
+                              <a:ext cx="2077500" cy="771900"/>
+                            </a:xfrm>
+                            <a:prstGeom prst="straightConnector1">
+                              <a:avLst/>
+                            </a:prstGeom>
+                            <a:ln>
+                              <a:headEnd type="none" w="med" len="med"/>
+                              <a:tailEnd type="none" w="med" len="med"/>
+                            </a:ln>
+                          </wps:spPr>
+                          <wps:style>
+                            <a:lnRef idx="1">
+                              <a:schemeClr val="accent1"/>
+                            </a:lnRef>
+                            <a:fillRef idx="0">
+                              <a:schemeClr val="accent1"/>
+                            </a:fillRef>
+                            <a:effectRef idx="0">
+                              <a:schemeClr val="accent1"/>
+                            </a:effectRef>
+                            <a:fontRef idx="minor">
+                              <a:schemeClr val="tx1"/>
+                            </a:fontRef>
+                          </wps:style>
+                          <wps:bodyPr/>
+                        </wps:wsp>
+                        <wps:wsp>
+                          <wps:cNvPr id="69" name="Straight Arrow Connector 69"/>
+                          <wps:cNvCnPr/>
+                          <wps:spPr>
+                            <a:xfrm rot="10800000" flipH="1">
+                              <a:off x="1964600" y="4456276"/>
+                              <a:ext cx="2082300" cy="715799"/>
+                            </a:xfrm>
+                            <a:prstGeom prst="straightConnector1">
+                              <a:avLst/>
+                            </a:prstGeom>
+                            <a:ln>
+                              <a:headEnd type="none" w="med" len="med"/>
+                              <a:tailEnd type="none" w="med" len="med"/>
+                            </a:ln>
+                          </wps:spPr>
+                          <wps:style>
+                            <a:lnRef idx="1">
+                              <a:schemeClr val="accent1"/>
+                            </a:lnRef>
+                            <a:fillRef idx="0">
+                              <a:schemeClr val="accent1"/>
+                            </a:fillRef>
+                            <a:effectRef idx="0">
+                              <a:schemeClr val="accent1"/>
+                            </a:effectRef>
+                            <a:fontRef idx="minor">
+                              <a:schemeClr val="tx1"/>
+                            </a:fontRef>
+                          </wps:style>
+                          <wps:bodyPr/>
+                        </wps:wsp>
+                      </wpg:wgp>
+                      <wps:wsp>
+                        <wps:cNvPr id="358" name="Rectangle 358"/>
+                        <wps:cNvSpPr/>
+                        <wps:spPr>
+                          <a:xfrm>
+                            <a:off x="439387" y="403761"/>
+                            <a:ext cx="2030680" cy="5106389"/>
+                          </a:xfrm>
+                          <a:prstGeom prst="rect">
+                            <a:avLst/>
+                          </a:prstGeom>
+                          <a:noFill/>
+                          <a:ln w="28575" cap="flat" cmpd="sng" algn="ctr">
+                            <a:solidFill>
+                              <a:schemeClr val="dk1"/>
+                            </a:solidFill>
+                            <a:prstDash val="dash"/>
+                            <a:round/>
+                            <a:headEnd type="none" w="med" len="med"/>
+                            <a:tailEnd type="none" w="med" len="med"/>
+                          </a:ln>
+                        </wps:spPr>
+                        <wps:style>
+                          <a:lnRef idx="0">
+                            <a:scrgbClr r="0" g="0" b="0"/>
+                          </a:lnRef>
+                          <a:fillRef idx="0">
+                            <a:scrgbClr r="0" g="0" b="0"/>
+                          </a:fillRef>
+                          <a:effectRef idx="0">
+                            <a:scrgbClr r="0" g="0" b="0"/>
+                          </a:effectRef>
+                          <a:fontRef idx="minor">
+                            <a:schemeClr val="dk1"/>
+                          </a:fontRef>
+                        </wps:style>
+                        <wps:bodyPr rot="0" spcFirstLastPara="0" vertOverflow="overflow" horzOverflow="overflow" vert="horz" wrap="square" lIns="91440" tIns="45720" rIns="91440" bIns="45720" numCol="1" spcCol="0" rtlCol="0" fromWordArt="0" anchor="ctr" anchorCtr="0" forceAA="0" compatLnSpc="1">
+                          <a:prstTxWarp prst="textNoShape">
+                            <a:avLst/>
+                          </a:prstTxWarp>
+                          <a:noAutofit/>
+                        </wps:bodyPr>
+                      </wps:wsp>
+                      <wps:wsp>
+                        <wps:cNvPr id="71" name="Rectangle 71"/>
+                        <wps:cNvSpPr/>
+                        <wps:spPr>
+                          <a:xfrm>
+                            <a:off x="3374463" y="403761"/>
+                            <a:ext cx="2030095" cy="5297911"/>
+                          </a:xfrm>
+                          <a:prstGeom prst="rect">
+                            <a:avLst/>
+                          </a:prstGeom>
+                          <a:noFill/>
+                          <a:ln w="28575" cap="flat" cmpd="sng" algn="ctr">
+                            <a:solidFill>
+                              <a:schemeClr val="dk1"/>
+                            </a:solidFill>
+                            <a:prstDash val="dash"/>
+                            <a:round/>
+                            <a:headEnd type="none" w="med" len="med"/>
+                            <a:tailEnd type="none" w="med" len="med"/>
+                          </a:ln>
+                        </wps:spPr>
+                        <wps:style>
+                          <a:lnRef idx="0">
+                            <a:scrgbClr r="0" g="0" b="0"/>
+                          </a:lnRef>
+                          <a:fillRef idx="0">
+                            <a:scrgbClr r="0" g="0" b="0"/>
+                          </a:fillRef>
+                          <a:effectRef idx="0">
+                            <a:scrgbClr r="0" g="0" b="0"/>
+                          </a:effectRef>
+                          <a:fontRef idx="minor">
+                            <a:schemeClr val="dk1"/>
+                          </a:fontRef>
+                        </wps:style>
+                        <wps:bodyPr rot="0" spcFirstLastPara="0" vert="horz" wrap="square" lIns="91440" tIns="45720" rIns="91440" bIns="45720" numCol="1" spcCol="0" rtlCol="0" fromWordArt="0" anchor="ctr" anchorCtr="0" forceAA="0" compatLnSpc="1">
+                          <a:prstTxWarp prst="textNoShape">
+                            <a:avLst/>
+                          </a:prstTxWarp>
+                          <a:noAutofit/>
+                        </wps:bodyPr>
+                      </wps:wsp>
+                      <wps:wsp>
+                        <wps:cNvPr id="359" name="Text Box 359"/>
+                        <wps:cNvSpPr txBox="1"/>
+                        <wps:spPr>
+                          <a:xfrm>
+                            <a:off x="688768" y="31898"/>
+                            <a:ext cx="1626920" cy="324362"/>
+                          </a:xfrm>
+                          <a:prstGeom prst="rect">
+                            <a:avLst/>
+                          </a:prstGeom>
+                          <a:solidFill>
+                            <a:schemeClr val="lt1"/>
+                          </a:solidFill>
+                          <a:ln w="6350">
+                            <a:noFill/>
+                          </a:ln>
+                        </wps:spPr>
+                        <wps:txbx>
+                          <w:txbxContent>
+                            <w:p>
+                              <w:pPr>
+                                <w:rPr>
+                                  <w:lang w:val="es-PE"/>
+                                </w:rPr>
+                              </w:pPr>
+                              <w:r>
+                                <w:rPr>
+                                  <w:lang w:val="es-PE"/>
+                                </w:rPr>
+                                <w:t>Actividades del proyecto</w:t>
+                              </w:r>
+                            </w:p>
+                            <w:p>
+                              <w:pPr>
+                                <w:rPr>
+                                  <w:lang w:val="es-PE"/>
+                                </w:rPr>
+                              </w:pPr>
+                            </w:p>
+                          </w:txbxContent>
+                        </wps:txbx>
+                        <wps:bodyPr rot="0" spcFirstLastPara="0" vertOverflow="overflow" horzOverflow="overflow" vert="horz" wrap="square" lIns="91440" tIns="45720" rIns="91440" bIns="45720" numCol="1" spcCol="0" rtlCol="0" fromWordArt="0" anchor="t" anchorCtr="0" forceAA="0" compatLnSpc="1">
+                          <a:prstTxWarp prst="textNoShape">
+                            <a:avLst/>
+                          </a:prstTxWarp>
+                          <a:noAutofit/>
+                        </wps:bodyPr>
+                      </wps:wsp>
+                      <wps:wsp>
+                        <wps:cNvPr id="73" name="Text Box 359"/>
+                        <wps:cNvSpPr txBox="1"/>
+                        <wps:spPr>
+                          <a:xfrm>
+                            <a:off x="3717434" y="31898"/>
+                            <a:ext cx="1626870" cy="336237"/>
+                          </a:xfrm>
+                          <a:prstGeom prst="rect">
+                            <a:avLst/>
+                          </a:prstGeom>
+                          <a:solidFill>
+                            <a:schemeClr val="lt1"/>
+                          </a:solidFill>
+                          <a:ln w="6350">
+                            <a:noFill/>
+                          </a:ln>
+                        </wps:spPr>
+                        <wps:txbx>
+                          <w:txbxContent>
+                            <w:p>
+                              <w:pPr>
+                                <w:pStyle w:val="NormalWeb"/>
+                                <w:spacing w:before="0" w:beforeAutospacing="0" w:after="200" w:afterAutospacing="0" w:line="276" w:lineRule="auto"/>
+                              </w:pPr>
+                              <w:r>
+                                <w:rPr>
+                                  <w:rFonts w:ascii="Calibri" w:eastAsia="Calibri" w:hAnsi="Calibri"/>
+                                  <w:sz w:val="22"/>
+                                  <w:szCs w:val="22"/>
+                                </w:rPr>
+                                <w:t>Actividades de SCM</w:t>
+                              </w:r>
+                            </w:p>
+                            <w:p>
+                              <w:pPr>
+                                <w:pStyle w:val="NormalWeb"/>
+                                <w:spacing w:before="0" w:beforeAutospacing="0" w:after="200" w:afterAutospacing="0" w:line="276" w:lineRule="auto"/>
+                              </w:pPr>
+                              <w:r>
+                                <w:rPr>
+                                  <w:rFonts w:ascii="Calibri" w:eastAsia="Calibri" w:hAnsi="Calibri"/>
+                                  <w:sz w:val="22"/>
+                                  <w:szCs w:val="22"/>
+                                </w:rPr>
+                                <w:t> </w:t>
+                              </w:r>
+                            </w:p>
+                          </w:txbxContent>
+                        </wps:txbx>
+                        <wps:bodyPr rot="0" spcFirstLastPara="0" vert="horz" wrap="square" lIns="91440" tIns="45720" rIns="91440" bIns="45720" numCol="1" spcCol="0" rtlCol="0" fromWordArt="0" anchor="t" anchorCtr="0" forceAA="0" compatLnSpc="1">
+                          <a:prstTxWarp prst="textNoShape">
+                            <a:avLst/>
+                          </a:prstTxWarp>
+                          <a:noAutofit/>
+                        </wps:bodyPr>
+                      </wps:wsp>
+                    </wpc:wpc>
+                  </a:graphicData>
+                </a:graphic>
+                <wp14:sizeRelH relativeFrom="page">
+                  <wp14:pctWidth>0</wp14:pctWidth>
+                </wp14:sizeRelH>
+                <wp14:sizeRelV relativeFrom="page">
+                  <wp14:pctHeight>0</wp14:pctHeight>
+                </wp14:sizeRelV>
+              </wp:anchor>
+            </w:drawing>
+          </mc:Choice>
+          <mc:Fallback>
+            <w:pict>
+              <v:group w14:anchorId="2975D01F" id="Canvas 357" o:spid="_x0000_s1030" editas="canvas" style="position:absolute;left:0;text-align:left;margin-left:0;margin-top:48.55pt;width:468.45pt;height:480.6pt;z-index:251667456;mso-position-horizontal:left;mso-position-horizontal-relative:margin" coordsize="59493,61036" o:gfxdata="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">
+                <v:shapetype id="_x0000_t75" coordsize="21600,21600" o:spt="75" o:preferrelative="t" path="m@4@5l@4@11@9@11@9@5xe" filled="f" stroked="f">
+                  <v:stroke joinstyle="miter"/>
+                  <v:formulas>
+                    <v:f eqn="if lineDrawn pixelLineWidth 0"/>
+                    <v:f eqn="sum @0 1 0"/>
+                    <v:f eqn="sum 0 0 @1"/>
+                    <v:f eqn="prod @2 1 2"/>
+                    <v:f eqn="prod @3 21600 pixelWidth"/>
+                    <v:f eqn="prod @3 21600 pixelHeight"/>
+                    <v:f eqn="sum @0 0 1"/>
+                    <v:f eqn="prod @6 1 2"/>
+                    <v:f eqn="prod @7 21600 pixelWidth"/>
+                    <v:f eqn="sum @8 21600 0"/>
+                    <v:f eqn="prod @7 21600 pixelHeight"/>
+                    <v:f eqn="sum @10 21600 0"/>
+                  </v:formulas>
+                  <v:path o:extrusionok="f" gradientshapeok="t" o:connecttype="rect"/>
+                  <o:lock v:ext="edit" aspectratio="t"/>
+                </v:shapetype>
+                <v:shape id="_x0000_s1031" type="#_x0000_t75" style="position:absolute;width:59493;height:61036;visibility:visible;mso-wrap-style:square">
+                  <v:fill o:detectmouseclick="t"/>
+                  <v:path o:connecttype="none"/>
+                </v:shape>
+                <v:group id="Group 39" o:spid="_x0000_s1032" style="position:absolute;left:7481;top:6172;width:44414;height:48568" coordorigin="" coordsize="63317,58553" o:gfxdata="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">
+                  <v:roundrect id="Rectangle: Rounded Corners 40" o:spid="_x0000_s1033" style="position:absolute;left:83;width:19527;height:6858;visibility:visible;mso-wrap-style:square;v-text-anchor:middle" arcsize="10923f" o:gfxdata="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" fillcolor="#cfe2f3" strokecolor="black [3213]">
+                    <v:stroke startarrowwidth="narrow" startarrowlength="short" endarrowwidth="narrow" endarrowlength="short"/>
+                    <v:textbox inset="2.53958mm,2.53958mm,2.53958mm,2.53958mm">
+                      <w:txbxContent>
+                        <w:p>
+                          <w:pPr>
+                            <w:pStyle w:val="NormalWeb"/>
+                            <w:spacing w:before="0" w:beforeAutospacing="0" w:after="0" w:afterAutospacing="0" w:line="276" w:lineRule="auto"/>
+                          </w:pPr>
+                          <w:r>
+                            <w:rPr>
+                              <w:rFonts w:ascii="Arial" w:eastAsia="Arial" w:hAnsi="Arial" w:cs="Arial"/>
+                              <w:color w:val="000000"/>
+                              <w:sz w:val="22"/>
+                              <w:szCs w:val="22"/>
+                              <w:lang w:val="es-ES_tradnl"/>
+                            </w:rPr>
+                            <w:t>Modelado del negocio</w:t>
+                          </w:r>
+                        </w:p>
+                      </w:txbxContent>
+                    </v:textbox>
+                  </v:roundrect>
+                  <v:roundrect id="Rectangle: Rounded Corners 41" o:spid="_x0000_s1034" style="position:absolute;left:83;top:9429;width:19527;height:6858;visibility:visible;mso-wrap-style:square;v-text-anchor:middle" arcsize="10923f" o:gfxdata="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" fillcolor="#cfe2f3" strokecolor="black [3213]">
+                    <v:stroke startarrowwidth="narrow" startarrowlength="short" endarrowwidth="narrow" endarrowlength="short"/>
+                    <v:textbox inset="2.53958mm,2.53958mm,2.53958mm,2.53958mm">
+                      <w:txbxContent>
+                        <w:p>
+                          <w:pPr>
+                            <w:pStyle w:val="NormalWeb"/>
+                            <w:spacing w:before="0" w:beforeAutospacing="0" w:after="0" w:afterAutospacing="0" w:line="276" w:lineRule="auto"/>
+                          </w:pPr>
+                          <w:r>
+                            <w:rPr>
+                              <w:rFonts w:ascii="Arial" w:eastAsia="Arial" w:hAnsi="Arial" w:cs="Arial"/>
+                              <w:color w:val="000000"/>
+                              <w:sz w:val="22"/>
+                              <w:szCs w:val="22"/>
+                              <w:lang w:val="es-ES_tradnl"/>
+                            </w:rPr>
+                            <w:t>Requisitos</w:t>
+                          </w:r>
+                        </w:p>
+                      </w:txbxContent>
+                    </v:textbox>
+                  </v:roundrect>
+                  <v:roundrect id="Rectangle: Rounded Corners 42" o:spid="_x0000_s1035" style="position:absolute;top:18760;width:19527;height:6858;visibility:visible;mso-wrap-style:square;v-text-anchor:middle" arcsize="10923f" o:gfxdata="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" fillcolor="#cfe2f3" strokecolor="black [3213]">
+                    <v:stroke startarrowwidth="narrow" startarrowlength="short" endarrowwidth="narrow" endarrowlength="short"/>
+                    <v:textbox inset="2.53958mm,2.53958mm,2.53958mm,2.53958mm">
+                      <w:txbxContent>
+                        <w:p>
+                          <w:pPr>
+                            <w:pStyle w:val="NormalWeb"/>
+                            <w:spacing w:before="0" w:beforeAutospacing="0" w:after="0" w:afterAutospacing="0" w:line="276" w:lineRule="auto"/>
+                          </w:pPr>
+                          <w:r>
+                            <w:rPr>
+                              <w:rFonts w:ascii="Arial" w:eastAsia="Arial" w:hAnsi="Arial" w:cs="Arial"/>
+                              <w:color w:val="000000"/>
+                              <w:sz w:val="22"/>
+                              <w:szCs w:val="22"/>
+                              <w:lang w:val="es-ES_tradnl"/>
+                            </w:rPr>
+                            <w:t>Análisis y diseño</w:t>
+                          </w:r>
+                        </w:p>
+                      </w:txbxContent>
+                    </v:textbox>
+                  </v:roundrect>
+                  <v:roundrect id="Rectangle: Rounded Corners 43" o:spid="_x0000_s1036" style="position:absolute;left:119;top:48291;width:19526;height:6858;visibility:visible;mso-wrap-style:square;v-text-anchor:middle" arcsize="10923f" o:gfxdata="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" fillcolor="#cfe2f3" strokecolor="black [3213]">
+                    <v:stroke startarrowwidth="narrow" startarrowlength="short" endarrowwidth="narrow" endarrowlength="short"/>
+                    <v:textbox inset="2.53958mm,2.53958mm,2.53958mm,2.53958mm">
+                      <w:txbxContent>
+                        <w:p>
+                          <w:pPr>
+                            <w:pStyle w:val="NormalWeb"/>
+                            <w:spacing w:before="0" w:beforeAutospacing="0" w:after="0" w:afterAutospacing="0" w:line="276" w:lineRule="auto"/>
+                          </w:pPr>
+                          <w:r>
+                            <w:rPr>
+                              <w:rFonts w:ascii="Arial" w:eastAsia="Arial" w:hAnsi="Arial" w:cs="Arial"/>
+                              <w:color w:val="000000"/>
+                              <w:sz w:val="22"/>
+                              <w:szCs w:val="22"/>
+                              <w:lang w:val="es-ES_tradnl"/>
+                            </w:rPr>
+                            <w:t>Despliegue</w:t>
+                          </w:r>
+                        </w:p>
+                      </w:txbxContent>
+                    </v:textbox>
+                  </v:roundrect>
+                  <v:roundrect id="Rectangle: Rounded Corners 44" o:spid="_x0000_s1037" style="position:absolute;left:166;top:28476;width:19527;height:6858;visibility:visible;mso-wrap-style:square;v-text-anchor:middle" arcsize="10923f" o:gfxdata="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" fillcolor="#cfe2f3" strokecolor="black [3213]">
+                    <v:stroke startarrowwidth="narrow" startarrowlength="short" endarrowwidth="narrow" endarrowlength="short"/>
+                    <v:textbox inset="2.53958mm,2.53958mm,2.53958mm,2.53958mm">
+                      <w:txbxContent>
+                        <w:p>
+                          <w:pPr>
+                            <w:pStyle w:val="NormalWeb"/>
+                            <w:spacing w:before="0" w:beforeAutospacing="0" w:after="0" w:afterAutospacing="0" w:line="276" w:lineRule="auto"/>
+                          </w:pPr>
+                          <w:r>
+                            <w:rPr>
+                              <w:rFonts w:ascii="Arial" w:eastAsia="Arial" w:hAnsi="Arial" w:cs="Arial"/>
+                              <w:color w:val="000000"/>
+                              <w:sz w:val="22"/>
+                              <w:szCs w:val="22"/>
+                              <w:lang w:val="es-ES_tradnl"/>
+                            </w:rPr>
+                            <w:t>Implementación</w:t>
+                          </w:r>
+                        </w:p>
+                      </w:txbxContent>
+                    </v:textbox>
+                  </v:roundrect>
+                  <v:roundrect id="Rectangle: Rounded Corners 45" o:spid="_x0000_s1038" style="position:absolute;left:23;top:37997;width:19527;height:6858;visibility:visible;mso-wrap-style:square;v-text-anchor:middle" arcsize="10923f" o:gfxdata="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" fillcolor="#cfe2f3" strokecolor="black [3213]">
+                    <v:stroke startarrowwidth="narrow" startarrowlength="short" endarrowwidth="narrow" endarrowlength="short"/>
+                    <v:textbox inset="2.53958mm,2.53958mm,2.53958mm,2.53958mm">
+                      <w:txbxContent>
+                        <w:p>
+                          <w:pPr>
+                            <w:pStyle w:val="NormalWeb"/>
+                            <w:spacing w:before="0" w:beforeAutospacing="0" w:after="0" w:afterAutospacing="0" w:line="276" w:lineRule="auto"/>
+                          </w:pPr>
+                          <w:r>
+                            <w:rPr>
+                              <w:rFonts w:ascii="Arial" w:eastAsia="Arial" w:hAnsi="Arial" w:cs="Arial"/>
+                              <w:color w:val="000000"/>
+                              <w:sz w:val="22"/>
+                              <w:szCs w:val="22"/>
+                              <w:lang w:val="es-ES_tradnl"/>
+                            </w:rPr>
+                            <w:t>Pruebas</w:t>
+                          </w:r>
+                        </w:p>
+                      </w:txbxContent>
+                    </v:textbox>
+                  </v:roundrect>
+                  <v:shapetype id="_x0000_t32" coordsize="21600,21600" o:spt="32" o:oned="t" path="m,l21600,21600e" filled="f">
+                    <v:path arrowok="t" fillok="f" o:connecttype="none"/>
+                    <o:lock v:ext="edit" shapetype="t"/>
+                  </v:shapetype>
+                  <v:shape id="Straight Arrow Connector 46" o:spid="_x0000_s1039" type="#_x0000_t32" style="position:absolute;left:9846;top:6858;width:0;height:2570;visibility:visible;mso-wrap-style:square" o:connectortype="straight" o:gfxdata="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" strokecolor="black [3213]">
+                    <v:stroke endarrow="block"/>
+                  </v:shape>
+                  <v:shape id="Straight Arrow Connector 47" o:spid="_x0000_s1040" type="#_x0000_t32" style="position:absolute;left:9762;top:16287;width:84;height:2472;flip:x;visibility:visible;mso-wrap-style:square" o:connectortype="straight" o:gfxdata="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" strokecolor="black [3213]">
+                    <v:stroke endarrow="block"/>
+                  </v:shape>
+                  <v:shape id="Straight Arrow Connector 48" o:spid="_x0000_s1041" type="#_x0000_t32" style="position:absolute;left:9763;top:25618;width:168;height:2859;visibility:visible;mso-wrap-style:square" o:connectortype="straight" o:gfxdata="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" strokecolor="black [3213]">
+                    <v:stroke endarrow="block"/>
+                  </v:shape>
+                  <v:shape id="Straight Arrow Connector 49" o:spid="_x0000_s1042" type="#_x0000_t32" style="position:absolute;left:9786;top:35334;width:144;height:2663;flip:x;visibility:visible;mso-wrap-style:square" o:connectortype="straight" o:gfxdata="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" strokecolor="black [3213]">
+                    <v:stroke endarrow="block"/>
+                  </v:shape>
+                  <v:shape id="Straight Arrow Connector 50" o:spid="_x0000_s1043" type="#_x0000_t32" style="position:absolute;left:9787;top:44855;width:96;height:3438;visibility:visible;mso-wrap-style:square" o:connectortype="straight" o:gfxdata="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" strokecolor="black [3213]">
+                    <v:stroke endarrow="block"/>
+                  </v:shape>
+                  <v:roundrect id="Rectangle: Rounded Corners 51" o:spid="_x0000_s1044" style="position:absolute;left:40469;width:22848;height:7619;visibility:visible;mso-wrap-style:square;v-text-anchor:middle" arcsize="10923f" o:gfxdata="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" fillcolor="#cfe2f3" strokecolor="black [3213]">
+                    <v:stroke startarrowwidth="narrow" startarrowlength="short" endarrowwidth="narrow" endarrowlength="short"/>
+                    <v:textbox inset="2.53958mm,2.53958mm,2.53958mm,2.53958mm">
+                      <w:txbxContent>
+                        <w:p>
+                          <w:pPr>
+                            <w:pStyle w:val="NormalWeb"/>
+                            <w:spacing w:before="0" w:beforeAutospacing="0" w:after="0" w:afterAutospacing="0" w:line="276" w:lineRule="auto"/>
+                          </w:pPr>
+                          <w:r>
+                            <w:rPr>
+                              <w:rFonts w:ascii="Arial" w:eastAsia="Arial" w:hAnsi="Arial" w:cs="Arial"/>
+                              <w:color w:val="000000"/>
+                              <w:sz w:val="22"/>
+                              <w:szCs w:val="22"/>
+                              <w:lang w:val="es-ES_tradnl"/>
+                            </w:rPr>
+                            <w:t>Planeamiento de la SCM</w:t>
+                          </w:r>
+                        </w:p>
+                      </w:txbxContent>
+                    </v:textbox>
+                  </v:roundrect>
+                  <v:roundrect id="Rectangle: Rounded Corners 52" o:spid="_x0000_s1045" style="position:absolute;left:40469;top:10187;width:22848;height:7620;visibility:visible;mso-wrap-style:square;v-text-anchor:middle" arcsize="10923f" o:gfxdata="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" fillcolor="#cfe2f3" strokecolor="black [3213]">
+                    <v:stroke startarrowwidth="narrow" startarrowlength="short" endarrowwidth="narrow" endarrowlength="short"/>
+                    <v:textbox inset="2.53958mm,2.53958mm,2.53958mm,2.53958mm">
+                      <w:txbxContent>
+                        <w:p>
+                          <w:pPr>
+                            <w:pStyle w:val="NormalWeb"/>
+                            <w:spacing w:before="0" w:beforeAutospacing="0" w:after="0" w:afterAutospacing="0" w:line="276" w:lineRule="auto"/>
+                          </w:pPr>
+                          <w:r>
+                            <w:rPr>
+                              <w:rFonts w:ascii="Arial" w:eastAsia="Arial" w:hAnsi="Arial" w:cs="Arial"/>
+                              <w:color w:val="000000"/>
+                              <w:sz w:val="22"/>
+                              <w:szCs w:val="22"/>
+                              <w:lang w:val="es-ES_tradnl"/>
+                            </w:rPr>
+                            <w:t>Identificación de la SCM</w:t>
+                          </w:r>
+                        </w:p>
+                      </w:txbxContent>
+                    </v:textbox>
+                  </v:roundrect>
+                  <v:roundrect id="Rectangle: Rounded Corners 53" o:spid="_x0000_s1046" style="position:absolute;left:40469;top:20374;width:22848;height:7620;visibility:visible;mso-wrap-style:square;v-text-anchor:middle" arcsize="10923f" o:gfxdata="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" fillcolor="#cfe2f3" strokecolor="black [3213]">
+                    <v:stroke startarrowwidth="narrow" startarrowlength="short" endarrowwidth="narrow" endarrowlength="short"/>
+                    <v:textbox inset="2.53958mm,2.53958mm,2.53958mm,2.53958mm">
+                      <w:txbxContent>
+                        <w:p>
+                          <w:pPr>
+                            <w:pStyle w:val="NormalWeb"/>
+                            <w:spacing w:before="0" w:beforeAutospacing="0" w:after="0" w:afterAutospacing="0" w:line="276" w:lineRule="auto"/>
+                          </w:pPr>
+                          <w:r>
+                            <w:rPr>
+                              <w:rFonts w:ascii="Arial" w:eastAsia="Arial" w:hAnsi="Arial" w:cs="Arial"/>
+                              <w:color w:val="000000"/>
+                              <w:sz w:val="22"/>
+                              <w:szCs w:val="22"/>
+                              <w:lang w:val="es-ES_tradnl"/>
+                            </w:rPr>
+                            <w:t>Control de la SCM</w:t>
+                          </w:r>
+                        </w:p>
+                      </w:txbxContent>
+                    </v:textbox>
+                  </v:roundrect>
+                  <v:roundrect id="Rectangle: Rounded Corners 54" o:spid="_x0000_s1047" style="position:absolute;left:40469;top:50933;width:22848;height:7620;visibility:visible;mso-wrap-style:square;v-text-anchor:middle" arcsize="10923f" o:gfxdata="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" fillcolor="#cfe2f3" strokecolor="black [3213]">
+                    <v:stroke startarrowwidth="narrow" startarrowlength="short" endarrowwidth="narrow" endarrowlength="short"/>
+                    <v:textbox inset="2.53958mm,2.53958mm,2.53958mm,2.53958mm">
+                      <w:txbxContent>
+                        <w:p>
+                          <w:pPr>
+                            <w:pStyle w:val="NormalWeb"/>
+                            <w:spacing w:before="0" w:beforeAutospacing="0" w:after="0" w:afterAutospacing="0" w:line="276" w:lineRule="auto"/>
+                          </w:pPr>
+                          <w:r>
+                            <w:rPr>
+                              <w:rFonts w:ascii="Arial" w:eastAsia="Arial" w:hAnsi="Arial" w:cs="Arial"/>
+                              <w:color w:val="000000"/>
+                              <w:sz w:val="22"/>
+                              <w:szCs w:val="22"/>
+                              <w:lang w:val="es-ES_tradnl"/>
+                            </w:rPr>
+                            <w:t xml:space="preserve">Gestión y entrega de </w:t>
+                          </w:r>
+                          <w:proofErr w:type="spellStart"/>
+                          <w:r>
+                            <w:rPr>
+                              <w:rFonts w:ascii="Arial" w:eastAsia="Arial" w:hAnsi="Arial" w:cs="Arial"/>
+                              <w:color w:val="000000"/>
+                              <w:sz w:val="22"/>
+                              <w:szCs w:val="22"/>
+                              <w:lang w:val="es-ES_tradnl"/>
+                            </w:rPr>
+                            <w:t>release</w:t>
+                          </w:r>
+                          <w:proofErr w:type="spellEnd"/>
+                          <w:r>
+                            <w:rPr>
+                              <w:rFonts w:ascii="Arial" w:eastAsia="Arial" w:hAnsi="Arial" w:cs="Arial"/>
+                              <w:color w:val="000000"/>
+                              <w:sz w:val="22"/>
+                              <w:szCs w:val="22"/>
+                              <w:lang w:val="es-ES_tradnl"/>
+                            </w:rPr>
+                            <w:t xml:space="preserve"> del software</w:t>
+                          </w:r>
+                        </w:p>
+                      </w:txbxContent>
+                    </v:textbox>
+                  </v:roundrect>
+                  <v:roundrect id="Rectangle: Rounded Corners 55" o:spid="_x0000_s1048" style="position:absolute;left:40469;top:40750;width:22848;height:7620;visibility:visible;mso-wrap-style:square;v-text-anchor:middle" arcsize="10923f" o:gfxdata="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" fillcolor="#cfe2f3" strokecolor="black [3213]">
+                    <v:stroke startarrowwidth="narrow" startarrowlength="short" endarrowwidth="narrow" endarrowlength="short"/>
+                    <v:textbox inset="2.53958mm,2.53958mm,2.53958mm,2.53958mm">
+                      <w:txbxContent>
+                        <w:p>
+                          <w:pPr>
+                            <w:pStyle w:val="NormalWeb"/>
+                            <w:spacing w:before="0" w:beforeAutospacing="0" w:after="0" w:afterAutospacing="0" w:line="276" w:lineRule="auto"/>
+                          </w:pPr>
+                          <w:r>
+                            <w:rPr>
+                              <w:rFonts w:ascii="Arial" w:eastAsia="Arial" w:hAnsi="Arial" w:cs="Arial"/>
+                              <w:color w:val="000000"/>
+                              <w:sz w:val="22"/>
+                              <w:szCs w:val="22"/>
+                              <w:lang w:val="es-ES_tradnl"/>
+                            </w:rPr>
+                            <w:t>Auditoría de la SCM</w:t>
+                          </w:r>
+                        </w:p>
+                      </w:txbxContent>
+                    </v:textbox>
+                  </v:roundrect>
+                  <v:roundrect id="Rectangle: Rounded Corners 56" o:spid="_x0000_s1049" style="position:absolute;left:40469;top:30562;width:22848;height:7620;visibility:visible;mso-wrap-style:square;v-text-anchor:middle" arcsize="10923f" o:gfxdata="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" fillcolor="#cfe2f3" strokecolor="black [3213]">
+                    <v:stroke startarrowwidth="narrow" startarrowlength="short" endarrowwidth="narrow" endarrowlength="short"/>
+                    <v:textbox inset="2.53958mm,2.53958mm,2.53958mm,2.53958mm">
+                      <w:txbxContent>
+                        <w:p>
+                          <w:pPr>
+                            <w:pStyle w:val="NormalWeb"/>
+                            <w:spacing w:before="0" w:beforeAutospacing="0" w:after="0" w:afterAutospacing="0" w:line="276" w:lineRule="auto"/>
+                          </w:pPr>
+                          <w:r>
+                            <w:rPr>
+                              <w:rFonts w:ascii="Arial" w:eastAsia="Arial" w:hAnsi="Arial" w:cs="Arial"/>
+                              <w:color w:val="000000"/>
+                              <w:sz w:val="22"/>
+                              <w:szCs w:val="22"/>
+                              <w:lang w:val="es-ES_tradnl"/>
+                            </w:rPr>
+                            <w:t>Estado de contabilidad de la SCM</w:t>
+                          </w:r>
+                        </w:p>
+                      </w:txbxContent>
+                    </v:textbox>
+                  </v:roundrect>
+                  <v:shape id="Straight Arrow Connector 57" o:spid="_x0000_s1050" type="#_x0000_t32" style="position:absolute;left:51470;top:7620;width:0;height:2568;visibility:visible;mso-wrap-style:square" o:connectortype="straight" o:gfxdata="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" strokecolor="black [3213]">
+                    <v:stroke endarrow="block"/>
+                  </v:shape>
+                  <v:shape id="Straight Arrow Connector 58" o:spid="_x0000_s1051" type="#_x0000_t32" style="position:absolute;left:51470;top:17808;width:0;height:2567;visibility:visible;mso-wrap-style:square" o:connectortype="straight" o:gfxdata="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" strokecolor="black [3213]">
+                    <v:stroke endarrow="block"/>
+                  </v:shape>
+                  <v:shape id="Straight Arrow Connector 59" o:spid="_x0000_s1052" type="#_x0000_t32" style="position:absolute;left:51470;top:27996;width:0;height:2567;visibility:visible;mso-wrap-style:square" o:connectortype="straight" o:gfxdata="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" strokecolor="black [3213]">
+                    <v:stroke endarrow="block"/>
+                  </v:shape>
+                  <v:shape id="Straight Arrow Connector 60" o:spid="_x0000_s1053" type="#_x0000_t32" style="position:absolute;left:51470;top:38184;width:0;height:2568;visibility:visible;mso-wrap-style:square" o:connectortype="straight" o:gfxdata="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" strokecolor="black [3213]">
+                    <v:stroke endarrow="block"/>
+                  </v:shape>
+                  <v:shape id="Straight Arrow Connector 61" o:spid="_x0000_s1054" type="#_x0000_t32" style="position:absolute;left:51470;top:48372;width:0;height:2568;visibility:visible;mso-wrap-style:square" o:connectortype="straight" o:gfxdata="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" strokecolor="black [3213]">
+                    <v:stroke endarrow="block"/>
+                  </v:shape>
+                  <v:shape id="Straight Arrow Connector 62" o:spid="_x0000_s1055" type="#_x0000_t32" style="position:absolute;left:19610;top:3810;width:20859;height:9048;rotation:180;flip:x;visibility:visible;mso-wrap-style:square" o:connectortype="straight" o:gfxdata="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" strokecolor="#4579b8 [3044]"/>
+                  <v:shape id="Straight Arrow Connector 63" o:spid="_x0000_s1056" type="#_x0000_t32" style="position:absolute;left:19526;top:3810;width:20943;height:18381;flip:x;visibility:visible;mso-wrap-style:square" o:connectortype="straight" o:gfxdata="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" strokecolor="#4579b8 [3044]"/>
+                  <v:shape id="Straight Arrow Connector 64" o:spid="_x0000_s1057" type="#_x0000_t32" style="position:absolute;left:19527;top:13999;width:20943;height:8190;rotation:180;flip:x;visibility:visible;mso-wrap-style:square" o:connectortype="straight" o:gfxdata="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" strokecolor="#4579b8 [3044]"/>
+                  <v:shape id="Straight Arrow Connector 65" o:spid="_x0000_s1058" type="#_x0000_t32" style="position:absolute;left:19646;top:51720;width:20823;height:3030;visibility:visible;mso-wrap-style:square" o:connectortype="straight" o:gfxdata="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" strokecolor="#4579b8 [3044]"/>
+                  <v:shape id="Straight Arrow Connector 66" o:spid="_x0000_s1059" type="#_x0000_t32" style="position:absolute;left:19550;top:41427;width:20919;height:3135;rotation:180;visibility:visible;mso-wrap-style:square" o:connectortype="straight" o:gfxdata="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" strokecolor="#4579b8 [3044]"/>
+                  <v:shape id="Straight Arrow Connector 67" o:spid="_x0000_s1060" type="#_x0000_t32" style="position:absolute;left:19550;top:34373;width:20919;height:7053;rotation:180;flip:x;visibility:visible;mso-wrap-style:square" o:connectortype="straight" o:gfxdata="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" strokecolor="#4579b8 [3044]"/>
+                  <v:shape id="Straight Arrow Connector 68" o:spid="_x0000_s1061" type="#_x0000_t32" style="position:absolute;left:19694;top:24186;width:20775;height:7719;flip:x;visibility:visible;mso-wrap-style:square" o:connectortype="straight" o:gfxdata="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" strokecolor="#4579b8 [3044]"/>
+                  <v:shape id="Straight Arrow Connector 69" o:spid="_x0000_s1062" type="#_x0000_t32" style="position:absolute;left:19646;top:44562;width:20823;height:7158;rotation:180;flip:x;visibility:visible;mso-wrap-style:square" o:connectortype="straight" o:gfxdata="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" strokecolor="#4579b8 [3044]"/>
+                </v:group>
+                <v:rect id="Rectangle 358" o:spid="_x0000_s1063" style="position:absolute;left:4393;top:4037;width:20307;height:51064;visibility:visible;mso-wrap-style:square;v-text-anchor:middle" o:gfxdata="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" filled="f" strokecolor="black [3200]" strokeweight="2.25pt">
+                  <v:stroke dashstyle="dash" joinstyle="round"/>
+                </v:rect>
+                <v:rect id="Rectangle 71" o:spid="_x0000_s1064" style="position:absolute;left:33744;top:4037;width:20301;height:52979;visibility:visible;mso-wrap-style:square;v-text-anchor:middle" o:gfxdata="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" filled="f" strokecolor="black [3200]" strokeweight="2.25pt">
+                  <v:stroke dashstyle="dash" joinstyle="round"/>
+                </v:rect>
+                <v:shape id="Text Box 359" o:spid="_x0000_s1065" type="#_x0000_t202" style="position:absolute;left:6887;top:318;width:16269;height:3244;visibility:visible;mso-wrap-style:square;v-text-anchor:top" o:gfxdata="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" fillcolor="white [3201]" stroked="f" strokeweight=".5pt">
+                  <v:textbox>
+                    <w:txbxContent>
+                      <w:p>
+                        <w:pPr>
+                          <w:rPr>
+                            <w:lang w:val="es-PE"/>
+                          </w:rPr>
+                        </w:pPr>
+                        <w:r>
+                          <w:rPr>
+                            <w:lang w:val="es-PE"/>
+                          </w:rPr>
+                          <w:t>Actividades del proyecto</w:t>
+                        </w:r>
+                      </w:p>
+                      <w:p>
+                        <w:pPr>
+                          <w:rPr>
+                            <w:lang w:val="es-PE"/>
+                          </w:rPr>
+                        </w:pPr>
+                      </w:p>
+                    </w:txbxContent>
+                  </v:textbox>
+                </v:shape>
+                <v:shape id="Text Box 359" o:spid="_x0000_s1066" type="#_x0000_t202" style="position:absolute;left:37174;top:318;width:16269;height:3363;visibility:visible;mso-wrap-style:square;v-text-anchor:top" o:gfxdata="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" fillcolor="white [3201]" stroked="f" strokeweight=".5pt">
+                  <v:textbox>
+                    <w:txbxContent>
+                      <w:p>
+                        <w:pPr>
+                          <w:pStyle w:val="NormalWeb"/>
+                          <w:spacing w:before="0" w:beforeAutospacing="0" w:after="200" w:afterAutospacing="0" w:line="276" w:lineRule="auto"/>
+                        </w:pPr>
+                        <w:r>
+                          <w:rPr>
+                            <w:rFonts w:ascii="Calibri" w:eastAsia="Calibri" w:hAnsi="Calibri"/>
+                            <w:sz w:val="22"/>
+                            <w:szCs w:val="22"/>
+                          </w:rPr>
+                          <w:t>Actividades de SCM</w:t>
+                        </w:r>
+                      </w:p>
+                      <w:p>
+                        <w:pPr>
+                          <w:pStyle w:val="NormalWeb"/>
+                          <w:spacing w:before="0" w:beforeAutospacing="0" w:after="200" w:afterAutospacing="0" w:line="276" w:lineRule="auto"/>
+                        </w:pPr>
+                        <w:r>
+                          <w:rPr>
+                            <w:rFonts w:ascii="Calibri" w:eastAsia="Calibri" w:hAnsi="Calibri"/>
+                            <w:sz w:val="22"/>
+                            <w:szCs w:val="22"/>
+                          </w:rPr>
+                          <w:t> </w:t>
+                        </w:r>
+                      </w:p>
+                    </w:txbxContent>
+                  </v:textbox>
+                </v:shape>
+                <w10:wrap type="topAndBottom" anchorx="margin"/>
+              </v:group>
+            </w:pict>
+          </mc:Fallback>
+        </mc:AlternateContent>
+      </w:r>
+      <w:r>
+        <w:rPr>
+          <w:lang w:val="es-ES_tradnl" w:eastAsia="es-ES_tradnl"/>
+        </w:rPr>
+        <w:t>En este punto se provee un diagrama de integración entre las actividades de proyecto y las de gestión de la configuración. En ISS los proyectos se trabajan bajo la metodología RUP, y en los proyectos y gestión de la configuración se trabajarán con ciclos de vida iterativos.</w:t>
+      </w:r>
+    </w:p>
+    <w:p>
+      <w:pPr>
+        <w:rPr>
+          <w:lang w:val="es-ES_tradnl"/>
+        </w:rPr>
+      </w:pPr>
+      <w:r>
+        <w:rPr>
+          <w:lang w:val="es-ES_tradnl"/>
+        </w:rPr>
+        <w:br w:type="page"/>
+      </w:r>
+    </w:p>
+    <w:p>
+      <w:pPr>
+        <w:rPr>
+          <w:lang w:val="es-ES_tradnl"/>
+        </w:rPr>
+      </w:pPr>
+    </w:p>
+    <w:p>
+      <w:pPr>
+        <w:pStyle w:val="ListParagraph"/>
+        <w:numPr>
+          <w:ilvl w:val="1"/>
+          <w:numId w:val="40"/>
+        </w:numPr>
+        <w:spacing w:after="160" w:line="240" w:lineRule="auto"/>
+        <w:outlineLvl w:val="1"/>
+        <w:rPr>
+          <w:b/>
+        </w:rPr>
+      </w:pPr>
+      <w:bookmarkStart w:id="12" w:name="_Toc512556161"/>
       <w:r>
         <w:rPr>
           <w:b/>
         </w:rPr>
         <w:t>Herramientas, entorno e infraestructura</w:t>
       </w:r>
-      <w:r>
+      <w:bookmarkEnd w:id="12"/>
+    </w:p>
+    <w:p>
+      <w:pPr>
+        <w:ind w:left="708"/>
         <w:rPr>
           <w:b/>
         </w:rPr>
-        <w:br/>
-      </w:r>
+      </w:pPr>
       <w:r>
-        <w:t>Se identificaron 3 áreas donde se desplegaran herramientas importantes para esta arquitectura de proyecto.</w:t>
+        <w:t>Se identificaron 3 áreas donde se desplegarán herramientas importantes para esta arquitectura de proyecto.</w:t>
       </w:r>
     </w:p>
     <w:p>
@@ -5396,21 +8399,22 @@
           <w:b/>
         </w:rPr>
       </w:pPr>
+      <w:bookmarkStart w:id="13" w:name="_Toc512556162"/>
       <w:r>
         <w:rPr>
           <w:b/>
         </w:rPr>
         <w:t>Repositorio de gestión de código fuente</w:t>
       </w:r>
-      <w:r>
+      <w:bookmarkEnd w:id="13"/>
+    </w:p>
+    <w:p>
+      <w:pPr>
+        <w:ind w:left="1080"/>
         <w:rPr>
           <w:b/>
         </w:rPr>
-        <w:br/>
-      </w:r>
-      <w:r>
-        <w:t xml:space="preserve"> </w:t>
-      </w:r>
+      </w:pPr>
       <w:r>
         <w:t>Se usará Git en la plataforma de GitHub como repositorio de código fuente. Para tener centralizada la información que sea almacenada, conservando una estructura de versiones para todos los ítems.</w:t>
       </w:r>
@@ -5433,31 +8437,48 @@
           <w:b/>
         </w:rPr>
       </w:pPr>
+      <w:bookmarkStart w:id="14" w:name="_Toc512556163"/>
       <w:r>
         <w:rPr>
           <w:b/>
         </w:rPr>
         <w:t>Servidor de Integración Continua</w:t>
       </w:r>
-      <w:r>
+      <w:bookmarkEnd w:id="14"/>
+    </w:p>
+    <w:p>
+      <w:pPr>
+        <w:ind w:left="1080"/>
         <w:rPr>
           <w:b/>
         </w:rPr>
-        <w:br/>
-      </w:r>
+      </w:pPr>
       <w:r>
-        <w:t>Se usara Jenkins, es un software de Integración continua de código abierto. Permite detectar errores durante el ciclo de vida del software. Cuenta con un gran abanico de oportunidades de comunicación con sistemas de gestión, además construye y ejecuta un gran numero de pruebas.</w:t>
+        <w:t>Se usará Jenkins, es un software de Integración continua de código abierto. Permite detectar errores durante el ciclo de vida del software. Cuenta con un gran abanico de oportunidades de comunicación con sistemas de gestión, además construye y ejecuta un gran número de pruebas.</w:t>
       </w:r>
       <w:r>
         <w:br/>
-      </w:r>
-      <w:r>
-        <w:lastRenderedPageBreak/>
         <w:t>La presencia de este servidor será de importancia en la identificación, auditoría de configuración y generación de informes.</w:t>
       </w:r>
       <w:r>
         <w:br/>
-        <w:t>Se compilaran los proyectos en Android una vez cumplidos los estándares y se redactara la etiqueta respectiva, por el lado del backend, se actualizara el servidor de producción mediante la utilización de las ramas de release.</w:t>
+        <w:t xml:space="preserve">Se compilarán los proyectos en Android una vez cumplidos los estándares y se redactara la etiqueta respectiva, por el lado del </w:t>
+      </w:r>
+      <w:proofErr w:type="spellStart"/>
+      <w:r>
+        <w:t>backend</w:t>
+      </w:r>
+      <w:proofErr w:type="spellEnd"/>
+      <w:r>
+        <w:t xml:space="preserve">, se actualizara el servidor de producción mediante la utilización de las ramas de </w:t>
+      </w:r>
+      <w:proofErr w:type="spellStart"/>
+      <w:r>
+        <w:t>release</w:t>
+      </w:r>
+      <w:proofErr w:type="spellEnd"/>
+      <w:r>
+        <w:t>.</w:t>
       </w:r>
       <w:r>
         <w:br/>
@@ -5474,33 +8495,37 @@
         <w:spacing w:after="160" w:line="240" w:lineRule="auto"/>
         <w:contextualSpacing w:val="0"/>
         <w:outlineLvl w:val="1"/>
-        <w:rPr>
-          <w:b/>
-        </w:rPr>
-      </w:pPr>
+      </w:pPr>
+      <w:bookmarkStart w:id="15" w:name="_Toc512556164"/>
       <w:r>
         <w:rPr>
           <w:b/>
         </w:rPr>
         <w:t>Sistema de documentación</w:t>
       </w:r>
-      <w:r>
-        <w:rPr>
-          <w:b/>
-        </w:rPr>
-        <w:br/>
-      </w:r>
+      <w:bookmarkEnd w:id="15"/>
+    </w:p>
+    <w:p>
+      <w:pPr>
+        <w:ind w:left="1080"/>
+      </w:pPr>
       <w:r>
         <w:t>Se usará tanto GitHub como gestor de la documentación.</w:t>
       </w:r>
       <w:r>
         <w:br/>
-        <w:t>Cada documento pasara a formar parte de los releases del servidor de CI cuando cumplan las políticas preestablecidas, además deben de pasar por la revisión respectiva.</w:t>
+        <w:t xml:space="preserve">Cada documento pasara a formar parte de los </w:t>
       </w:r>
+      <w:proofErr w:type="spellStart"/>
       <w:r>
-        <w:br/>
+        <w:t>releases</w:t>
+      </w:r>
+      <w:proofErr w:type="spellEnd"/>
+      <w:r>
+        <w:t xml:space="preserve"> del servidor de CI cuando cumplan las políticas preestablecidas, además deben de pasar por la revisión respectiva.</w:t>
       </w:r>
     </w:p>
+    <w:p/>
     <w:sectPr>
       <w:headerReference w:type="default" r:id="rId10"/>
       <w:footerReference w:type="default" r:id="rId11"/>
@@ -5516,7 +8541,7 @@
 </file>
 
 <file path=word/endnotes.xml><?xml version="1.0" encoding="utf-8"?>
-<w:endnotes xmlns:wpc="http://schemas.microsoft.com/office/word/2010/wordprocessingCanvas" xmlns:mo="http://schemas.microsoft.com/office/mac/office/2008/main" xmlns:mc="http://schemas.openxmlformats.org/markup-compatibility/2006" xmlns:mv="urn:schemas-microsoft-com:mac:vml" xmlns:o="urn:schemas-microsoft-com:office:office" xmlns:r="http://schemas.openxmlformats.org/officeDocument/2006/relationships" xmlns:m="http://schemas.openxmlformats.org/officeDocument/2006/math" xmlns:v="urn:schemas-microsoft-com:vml" xmlns:wp14="http://schemas.microsoft.com/office/word/2010/wordprocessingDrawing" xmlns:wp="http://schemas.openxmlformats.org/drawingml/2006/wordprocessingDrawing" xmlns:w10="urn:schemas-microsoft-com:office:word" xmlns:w="http://schemas.openxmlformats.org/wordprocessingml/2006/main" xmlns:w14="http://schemas.microsoft.com/office/word/2010/wordml" xmlns:w15="http://schemas.microsoft.com/office/word/2012/wordml" xmlns:wpg="http://schemas.microsoft.com/office/word/2010/wordprocessingGroup" xmlns:wpi="http://schemas.microsoft.com/office/word/2010/wordprocessingInk" xmlns:wne="http://schemas.microsoft.com/office/word/2006/wordml" xmlns:wps="http://schemas.microsoft.com/office/word/2010/wordprocessingShape" mc:Ignorable="w14 w15 wp14">
+<w:endnotes xmlns:wpc="http://schemas.microsoft.com/office/word/2010/wordprocessingCanvas" xmlns:cx="http://schemas.microsoft.com/office/drawing/2014/chartex" xmlns:cx1="http://schemas.microsoft.com/office/drawing/2015/9/8/chartex" xmlns:cx2="http://schemas.microsoft.com/office/drawing/2015/10/21/chartex" xmlns:cx3="http://schemas.microsoft.com/office/drawing/2016/5/9/chartex" xmlns:cx4="http://schemas.microsoft.com/office/drawing/2016/5/10/chartex" xmlns:cx5="http://schemas.microsoft.com/office/drawing/2016/5/11/chartex" xmlns:cx6="http://schemas.microsoft.com/office/drawing/2016/5/12/chartex" xmlns:cx7="http://schemas.microsoft.com/office/drawing/2016/5/13/chartex" xmlns:cx8="http://schemas.microsoft.com/office/drawing/2016/5/14/chartex" xmlns:mc="http://schemas.openxmlformats.org/markup-compatibility/2006" xmlns:aink="http://schemas.microsoft.com/office/drawing/2016/ink" xmlns:am3d="http://schemas.microsoft.com/office/drawing/2017/model3d" xmlns:o="urn:schemas-microsoft-com:office:office" xmlns:r="http://schemas.openxmlformats.org/officeDocument/2006/relationships" xmlns:m="http://schemas.openxmlformats.org/officeDocument/2006/math" xmlns:v="urn:schemas-microsoft-com:vml" xmlns:wp14="http://schemas.microsoft.com/office/word/2010/wordprocessingDrawing" xmlns:wp="http://schemas.openxmlformats.org/drawingml/2006/wordprocessingDrawing" xmlns:w10="urn:schemas-microsoft-com:office:word" xmlns:w="http://schemas.openxmlformats.org/wordprocessingml/2006/main" xmlns:w14="http://schemas.microsoft.com/office/word/2010/wordml" xmlns:w15="http://schemas.microsoft.com/office/word/2012/wordml" xmlns:w16cid="http://schemas.microsoft.com/office/word/2016/wordml/cid" xmlns:w16se="http://schemas.microsoft.com/office/word/2015/wordml/symex" xmlns:wpg="http://schemas.microsoft.com/office/word/2010/wordprocessingGroup" xmlns:wpi="http://schemas.microsoft.com/office/word/2010/wordprocessingInk" xmlns:wne="http://schemas.microsoft.com/office/word/2006/wordml" xmlns:wps="http://schemas.microsoft.com/office/word/2010/wordprocessingShape" mc:Ignorable="w14 w15 w16se w16cid wp14">
   <w:endnote w:type="separator" w:id="-1">
     <w:p>
       <w:pPr>
@@ -5541,7 +8566,7 @@
 </file>
 
 <file path=word/footer1.xml><?xml version="1.0" encoding="utf-8"?>
-<w:ftr xmlns:wpc="http://schemas.microsoft.com/office/word/2010/wordprocessingCanvas" xmlns:mo="http://schemas.microsoft.com/office/mac/office/2008/main" xmlns:mc="http://schemas.openxmlformats.org/markup-compatibility/2006" xmlns:mv="urn:schemas-microsoft-com:mac:vml" xmlns:o="urn:schemas-microsoft-com:office:office" xmlns:r="http://schemas.openxmlformats.org/officeDocument/2006/relationships" xmlns:m="http://schemas.openxmlformats.org/officeDocument/2006/math" xmlns:v="urn:schemas-microsoft-com:vml" xmlns:wp14="http://schemas.microsoft.com/office/word/2010/wordprocessingDrawing" xmlns:wp="http://schemas.openxmlformats.org/drawingml/2006/wordprocessingDrawing" xmlns:w10="urn:schemas-microsoft-com:office:word" xmlns:w="http://schemas.openxmlformats.org/wordprocessingml/2006/main" xmlns:w14="http://schemas.microsoft.com/office/word/2010/wordml" xmlns:w15="http://schemas.microsoft.com/office/word/2012/wordml" xmlns:wpg="http://schemas.microsoft.com/office/word/2010/wordprocessingGroup" xmlns:wpi="http://schemas.microsoft.com/office/word/2010/wordprocessingInk" xmlns:wne="http://schemas.microsoft.com/office/word/2006/wordml" xmlns:wps="http://schemas.microsoft.com/office/word/2010/wordprocessingShape" mc:Ignorable="w14 w15 wp14">
+<w:ftr xmlns:wpc="http://schemas.microsoft.com/office/word/2010/wordprocessingCanvas" xmlns:cx="http://schemas.microsoft.com/office/drawing/2014/chartex" xmlns:cx1="http://schemas.microsoft.com/office/drawing/2015/9/8/chartex" xmlns:cx2="http://schemas.microsoft.com/office/drawing/2015/10/21/chartex" xmlns:cx3="http://schemas.microsoft.com/office/drawing/2016/5/9/chartex" xmlns:cx4="http://schemas.microsoft.com/office/drawing/2016/5/10/chartex" xmlns:cx5="http://schemas.microsoft.com/office/drawing/2016/5/11/chartex" xmlns:cx6="http://schemas.microsoft.com/office/drawing/2016/5/12/chartex" xmlns:cx7="http://schemas.microsoft.com/office/drawing/2016/5/13/chartex" xmlns:cx8="http://schemas.microsoft.com/office/drawing/2016/5/14/chartex" xmlns:mc="http://schemas.openxmlformats.org/markup-compatibility/2006" xmlns:aink="http://schemas.microsoft.com/office/drawing/2016/ink" xmlns:am3d="http://schemas.microsoft.com/office/drawing/2017/model3d" xmlns:o="urn:schemas-microsoft-com:office:office" xmlns:r="http://schemas.openxmlformats.org/officeDocument/2006/relationships" xmlns:m="http://schemas.openxmlformats.org/officeDocument/2006/math" xmlns:v="urn:schemas-microsoft-com:vml" xmlns:wp14="http://schemas.microsoft.com/office/word/2010/wordprocessingDrawing" xmlns:wp="http://schemas.openxmlformats.org/drawingml/2006/wordprocessingDrawing" xmlns:w10="urn:schemas-microsoft-com:office:word" xmlns:w="http://schemas.openxmlformats.org/wordprocessingml/2006/main" xmlns:w14="http://schemas.microsoft.com/office/word/2010/wordml" xmlns:w15="http://schemas.microsoft.com/office/word/2012/wordml" xmlns:w16cid="http://schemas.microsoft.com/office/word/2016/wordml/cid" xmlns:w16se="http://schemas.microsoft.com/office/word/2015/wordml/symex" xmlns:wpg="http://schemas.microsoft.com/office/word/2010/wordprocessingGroup" xmlns:wpi="http://schemas.microsoft.com/office/word/2010/wordprocessingInk" xmlns:wne="http://schemas.microsoft.com/office/word/2006/wordml" xmlns:wps="http://schemas.microsoft.com/office/word/2010/wordprocessingShape" mc:Ignorable="w14 w15 w16se w16cid wp14">
   <w:tbl>
     <w:tblPr>
       <w:tblW w:w="5000" w:type="pct"/>
@@ -5671,7 +8696,7 @@
 </file>
 
 <file path=word/footnotes.xml><?xml version="1.0" encoding="utf-8"?>
-<w:footnotes xmlns:wpc="http://schemas.microsoft.com/office/word/2010/wordprocessingCanvas" xmlns:mo="http://schemas.microsoft.com/office/mac/office/2008/main" xmlns:mc="http://schemas.openxmlformats.org/markup-compatibility/2006" xmlns:mv="urn:schemas-microsoft-com:mac:vml" xmlns:o="urn:schemas-microsoft-com:office:office" xmlns:r="http://schemas.openxmlformats.org/officeDocument/2006/relationships" xmlns:m="http://schemas.openxmlformats.org/officeDocument/2006/math" xmlns:v="urn:schemas-microsoft-com:vml" xmlns:wp14="http://schemas.microsoft.com/office/word/2010/wordprocessingDrawing" xmlns:wp="http://schemas.openxmlformats.org/drawingml/2006/wordprocessingDrawing" xmlns:w10="urn:schemas-microsoft-com:office:word" xmlns:w="http://schemas.openxmlformats.org/wordprocessingml/2006/main" xmlns:w14="http://schemas.microsoft.com/office/word/2010/wordml" xmlns:w15="http://schemas.microsoft.com/office/word/2012/wordml" xmlns:wpg="http://schemas.microsoft.com/office/word/2010/wordprocessingGroup" xmlns:wpi="http://schemas.microsoft.com/office/word/2010/wordprocessingInk" xmlns:wne="http://schemas.microsoft.com/office/word/2006/wordml" xmlns:wps="http://schemas.microsoft.com/office/word/2010/wordprocessingShape" mc:Ignorable="w14 w15 wp14">
+<w:footnotes xmlns:wpc="http://schemas.microsoft.com/office/word/2010/wordprocessingCanvas" xmlns:cx="http://schemas.microsoft.com/office/drawing/2014/chartex" xmlns:cx1="http://schemas.microsoft.com/office/drawing/2015/9/8/chartex" xmlns:cx2="http://schemas.microsoft.com/office/drawing/2015/10/21/chartex" xmlns:cx3="http://schemas.microsoft.com/office/drawing/2016/5/9/chartex" xmlns:cx4="http://schemas.microsoft.com/office/drawing/2016/5/10/chartex" xmlns:cx5="http://schemas.microsoft.com/office/drawing/2016/5/11/chartex" xmlns:cx6="http://schemas.microsoft.com/office/drawing/2016/5/12/chartex" xmlns:cx7="http://schemas.microsoft.com/office/drawing/2016/5/13/chartex" xmlns:cx8="http://schemas.microsoft.com/office/drawing/2016/5/14/chartex" xmlns:mc="http://schemas.openxmlformats.org/markup-compatibility/2006" xmlns:aink="http://schemas.microsoft.com/office/drawing/2016/ink" xmlns:am3d="http://schemas.microsoft.com/office/drawing/2017/model3d" xmlns:o="urn:schemas-microsoft-com:office:office" xmlns:r="http://schemas.openxmlformats.org/officeDocument/2006/relationships" xmlns:m="http://schemas.openxmlformats.org/officeDocument/2006/math" xmlns:v="urn:schemas-microsoft-com:vml" xmlns:wp14="http://schemas.microsoft.com/office/word/2010/wordprocessingDrawing" xmlns:wp="http://schemas.openxmlformats.org/drawingml/2006/wordprocessingDrawing" xmlns:w10="urn:schemas-microsoft-com:office:word" xmlns:w="http://schemas.openxmlformats.org/wordprocessingml/2006/main" xmlns:w14="http://schemas.microsoft.com/office/word/2010/wordml" xmlns:w15="http://schemas.microsoft.com/office/word/2012/wordml" xmlns:w16cid="http://schemas.microsoft.com/office/word/2016/wordml/cid" xmlns:w16se="http://schemas.microsoft.com/office/word/2015/wordml/symex" xmlns:wpg="http://schemas.microsoft.com/office/word/2010/wordprocessingGroup" xmlns:wpi="http://schemas.microsoft.com/office/word/2010/wordprocessingInk" xmlns:wne="http://schemas.microsoft.com/office/word/2006/wordml" xmlns:wps="http://schemas.microsoft.com/office/word/2010/wordprocessingShape" mc:Ignorable="w14 w15 w16se w16cid wp14">
   <w:footnote w:type="separator" w:id="-1">
     <w:p>
       <w:pPr>
@@ -5696,7 +8721,7 @@
 </file>
 
 <file path=word/header1.xml><?xml version="1.0" encoding="utf-8"?>
-<w:hdr xmlns:wpc="http://schemas.microsoft.com/office/word/2010/wordprocessingCanvas" xmlns:mo="http://schemas.microsoft.com/office/mac/office/2008/main" xmlns:mc="http://schemas.openxmlformats.org/markup-compatibility/2006" xmlns:mv="urn:schemas-microsoft-com:mac:vml" xmlns:o="urn:schemas-microsoft-com:office:office" xmlns:r="http://schemas.openxmlformats.org/officeDocument/2006/relationships" xmlns:m="http://schemas.openxmlformats.org/officeDocument/2006/math" xmlns:v="urn:schemas-microsoft-com:vml" xmlns:wp14="http://schemas.microsoft.com/office/word/2010/wordprocessingDrawing" xmlns:wp="http://schemas.openxmlformats.org/drawingml/2006/wordprocessingDrawing" xmlns:w10="urn:schemas-microsoft-com:office:word" xmlns:w="http://schemas.openxmlformats.org/wordprocessingml/2006/main" xmlns:w14="http://schemas.microsoft.com/office/word/2010/wordml" xmlns:w15="http://schemas.microsoft.com/office/word/2012/wordml" xmlns:wpg="http://schemas.microsoft.com/office/word/2010/wordprocessingGroup" xmlns:wpi="http://schemas.microsoft.com/office/word/2010/wordprocessingInk" xmlns:wne="http://schemas.microsoft.com/office/word/2006/wordml" xmlns:wps="http://schemas.microsoft.com/office/word/2010/wordprocessingShape" mc:Ignorable="w14 w15 wp14">
+<w:hdr xmlns:wpc="http://schemas.microsoft.com/office/word/2010/wordprocessingCanvas" xmlns:cx="http://schemas.microsoft.com/office/drawing/2014/chartex" xmlns:cx1="http://schemas.microsoft.com/office/drawing/2015/9/8/chartex" xmlns:cx2="http://schemas.microsoft.com/office/drawing/2015/10/21/chartex" xmlns:cx3="http://schemas.microsoft.com/office/drawing/2016/5/9/chartex" xmlns:cx4="http://schemas.microsoft.com/office/drawing/2016/5/10/chartex" xmlns:cx5="http://schemas.microsoft.com/office/drawing/2016/5/11/chartex" xmlns:cx6="http://schemas.microsoft.com/office/drawing/2016/5/12/chartex" xmlns:cx7="http://schemas.microsoft.com/office/drawing/2016/5/13/chartex" xmlns:cx8="http://schemas.microsoft.com/office/drawing/2016/5/14/chartex" xmlns:mc="http://schemas.openxmlformats.org/markup-compatibility/2006" xmlns:aink="http://schemas.microsoft.com/office/drawing/2016/ink" xmlns:am3d="http://schemas.microsoft.com/office/drawing/2017/model3d" xmlns:o="urn:schemas-microsoft-com:office:office" xmlns:r="http://schemas.openxmlformats.org/officeDocument/2006/relationships" xmlns:m="http://schemas.openxmlformats.org/officeDocument/2006/math" xmlns:v="urn:schemas-microsoft-com:vml" xmlns:wp14="http://schemas.microsoft.com/office/word/2010/wordprocessingDrawing" xmlns:wp="http://schemas.openxmlformats.org/drawingml/2006/wordprocessingDrawing" xmlns:w10="urn:schemas-microsoft-com:office:word" xmlns:w="http://schemas.openxmlformats.org/wordprocessingml/2006/main" xmlns:w14="http://schemas.microsoft.com/office/word/2010/wordml" xmlns:w15="http://schemas.microsoft.com/office/word/2012/wordml" xmlns:w16cid="http://schemas.microsoft.com/office/word/2016/wordml/cid" xmlns:w16se="http://schemas.microsoft.com/office/word/2015/wordml/symex" xmlns:wpg="http://schemas.microsoft.com/office/word/2010/wordprocessingGroup" xmlns:wpi="http://schemas.microsoft.com/office/word/2010/wordprocessingInk" xmlns:wne="http://schemas.microsoft.com/office/word/2006/wordml" xmlns:wps="http://schemas.microsoft.com/office/word/2010/wordprocessingShape" mc:Ignorable="w14 w15 w16se w16cid wp14">
   <w:tbl>
     <w:tblPr>
       <w:tblW w:w="5055" w:type="pct"/>
@@ -5867,8 +8892,8 @@
 </file>
 
 <file path=word/numbering.xml><?xml version="1.0" encoding="utf-8"?>
-<w:numbering xmlns:wpc="http://schemas.microsoft.com/office/word/2010/wordprocessingCanvas" xmlns:mo="http://schemas.microsoft.com/office/mac/office/2008/main" xmlns:mc="http://schemas.openxmlformats.org/markup-compatibility/2006" xmlns:mv="urn:schemas-microsoft-com:mac:vml" xmlns:o="urn:schemas-microsoft-com:office:office" xmlns:r="http://schemas.openxmlformats.org/officeDocument/2006/relationships" xmlns:m="http://schemas.openxmlformats.org/officeDocument/2006/math" xmlns:v="urn:schemas-microsoft-com:vml" xmlns:wp14="http://schemas.microsoft.com/office/word/2010/wordprocessingDrawing" xmlns:wp="http://schemas.openxmlformats.org/drawingml/2006/wordprocessingDrawing" xmlns:w10="urn:schemas-microsoft-com:office:word" xmlns:w="http://schemas.openxmlformats.org/wordprocessingml/2006/main" xmlns:w14="http://schemas.microsoft.com/office/word/2010/wordml" xmlns:w15="http://schemas.microsoft.com/office/word/2012/wordml" xmlns:wpg="http://schemas.microsoft.com/office/word/2010/wordprocessingGroup" xmlns:wpi="http://schemas.microsoft.com/office/word/2010/wordprocessingInk" xmlns:wne="http://schemas.microsoft.com/office/word/2006/wordml" xmlns:wps="http://schemas.microsoft.com/office/word/2010/wordprocessingShape" mc:Ignorable="w14 w15 wp14">
-  <w:abstractNum w:abstractNumId="0">
+<w:numbering xmlns:wpc="http://schemas.microsoft.com/office/word/2010/wordprocessingCanvas" xmlns:cx="http://schemas.microsoft.com/office/drawing/2014/chartex" xmlns:cx1="http://schemas.microsoft.com/office/drawing/2015/9/8/chartex" xmlns:cx2="http://schemas.microsoft.com/office/drawing/2015/10/21/chartex" xmlns:cx3="http://schemas.microsoft.com/office/drawing/2016/5/9/chartex" xmlns:cx4="http://schemas.microsoft.com/office/drawing/2016/5/10/chartex" xmlns:cx5="http://schemas.microsoft.com/office/drawing/2016/5/11/chartex" xmlns:cx6="http://schemas.microsoft.com/office/drawing/2016/5/12/chartex" xmlns:cx7="http://schemas.microsoft.com/office/drawing/2016/5/13/chartex" xmlns:cx8="http://schemas.microsoft.com/office/drawing/2016/5/14/chartex" xmlns:mc="http://schemas.openxmlformats.org/markup-compatibility/2006" xmlns:aink="http://schemas.microsoft.com/office/drawing/2016/ink" xmlns:am3d="http://schemas.microsoft.com/office/drawing/2017/model3d" xmlns:o="urn:schemas-microsoft-com:office:office" xmlns:r="http://schemas.openxmlformats.org/officeDocument/2006/relationships" xmlns:m="http://schemas.openxmlformats.org/officeDocument/2006/math" xmlns:v="urn:schemas-microsoft-com:vml" xmlns:wp14="http://schemas.microsoft.com/office/word/2010/wordprocessingDrawing" xmlns:wp="http://schemas.openxmlformats.org/drawingml/2006/wordprocessingDrawing" xmlns:w10="urn:schemas-microsoft-com:office:word" xmlns:w="http://schemas.openxmlformats.org/wordprocessingml/2006/main" xmlns:w14="http://schemas.microsoft.com/office/word/2010/wordml" xmlns:w15="http://schemas.microsoft.com/office/word/2012/wordml" xmlns:w16cid="http://schemas.microsoft.com/office/word/2016/wordml/cid" xmlns:w16se="http://schemas.microsoft.com/office/word/2015/wordml/symex" xmlns:wpg="http://schemas.microsoft.com/office/word/2010/wordprocessingGroup" xmlns:wpi="http://schemas.microsoft.com/office/word/2010/wordprocessingInk" xmlns:wne="http://schemas.microsoft.com/office/word/2006/wordml" xmlns:wps="http://schemas.microsoft.com/office/word/2010/wordprocessingShape" mc:Ignorable="w14 w15 w16se w16cid wp14">
+  <w:abstractNum w:abstractNumId="0" w15:restartNumberingAfterBreak="0">
     <w:nsid w:val="01066A0F"/>
     <w:multiLevelType w:val="hybridMultilevel"/>
     <w:tmpl w:val="314A6DD6"/>
@@ -5981,7 +9006,7 @@
       </w:rPr>
     </w:lvl>
   </w:abstractNum>
-  <w:abstractNum w:abstractNumId="1">
+  <w:abstractNum w:abstractNumId="1" w15:restartNumberingAfterBreak="0">
     <w:nsid w:val="01ED1BFD"/>
     <w:multiLevelType w:val="hybridMultilevel"/>
     <w:tmpl w:val="C7F0F926"/>
@@ -6094,7 +9119,7 @@
       </w:rPr>
     </w:lvl>
   </w:abstractNum>
-  <w:abstractNum w:abstractNumId="2">
+  <w:abstractNum w:abstractNumId="2" w15:restartNumberingAfterBreak="0">
     <w:nsid w:val="031454FA"/>
     <w:multiLevelType w:val="multilevel"/>
     <w:tmpl w:val="8ED06C7E"/>
@@ -6207,7 +9232,7 @@
       </w:rPr>
     </w:lvl>
   </w:abstractNum>
-  <w:abstractNum w:abstractNumId="3">
+  <w:abstractNum w:abstractNumId="3" w15:restartNumberingAfterBreak="0">
     <w:nsid w:val="033B174B"/>
     <w:multiLevelType w:val="multilevel"/>
     <w:tmpl w:val="9B14CA76"/>
@@ -6320,7 +9345,7 @@
       </w:rPr>
     </w:lvl>
   </w:abstractNum>
-  <w:abstractNum w:abstractNumId="4">
+  <w:abstractNum w:abstractNumId="4" w15:restartNumberingAfterBreak="0">
     <w:nsid w:val="054435CC"/>
     <w:multiLevelType w:val="hybridMultilevel"/>
     <w:tmpl w:val="45589EE8"/>
@@ -6406,7 +9431,7 @@
       </w:pPr>
     </w:lvl>
   </w:abstractNum>
-  <w:abstractNum w:abstractNumId="5">
+  <w:abstractNum w:abstractNumId="5" w15:restartNumberingAfterBreak="0">
     <w:nsid w:val="058F6014"/>
     <w:multiLevelType w:val="multilevel"/>
     <w:tmpl w:val="3814B93C"/>
@@ -6519,7 +9544,7 @@
       </w:rPr>
     </w:lvl>
   </w:abstractNum>
-  <w:abstractNum w:abstractNumId="6">
+  <w:abstractNum w:abstractNumId="6" w15:restartNumberingAfterBreak="0">
     <w:nsid w:val="070926AF"/>
     <w:multiLevelType w:val="multilevel"/>
     <w:tmpl w:val="90D4B908"/>
@@ -6632,7 +9657,7 @@
       </w:rPr>
     </w:lvl>
   </w:abstractNum>
-  <w:abstractNum w:abstractNumId="7">
+  <w:abstractNum w:abstractNumId="7" w15:restartNumberingAfterBreak="0">
     <w:nsid w:val="07213886"/>
     <w:multiLevelType w:val="hybridMultilevel"/>
     <w:tmpl w:val="3508D872"/>
@@ -6745,7 +9770,7 @@
       </w:rPr>
     </w:lvl>
   </w:abstractNum>
-  <w:abstractNum w:abstractNumId="8">
+  <w:abstractNum w:abstractNumId="8" w15:restartNumberingAfterBreak="0">
     <w:nsid w:val="08991315"/>
     <w:multiLevelType w:val="multilevel"/>
     <w:tmpl w:val="762A9412"/>
@@ -6858,7 +9883,7 @@
       </w:rPr>
     </w:lvl>
   </w:abstractNum>
-  <w:abstractNum w:abstractNumId="9">
+  <w:abstractNum w:abstractNumId="9" w15:restartNumberingAfterBreak="0">
     <w:nsid w:val="0BC66EB1"/>
     <w:multiLevelType w:val="hybridMultilevel"/>
     <w:tmpl w:val="89B0A734"/>
@@ -6971,7 +9996,7 @@
       </w:rPr>
     </w:lvl>
   </w:abstractNum>
-  <w:abstractNum w:abstractNumId="10">
+  <w:abstractNum w:abstractNumId="10" w15:restartNumberingAfterBreak="0">
     <w:nsid w:val="0FF448E3"/>
     <w:multiLevelType w:val="multilevel"/>
     <w:tmpl w:val="DEACEEE6"/>
@@ -7093,7 +10118,7 @@
       </w:rPr>
     </w:lvl>
   </w:abstractNum>
-  <w:abstractNum w:abstractNumId="11">
+  <w:abstractNum w:abstractNumId="11" w15:restartNumberingAfterBreak="0">
     <w:nsid w:val="112203F0"/>
     <w:multiLevelType w:val="multilevel"/>
     <w:tmpl w:val="69C4F0BA"/>
@@ -7206,7 +10231,7 @@
       </w:rPr>
     </w:lvl>
   </w:abstractNum>
-  <w:abstractNum w:abstractNumId="12">
+  <w:abstractNum w:abstractNumId="12" w15:restartNumberingAfterBreak="0">
     <w:nsid w:val="18982729"/>
     <w:multiLevelType w:val="hybridMultilevel"/>
     <w:tmpl w:val="AEA45E74"/>
@@ -7319,7 +10344,7 @@
       </w:rPr>
     </w:lvl>
   </w:abstractNum>
-  <w:abstractNum w:abstractNumId="13">
+  <w:abstractNum w:abstractNumId="13" w15:restartNumberingAfterBreak="0">
     <w:nsid w:val="18E82A9E"/>
     <w:multiLevelType w:val="multilevel"/>
     <w:tmpl w:val="38381FA8"/>
@@ -7440,7 +10465,7 @@
       </w:rPr>
     </w:lvl>
   </w:abstractNum>
-  <w:abstractNum w:abstractNumId="14">
+  <w:abstractNum w:abstractNumId="14" w15:restartNumberingAfterBreak="0">
     <w:nsid w:val="1973154E"/>
     <w:multiLevelType w:val="hybridMultilevel"/>
     <w:tmpl w:val="2C66D090"/>
@@ -7553,7 +10578,7 @@
       </w:rPr>
     </w:lvl>
   </w:abstractNum>
-  <w:abstractNum w:abstractNumId="15">
+  <w:abstractNum w:abstractNumId="15" w15:restartNumberingAfterBreak="0">
     <w:nsid w:val="1B496530"/>
     <w:multiLevelType w:val="hybridMultilevel"/>
     <w:tmpl w:val="4600C44E"/>
@@ -7666,7 +10691,7 @@
       </w:rPr>
     </w:lvl>
   </w:abstractNum>
-  <w:abstractNum w:abstractNumId="16">
+  <w:abstractNum w:abstractNumId="16" w15:restartNumberingAfterBreak="0">
     <w:nsid w:val="1BCB761B"/>
     <w:multiLevelType w:val="hybridMultilevel"/>
     <w:tmpl w:val="7A2A1E90"/>
@@ -7779,7 +10804,7 @@
       </w:rPr>
     </w:lvl>
   </w:abstractNum>
-  <w:abstractNum w:abstractNumId="17">
+  <w:abstractNum w:abstractNumId="17" w15:restartNumberingAfterBreak="0">
     <w:nsid w:val="1CAC1EF7"/>
     <w:multiLevelType w:val="hybridMultilevel"/>
     <w:tmpl w:val="1F56A7AA"/>
@@ -7892,7 +10917,7 @@
       </w:rPr>
     </w:lvl>
   </w:abstractNum>
-  <w:abstractNum w:abstractNumId="18">
+  <w:abstractNum w:abstractNumId="18" w15:restartNumberingAfterBreak="0">
     <w:nsid w:val="20C1533F"/>
     <w:multiLevelType w:val="hybridMultilevel"/>
     <w:tmpl w:val="EAD223AC"/>
@@ -7981,7 +11006,7 @@
       </w:pPr>
     </w:lvl>
   </w:abstractNum>
-  <w:abstractNum w:abstractNumId="19">
+  <w:abstractNum w:abstractNumId="19" w15:restartNumberingAfterBreak="0">
     <w:nsid w:val="23842CF3"/>
     <w:multiLevelType w:val="multilevel"/>
     <w:tmpl w:val="8EDE6BB2"/>
@@ -8102,7 +11127,7 @@
       </w:rPr>
     </w:lvl>
   </w:abstractNum>
-  <w:abstractNum w:abstractNumId="20">
+  <w:abstractNum w:abstractNumId="20" w15:restartNumberingAfterBreak="0">
     <w:nsid w:val="29E2719A"/>
     <w:multiLevelType w:val="multilevel"/>
     <w:tmpl w:val="2348CBEE"/>
@@ -8220,7 +11245,7 @@
       </w:rPr>
     </w:lvl>
   </w:abstractNum>
-  <w:abstractNum w:abstractNumId="21">
+  <w:abstractNum w:abstractNumId="21" w15:restartNumberingAfterBreak="0">
     <w:nsid w:val="2EE24365"/>
     <w:multiLevelType w:val="hybridMultilevel"/>
     <w:tmpl w:val="6FBC191C"/>
@@ -8333,7 +11358,7 @@
       </w:rPr>
     </w:lvl>
   </w:abstractNum>
-  <w:abstractNum w:abstractNumId="22">
+  <w:abstractNum w:abstractNumId="22" w15:restartNumberingAfterBreak="0">
     <w:nsid w:val="33B32745"/>
     <w:multiLevelType w:val="hybridMultilevel"/>
     <w:tmpl w:val="5CF6E0B8"/>
@@ -8446,7 +11471,7 @@
       </w:rPr>
     </w:lvl>
   </w:abstractNum>
-  <w:abstractNum w:abstractNumId="23">
+  <w:abstractNum w:abstractNumId="23" w15:restartNumberingAfterBreak="0">
     <w:nsid w:val="34FC61C6"/>
     <w:multiLevelType w:val="hybridMultilevel"/>
     <w:tmpl w:val="26248C80"/>
@@ -8559,7 +11584,7 @@
       </w:rPr>
     </w:lvl>
   </w:abstractNum>
-  <w:abstractNum w:abstractNumId="24">
+  <w:abstractNum w:abstractNumId="24" w15:restartNumberingAfterBreak="0">
     <w:nsid w:val="37F023DE"/>
     <w:multiLevelType w:val="hybridMultilevel"/>
     <w:tmpl w:val="635AF34E"/>
@@ -8672,7 +11697,7 @@
       </w:rPr>
     </w:lvl>
   </w:abstractNum>
-  <w:abstractNum w:abstractNumId="25">
+  <w:abstractNum w:abstractNumId="25" w15:restartNumberingAfterBreak="0">
     <w:nsid w:val="3AAE65C0"/>
     <w:multiLevelType w:val="hybridMultilevel"/>
     <w:tmpl w:val="AA260042"/>
@@ -8785,7 +11810,7 @@
       </w:rPr>
     </w:lvl>
   </w:abstractNum>
-  <w:abstractNum w:abstractNumId="26">
+  <w:abstractNum w:abstractNumId="26" w15:restartNumberingAfterBreak="0">
     <w:nsid w:val="45993468"/>
     <w:multiLevelType w:val="multilevel"/>
     <w:tmpl w:val="8320C8EE"/>
@@ -8898,7 +11923,7 @@
       </w:rPr>
     </w:lvl>
   </w:abstractNum>
-  <w:abstractNum w:abstractNumId="27">
+  <w:abstractNum w:abstractNumId="27" w15:restartNumberingAfterBreak="0">
     <w:nsid w:val="4C7A3788"/>
     <w:multiLevelType w:val="multilevel"/>
     <w:tmpl w:val="F5124EAE"/>
@@ -9019,7 +12044,7 @@
       </w:rPr>
     </w:lvl>
   </w:abstractNum>
-  <w:abstractNum w:abstractNumId="28">
+  <w:abstractNum w:abstractNumId="28" w15:restartNumberingAfterBreak="0">
     <w:nsid w:val="4E5607E6"/>
     <w:multiLevelType w:val="hybridMultilevel"/>
     <w:tmpl w:val="5D6A3F24"/>
@@ -9132,7 +12157,7 @@
       </w:rPr>
     </w:lvl>
   </w:abstractNum>
-  <w:abstractNum w:abstractNumId="29">
+  <w:abstractNum w:abstractNumId="29" w15:restartNumberingAfterBreak="0">
     <w:nsid w:val="4F315DAC"/>
     <w:multiLevelType w:val="multilevel"/>
     <w:tmpl w:val="C3A2AC5E"/>
@@ -9254,7 +12279,7 @@
       </w:rPr>
     </w:lvl>
   </w:abstractNum>
-  <w:abstractNum w:abstractNumId="30">
+  <w:abstractNum w:abstractNumId="30" w15:restartNumberingAfterBreak="0">
     <w:nsid w:val="532B5DE1"/>
     <w:multiLevelType w:val="hybridMultilevel"/>
     <w:tmpl w:val="A3B863BA"/>
@@ -9367,7 +12392,7 @@
       </w:rPr>
     </w:lvl>
   </w:abstractNum>
-  <w:abstractNum w:abstractNumId="31">
+  <w:abstractNum w:abstractNumId="31" w15:restartNumberingAfterBreak="0">
     <w:nsid w:val="543E1B75"/>
     <w:multiLevelType w:val="multilevel"/>
     <w:tmpl w:val="38AC8648"/>
@@ -9480,7 +12505,7 @@
       </w:rPr>
     </w:lvl>
   </w:abstractNum>
-  <w:abstractNum w:abstractNumId="32">
+  <w:abstractNum w:abstractNumId="32" w15:restartNumberingAfterBreak="0">
     <w:nsid w:val="5B87028F"/>
     <w:multiLevelType w:val="hybridMultilevel"/>
     <w:tmpl w:val="A4DAD41E"/>
@@ -9593,7 +12618,7 @@
       </w:rPr>
     </w:lvl>
   </w:abstractNum>
-  <w:abstractNum w:abstractNumId="33">
+  <w:abstractNum w:abstractNumId="33" w15:restartNumberingAfterBreak="0">
     <w:nsid w:val="5D05400D"/>
     <w:multiLevelType w:val="multilevel"/>
     <w:tmpl w:val="A81A7670"/>
@@ -9714,7 +12739,7 @@
       </w:rPr>
     </w:lvl>
   </w:abstractNum>
-  <w:abstractNum w:abstractNumId="34">
+  <w:abstractNum w:abstractNumId="34" w15:restartNumberingAfterBreak="0">
     <w:nsid w:val="5D5B3B94"/>
     <w:multiLevelType w:val="hybridMultilevel"/>
     <w:tmpl w:val="EAD223AC"/>
@@ -9803,7 +12828,7 @@
       </w:pPr>
     </w:lvl>
   </w:abstractNum>
-  <w:abstractNum w:abstractNumId="35">
+  <w:abstractNum w:abstractNumId="35" w15:restartNumberingAfterBreak="0">
     <w:nsid w:val="5EFB7F65"/>
     <w:multiLevelType w:val="hybridMultilevel"/>
     <w:tmpl w:val="18C20E08"/>
@@ -9916,7 +12941,7 @@
       </w:rPr>
     </w:lvl>
   </w:abstractNum>
-  <w:abstractNum w:abstractNumId="36">
+  <w:abstractNum w:abstractNumId="36" w15:restartNumberingAfterBreak="0">
     <w:nsid w:val="60F2639D"/>
     <w:multiLevelType w:val="multilevel"/>
     <w:tmpl w:val="39480AD8"/>
@@ -10037,7 +13062,7 @@
       </w:rPr>
     </w:lvl>
   </w:abstractNum>
-  <w:abstractNum w:abstractNumId="37">
+  <w:abstractNum w:abstractNumId="37" w15:restartNumberingAfterBreak="0">
     <w:nsid w:val="625635EC"/>
     <w:multiLevelType w:val="multilevel"/>
     <w:tmpl w:val="B854DF6C"/>
@@ -10150,7 +13175,7 @@
       </w:rPr>
     </w:lvl>
   </w:abstractNum>
-  <w:abstractNum w:abstractNumId="38">
+  <w:abstractNum w:abstractNumId="38" w15:restartNumberingAfterBreak="0">
     <w:nsid w:val="6559611F"/>
     <w:multiLevelType w:val="hybridMultilevel"/>
     <w:tmpl w:val="4F5618C8"/>
@@ -10263,7 +13288,7 @@
       </w:rPr>
     </w:lvl>
   </w:abstractNum>
-  <w:abstractNum w:abstractNumId="39">
+  <w:abstractNum w:abstractNumId="39" w15:restartNumberingAfterBreak="0">
     <w:nsid w:val="68B40059"/>
     <w:multiLevelType w:val="multilevel"/>
     <w:tmpl w:val="F3A6C794"/>
@@ -10376,7 +13401,7 @@
       </w:rPr>
     </w:lvl>
   </w:abstractNum>
-  <w:abstractNum w:abstractNumId="40">
+  <w:abstractNum w:abstractNumId="40" w15:restartNumberingAfterBreak="0">
     <w:nsid w:val="6A075F02"/>
     <w:multiLevelType w:val="multilevel"/>
     <w:tmpl w:val="31BA01B2"/>
@@ -10525,7 +13550,7 @@
       </w:rPr>
     </w:lvl>
   </w:abstractNum>
-  <w:abstractNum w:abstractNumId="41">
+  <w:abstractNum w:abstractNumId="41" w15:restartNumberingAfterBreak="0">
     <w:nsid w:val="6B404880"/>
     <w:multiLevelType w:val="hybridMultilevel"/>
     <w:tmpl w:val="3D94C950"/>
@@ -10638,7 +13663,7 @@
       </w:rPr>
     </w:lvl>
   </w:abstractNum>
-  <w:abstractNum w:abstractNumId="42">
+  <w:abstractNum w:abstractNumId="42" w15:restartNumberingAfterBreak="0">
     <w:nsid w:val="6E20080C"/>
     <w:multiLevelType w:val="hybridMultilevel"/>
     <w:tmpl w:val="E692218A"/>
@@ -10751,7 +13776,7 @@
       </w:rPr>
     </w:lvl>
   </w:abstractNum>
-  <w:abstractNum w:abstractNumId="43">
+  <w:abstractNum w:abstractNumId="43" w15:restartNumberingAfterBreak="0">
     <w:nsid w:val="6F6B1E5E"/>
     <w:multiLevelType w:val="hybridMultilevel"/>
     <w:tmpl w:val="5146751C"/>
@@ -10864,7 +13889,7 @@
       </w:rPr>
     </w:lvl>
   </w:abstractNum>
-  <w:abstractNum w:abstractNumId="44">
+  <w:abstractNum w:abstractNumId="44" w15:restartNumberingAfterBreak="0">
     <w:nsid w:val="73BA6EDA"/>
     <w:multiLevelType w:val="hybridMultilevel"/>
     <w:tmpl w:val="3F142D68"/>
@@ -10976,7 +14001,7 @@
       </w:rPr>
     </w:lvl>
   </w:abstractNum>
-  <w:abstractNum w:abstractNumId="45">
+  <w:abstractNum w:abstractNumId="45" w15:restartNumberingAfterBreak="0">
     <w:nsid w:val="7CD42918"/>
     <w:multiLevelType w:val="hybridMultilevel"/>
     <w:tmpl w:val="8AECEF8A"/>
@@ -11089,7 +14114,7 @@
       </w:rPr>
     </w:lvl>
   </w:abstractNum>
-  <w:abstractNum w:abstractNumId="46">
+  <w:abstractNum w:abstractNumId="46" w15:restartNumberingAfterBreak="0">
     <w:nsid w:val="7EF25496"/>
     <w:multiLevelType w:val="hybridMultilevel"/>
     <w:tmpl w:val="9822BE8A"/>
@@ -11348,7 +14373,7 @@
 </file>
 
 <file path=word/styles.xml><?xml version="1.0" encoding="utf-8"?>
-<w:styles xmlns:mc="http://schemas.openxmlformats.org/markup-compatibility/2006" xmlns:r="http://schemas.openxmlformats.org/officeDocument/2006/relationships" xmlns:w="http://schemas.openxmlformats.org/wordprocessingml/2006/main" xmlns:w14="http://schemas.microsoft.com/office/word/2010/wordml" xmlns:w15="http://schemas.microsoft.com/office/word/2012/wordml" mc:Ignorable="w14 w15">
+<w:styles xmlns:mc="http://schemas.openxmlformats.org/markup-compatibility/2006" xmlns:r="http://schemas.openxmlformats.org/officeDocument/2006/relationships" xmlns:w="http://schemas.openxmlformats.org/wordprocessingml/2006/main" xmlns:w14="http://schemas.microsoft.com/office/word/2010/wordml" xmlns:w15="http://schemas.microsoft.com/office/word/2012/wordml" xmlns:w16cid="http://schemas.microsoft.com/office/word/2016/wordml/cid" xmlns:w16se="http://schemas.microsoft.com/office/word/2015/wordml/symex" mc:Ignorable="w14 w15 w16se w16cid">
   <w:docDefaults>
     <w:rPrDefault>
       <w:rPr>
@@ -11364,7 +14389,7 @@
       </w:pPr>
     </w:pPrDefault>
   </w:docDefaults>
-  <w:latentStyles w:defLockedState="0" w:defUIPriority="99" w:defSemiHidden="0" w:defUnhideWhenUsed="0" w:defQFormat="0" w:count="380">
+  <w:latentStyles w:defLockedState="0" w:defUIPriority="99" w:defSemiHidden="0" w:defUnhideWhenUsed="0" w:defQFormat="0" w:count="375">
     <w:lsdException w:name="Normal" w:uiPriority="0" w:qFormat="1"/>
     <w:lsdException w:name="heading 1" w:uiPriority="9" w:qFormat="1"/>
     <w:lsdException w:name="heading 2" w:semiHidden="1" w:uiPriority="9" w:unhideWhenUsed="1" w:qFormat="1"/>
@@ -11932,7 +14957,6 @@
       <w:spacing w:after="0" w:line="240" w:lineRule="auto"/>
     </w:pPr>
     <w:tblPr>
-      <w:tblInd w:w="0" w:type="dxa"/>
       <w:tblBorders>
         <w:top w:val="single" w:sz="4" w:space="0" w:color="auto"/>
         <w:left w:val="single" w:sz="4" w:space="0" w:color="auto"/>
@@ -11941,12 +14965,6 @@
         <w:insideH w:val="single" w:sz="4" w:space="0" w:color="auto"/>
         <w:insideV w:val="single" w:sz="4" w:space="0" w:color="auto"/>
       </w:tblBorders>
-      <w:tblCellMar>
-        <w:top w:w="0" w:type="dxa"/>
-        <w:left w:w="108" w:type="dxa"/>
-        <w:bottom w:w="0" w:type="dxa"/>
-        <w:right w:w="108" w:type="dxa"/>
-      </w:tblCellMar>
     </w:tblPr>
   </w:style>
   <w:style w:type="table" w:styleId="LightList-Accent3">
@@ -11960,19 +14978,12 @@
     <w:tblPr>
       <w:tblStyleRowBandSize w:val="1"/>
       <w:tblStyleColBandSize w:val="1"/>
-      <w:tblInd w:w="0" w:type="dxa"/>
       <w:tblBorders>
         <w:top w:val="single" w:sz="8" w:space="0" w:color="9BBB59" w:themeColor="accent3"/>
         <w:left w:val="single" w:sz="8" w:space="0" w:color="9BBB59" w:themeColor="accent3"/>
         <w:bottom w:val="single" w:sz="8" w:space="0" w:color="9BBB59" w:themeColor="accent3"/>
         <w:right w:val="single" w:sz="8" w:space="0" w:color="9BBB59" w:themeColor="accent3"/>
       </w:tblBorders>
-      <w:tblCellMar>
-        <w:top w:w="0" w:type="dxa"/>
-        <w:left w:w="108" w:type="dxa"/>
-        <w:bottom w:w="0" w:type="dxa"/>
-        <w:right w:w="108" w:type="dxa"/>
-      </w:tblCellMar>
     </w:tblPr>
     <w:tblStylePr w:type="firstRow">
       <w:pPr>
@@ -12105,17 +15116,10 @@
     <w:tblPr>
       <w:tblStyleRowBandSize w:val="1"/>
       <w:tblStyleColBandSize w:val="1"/>
-      <w:tblInd w:w="0" w:type="dxa"/>
       <w:tblBorders>
         <w:top w:val="single" w:sz="8" w:space="0" w:color="C0504D" w:themeColor="accent2"/>
         <w:bottom w:val="single" w:sz="8" w:space="0" w:color="C0504D" w:themeColor="accent2"/>
       </w:tblBorders>
-      <w:tblCellMar>
-        <w:top w:w="0" w:type="dxa"/>
-        <w:left w:w="108" w:type="dxa"/>
-        <w:bottom w:w="0" w:type="dxa"/>
-        <w:right w:w="108" w:type="dxa"/>
-      </w:tblCellMar>
     </w:tblPr>
     <w:tblStylePr w:type="firstRow">
       <w:pPr>
@@ -12205,7 +15209,6 @@
     <w:tblPr>
       <w:tblStyleRowBandSize w:val="1"/>
       <w:tblStyleColBandSize w:val="1"/>
-      <w:tblInd w:w="0" w:type="dxa"/>
       <w:tblBorders>
         <w:top w:val="single" w:sz="8" w:space="0" w:color="CF7B79" w:themeColor="accent2" w:themeTint="BF"/>
         <w:left w:val="single" w:sz="8" w:space="0" w:color="CF7B79" w:themeColor="accent2" w:themeTint="BF"/>
@@ -12214,12 +15217,6 @@
         <w:insideH w:val="single" w:sz="8" w:space="0" w:color="CF7B79" w:themeColor="accent2" w:themeTint="BF"/>
         <w:insideV w:val="single" w:sz="8" w:space="0" w:color="CF7B79" w:themeColor="accent2" w:themeTint="BF"/>
       </w:tblBorders>
-      <w:tblCellMar>
-        <w:top w:w="0" w:type="dxa"/>
-        <w:left w:w="108" w:type="dxa"/>
-        <w:bottom w:w="0" w:type="dxa"/>
-        <w:right w:w="108" w:type="dxa"/>
-      </w:tblCellMar>
     </w:tblPr>
     <w:tcPr>
       <w:shd w:val="clear" w:color="auto" w:fill="EFD3D2" w:themeFill="accent2" w:themeFillTint="3F"/>
@@ -12278,19 +15275,12 @@
     <w:tblPr>
       <w:tblStyleRowBandSize w:val="1"/>
       <w:tblStyleColBandSize w:val="1"/>
-      <w:tblInd w:w="0" w:type="dxa"/>
       <w:tblBorders>
         <w:top w:val="single" w:sz="8" w:space="0" w:color="C0504D" w:themeColor="accent2"/>
         <w:left w:val="single" w:sz="8" w:space="0" w:color="C0504D" w:themeColor="accent2"/>
         <w:bottom w:val="single" w:sz="8" w:space="0" w:color="C0504D" w:themeColor="accent2"/>
         <w:right w:val="single" w:sz="8" w:space="0" w:color="C0504D" w:themeColor="accent2"/>
       </w:tblBorders>
-      <w:tblCellMar>
-        <w:top w:w="0" w:type="dxa"/>
-        <w:left w:w="108" w:type="dxa"/>
-        <w:bottom w:w="0" w:type="dxa"/>
-        <w:right w:w="108" w:type="dxa"/>
-      </w:tblCellMar>
     </w:tblPr>
     <w:tblStylePr w:type="firstRow">
       <w:pPr>
@@ -12767,17 +15757,10 @@
     <w:tblPr>
       <w:tblStyleRowBandSize w:val="1"/>
       <w:tblStyleColBandSize w:val="1"/>
-      <w:tblInd w:w="0" w:type="dxa"/>
       <w:tblBorders>
         <w:top w:val="single" w:sz="4" w:space="0" w:color="7F7F7F" w:themeColor="text1" w:themeTint="80"/>
         <w:bottom w:val="single" w:sz="4" w:space="0" w:color="7F7F7F" w:themeColor="text1" w:themeTint="80"/>
       </w:tblBorders>
-      <w:tblCellMar>
-        <w:top w:w="0" w:type="dxa"/>
-        <w:left w:w="108" w:type="dxa"/>
-        <w:bottom w:w="0" w:type="dxa"/>
-        <w:right w:w="108" w:type="dxa"/>
-      </w:tblCellMar>
     </w:tblPr>
     <w:tblStylePr w:type="firstRow">
       <w:rPr>
@@ -13155,7 +16138,7 @@
 </file>
 
 <file path=customXml/itemProps2.xml><?xml version="1.0" encoding="utf-8"?>
-<ds:datastoreItem xmlns:ds="http://schemas.openxmlformats.org/officeDocument/2006/customXml" ds:itemID="{AD03CB13-AFD5-4842-B1EB-1DE712E88AC2}">
+<ds:datastoreItem xmlns:ds="http://schemas.openxmlformats.org/officeDocument/2006/customXml" ds:itemID="{25210267-4F23-4B9D-B6B5-F86261640BB3}">
   <ds:schemaRefs>
     <ds:schemaRef ds:uri="http://schemas.openxmlformats.org/officeDocument/2006/bibliography"/>
   </ds:schemaRefs>

</xml_diff>

<commit_message>
Agrega Roles en RSAC_PGC
</commit_message>
<xml_diff>
--- a/Documentos/RSAC_PGC.docx
+++ b/Documentos/RSAC_PGC.docx
@@ -1,6 +1,6 @@
 
 <file path=word/document.xml><?xml version="1.0" encoding="utf-8"?>
-<w:document xmlns:wpc="http://schemas.microsoft.com/office/word/2010/wordprocessingCanvas" xmlns:cx="http://schemas.microsoft.com/office/drawing/2014/chartex" xmlns:cx1="http://schemas.microsoft.com/office/drawing/2015/9/8/chartex" xmlns:cx2="http://schemas.microsoft.com/office/drawing/2015/10/21/chartex" xmlns:cx3="http://schemas.microsoft.com/office/drawing/2016/5/9/chartex" xmlns:cx4="http://schemas.microsoft.com/office/drawing/2016/5/10/chartex" xmlns:cx5="http://schemas.microsoft.com/office/drawing/2016/5/11/chartex" xmlns:cx6="http://schemas.microsoft.com/office/drawing/2016/5/12/chartex" xmlns:cx7="http://schemas.microsoft.com/office/drawing/2016/5/13/chartex" xmlns:cx8="http://schemas.microsoft.com/office/drawing/2016/5/14/chartex" xmlns:mc="http://schemas.openxmlformats.org/markup-compatibility/2006" xmlns:aink="http://schemas.microsoft.com/office/drawing/2016/ink" xmlns:am3d="http://schemas.microsoft.com/office/drawing/2017/model3d" xmlns:o="urn:schemas-microsoft-com:office:office" xmlns:r="http://schemas.openxmlformats.org/officeDocument/2006/relationships" xmlns:m="http://schemas.openxmlformats.org/officeDocument/2006/math" xmlns:v="urn:schemas-microsoft-com:vml" xmlns:wp14="http://schemas.microsoft.com/office/word/2010/wordprocessingDrawing" xmlns:wp="http://schemas.openxmlformats.org/drawingml/2006/wordprocessingDrawing" xmlns:w10="urn:schemas-microsoft-com:office:word" xmlns:w="http://schemas.openxmlformats.org/wordprocessingml/2006/main" xmlns:w14="http://schemas.microsoft.com/office/word/2010/wordml" xmlns:w15="http://schemas.microsoft.com/office/word/2012/wordml" xmlns:w16cid="http://schemas.microsoft.com/office/word/2016/wordml/cid" xmlns:w16se="http://schemas.microsoft.com/office/word/2015/wordml/symex" xmlns:wpg="http://schemas.microsoft.com/office/word/2010/wordprocessingGroup" xmlns:wpi="http://schemas.microsoft.com/office/word/2010/wordprocessingInk" xmlns:wne="http://schemas.microsoft.com/office/word/2006/wordml" xmlns:wps="http://schemas.microsoft.com/office/word/2010/wordprocessingShape" mc:Ignorable="w14 w15 w16se w16cid wp14">
+<w:document xmlns:wpc="http://schemas.microsoft.com/office/word/2010/wordprocessingCanvas" xmlns:cx="http://schemas.microsoft.com/office/drawing/2014/chartex" xmlns:cx1="http://schemas.microsoft.com/office/drawing/2015/9/8/chartex" xmlns:mc="http://schemas.openxmlformats.org/markup-compatibility/2006" xmlns:o="urn:schemas-microsoft-com:office:office" xmlns:r="http://schemas.openxmlformats.org/officeDocument/2006/relationships" xmlns:m="http://schemas.openxmlformats.org/officeDocument/2006/math" xmlns:v="urn:schemas-microsoft-com:vml" xmlns:wp14="http://schemas.microsoft.com/office/word/2010/wordprocessingDrawing" xmlns:wp="http://schemas.openxmlformats.org/drawingml/2006/wordprocessingDrawing" xmlns:w10="urn:schemas-microsoft-com:office:word" xmlns:w="http://schemas.openxmlformats.org/wordprocessingml/2006/main" xmlns:w14="http://schemas.microsoft.com/office/word/2010/wordml" xmlns:w15="http://schemas.microsoft.com/office/word/2012/wordml" xmlns:w16se="http://schemas.microsoft.com/office/word/2015/wordml/symex" xmlns:wpg="http://schemas.microsoft.com/office/word/2010/wordprocessingGroup" xmlns:wpi="http://schemas.microsoft.com/office/word/2010/wordprocessingInk" xmlns:wne="http://schemas.microsoft.com/office/word/2006/wordml" xmlns:wps="http://schemas.microsoft.com/office/word/2010/wordprocessingShape" mc:Ignorable="w14 w15 w16se wp14">
   <w:body>
     <w:sdt>
       <w:sdtPr>
@@ -22,13 +22,13 @@
         </w:rPr>
       </w:sdtEndPr>
       <w:sdtContent>
-        <w:bookmarkStart w:id="0" w:name="_Toc391325453" w:displacedByCustomXml="prev"/>
+        <w:bookmarkStart w:id="0" w:name="_Toc391715346" w:displacedByCustomXml="prev"/>
         <w:bookmarkEnd w:id="0" w:displacedByCustomXml="prev"/>
-        <w:bookmarkStart w:id="1" w:name="_Toc391714464" w:displacedByCustomXml="prev"/>
+        <w:bookmarkStart w:id="1" w:name="_Toc391714504" w:displacedByCustomXml="prev"/>
         <w:bookmarkEnd w:id="1" w:displacedByCustomXml="prev"/>
-        <w:bookmarkStart w:id="2" w:name="_Toc391714504" w:displacedByCustomXml="prev"/>
+        <w:bookmarkStart w:id="2" w:name="_Toc391714464" w:displacedByCustomXml="prev"/>
         <w:bookmarkEnd w:id="2" w:displacedByCustomXml="prev"/>
-        <w:bookmarkStart w:id="3" w:name="_Toc391715346" w:displacedByCustomXml="prev"/>
+        <w:bookmarkStart w:id="3" w:name="_Toc391325453" w:displacedByCustomXml="prev"/>
         <w:bookmarkEnd w:id="3" w:displacedByCustomXml="prev"/>
         <w:p>
           <w:pPr>
@@ -50,7 +50,7 @@
             <w:rPr>
               <w:rFonts w:ascii="NewsGotT" w:hAnsi="NewsGotT"/>
               <w:noProof/>
-              <w:lang w:val="en-US"/>
+              <w:lang w:eastAsia="es-ES"/>
             </w:rPr>
             <mc:AlternateContent>
               <mc:Choice Requires="wps">
@@ -127,7 +127,7 @@
                   </wp:anchor>
                 </w:drawing>
               </mc:Choice>
-              <mc:Fallback>
+              <mc:Fallback xmlns:w16cid="http://schemas.microsoft.com/office/word/2016/wordml/cid" xmlns:am3d="http://schemas.microsoft.com/office/drawing/2017/model3d" xmlns:aink="http://schemas.microsoft.com/office/drawing/2016/ink" xmlns:cx8="http://schemas.microsoft.com/office/drawing/2016/5/14/chartex" xmlns:cx7="http://schemas.microsoft.com/office/drawing/2016/5/13/chartex" xmlns:cx6="http://schemas.microsoft.com/office/drawing/2016/5/12/chartex" xmlns:cx5="http://schemas.microsoft.com/office/drawing/2016/5/11/chartex" xmlns:cx4="http://schemas.microsoft.com/office/drawing/2016/5/10/chartex" xmlns:cx3="http://schemas.microsoft.com/office/drawing/2016/5/9/chartex" xmlns:cx2="http://schemas.microsoft.com/office/drawing/2015/10/21/chartex">
                 <w:pict>
                   <v:rect w14:anchorId="34B9810D" id="4 Rectángulo" o:spid="_x0000_s1026" style="position:absolute;left:0;text-align:left;margin-left:0;margin-top:-42.3pt;width:549.8pt;height:732pt;z-index:-251666944;visibility:visible;mso-wrap-style:square;mso-width-percent:0;mso-height-percent:0;mso-wrap-distance-left:9pt;mso-wrap-distance-top:0;mso-wrap-distance-right:9pt;mso-wrap-distance-bottom:0;mso-position-horizontal:center;mso-position-horizontal-relative:margin;mso-position-vertical:absolute;mso-position-vertical-relative:text;mso-width-percent:0;mso-height-percent:0;mso-width-relative:margin;mso-height-relative:margin;v-text-anchor:middle" o:gfxdata="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" fillcolor="white [3201]" strokecolor="#1f497d [3215]" strokeweight="2pt">
                     <v:textbox>
@@ -149,7 +149,7 @@
             <w:rPr>
               <w:rFonts w:ascii="NewsGotT" w:hAnsi="NewsGotT"/>
               <w:noProof/>
-              <w:lang w:val="en-US"/>
+              <w:lang w:eastAsia="es-ES"/>
             </w:rPr>
             <mc:AlternateContent>
               <mc:Choice Requires="wps">
@@ -217,7 +217,7 @@
                   </wp:anchor>
                 </w:drawing>
               </mc:Choice>
-              <mc:Fallback xmlns:mo="http://schemas.microsoft.com/office/mac/office/2008/main" xmlns:mv="urn:schemas-microsoft-com:mac:vml">
+              <mc:Fallback xmlns:mv="urn:schemas-microsoft-com:mac:vml" xmlns:mo="http://schemas.microsoft.com/office/mac/office/2008/main" xmlns:w16cid="http://schemas.microsoft.com/office/word/2016/wordml/cid" xmlns:am3d="http://schemas.microsoft.com/office/drawing/2017/model3d" xmlns:aink="http://schemas.microsoft.com/office/drawing/2016/ink" xmlns:cx8="http://schemas.microsoft.com/office/drawing/2016/5/14/chartex" xmlns:cx7="http://schemas.microsoft.com/office/drawing/2016/5/13/chartex" xmlns:cx6="http://schemas.microsoft.com/office/drawing/2016/5/12/chartex" xmlns:cx5="http://schemas.microsoft.com/office/drawing/2016/5/11/chartex" xmlns:cx4="http://schemas.microsoft.com/office/drawing/2016/5/10/chartex" xmlns:cx3="http://schemas.microsoft.com/office/drawing/2016/5/9/chartex" xmlns:cx2="http://schemas.microsoft.com/office/drawing/2015/10/21/chartex">
                 <w:pict>
                   <v:rect w14:anchorId="12366E7F" id="3 Rectángulo" o:spid="_x0000_s1026" style="position:absolute;margin-left:-86pt;margin-top:-70.85pt;width:614.35pt;height:11in;z-index:-251667968;visibility:visible;mso-wrap-style:square;mso-width-percent:0;mso-wrap-distance-left:9pt;mso-wrap-distance-top:0;mso-wrap-distance-right:9pt;mso-wrap-distance-bottom:0;mso-position-horizontal:absolute;mso-position-horizontal-relative:text;mso-position-vertical:absolute;mso-position-vertical-relative:text;mso-width-percent:0;mso-width-relative:margin;v-text-anchor:middle" o:gfxdata="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" fillcolor="#1f497d [3215]" stroked="f" strokeweight="2pt"/>
                 </w:pict>
@@ -312,7 +312,7 @@
           <w:r>
             <w:rPr>
               <w:noProof/>
-              <w:lang w:val="en-US"/>
+              <w:lang w:eastAsia="es-ES"/>
             </w:rPr>
             <w:drawing>
               <wp:anchor distT="0" distB="0" distL="114300" distR="114300" simplePos="0" relativeHeight="251665408" behindDoc="1" locked="0" layoutInCell="1" allowOverlap="1" wp14:anchorId="6CDCA141" wp14:editId="672326A8">
@@ -471,7 +471,7 @@
             <w:rPr>
               <w:rFonts w:ascii="NewsGotT" w:hAnsi="NewsGotT"/>
               <w:noProof/>
-              <w:lang w:val="en-US"/>
+              <w:lang w:eastAsia="es-ES"/>
             </w:rPr>
             <mc:AlternateContent>
               <mc:Choice Requires="wps">
@@ -523,7 +523,7 @@
                             <w:txbxContent>
                               <w:p>
                                 <w:pPr>
-                                  <w:pStyle w:val="NoSpacing"/>
+                                  <w:pStyle w:val="Sinespaciado"/>
                                   <w:jc w:val="right"/>
                                   <w:rPr>
                                     <w:rFonts w:asciiTheme="majorHAnsi" w:eastAsiaTheme="majorEastAsia" w:hAnsiTheme="majorHAnsi" w:cstheme="majorBidi"/>
@@ -571,7 +571,7 @@
                   </wp:anchor>
                 </w:drawing>
               </mc:Choice>
-              <mc:Fallback>
+              <mc:Fallback xmlns:w16cid="http://schemas.microsoft.com/office/word/2016/wordml/cid" xmlns:am3d="http://schemas.microsoft.com/office/drawing/2017/model3d" xmlns:aink="http://schemas.microsoft.com/office/drawing/2016/ink" xmlns:cx8="http://schemas.microsoft.com/office/drawing/2016/5/14/chartex" xmlns:cx7="http://schemas.microsoft.com/office/drawing/2016/5/13/chartex" xmlns:cx6="http://schemas.microsoft.com/office/drawing/2016/5/12/chartex" xmlns:cx5="http://schemas.microsoft.com/office/drawing/2016/5/11/chartex" xmlns:cx4="http://schemas.microsoft.com/office/drawing/2016/5/10/chartex" xmlns:cx3="http://schemas.microsoft.com/office/drawing/2016/5/9/chartex" xmlns:cx2="http://schemas.microsoft.com/office/drawing/2015/10/21/chartex">
                 <w:pict>
                   <v:rect w14:anchorId="4A8EF889" id="Rectángulo 16" o:spid="_x0000_s1027" style="position:absolute;margin-left:0;margin-top:340.95pt;width:548.45pt;height:59.85pt;z-index:251647488;visibility:visible;mso-wrap-style:square;mso-width-percent:0;mso-height-percent:0;mso-wrap-distance-left:9pt;mso-wrap-distance-top:0;mso-wrap-distance-right:9pt;mso-wrap-distance-bottom:0;mso-position-horizontal:center;mso-position-horizontal-relative:margin;mso-position-vertical:absolute;mso-position-vertical-relative:page;mso-width-percent:0;mso-height-percent:0;mso-width-relative:page;mso-height-relative:page;v-text-anchor:middle" o:gfxdata="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" o:allowincell="f" fillcolor="#272727 [2749]" stroked="f" strokeweight="1pt">
                     <v:textbox inset="14.4pt,,14.4pt">
@@ -686,7 +686,7 @@
               <w:noProof/>
               <w:sz w:val="40"/>
               <w:szCs w:val="40"/>
-              <w:lang w:val="en-US"/>
+              <w:lang w:eastAsia="es-ES"/>
             </w:rPr>
             <mc:AlternateContent>
               <mc:Choice Requires="wps">
@@ -852,7 +852,7 @@
                   </wp:anchor>
                 </w:drawing>
               </mc:Choice>
-              <mc:Fallback>
+              <mc:Fallback xmlns:w16cid="http://schemas.microsoft.com/office/word/2016/wordml/cid" xmlns:am3d="http://schemas.microsoft.com/office/drawing/2017/model3d" xmlns:aink="http://schemas.microsoft.com/office/drawing/2016/ink" xmlns:cx8="http://schemas.microsoft.com/office/drawing/2016/5/14/chartex" xmlns:cx7="http://schemas.microsoft.com/office/drawing/2016/5/13/chartex" xmlns:cx6="http://schemas.microsoft.com/office/drawing/2016/5/12/chartex" xmlns:cx5="http://schemas.microsoft.com/office/drawing/2016/5/11/chartex" xmlns:cx4="http://schemas.microsoft.com/office/drawing/2016/5/10/chartex" xmlns:cx3="http://schemas.microsoft.com/office/drawing/2016/5/9/chartex" xmlns:cx2="http://schemas.microsoft.com/office/drawing/2015/10/21/chartex">
                 <w:pict>
                   <v:shapetype w14:anchorId="0B7036EC" id="_x0000_t202" coordsize="21600,21600" o:spt="202" path="m,l,21600r21600,l21600,xe">
                     <v:stroke joinstyle="miter"/>
@@ -1162,7 +1162,7 @@
               <w:noProof/>
               <w:sz w:val="40"/>
               <w:szCs w:val="40"/>
-              <w:lang w:val="en-US"/>
+              <w:lang w:eastAsia="es-ES"/>
             </w:rPr>
             <mc:AlternateContent>
               <mc:Choice Requires="wps">
@@ -1264,7 +1264,7 @@
                   </wp:anchor>
                 </w:drawing>
               </mc:Choice>
-              <mc:Fallback>
+              <mc:Fallback xmlns:w16cid="http://schemas.microsoft.com/office/word/2016/wordml/cid" xmlns:am3d="http://schemas.microsoft.com/office/drawing/2017/model3d" xmlns:aink="http://schemas.microsoft.com/office/drawing/2016/ink" xmlns:cx8="http://schemas.microsoft.com/office/drawing/2016/5/14/chartex" xmlns:cx7="http://schemas.microsoft.com/office/drawing/2016/5/13/chartex" xmlns:cx6="http://schemas.microsoft.com/office/drawing/2016/5/12/chartex" xmlns:cx5="http://schemas.microsoft.com/office/drawing/2016/5/11/chartex" xmlns:cx4="http://schemas.microsoft.com/office/drawing/2016/5/10/chartex" xmlns:cx3="http://schemas.microsoft.com/office/drawing/2016/5/9/chartex" xmlns:cx2="http://schemas.microsoft.com/office/drawing/2015/10/21/chartex">
                 <w:pict>
                   <v:shape w14:anchorId="3D064566" id="_x0000_s1029" type="#_x0000_t202" style="position:absolute;left:0;text-align:left;margin-left:0;margin-top:15.2pt;width:309.75pt;height:39.45pt;z-index:251664384;visibility:visible;mso-wrap-style:square;mso-width-percent:0;mso-height-percent:200;mso-wrap-distance-left:9pt;mso-wrap-distance-top:3.6pt;mso-wrap-distance-right:9pt;mso-wrap-distance-bottom:3.6pt;mso-position-horizontal:center;mso-position-horizontal-relative:margin;mso-position-vertical:absolute;mso-position-vertical-relative:text;mso-width-percent:0;mso-height-percent:200;mso-width-relative:margin;mso-height-relative:margin;v-text-anchor:top" o:gfxdata="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" stroked="f">
                     <v:textbox style="mso-fit-shape-to-text:t">
@@ -3751,15 +3751,13 @@
                   </w:rPr>
                   <w:t xml:space="preserve">Agregada </w:t>
                 </w:r>
-                <w:proofErr w:type="spellStart"/>
-                <w:r>
-                  <w:rPr>
-                    <w:sz w:val="22"/>
-                    <w:szCs w:val="22"/>
-                  </w:rPr>
-                  <w:t>organizacion</w:t>
-                </w:r>
-                <w:proofErr w:type="spellEnd"/>
+                <w:r>
+                  <w:rPr>
+                    <w:sz w:val="22"/>
+                    <w:szCs w:val="22"/>
+                  </w:rPr>
+                  <w:t>organización</w:t>
+                </w:r>
               </w:p>
             </w:tc>
             <w:tc>
@@ -3827,7 +3825,141 @@
                     <w:sz w:val="22"/>
                     <w:szCs w:val="22"/>
                   </w:rPr>
-                  <w:t>27/04//2018</w:t>
+                  <w:t>27/04</w:t>
+                </w:r>
+                <w:r>
+                  <w:rPr>
+                    <w:sz w:val="22"/>
+                    <w:szCs w:val="22"/>
+                  </w:rPr>
+                  <w:t>/2018</w:t>
+                </w:r>
+              </w:p>
+            </w:tc>
+          </w:tr>
+          <w:tr>
+            <w:tc>
+              <w:tcPr>
+                <w:tcW w:w="993" w:type="dxa"/>
+                <w:tcMar>
+                  <w:top w:w="55" w:type="dxa"/>
+                  <w:left w:w="55" w:type="dxa"/>
+                  <w:bottom w:w="55" w:type="dxa"/>
+                  <w:right w:w="55" w:type="dxa"/>
+                </w:tcMar>
+                <w:vAlign w:val="center"/>
+              </w:tcPr>
+              <w:p>
+                <w:pPr>
+                  <w:pStyle w:val="TableContents"/>
+                  <w:jc w:val="center"/>
+                  <w:rPr>
+                    <w:sz w:val="22"/>
+                    <w:szCs w:val="22"/>
+                  </w:rPr>
+                </w:pPr>
+                <w:r>
+                  <w:rPr>
+                    <w:sz w:val="22"/>
+                    <w:szCs w:val="22"/>
+                  </w:rPr>
+                  <w:t>3.3</w:t>
+                </w:r>
+              </w:p>
+            </w:tc>
+            <w:tc>
+              <w:tcPr>
+                <w:tcW w:w="2763" w:type="dxa"/>
+                <w:tcMar>
+                  <w:top w:w="55" w:type="dxa"/>
+                  <w:left w:w="55" w:type="dxa"/>
+                  <w:bottom w:w="55" w:type="dxa"/>
+                  <w:right w:w="55" w:type="dxa"/>
+                </w:tcMar>
+                <w:vAlign w:val="center"/>
+              </w:tcPr>
+              <w:p>
+                <w:pPr>
+                  <w:pStyle w:val="TableContents"/>
+                  <w:jc w:val="center"/>
+                  <w:rPr>
+                    <w:sz w:val="22"/>
+                    <w:szCs w:val="22"/>
+                  </w:rPr>
+                </w:pPr>
+                <w:r>
+                  <w:rPr>
+                    <w:sz w:val="22"/>
+                    <w:szCs w:val="22"/>
+                  </w:rPr>
+                  <w:t>Agregada Roles</w:t>
+                </w:r>
+              </w:p>
+            </w:tc>
+            <w:tc>
+              <w:tcPr>
+                <w:tcW w:w="3332" w:type="dxa"/>
+                <w:tcMar>
+                  <w:top w:w="55" w:type="dxa"/>
+                  <w:left w:w="55" w:type="dxa"/>
+                  <w:bottom w:w="55" w:type="dxa"/>
+                  <w:right w:w="55" w:type="dxa"/>
+                </w:tcMar>
+                <w:vAlign w:val="center"/>
+              </w:tcPr>
+              <w:p>
+                <w:pPr>
+                  <w:pStyle w:val="TableContents"/>
+                  <w:jc w:val="center"/>
+                  <w:rPr>
+                    <w:sz w:val="22"/>
+                    <w:szCs w:val="22"/>
+                  </w:rPr>
+                </w:pPr>
+                <w:r>
+                  <w:rPr>
+                    <w:sz w:val="22"/>
+                    <w:szCs w:val="22"/>
+                  </w:rPr>
+                  <w:t xml:space="preserve">Luis Arce </w:t>
+                </w:r>
+                <w:proofErr w:type="spellStart"/>
+                <w:r>
+                  <w:rPr>
+                    <w:sz w:val="22"/>
+                    <w:szCs w:val="22"/>
+                  </w:rPr>
+                  <w:t>Llantoy</w:t>
+                </w:r>
+                <w:proofErr w:type="spellEnd"/>
+              </w:p>
+            </w:tc>
+            <w:tc>
+              <w:tcPr>
+                <w:tcW w:w="1982" w:type="dxa"/>
+                <w:tcMar>
+                  <w:top w:w="55" w:type="dxa"/>
+                  <w:left w:w="55" w:type="dxa"/>
+                  <w:bottom w:w="55" w:type="dxa"/>
+                  <w:right w:w="55" w:type="dxa"/>
+                </w:tcMar>
+                <w:vAlign w:val="center"/>
+              </w:tcPr>
+              <w:p>
+                <w:pPr>
+                  <w:pStyle w:val="TableContents"/>
+                  <w:jc w:val="center"/>
+                  <w:rPr>
+                    <w:sz w:val="22"/>
+                    <w:szCs w:val="22"/>
+                  </w:rPr>
+                </w:pPr>
+                <w:r>
+                  <w:rPr>
+                    <w:sz w:val="22"/>
+                    <w:szCs w:val="22"/>
+                  </w:rPr>
+                  <w:t>27/04/2018</w:t>
                 </w:r>
               </w:p>
             </w:tc>
@@ -4068,26 +4200,18 @@
           <w:sdtContent>
             <w:p>
               <w:pPr>
-                <w:pStyle w:val="TOCHeading"/>
+                <w:pStyle w:val="TtuloTDC"/>
               </w:pPr>
               <w:r>
                 <w:rPr>
                   <w:lang w:val="es-ES"/>
                 </w:rPr>
-                <w:t>Tabla de conten</w:t>
-              </w:r>
-              <w:bookmarkStart w:id="4" w:name="_GoBack"/>
-              <w:bookmarkEnd w:id="4"/>
-              <w:r>
-                <w:rPr>
-                  <w:lang w:val="es-ES"/>
-                </w:rPr>
-                <w:t>ido</w:t>
+                <w:t>Tabla de contenido</w:t>
               </w:r>
             </w:p>
             <w:p>
               <w:pPr>
-                <w:pStyle w:val="TOC1"/>
+                <w:pStyle w:val="TDC1"/>
                 <w:tabs>
                   <w:tab w:val="left" w:pos="390"/>
                   <w:tab w:val="right" w:leader="dot" w:pos="8828"/>
@@ -4114,7 +4238,7 @@
               <w:hyperlink w:anchor="_Toc512556154" w:history="1">
                 <w:r>
                   <w:rPr>
-                    <w:rStyle w:val="Hyperlink"/>
+                    <w:rStyle w:val="Hipervnculo"/>
                     <w:noProof/>
                     <w:lang w:val="es-ES_tradnl"/>
                   </w:rPr>
@@ -4134,7 +4258,7 @@
                 </w:r>
                 <w:r>
                   <w:rPr>
-                    <w:rStyle w:val="Hyperlink"/>
+                    <w:rStyle w:val="Hipervnculo"/>
                     <w:noProof/>
                   </w:rPr>
                   <w:t>Introducción</w:t>
@@ -4191,7 +4315,7 @@
             </w:p>
             <w:p>
               <w:pPr>
-                <w:pStyle w:val="TOC2"/>
+                <w:pStyle w:val="TDC2"/>
                 <w:tabs>
                   <w:tab w:val="left" w:pos="561"/>
                   <w:tab w:val="right" w:leader="dot" w:pos="8828"/>
@@ -4208,7 +4332,7 @@
               <w:hyperlink w:anchor="_Toc512556155" w:history="1">
                 <w:r>
                   <w:rPr>
-                    <w:rStyle w:val="Hyperlink"/>
+                    <w:rStyle w:val="Hipervnculo"/>
                     <w:noProof/>
                     <w:lang w:val="es-ES_tradnl"/>
                   </w:rPr>
@@ -4227,7 +4351,7 @@
                 </w:r>
                 <w:r>
                   <w:rPr>
-                    <w:rStyle w:val="Hyperlink"/>
+                    <w:rStyle w:val="Hipervnculo"/>
                     <w:noProof/>
                   </w:rPr>
                   <w:t>Propósito</w:t>
@@ -4284,7 +4408,7 @@
             </w:p>
             <w:p>
               <w:pPr>
-                <w:pStyle w:val="TOC2"/>
+                <w:pStyle w:val="TDC2"/>
                 <w:tabs>
                   <w:tab w:val="left" w:pos="561"/>
                   <w:tab w:val="right" w:leader="dot" w:pos="8828"/>
@@ -4301,7 +4425,7 @@
               <w:hyperlink w:anchor="_Toc512556156" w:history="1">
                 <w:r>
                   <w:rPr>
-                    <w:rStyle w:val="Hyperlink"/>
+                    <w:rStyle w:val="Hipervnculo"/>
                     <w:noProof/>
                   </w:rPr>
                   <w:t>1.2.</w:t>
@@ -4319,7 +4443,7 @@
                 </w:r>
                 <w:r>
                   <w:rPr>
-                    <w:rStyle w:val="Hyperlink"/>
+                    <w:rStyle w:val="Hipervnculo"/>
                     <w:noProof/>
                   </w:rPr>
                   <w:t>Aplicabilidad</w:t>
@@ -4376,7 +4500,7 @@
             </w:p>
             <w:p>
               <w:pPr>
-                <w:pStyle w:val="TOC2"/>
+                <w:pStyle w:val="TDC2"/>
                 <w:tabs>
                   <w:tab w:val="left" w:pos="561"/>
                   <w:tab w:val="right" w:leader="dot" w:pos="8828"/>
@@ -4393,7 +4517,7 @@
               <w:hyperlink w:anchor="_Toc512556157" w:history="1">
                 <w:r>
                   <w:rPr>
-                    <w:rStyle w:val="Hyperlink"/>
+                    <w:rStyle w:val="Hipervnculo"/>
                     <w:noProof/>
                   </w:rPr>
                   <w:t>1.3.</w:t>
@@ -4411,7 +4535,7 @@
                 </w:r>
                 <w:r>
                   <w:rPr>
-                    <w:rStyle w:val="Hyperlink"/>
+                    <w:rStyle w:val="Hipervnculo"/>
                     <w:noProof/>
                   </w:rPr>
                   <w:t>Gobierno y Alcance</w:t>
@@ -4468,7 +4592,7 @@
             </w:p>
             <w:p>
               <w:pPr>
-                <w:pStyle w:val="TOC2"/>
+                <w:pStyle w:val="TDC2"/>
                 <w:tabs>
                   <w:tab w:val="left" w:pos="561"/>
                   <w:tab w:val="right" w:leader="dot" w:pos="8828"/>
@@ -4485,7 +4609,7 @@
               <w:hyperlink w:anchor="_Toc512556158" w:history="1">
                 <w:r>
                   <w:rPr>
-                    <w:rStyle w:val="Hyperlink"/>
+                    <w:rStyle w:val="Hipervnculo"/>
                     <w:noProof/>
                   </w:rPr>
                   <w:t>1.4.</w:t>
@@ -4503,7 +4627,7 @@
                 </w:r>
                 <w:r>
                   <w:rPr>
-                    <w:rStyle w:val="Hyperlink"/>
+                    <w:rStyle w:val="Hipervnculo"/>
                     <w:noProof/>
                   </w:rPr>
                   <w:t>Definiciones</w:t>
@@ -4560,7 +4684,7 @@
             </w:p>
             <w:p>
               <w:pPr>
-                <w:pStyle w:val="TOC1"/>
+                <w:pStyle w:val="TDC1"/>
                 <w:tabs>
                   <w:tab w:val="left" w:pos="390"/>
                   <w:tab w:val="right" w:leader="dot" w:pos="8828"/>
@@ -4578,7 +4702,7 @@
               <w:hyperlink w:anchor="_Toc512556159" w:history="1">
                 <w:r>
                   <w:rPr>
-                    <w:rStyle w:val="Hyperlink"/>
+                    <w:rStyle w:val="Hipervnculo"/>
                     <w:noProof/>
                     <w:lang w:val="es-ES_tradnl"/>
                   </w:rPr>
@@ -4598,7 +4722,7 @@
                 </w:r>
                 <w:r>
                   <w:rPr>
-                    <w:rStyle w:val="Hyperlink"/>
+                    <w:rStyle w:val="Hipervnculo"/>
                     <w:noProof/>
                   </w:rPr>
                   <w:t>Gestión de la SCM</w:t>
@@ -4655,7 +4779,7 @@
             </w:p>
             <w:p>
               <w:pPr>
-                <w:pStyle w:val="TOC2"/>
+                <w:pStyle w:val="TDC2"/>
                 <w:tabs>
                   <w:tab w:val="left" w:pos="561"/>
                   <w:tab w:val="right" w:leader="dot" w:pos="8828"/>
@@ -4672,7 +4796,7 @@
               <w:hyperlink w:anchor="_Toc512556160" w:history="1">
                 <w:r>
                   <w:rPr>
-                    <w:rStyle w:val="Hyperlink"/>
+                    <w:rStyle w:val="Hipervnculo"/>
                     <w:noProof/>
                     <w:lang w:val="es-ES_tradnl"/>
                   </w:rPr>
@@ -4691,7 +4815,7 @@
                 </w:r>
                 <w:r>
                   <w:rPr>
-                    <w:rStyle w:val="Hyperlink"/>
+                    <w:rStyle w:val="Hipervnculo"/>
                     <w:noProof/>
                   </w:rPr>
                   <w:t>Organización</w:t>
@@ -4748,7 +4872,7 @@
             </w:p>
             <w:p>
               <w:pPr>
-                <w:pStyle w:val="TOC2"/>
+                <w:pStyle w:val="TDC2"/>
                 <w:tabs>
                   <w:tab w:val="left" w:pos="561"/>
                   <w:tab w:val="right" w:leader="dot" w:pos="8828"/>
@@ -4765,7 +4889,7 @@
               <w:hyperlink w:anchor="_Toc512556161" w:history="1">
                 <w:r>
                   <w:rPr>
-                    <w:rStyle w:val="Hyperlink"/>
+                    <w:rStyle w:val="Hipervnculo"/>
                     <w:noProof/>
                   </w:rPr>
                   <w:t>2.2.</w:t>
@@ -4783,7 +4907,7 @@
                 </w:r>
                 <w:r>
                   <w:rPr>
-                    <w:rStyle w:val="Hyperlink"/>
+                    <w:rStyle w:val="Hipervnculo"/>
                     <w:noProof/>
                   </w:rPr>
                   <w:t>Herramientas, entorno e infraestructura</w:t>
@@ -4840,7 +4964,7 @@
             </w:p>
             <w:p>
               <w:pPr>
-                <w:pStyle w:val="TOC2"/>
+                <w:pStyle w:val="TDC2"/>
                 <w:tabs>
                   <w:tab w:val="left" w:pos="731"/>
                   <w:tab w:val="right" w:leader="dot" w:pos="8828"/>
@@ -4857,7 +4981,7 @@
               <w:hyperlink w:anchor="_Toc512556162" w:history="1">
                 <w:r>
                   <w:rPr>
-                    <w:rStyle w:val="Hyperlink"/>
+                    <w:rStyle w:val="Hipervnculo"/>
                     <w:noProof/>
                   </w:rPr>
                   <w:t>2.2.1.</w:t>
@@ -4875,7 +4999,7 @@
                 </w:r>
                 <w:r>
                   <w:rPr>
-                    <w:rStyle w:val="Hyperlink"/>
+                    <w:rStyle w:val="Hipervnculo"/>
                     <w:noProof/>
                   </w:rPr>
                   <w:t>Repositorio de gestión de código fuente</w:t>
@@ -4932,7 +5056,7 @@
             </w:p>
             <w:p>
               <w:pPr>
-                <w:pStyle w:val="TOC2"/>
+                <w:pStyle w:val="TDC2"/>
                 <w:tabs>
                   <w:tab w:val="left" w:pos="731"/>
                   <w:tab w:val="right" w:leader="dot" w:pos="8828"/>
@@ -4949,7 +5073,7 @@
               <w:hyperlink w:anchor="_Toc512556163" w:history="1">
                 <w:r>
                   <w:rPr>
-                    <w:rStyle w:val="Hyperlink"/>
+                    <w:rStyle w:val="Hipervnculo"/>
                     <w:noProof/>
                   </w:rPr>
                   <w:t>2.2.2.</w:t>
@@ -4967,7 +5091,7 @@
                 </w:r>
                 <w:r>
                   <w:rPr>
-                    <w:rStyle w:val="Hyperlink"/>
+                    <w:rStyle w:val="Hipervnculo"/>
                     <w:noProof/>
                   </w:rPr>
                   <w:t>Servidor de Integración Continua</w:t>
@@ -5024,24 +5148,19 @@
             </w:p>
             <w:p>
               <w:pPr>
-                <w:pStyle w:val="TOC2"/>
+                <w:pStyle w:val="TDC2"/>
                 <w:tabs>
                   <w:tab w:val="left" w:pos="731"/>
                   <w:tab w:val="right" w:leader="dot" w:pos="8828"/>
                 </w:tabs>
                 <w:rPr>
-                  <w:rFonts w:eastAsiaTheme="minorEastAsia"/>
-                  <w:b w:val="0"/>
-                  <w:bCs w:val="0"/>
-                  <w:smallCaps w:val="0"/>
                   <w:noProof/>
-                  <w:lang w:val="es-ES_tradnl" w:eastAsia="es-ES_tradnl"/>
                 </w:rPr>
               </w:pPr>
               <w:hyperlink w:anchor="_Toc512556164" w:history="1">
                 <w:r>
                   <w:rPr>
-                    <w:rStyle w:val="Hyperlink"/>
+                    <w:rStyle w:val="Hipervnculo"/>
                     <w:noProof/>
                   </w:rPr>
                   <w:t>2.2.3.</w:t>
@@ -5059,7 +5178,7 @@
                 </w:r>
                 <w:r>
                   <w:rPr>
-                    <w:rStyle w:val="Hyperlink"/>
+                    <w:rStyle w:val="Hipervnculo"/>
                     <w:noProof/>
                   </w:rPr>
                   <w:t>Sistema de documentación</w:t>
@@ -5411,7 +5530,7 @@
     </w:sdt>
     <w:p>
       <w:pPr>
-        <w:pStyle w:val="ListParagraph"/>
+        <w:pStyle w:val="Prrafodelista"/>
         <w:numPr>
           <w:ilvl w:val="0"/>
           <w:numId w:val="40"/>
@@ -5424,18 +5543,18 @@
           <w:lang w:val="es-ES_tradnl"/>
         </w:rPr>
       </w:pPr>
-      <w:bookmarkStart w:id="5" w:name="_Toc512556154"/>
+      <w:bookmarkStart w:id="4" w:name="_Toc512556154"/>
       <w:r>
         <w:rPr>
           <w:b/>
         </w:rPr>
         <w:t>Introducción</w:t>
       </w:r>
-      <w:bookmarkEnd w:id="5"/>
+      <w:bookmarkEnd w:id="4"/>
     </w:p>
     <w:p>
       <w:pPr>
-        <w:pStyle w:val="ListParagraph"/>
+        <w:pStyle w:val="Prrafodelista"/>
         <w:spacing w:line="240" w:lineRule="auto"/>
         <w:contextualSpacing w:val="0"/>
       </w:pPr>
@@ -5472,7 +5591,7 @@
     </w:p>
     <w:p>
       <w:pPr>
-        <w:pStyle w:val="ListParagraph"/>
+        <w:pStyle w:val="Prrafodelista"/>
         <w:spacing w:line="240" w:lineRule="auto"/>
         <w:contextualSpacing w:val="0"/>
       </w:pPr>
@@ -5587,7 +5706,7 @@
     </w:p>
     <w:p>
       <w:pPr>
-        <w:pStyle w:val="ListParagraph"/>
+        <w:pStyle w:val="Prrafodelista"/>
         <w:numPr>
           <w:ilvl w:val="0"/>
           <w:numId w:val="42"/>
@@ -5608,7 +5727,7 @@
     </w:p>
     <w:p>
       <w:pPr>
-        <w:pStyle w:val="ListParagraph"/>
+        <w:pStyle w:val="Prrafodelista"/>
         <w:numPr>
           <w:ilvl w:val="0"/>
           <w:numId w:val="42"/>
@@ -5629,7 +5748,7 @@
     </w:p>
     <w:p>
       <w:pPr>
-        <w:pStyle w:val="ListParagraph"/>
+        <w:pStyle w:val="Prrafodelista"/>
         <w:numPr>
           <w:ilvl w:val="0"/>
           <w:numId w:val="42"/>
@@ -5650,7 +5769,7 @@
     </w:p>
     <w:p>
       <w:pPr>
-        <w:pStyle w:val="ListParagraph"/>
+        <w:pStyle w:val="Prrafodelista"/>
         <w:numPr>
           <w:ilvl w:val="0"/>
           <w:numId w:val="42"/>
@@ -5671,7 +5790,7 @@
     </w:p>
     <w:p>
       <w:pPr>
-        <w:pStyle w:val="ListParagraph"/>
+        <w:pStyle w:val="Prrafodelista"/>
         <w:numPr>
           <w:ilvl w:val="0"/>
           <w:numId w:val="42"/>
@@ -5692,7 +5811,7 @@
     </w:p>
     <w:p>
       <w:pPr>
-        <w:pStyle w:val="ListParagraph"/>
+        <w:pStyle w:val="Prrafodelista"/>
         <w:numPr>
           <w:ilvl w:val="0"/>
           <w:numId w:val="42"/>
@@ -5727,7 +5846,7 @@
     </w:p>
     <w:p>
       <w:pPr>
-        <w:pStyle w:val="ListParagraph"/>
+        <w:pStyle w:val="Prrafodelista"/>
         <w:spacing w:after="160" w:line="240" w:lineRule="auto"/>
         <w:ind w:left="1068"/>
         <w:contextualSpacing w:val="0"/>
@@ -5744,7 +5863,7 @@
     </w:p>
     <w:p>
       <w:pPr>
-        <w:pStyle w:val="ListParagraph"/>
+        <w:pStyle w:val="Prrafodelista"/>
         <w:spacing w:after="160" w:line="240" w:lineRule="auto"/>
         <w:ind w:left="1068"/>
         <w:contextualSpacing w:val="0"/>
@@ -5755,7 +5874,7 @@
     </w:p>
     <w:p>
       <w:pPr>
-        <w:pStyle w:val="ListParagraph"/>
+        <w:pStyle w:val="Prrafodelista"/>
         <w:numPr>
           <w:ilvl w:val="1"/>
           <w:numId w:val="40"/>
@@ -5768,14 +5887,14 @@
           <w:lang w:val="es-ES_tradnl"/>
         </w:rPr>
       </w:pPr>
-      <w:bookmarkStart w:id="6" w:name="_Toc512556155"/>
+      <w:bookmarkStart w:id="5" w:name="_Toc512556155"/>
       <w:r>
         <w:rPr>
           <w:b/>
         </w:rPr>
         <w:t>Propósito</w:t>
       </w:r>
-      <w:bookmarkEnd w:id="6"/>
+      <w:bookmarkEnd w:id="5"/>
     </w:p>
     <w:p>
       <w:pPr>
@@ -5823,7 +5942,7 @@
     </w:p>
     <w:p>
       <w:pPr>
-        <w:pStyle w:val="ListParagraph"/>
+        <w:pStyle w:val="Prrafodelista"/>
         <w:numPr>
           <w:ilvl w:val="1"/>
           <w:numId w:val="40"/>
@@ -5835,14 +5954,14 @@
           <w:b/>
         </w:rPr>
       </w:pPr>
-      <w:bookmarkStart w:id="7" w:name="_Toc512556156"/>
+      <w:bookmarkStart w:id="6" w:name="_Toc512556156"/>
       <w:r>
         <w:rPr>
           <w:b/>
         </w:rPr>
         <w:t>Aplicabilidad</w:t>
       </w:r>
-      <w:bookmarkEnd w:id="7"/>
+      <w:bookmarkEnd w:id="6"/>
     </w:p>
     <w:p>
       <w:pPr>
@@ -5890,7 +6009,7 @@
     </w:p>
     <w:p>
       <w:pPr>
-        <w:pStyle w:val="ListParagraph"/>
+        <w:pStyle w:val="Prrafodelista"/>
         <w:numPr>
           <w:ilvl w:val="1"/>
           <w:numId w:val="40"/>
@@ -5902,7 +6021,7 @@
           <w:b/>
         </w:rPr>
       </w:pPr>
-      <w:bookmarkStart w:id="8" w:name="_Toc512556157"/>
+      <w:bookmarkStart w:id="7" w:name="_Toc512556157"/>
       <w:r>
         <w:rPr>
           <w:b/>
@@ -5915,11 +6034,11 @@
         </w:rPr>
         <w:t>Alcance</w:t>
       </w:r>
-      <w:bookmarkEnd w:id="8"/>
+      <w:bookmarkEnd w:id="7"/>
     </w:p>
     <w:p>
       <w:pPr>
-        <w:pStyle w:val="ListParagraph"/>
+        <w:pStyle w:val="Prrafodelista"/>
         <w:spacing w:after="160" w:line="240" w:lineRule="auto"/>
         <w:contextualSpacing w:val="0"/>
         <w:rPr>
@@ -5935,7 +6054,7 @@
     </w:p>
     <w:p>
       <w:pPr>
-        <w:pStyle w:val="ListParagraph"/>
+        <w:pStyle w:val="Prrafodelista"/>
         <w:numPr>
           <w:ilvl w:val="0"/>
           <w:numId w:val="41"/>
@@ -5955,7 +6074,7 @@
     </w:p>
     <w:p>
       <w:pPr>
-        <w:pStyle w:val="ListParagraph"/>
+        <w:pStyle w:val="Prrafodelista"/>
         <w:numPr>
           <w:ilvl w:val="0"/>
           <w:numId w:val="41"/>
@@ -5975,7 +6094,7 @@
     </w:p>
     <w:p>
       <w:pPr>
-        <w:pStyle w:val="ListParagraph"/>
+        <w:pStyle w:val="Prrafodelista"/>
         <w:numPr>
           <w:ilvl w:val="0"/>
           <w:numId w:val="41"/>
@@ -5995,7 +6114,7 @@
     </w:p>
     <w:p>
       <w:pPr>
-        <w:pStyle w:val="ListParagraph"/>
+        <w:pStyle w:val="Prrafodelista"/>
         <w:spacing w:after="160" w:line="240" w:lineRule="auto"/>
         <w:ind w:left="1080"/>
         <w:contextualSpacing w:val="0"/>
@@ -6006,7 +6125,7 @@
     </w:p>
     <w:p>
       <w:pPr>
-        <w:pStyle w:val="ListParagraph"/>
+        <w:pStyle w:val="Prrafodelista"/>
         <w:spacing w:after="160" w:line="240" w:lineRule="auto"/>
         <w:ind w:left="1080"/>
         <w:contextualSpacing w:val="0"/>
@@ -6014,7 +6133,7 @@
     </w:p>
     <w:p>
       <w:pPr>
-        <w:pStyle w:val="ListParagraph"/>
+        <w:pStyle w:val="Prrafodelista"/>
         <w:numPr>
           <w:ilvl w:val="1"/>
           <w:numId w:val="40"/>
@@ -6026,18 +6145,18 @@
           <w:b/>
         </w:rPr>
       </w:pPr>
-      <w:bookmarkStart w:id="9" w:name="_Toc512556158"/>
+      <w:bookmarkStart w:id="8" w:name="_Toc512556158"/>
       <w:r>
         <w:rPr>
           <w:b/>
         </w:rPr>
         <w:t>Definiciones</w:t>
       </w:r>
-      <w:bookmarkEnd w:id="9"/>
+      <w:bookmarkEnd w:id="8"/>
     </w:p>
     <w:p>
       <w:pPr>
-        <w:pStyle w:val="ListParagraph"/>
+        <w:pStyle w:val="Prrafodelista"/>
         <w:spacing w:line="240" w:lineRule="auto"/>
         <w:contextualSpacing w:val="0"/>
         <w:rPr>
@@ -6059,7 +6178,7 @@
     </w:p>
     <w:p>
       <w:pPr>
-        <w:pStyle w:val="ListParagraph"/>
+        <w:pStyle w:val="Prrafodelista"/>
         <w:numPr>
           <w:ilvl w:val="0"/>
           <w:numId w:val="47"/>
@@ -6086,7 +6205,7 @@
     </w:p>
     <w:p>
       <w:pPr>
-        <w:pStyle w:val="ListParagraph"/>
+        <w:pStyle w:val="Prrafodelista"/>
         <w:numPr>
           <w:ilvl w:val="0"/>
           <w:numId w:val="47"/>
@@ -6127,7 +6246,7 @@
     </w:p>
     <w:p>
       <w:pPr>
-        <w:pStyle w:val="ListParagraph"/>
+        <w:pStyle w:val="Prrafodelista"/>
         <w:numPr>
           <w:ilvl w:val="0"/>
           <w:numId w:val="47"/>
@@ -6168,7 +6287,7 @@
     </w:p>
     <w:p>
       <w:pPr>
-        <w:pStyle w:val="ListParagraph"/>
+        <w:pStyle w:val="Prrafodelista"/>
         <w:numPr>
           <w:ilvl w:val="0"/>
           <w:numId w:val="47"/>
@@ -6195,7 +6314,7 @@
     </w:p>
     <w:p>
       <w:pPr>
-        <w:pStyle w:val="ListParagraph"/>
+        <w:pStyle w:val="Prrafodelista"/>
         <w:numPr>
           <w:ilvl w:val="0"/>
           <w:numId w:val="47"/>
@@ -6217,26 +6336,12 @@
         <w:rPr>
           <w:lang w:val="es-ES_tradnl" w:eastAsia="es-ES_tradnl"/>
         </w:rPr>
-        <w:t xml:space="preserve"> Instancia de un ítem que difiere de otras instancias </w:t>
-      </w:r>
-      <w:proofErr w:type="gramStart"/>
-      <w:r>
-        <w:rPr>
-          <w:lang w:val="es-ES_tradnl" w:eastAsia="es-ES_tradnl"/>
-        </w:rPr>
-        <w:t>del mismo</w:t>
-      </w:r>
-      <w:proofErr w:type="gramEnd"/>
-      <w:r>
-        <w:rPr>
-          <w:lang w:val="es-ES_tradnl" w:eastAsia="es-ES_tradnl"/>
-        </w:rPr>
-        <w:t xml:space="preserve"> ítem.</w:t>
+        <w:t xml:space="preserve"> Instancia de un ítem que difiere de otras instancias del mismo ítem.</w:t>
       </w:r>
     </w:p>
     <w:p>
       <w:pPr>
-        <w:pStyle w:val="ListParagraph"/>
+        <w:pStyle w:val="Prrafodelista"/>
         <w:numPr>
           <w:ilvl w:val="0"/>
           <w:numId w:val="47"/>
@@ -6279,7 +6384,7 @@
     </w:p>
     <w:p>
       <w:pPr>
-        <w:pStyle w:val="ListParagraph"/>
+        <w:pStyle w:val="Prrafodelista"/>
         <w:numPr>
           <w:ilvl w:val="0"/>
           <w:numId w:val="47"/>
@@ -6322,7 +6427,7 @@
     </w:p>
     <w:p>
       <w:pPr>
-        <w:pStyle w:val="ListParagraph"/>
+        <w:pStyle w:val="Prrafodelista"/>
         <w:numPr>
           <w:ilvl w:val="0"/>
           <w:numId w:val="47"/>
@@ -6365,7 +6470,7 @@
     </w:p>
     <w:p>
       <w:pPr>
-        <w:pStyle w:val="ListParagraph"/>
+        <w:pStyle w:val="Prrafodelista"/>
         <w:numPr>
           <w:ilvl w:val="0"/>
           <w:numId w:val="47"/>
@@ -6392,7 +6497,7 @@
     </w:p>
     <w:p>
       <w:pPr>
-        <w:pStyle w:val="ListParagraph"/>
+        <w:pStyle w:val="Prrafodelista"/>
         <w:numPr>
           <w:ilvl w:val="0"/>
           <w:numId w:val="47"/>
@@ -6449,7 +6554,7 @@
     </w:p>
     <w:p>
       <w:pPr>
-        <w:pStyle w:val="ListParagraph"/>
+        <w:pStyle w:val="Prrafodelista"/>
         <w:numPr>
           <w:ilvl w:val="0"/>
           <w:numId w:val="47"/>
@@ -6492,7 +6597,7 @@
     </w:p>
     <w:p>
       <w:pPr>
-        <w:pStyle w:val="ListParagraph"/>
+        <w:pStyle w:val="Prrafodelista"/>
         <w:numPr>
           <w:ilvl w:val="0"/>
           <w:numId w:val="40"/>
@@ -6505,7 +6610,7 @@
           <w:lang w:val="es-ES_tradnl"/>
         </w:rPr>
       </w:pPr>
-      <w:bookmarkStart w:id="10" w:name="_Toc512556159"/>
+      <w:bookmarkStart w:id="9" w:name="_Toc512556159"/>
       <w:r>
         <w:rPr>
           <w:b/>
@@ -6513,11 +6618,11 @@
         <w:lastRenderedPageBreak/>
         <w:t>Gestión de la SCM</w:t>
       </w:r>
-      <w:bookmarkEnd w:id="10"/>
+      <w:bookmarkEnd w:id="9"/>
     </w:p>
     <w:p>
       <w:pPr>
-        <w:pStyle w:val="ListParagraph"/>
+        <w:pStyle w:val="Prrafodelista"/>
         <w:numPr>
           <w:ilvl w:val="1"/>
           <w:numId w:val="40"/>
@@ -6530,18 +6635,18 @@
           <w:lang w:val="es-ES_tradnl"/>
         </w:rPr>
       </w:pPr>
-      <w:bookmarkStart w:id="11" w:name="_Toc512556160"/>
+      <w:bookmarkStart w:id="10" w:name="_Toc512556160"/>
       <w:r>
         <w:rPr>
           <w:b/>
         </w:rPr>
         <w:t>Organización</w:t>
       </w:r>
-      <w:bookmarkEnd w:id="11"/>
+      <w:bookmarkEnd w:id="10"/>
     </w:p>
     <w:p>
       <w:pPr>
-        <w:pStyle w:val="ListParagraph"/>
+        <w:pStyle w:val="Prrafodelista"/>
         <w:spacing w:line="240" w:lineRule="auto"/>
         <w:rPr>
           <w:lang w:val="es-ES_tradnl"/>
@@ -6550,7 +6655,7 @@
       <w:r>
         <w:rPr>
           <w:noProof/>
-          <w:lang w:val="es-ES_tradnl" w:eastAsia="es-ES_tradnl"/>
+          <w:lang w:eastAsia="es-ES"/>
         </w:rPr>
         <mc:AlternateContent>
           <mc:Choice Requires="wpc">
@@ -7885,7 +7990,7 @@
               </wp:anchor>
             </w:drawing>
           </mc:Choice>
-          <mc:Fallback>
+          <mc:Fallback xmlns:w16cid="http://schemas.microsoft.com/office/word/2016/wordml/cid" xmlns:am3d="http://schemas.microsoft.com/office/drawing/2017/model3d" xmlns:aink="http://schemas.microsoft.com/office/drawing/2016/ink" xmlns:cx8="http://schemas.microsoft.com/office/drawing/2016/5/14/chartex" xmlns:cx7="http://schemas.microsoft.com/office/drawing/2016/5/13/chartex" xmlns:cx6="http://schemas.microsoft.com/office/drawing/2016/5/12/chartex" xmlns:cx5="http://schemas.microsoft.com/office/drawing/2016/5/11/chartex" xmlns:cx4="http://schemas.microsoft.com/office/drawing/2016/5/10/chartex" xmlns:cx3="http://schemas.microsoft.com/office/drawing/2016/5/9/chartex" xmlns:cx2="http://schemas.microsoft.com/office/drawing/2015/10/21/chartex">
             <w:pict>
               <v:group w14:anchorId="2975D01F" id="Canvas 357" o:spid="_x0000_s1030" editas="canvas" style="position:absolute;left:0;text-align:left;margin-left:0;margin-top:48.55pt;width:468.45pt;height:480.6pt;z-index:251667456;mso-position-horizontal:left;mso-position-horizontal-relative:margin" coordsize="59493,61036" o:gfxdata="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">
                 <v:shapetype id="_x0000_t75" coordsize="21600,21600" o:spt="75" o:preferrelative="t" path="m@4@5l@4@11@9@11@9@5xe" filled="f" stroked="f">
@@ -8354,7 +8459,7 @@
     </w:p>
     <w:p>
       <w:pPr>
-        <w:pStyle w:val="ListParagraph"/>
+        <w:pStyle w:val="Prrafodelista"/>
         <w:numPr>
           <w:ilvl w:val="1"/>
           <w:numId w:val="40"/>
@@ -8365,14 +8470,14 @@
           <w:b/>
         </w:rPr>
       </w:pPr>
-      <w:bookmarkStart w:id="12" w:name="_Toc512556161"/>
+      <w:bookmarkStart w:id="11" w:name="_Toc512556161"/>
       <w:r>
         <w:rPr>
           <w:b/>
         </w:rPr>
         <w:t>Herramientas, entorno e infraestructura</w:t>
       </w:r>
-      <w:bookmarkEnd w:id="12"/>
+      <w:bookmarkEnd w:id="11"/>
     </w:p>
     <w:p>
       <w:pPr>
@@ -8387,7 +8492,7 @@
     </w:p>
     <w:p>
       <w:pPr>
-        <w:pStyle w:val="ListParagraph"/>
+        <w:pStyle w:val="Prrafodelista"/>
         <w:numPr>
           <w:ilvl w:val="2"/>
           <w:numId w:val="40"/>
@@ -8399,14 +8504,14 @@
           <w:b/>
         </w:rPr>
       </w:pPr>
-      <w:bookmarkStart w:id="13" w:name="_Toc512556162"/>
+      <w:bookmarkStart w:id="12" w:name="_Toc512556162"/>
       <w:r>
         <w:rPr>
           <w:b/>
         </w:rPr>
         <w:t>Repositorio de gestión de código fuente</w:t>
       </w:r>
-      <w:bookmarkEnd w:id="13"/>
+      <w:bookmarkEnd w:id="12"/>
     </w:p>
     <w:p>
       <w:pPr>
@@ -8416,16 +8521,32 @@
         </w:rPr>
       </w:pPr>
       <w:r>
-        <w:t>Se usará Git en la plataforma de GitHub como repositorio de código fuente. Para tener centralizada la información que sea almacenada, conservando una estructura de versiones para todos los ítems.</w:t>
+        <w:t xml:space="preserve">Se usará </w:t>
+      </w:r>
+      <w:proofErr w:type="spellStart"/>
+      <w:r>
+        <w:t>Git</w:t>
+      </w:r>
+      <w:proofErr w:type="spellEnd"/>
+      <w:r>
+        <w:t xml:space="preserve"> en la plataforma de GitHub como repositorio de código fuente. Para tener centralizada la información que sea almacenada, conservando una estructura de versiones para todos los ítems.</w:t>
       </w:r>
       <w:r>
         <w:br/>
-        <w:t>El repositorio Git será configurado para activar acciones de compilación, pruebas y despliegue en el servidor de integración continua.</w:t>
+        <w:t xml:space="preserve">El repositorio </w:t>
+      </w:r>
+      <w:proofErr w:type="spellStart"/>
+      <w:r>
+        <w:t>Git</w:t>
+      </w:r>
+      <w:proofErr w:type="spellEnd"/>
+      <w:r>
+        <w:t xml:space="preserve"> será configurado para activar acciones de compilación, pruebas y despliegue en el servidor de integración continua.</w:t>
       </w:r>
     </w:p>
     <w:p>
       <w:pPr>
-        <w:pStyle w:val="ListParagraph"/>
+        <w:pStyle w:val="Prrafodelista"/>
         <w:numPr>
           <w:ilvl w:val="2"/>
           <w:numId w:val="40"/>
@@ -8437,14 +8558,14 @@
           <w:b/>
         </w:rPr>
       </w:pPr>
-      <w:bookmarkStart w:id="14" w:name="_Toc512556163"/>
+      <w:bookmarkStart w:id="13" w:name="_Toc512556163"/>
       <w:r>
         <w:rPr>
           <w:b/>
         </w:rPr>
         <w:t>Servidor de Integración Continua</w:t>
       </w:r>
-      <w:bookmarkEnd w:id="14"/>
+      <w:bookmarkEnd w:id="13"/>
     </w:p>
     <w:p>
       <w:pPr>
@@ -8487,7 +8608,7 @@
     </w:p>
     <w:p>
       <w:pPr>
-        <w:pStyle w:val="ListParagraph"/>
+        <w:pStyle w:val="Prrafodelista"/>
         <w:numPr>
           <w:ilvl w:val="2"/>
           <w:numId w:val="40"/>
@@ -8496,14 +8617,14 @@
         <w:contextualSpacing w:val="0"/>
         <w:outlineLvl w:val="1"/>
       </w:pPr>
-      <w:bookmarkStart w:id="15" w:name="_Toc512556164"/>
+      <w:bookmarkStart w:id="14" w:name="_Toc512556164"/>
       <w:r>
         <w:rPr>
           <w:b/>
         </w:rPr>
         <w:t>Sistema de documentación</w:t>
       </w:r>
-      <w:bookmarkEnd w:id="15"/>
+      <w:bookmarkEnd w:id="14"/>
     </w:p>
     <w:p>
       <w:pPr>
@@ -8525,7 +8646,491 @@
         <w:t xml:space="preserve"> del servidor de CI cuando cumplan las políticas preestablecidas, además deben de pasar por la revisión respectiva.</w:t>
       </w:r>
     </w:p>
-    <w:p/>
+    <w:p>
+      <w:pPr>
+        <w:pStyle w:val="Prrafodelista"/>
+        <w:numPr>
+          <w:ilvl w:val="1"/>
+          <w:numId w:val="40"/>
+        </w:numPr>
+        <w:spacing w:after="160" w:line="240" w:lineRule="auto"/>
+        <w:outlineLvl w:val="1"/>
+        <w:rPr>
+          <w:b/>
+        </w:rPr>
+      </w:pPr>
+      <w:r>
+        <w:rPr>
+          <w:b/>
+        </w:rPr>
+        <w:t>Roles</w:t>
+      </w:r>
+    </w:p>
+    <w:tbl>
+      <w:tblPr>
+        <w:tblStyle w:val="Tablaconcuadrcula"/>
+        <w:tblW w:w="9355" w:type="dxa"/>
+        <w:tblInd w:w="279" w:type="dxa"/>
+        <w:tblLook w:val="04A0" w:firstRow="1" w:lastRow="0" w:firstColumn="1" w:lastColumn="0" w:noHBand="0" w:noVBand="1"/>
+      </w:tblPr>
+      <w:tblGrid>
+        <w:gridCol w:w="2694"/>
+        <w:gridCol w:w="1861"/>
+        <w:gridCol w:w="2108"/>
+        <w:gridCol w:w="2692"/>
+      </w:tblGrid>
+      <w:tr>
+        <w:tc>
+          <w:tcPr>
+            <w:tcW w:w="2694" w:type="dxa"/>
+          </w:tcPr>
+          <w:p>
+            <w:pPr>
+              <w:spacing w:after="160"/>
+              <w:outlineLvl w:val="1"/>
+            </w:pPr>
+            <w:r>
+              <w:t>Nombre del Rol</w:t>
+            </w:r>
+          </w:p>
+        </w:tc>
+        <w:tc>
+          <w:tcPr>
+            <w:tcW w:w="1861" w:type="dxa"/>
+          </w:tcPr>
+          <w:p>
+            <w:pPr>
+              <w:spacing w:after="160"/>
+              <w:outlineLvl w:val="1"/>
+            </w:pPr>
+            <w:r>
+              <w:t>Persona Asignada</w:t>
+            </w:r>
+          </w:p>
+        </w:tc>
+        <w:tc>
+          <w:tcPr>
+            <w:tcW w:w="2108" w:type="dxa"/>
+          </w:tcPr>
+          <w:p>
+            <w:pPr>
+              <w:spacing w:after="160"/>
+              <w:outlineLvl w:val="1"/>
+            </w:pPr>
+            <w:r>
+              <w:t>Responsabilidades</w:t>
+            </w:r>
+          </w:p>
+        </w:tc>
+        <w:tc>
+          <w:tcPr>
+            <w:tcW w:w="2692" w:type="dxa"/>
+          </w:tcPr>
+          <w:p>
+            <w:pPr>
+              <w:spacing w:after="160"/>
+              <w:outlineLvl w:val="1"/>
+            </w:pPr>
+            <w:r>
+              <w:t>Niveles de Autoridad</w:t>
+            </w:r>
+          </w:p>
+        </w:tc>
+      </w:tr>
+      <w:tr>
+        <w:tc>
+          <w:tcPr>
+            <w:tcW w:w="2694" w:type="dxa"/>
+          </w:tcPr>
+          <w:p>
+            <w:pPr>
+              <w:spacing w:after="160"/>
+              <w:jc w:val="center"/>
+              <w:outlineLvl w:val="1"/>
+            </w:pPr>
+            <w:r>
+              <w:t>Gestor de cambios</w:t>
+            </w:r>
+          </w:p>
+        </w:tc>
+        <w:tc>
+          <w:tcPr>
+            <w:tcW w:w="1861" w:type="dxa"/>
+          </w:tcPr>
+          <w:p>
+            <w:pPr>
+              <w:spacing w:after="160"/>
+              <w:jc w:val="center"/>
+              <w:outlineLvl w:val="1"/>
+            </w:pPr>
+            <w:r>
+              <w:t>LC</w:t>
+            </w:r>
+          </w:p>
+        </w:tc>
+        <w:tc>
+          <w:tcPr>
+            <w:tcW w:w="2108" w:type="dxa"/>
+          </w:tcPr>
+          <w:p>
+            <w:pPr>
+              <w:spacing w:after="160"/>
+              <w:jc w:val="center"/>
+              <w:outlineLvl w:val="1"/>
+            </w:pPr>
+            <w:r>
+              <w:t>Se encarga de manejar los cambios y pedidos de cambio que se hagan a cualquier ítem de configuración.</w:t>
+            </w:r>
+          </w:p>
+        </w:tc>
+        <w:tc>
+          <w:tcPr>
+            <w:tcW w:w="2692" w:type="dxa"/>
+          </w:tcPr>
+          <w:p>
+            <w:pPr>
+              <w:spacing w:after="160"/>
+              <w:jc w:val="center"/>
+              <w:outlineLvl w:val="1"/>
+            </w:pPr>
+            <w:r>
+              <w:t>Autoridad Se encarga de manejar los cambios y pedidos de cambio que se hagan a cualquier ítem de configuración. para realizar los cambios a nivel del sistema).</w:t>
+            </w:r>
+          </w:p>
+        </w:tc>
+      </w:tr>
+      <w:tr>
+        <w:tc>
+          <w:tcPr>
+            <w:tcW w:w="2694" w:type="dxa"/>
+          </w:tcPr>
+          <w:p>
+            <w:pPr>
+              <w:spacing w:after="160"/>
+              <w:jc w:val="center"/>
+              <w:outlineLvl w:val="1"/>
+            </w:pPr>
+            <w:r>
+              <w:lastRenderedPageBreak/>
+              <w:t>Gestor de la gestión configuración</w:t>
+            </w:r>
+          </w:p>
+        </w:tc>
+        <w:tc>
+          <w:tcPr>
+            <w:tcW w:w="1861" w:type="dxa"/>
+          </w:tcPr>
+          <w:p>
+            <w:pPr>
+              <w:spacing w:after="160"/>
+              <w:jc w:val="center"/>
+              <w:outlineLvl w:val="1"/>
+            </w:pPr>
+            <w:r>
+              <w:t>CC</w:t>
+            </w:r>
+          </w:p>
+        </w:tc>
+        <w:tc>
+          <w:tcPr>
+            <w:tcW w:w="2108" w:type="dxa"/>
+          </w:tcPr>
+          <w:p>
+            <w:pPr>
+              <w:spacing w:after="160"/>
+              <w:jc w:val="center"/>
+              <w:outlineLvl w:val="1"/>
+            </w:pPr>
+            <w:r>
+              <w:t>Ejecutar todas las tareas de Gestión de la configuración</w:t>
+            </w:r>
+          </w:p>
+        </w:tc>
+        <w:tc>
+          <w:tcPr>
+            <w:tcW w:w="2692" w:type="dxa"/>
+          </w:tcPr>
+          <w:p>
+            <w:pPr>
+              <w:spacing w:after="160"/>
+              <w:jc w:val="center"/>
+              <w:outlineLvl w:val="1"/>
+            </w:pPr>
+            <w:r>
+              <w:t>Autoridad para operar las funciones de Gestión de la Configuración</w:t>
+            </w:r>
+          </w:p>
+        </w:tc>
+      </w:tr>
+      <w:tr>
+        <w:tc>
+          <w:tcPr>
+            <w:tcW w:w="2694" w:type="dxa"/>
+          </w:tcPr>
+          <w:p>
+            <w:pPr>
+              <w:spacing w:after="160"/>
+              <w:jc w:val="center"/>
+              <w:outlineLvl w:val="1"/>
+            </w:pPr>
+            <w:r>
+              <w:t>Bibliotecario</w:t>
+            </w:r>
+          </w:p>
+        </w:tc>
+        <w:tc>
+          <w:tcPr>
+            <w:tcW w:w="1861" w:type="dxa"/>
+          </w:tcPr>
+          <w:p>
+            <w:pPr>
+              <w:spacing w:after="160"/>
+              <w:jc w:val="center"/>
+              <w:outlineLvl w:val="1"/>
+            </w:pPr>
+            <w:r>
+              <w:t>JS</w:t>
+            </w:r>
+          </w:p>
+        </w:tc>
+        <w:tc>
+          <w:tcPr>
+            <w:tcW w:w="2108" w:type="dxa"/>
+          </w:tcPr>
+          <w:p>
+            <w:pPr>
+              <w:spacing w:after="160"/>
+              <w:jc w:val="center"/>
+              <w:outlineLvl w:val="1"/>
+            </w:pPr>
+            <w:r>
+              <w:t>Custodia la información de los artículos de configuración.</w:t>
+            </w:r>
+          </w:p>
+        </w:tc>
+        <w:tc>
+          <w:tcPr>
+            <w:tcW w:w="2692" w:type="dxa"/>
+          </w:tcPr>
+          <w:p>
+            <w:pPr>
+              <w:spacing w:after="160"/>
+              <w:jc w:val="center"/>
+              <w:outlineLvl w:val="1"/>
+            </w:pPr>
+            <w:r>
+              <w:t>Autoridad completa sobre los archivos</w:t>
+            </w:r>
+          </w:p>
+        </w:tc>
+      </w:tr>
+      <w:tr>
+        <w:tc>
+          <w:tcPr>
+            <w:tcW w:w="2694" w:type="dxa"/>
+          </w:tcPr>
+          <w:p>
+            <w:pPr>
+              <w:spacing w:after="160"/>
+              <w:jc w:val="center"/>
+              <w:outlineLvl w:val="1"/>
+            </w:pPr>
+            <w:r>
+              <w:t>Responsable de elementos de configuración</w:t>
+            </w:r>
+          </w:p>
+        </w:tc>
+        <w:tc>
+          <w:tcPr>
+            <w:tcW w:w="1861" w:type="dxa"/>
+          </w:tcPr>
+          <w:p>
+            <w:pPr>
+              <w:spacing w:after="160"/>
+              <w:jc w:val="center"/>
+              <w:outlineLvl w:val="1"/>
+            </w:pPr>
+            <w:r>
+              <w:t>LA</w:t>
+            </w:r>
+          </w:p>
+        </w:tc>
+        <w:tc>
+          <w:tcPr>
+            <w:tcW w:w="2108" w:type="dxa"/>
+          </w:tcPr>
+          <w:p>
+            <w:pPr>
+              <w:spacing w:after="160"/>
+              <w:jc w:val="center"/>
+              <w:outlineLvl w:val="1"/>
+            </w:pPr>
+            <w:r>
+              <w:t>Asegurar  que los elementos de configuración están registrados en la BD de configuración</w:t>
+            </w:r>
+          </w:p>
+        </w:tc>
+        <w:tc>
+          <w:tcPr>
+            <w:tcW w:w="2692" w:type="dxa"/>
+          </w:tcPr>
+          <w:p>
+            <w:pPr>
+              <w:spacing w:after="160"/>
+              <w:jc w:val="center"/>
+              <w:outlineLvl w:val="1"/>
+            </w:pPr>
+            <w:r>
+              <w:t>Autoridad para trabajar con algunos campos de la Base de datos</w:t>
+            </w:r>
+          </w:p>
+        </w:tc>
+      </w:tr>
+      <w:tr>
+        <w:tc>
+          <w:tcPr>
+            <w:tcW w:w="2694" w:type="dxa"/>
+          </w:tcPr>
+          <w:p>
+            <w:pPr>
+              <w:spacing w:after="160"/>
+              <w:jc w:val="center"/>
+              <w:outlineLvl w:val="1"/>
+            </w:pPr>
+            <w:r>
+              <w:t>Coordinador de configuración</w:t>
+            </w:r>
+          </w:p>
+        </w:tc>
+        <w:tc>
+          <w:tcPr>
+            <w:tcW w:w="1861" w:type="dxa"/>
+          </w:tcPr>
+          <w:p>
+            <w:pPr>
+              <w:spacing w:after="160"/>
+              <w:jc w:val="center"/>
+              <w:outlineLvl w:val="1"/>
+            </w:pPr>
+            <w:r>
+              <w:t>JN</w:t>
+            </w:r>
+          </w:p>
+        </w:tc>
+        <w:tc>
+          <w:tcPr>
+            <w:tcW w:w="2108" w:type="dxa"/>
+          </w:tcPr>
+          <w:p>
+            <w:pPr>
+              <w:spacing w:after="160"/>
+              <w:jc w:val="center"/>
+              <w:outlineLvl w:val="1"/>
+            </w:pPr>
+            <w:r>
+              <w:t>Reportar cualquier discrepancia o error en los elementos de configuración al gestos de configuración</w:t>
+            </w:r>
+          </w:p>
+        </w:tc>
+        <w:tc>
+          <w:tcPr>
+            <w:tcW w:w="2692" w:type="dxa"/>
+          </w:tcPr>
+          <w:p>
+            <w:pPr>
+              <w:spacing w:after="160"/>
+              <w:jc w:val="center"/>
+              <w:outlineLvl w:val="1"/>
+            </w:pPr>
+            <w:r>
+              <w:t>Autoridad para participar desde proceso hasta el final del proyecto.</w:t>
+            </w:r>
+          </w:p>
+        </w:tc>
+      </w:tr>
+      <w:tr>
+        <w:tc>
+          <w:tcPr>
+            <w:tcW w:w="2694" w:type="dxa"/>
+          </w:tcPr>
+          <w:p>
+            <w:pPr>
+              <w:spacing w:after="160"/>
+              <w:jc w:val="center"/>
+              <w:outlineLvl w:val="1"/>
+            </w:pPr>
+            <w:r>
+              <w:t>Equipo de desarrollo</w:t>
+            </w:r>
+          </w:p>
+        </w:tc>
+        <w:tc>
+          <w:tcPr>
+            <w:tcW w:w="1861" w:type="dxa"/>
+          </w:tcPr>
+          <w:p>
+            <w:pPr>
+              <w:spacing w:after="160"/>
+              <w:jc w:val="center"/>
+              <w:outlineLvl w:val="1"/>
+            </w:pPr>
+            <w:r>
+              <w:t>Varios</w:t>
+            </w:r>
+          </w:p>
+        </w:tc>
+        <w:tc>
+          <w:tcPr>
+            <w:tcW w:w="2108" w:type="dxa"/>
+          </w:tcPr>
+          <w:p>
+            <w:pPr>
+              <w:spacing w:after="160"/>
+              <w:jc w:val="center"/>
+              <w:outlineLvl w:val="1"/>
+            </w:pPr>
+            <w:r>
+              <w:t xml:space="preserve">Consultar la información de Gestión de la configuración según sus </w:t>
+            </w:r>
+          </w:p>
+        </w:tc>
+        <w:tc>
+          <w:tcPr>
+            <w:tcW w:w="2692" w:type="dxa"/>
+          </w:tcPr>
+          <w:p>
+            <w:pPr>
+              <w:spacing w:after="160"/>
+              <w:jc w:val="center"/>
+              <w:outlineLvl w:val="1"/>
+            </w:pPr>
+            <w:r>
+              <w:t>Autoridad para participar en los módulos que este mismo desarrolla como prueba/</w:t>
+            </w:r>
+            <w:proofErr w:type="spellStart"/>
+            <w:r>
+              <w:t>testing</w:t>
+            </w:r>
+            <w:proofErr w:type="spellEnd"/>
+            <w:r>
+              <w:t>.</w:t>
+            </w:r>
+          </w:p>
+        </w:tc>
+      </w:tr>
+    </w:tbl>
+    <w:p>
+      <w:pPr>
+        <w:pStyle w:val="Prrafodelista"/>
+        <w:spacing w:after="160" w:line="240" w:lineRule="auto"/>
+        <w:outlineLvl w:val="1"/>
+        <w:rPr>
+          <w:b/>
+        </w:rPr>
+      </w:pPr>
+      <w:bookmarkStart w:id="15" w:name="_GoBack"/>
+      <w:bookmarkEnd w:id="15"/>
+    </w:p>
     <w:sectPr>
       <w:headerReference w:type="default" r:id="rId10"/>
       <w:footerReference w:type="default" r:id="rId11"/>
@@ -8541,7 +9146,7 @@
 </file>
 
 <file path=word/endnotes.xml><?xml version="1.0" encoding="utf-8"?>
-<w:endnotes xmlns:wpc="http://schemas.microsoft.com/office/word/2010/wordprocessingCanvas" xmlns:cx="http://schemas.microsoft.com/office/drawing/2014/chartex" xmlns:cx1="http://schemas.microsoft.com/office/drawing/2015/9/8/chartex" xmlns:cx2="http://schemas.microsoft.com/office/drawing/2015/10/21/chartex" xmlns:cx3="http://schemas.microsoft.com/office/drawing/2016/5/9/chartex" xmlns:cx4="http://schemas.microsoft.com/office/drawing/2016/5/10/chartex" xmlns:cx5="http://schemas.microsoft.com/office/drawing/2016/5/11/chartex" xmlns:cx6="http://schemas.microsoft.com/office/drawing/2016/5/12/chartex" xmlns:cx7="http://schemas.microsoft.com/office/drawing/2016/5/13/chartex" xmlns:cx8="http://schemas.microsoft.com/office/drawing/2016/5/14/chartex" xmlns:mc="http://schemas.openxmlformats.org/markup-compatibility/2006" xmlns:aink="http://schemas.microsoft.com/office/drawing/2016/ink" xmlns:am3d="http://schemas.microsoft.com/office/drawing/2017/model3d" xmlns:o="urn:schemas-microsoft-com:office:office" xmlns:r="http://schemas.openxmlformats.org/officeDocument/2006/relationships" xmlns:m="http://schemas.openxmlformats.org/officeDocument/2006/math" xmlns:v="urn:schemas-microsoft-com:vml" xmlns:wp14="http://schemas.microsoft.com/office/word/2010/wordprocessingDrawing" xmlns:wp="http://schemas.openxmlformats.org/drawingml/2006/wordprocessingDrawing" xmlns:w10="urn:schemas-microsoft-com:office:word" xmlns:w="http://schemas.openxmlformats.org/wordprocessingml/2006/main" xmlns:w14="http://schemas.microsoft.com/office/word/2010/wordml" xmlns:w15="http://schemas.microsoft.com/office/word/2012/wordml" xmlns:w16cid="http://schemas.microsoft.com/office/word/2016/wordml/cid" xmlns:w16se="http://schemas.microsoft.com/office/word/2015/wordml/symex" xmlns:wpg="http://schemas.microsoft.com/office/word/2010/wordprocessingGroup" xmlns:wpi="http://schemas.microsoft.com/office/word/2010/wordprocessingInk" xmlns:wne="http://schemas.microsoft.com/office/word/2006/wordml" xmlns:wps="http://schemas.microsoft.com/office/word/2010/wordprocessingShape" mc:Ignorable="w14 w15 w16se w16cid wp14">
+<w:endnotes xmlns:wpc="http://schemas.microsoft.com/office/word/2010/wordprocessingCanvas" xmlns:cx="http://schemas.microsoft.com/office/drawing/2014/chartex" xmlns:cx1="http://schemas.microsoft.com/office/drawing/2015/9/8/chartex" xmlns:mc="http://schemas.openxmlformats.org/markup-compatibility/2006" xmlns:o="urn:schemas-microsoft-com:office:office" xmlns:r="http://schemas.openxmlformats.org/officeDocument/2006/relationships" xmlns:m="http://schemas.openxmlformats.org/officeDocument/2006/math" xmlns:v="urn:schemas-microsoft-com:vml" xmlns:wp14="http://schemas.microsoft.com/office/word/2010/wordprocessingDrawing" xmlns:wp="http://schemas.openxmlformats.org/drawingml/2006/wordprocessingDrawing" xmlns:w10="urn:schemas-microsoft-com:office:word" xmlns:w="http://schemas.openxmlformats.org/wordprocessingml/2006/main" xmlns:w14="http://schemas.microsoft.com/office/word/2010/wordml" xmlns:w15="http://schemas.microsoft.com/office/word/2012/wordml" xmlns:w16se="http://schemas.microsoft.com/office/word/2015/wordml/symex" xmlns:wpg="http://schemas.microsoft.com/office/word/2010/wordprocessingGroup" xmlns:wpi="http://schemas.microsoft.com/office/word/2010/wordprocessingInk" xmlns:wne="http://schemas.microsoft.com/office/word/2006/wordml" xmlns:wps="http://schemas.microsoft.com/office/word/2010/wordprocessingShape" mc:Ignorable="w14 w15 w16se wp14">
   <w:endnote w:type="separator" w:id="-1">
     <w:p>
       <w:pPr>
@@ -8566,7 +9171,7 @@
 </file>
 
 <file path=word/footer1.xml><?xml version="1.0" encoding="utf-8"?>
-<w:ftr xmlns:wpc="http://schemas.microsoft.com/office/word/2010/wordprocessingCanvas" xmlns:cx="http://schemas.microsoft.com/office/drawing/2014/chartex" xmlns:cx1="http://schemas.microsoft.com/office/drawing/2015/9/8/chartex" xmlns:cx2="http://schemas.microsoft.com/office/drawing/2015/10/21/chartex" xmlns:cx3="http://schemas.microsoft.com/office/drawing/2016/5/9/chartex" xmlns:cx4="http://schemas.microsoft.com/office/drawing/2016/5/10/chartex" xmlns:cx5="http://schemas.microsoft.com/office/drawing/2016/5/11/chartex" xmlns:cx6="http://schemas.microsoft.com/office/drawing/2016/5/12/chartex" xmlns:cx7="http://schemas.microsoft.com/office/drawing/2016/5/13/chartex" xmlns:cx8="http://schemas.microsoft.com/office/drawing/2016/5/14/chartex" xmlns:mc="http://schemas.openxmlformats.org/markup-compatibility/2006" xmlns:aink="http://schemas.microsoft.com/office/drawing/2016/ink" xmlns:am3d="http://schemas.microsoft.com/office/drawing/2017/model3d" xmlns:o="urn:schemas-microsoft-com:office:office" xmlns:r="http://schemas.openxmlformats.org/officeDocument/2006/relationships" xmlns:m="http://schemas.openxmlformats.org/officeDocument/2006/math" xmlns:v="urn:schemas-microsoft-com:vml" xmlns:wp14="http://schemas.microsoft.com/office/word/2010/wordprocessingDrawing" xmlns:wp="http://schemas.openxmlformats.org/drawingml/2006/wordprocessingDrawing" xmlns:w10="urn:schemas-microsoft-com:office:word" xmlns:w="http://schemas.openxmlformats.org/wordprocessingml/2006/main" xmlns:w14="http://schemas.microsoft.com/office/word/2010/wordml" xmlns:w15="http://schemas.microsoft.com/office/word/2012/wordml" xmlns:w16cid="http://schemas.microsoft.com/office/word/2016/wordml/cid" xmlns:w16se="http://schemas.microsoft.com/office/word/2015/wordml/symex" xmlns:wpg="http://schemas.microsoft.com/office/word/2010/wordprocessingGroup" xmlns:wpi="http://schemas.microsoft.com/office/word/2010/wordprocessingInk" xmlns:wne="http://schemas.microsoft.com/office/word/2006/wordml" xmlns:wps="http://schemas.microsoft.com/office/word/2010/wordprocessingShape" mc:Ignorable="w14 w15 w16se w16cid wp14">
+<w:ftr xmlns:wpc="http://schemas.microsoft.com/office/word/2010/wordprocessingCanvas" xmlns:cx="http://schemas.microsoft.com/office/drawing/2014/chartex" xmlns:cx1="http://schemas.microsoft.com/office/drawing/2015/9/8/chartex" xmlns:mc="http://schemas.openxmlformats.org/markup-compatibility/2006" xmlns:o="urn:schemas-microsoft-com:office:office" xmlns:r="http://schemas.openxmlformats.org/officeDocument/2006/relationships" xmlns:m="http://schemas.openxmlformats.org/officeDocument/2006/math" xmlns:v="urn:schemas-microsoft-com:vml" xmlns:wp14="http://schemas.microsoft.com/office/word/2010/wordprocessingDrawing" xmlns:wp="http://schemas.openxmlformats.org/drawingml/2006/wordprocessingDrawing" xmlns:w10="urn:schemas-microsoft-com:office:word" xmlns:w="http://schemas.openxmlformats.org/wordprocessingml/2006/main" xmlns:w14="http://schemas.microsoft.com/office/word/2010/wordml" xmlns:w15="http://schemas.microsoft.com/office/word/2012/wordml" xmlns:w16se="http://schemas.microsoft.com/office/word/2015/wordml/symex" xmlns:wpg="http://schemas.microsoft.com/office/word/2010/wordprocessingGroup" xmlns:wpi="http://schemas.microsoft.com/office/word/2010/wordprocessingInk" xmlns:wne="http://schemas.microsoft.com/office/word/2006/wordml" xmlns:wps="http://schemas.microsoft.com/office/word/2010/wordprocessingShape" mc:Ignorable="w14 w15 w16se wp14">
   <w:tbl>
     <w:tblPr>
       <w:tblW w:w="5000" w:type="pct"/>
@@ -8587,7 +9192,7 @@
         </w:tcPr>
         <w:p>
           <w:pPr>
-            <w:pStyle w:val="Footer"/>
+            <w:pStyle w:val="Piedepgina"/>
             <w:jc w:val="right"/>
             <w:rPr>
               <w:b/>
@@ -8651,7 +9256,7 @@
               </w14:shadow>
               <w14:numForm w14:val="oldStyle"/>
             </w:rPr>
-            <w:t>5</w:t>
+            <w:t>7</w:t>
           </w:r>
           <w:r>
             <w:rPr>
@@ -8676,7 +9281,7 @@
         </w:tcPr>
         <w:p>
           <w:pPr>
-            <w:pStyle w:val="Footer"/>
+            <w:pStyle w:val="Piedepgina"/>
           </w:pPr>
         </w:p>
       </w:tc>
@@ -8684,19 +9289,19 @@
   </w:tbl>
   <w:p>
     <w:pPr>
-      <w:pStyle w:val="Footer"/>
+      <w:pStyle w:val="Piedepgina"/>
     </w:pPr>
   </w:p>
   <w:p>
     <w:pPr>
-      <w:pStyle w:val="Footer"/>
+      <w:pStyle w:val="Piedepgina"/>
     </w:pPr>
   </w:p>
 </w:ftr>
 </file>
 
 <file path=word/footnotes.xml><?xml version="1.0" encoding="utf-8"?>
-<w:footnotes xmlns:wpc="http://schemas.microsoft.com/office/word/2010/wordprocessingCanvas" xmlns:cx="http://schemas.microsoft.com/office/drawing/2014/chartex" xmlns:cx1="http://schemas.microsoft.com/office/drawing/2015/9/8/chartex" xmlns:cx2="http://schemas.microsoft.com/office/drawing/2015/10/21/chartex" xmlns:cx3="http://schemas.microsoft.com/office/drawing/2016/5/9/chartex" xmlns:cx4="http://schemas.microsoft.com/office/drawing/2016/5/10/chartex" xmlns:cx5="http://schemas.microsoft.com/office/drawing/2016/5/11/chartex" xmlns:cx6="http://schemas.microsoft.com/office/drawing/2016/5/12/chartex" xmlns:cx7="http://schemas.microsoft.com/office/drawing/2016/5/13/chartex" xmlns:cx8="http://schemas.microsoft.com/office/drawing/2016/5/14/chartex" xmlns:mc="http://schemas.openxmlformats.org/markup-compatibility/2006" xmlns:aink="http://schemas.microsoft.com/office/drawing/2016/ink" xmlns:am3d="http://schemas.microsoft.com/office/drawing/2017/model3d" xmlns:o="urn:schemas-microsoft-com:office:office" xmlns:r="http://schemas.openxmlformats.org/officeDocument/2006/relationships" xmlns:m="http://schemas.openxmlformats.org/officeDocument/2006/math" xmlns:v="urn:schemas-microsoft-com:vml" xmlns:wp14="http://schemas.microsoft.com/office/word/2010/wordprocessingDrawing" xmlns:wp="http://schemas.openxmlformats.org/drawingml/2006/wordprocessingDrawing" xmlns:w10="urn:schemas-microsoft-com:office:word" xmlns:w="http://schemas.openxmlformats.org/wordprocessingml/2006/main" xmlns:w14="http://schemas.microsoft.com/office/word/2010/wordml" xmlns:w15="http://schemas.microsoft.com/office/word/2012/wordml" xmlns:w16cid="http://schemas.microsoft.com/office/word/2016/wordml/cid" xmlns:w16se="http://schemas.microsoft.com/office/word/2015/wordml/symex" xmlns:wpg="http://schemas.microsoft.com/office/word/2010/wordprocessingGroup" xmlns:wpi="http://schemas.microsoft.com/office/word/2010/wordprocessingInk" xmlns:wne="http://schemas.microsoft.com/office/word/2006/wordml" xmlns:wps="http://schemas.microsoft.com/office/word/2010/wordprocessingShape" mc:Ignorable="w14 w15 w16se w16cid wp14">
+<w:footnotes xmlns:wpc="http://schemas.microsoft.com/office/word/2010/wordprocessingCanvas" xmlns:cx="http://schemas.microsoft.com/office/drawing/2014/chartex" xmlns:cx1="http://schemas.microsoft.com/office/drawing/2015/9/8/chartex" xmlns:mc="http://schemas.openxmlformats.org/markup-compatibility/2006" xmlns:o="urn:schemas-microsoft-com:office:office" xmlns:r="http://schemas.openxmlformats.org/officeDocument/2006/relationships" xmlns:m="http://schemas.openxmlformats.org/officeDocument/2006/math" xmlns:v="urn:schemas-microsoft-com:vml" xmlns:wp14="http://schemas.microsoft.com/office/word/2010/wordprocessingDrawing" xmlns:wp="http://schemas.openxmlformats.org/drawingml/2006/wordprocessingDrawing" xmlns:w10="urn:schemas-microsoft-com:office:word" xmlns:w="http://schemas.openxmlformats.org/wordprocessingml/2006/main" xmlns:w14="http://schemas.microsoft.com/office/word/2010/wordml" xmlns:w15="http://schemas.microsoft.com/office/word/2012/wordml" xmlns:w16se="http://schemas.microsoft.com/office/word/2015/wordml/symex" xmlns:wpg="http://schemas.microsoft.com/office/word/2010/wordprocessingGroup" xmlns:wpi="http://schemas.microsoft.com/office/word/2010/wordprocessingInk" xmlns:wne="http://schemas.microsoft.com/office/word/2006/wordml" xmlns:wps="http://schemas.microsoft.com/office/word/2010/wordprocessingShape" mc:Ignorable="w14 w15 w16se wp14">
   <w:footnote w:type="separator" w:id="-1">
     <w:p>
       <w:pPr>
@@ -8721,7 +9326,7 @@
 </file>
 
 <file path=word/header1.xml><?xml version="1.0" encoding="utf-8"?>
-<w:hdr xmlns:wpc="http://schemas.microsoft.com/office/word/2010/wordprocessingCanvas" xmlns:cx="http://schemas.microsoft.com/office/drawing/2014/chartex" xmlns:cx1="http://schemas.microsoft.com/office/drawing/2015/9/8/chartex" xmlns:cx2="http://schemas.microsoft.com/office/drawing/2015/10/21/chartex" xmlns:cx3="http://schemas.microsoft.com/office/drawing/2016/5/9/chartex" xmlns:cx4="http://schemas.microsoft.com/office/drawing/2016/5/10/chartex" xmlns:cx5="http://schemas.microsoft.com/office/drawing/2016/5/11/chartex" xmlns:cx6="http://schemas.microsoft.com/office/drawing/2016/5/12/chartex" xmlns:cx7="http://schemas.microsoft.com/office/drawing/2016/5/13/chartex" xmlns:cx8="http://schemas.microsoft.com/office/drawing/2016/5/14/chartex" xmlns:mc="http://schemas.openxmlformats.org/markup-compatibility/2006" xmlns:aink="http://schemas.microsoft.com/office/drawing/2016/ink" xmlns:am3d="http://schemas.microsoft.com/office/drawing/2017/model3d" xmlns:o="urn:schemas-microsoft-com:office:office" xmlns:r="http://schemas.openxmlformats.org/officeDocument/2006/relationships" xmlns:m="http://schemas.openxmlformats.org/officeDocument/2006/math" xmlns:v="urn:schemas-microsoft-com:vml" xmlns:wp14="http://schemas.microsoft.com/office/word/2010/wordprocessingDrawing" xmlns:wp="http://schemas.openxmlformats.org/drawingml/2006/wordprocessingDrawing" xmlns:w10="urn:schemas-microsoft-com:office:word" xmlns:w="http://schemas.openxmlformats.org/wordprocessingml/2006/main" xmlns:w14="http://schemas.microsoft.com/office/word/2010/wordml" xmlns:w15="http://schemas.microsoft.com/office/word/2012/wordml" xmlns:w16cid="http://schemas.microsoft.com/office/word/2016/wordml/cid" xmlns:w16se="http://schemas.microsoft.com/office/word/2015/wordml/symex" xmlns:wpg="http://schemas.microsoft.com/office/word/2010/wordprocessingGroup" xmlns:wpi="http://schemas.microsoft.com/office/word/2010/wordprocessingInk" xmlns:wne="http://schemas.microsoft.com/office/word/2006/wordml" xmlns:wps="http://schemas.microsoft.com/office/word/2010/wordprocessingShape" mc:Ignorable="w14 w15 w16se w16cid wp14">
+<w:hdr xmlns:wpc="http://schemas.microsoft.com/office/word/2010/wordprocessingCanvas" xmlns:cx="http://schemas.microsoft.com/office/drawing/2014/chartex" xmlns:cx1="http://schemas.microsoft.com/office/drawing/2015/9/8/chartex" xmlns:mc="http://schemas.openxmlformats.org/markup-compatibility/2006" xmlns:o="urn:schemas-microsoft-com:office:office" xmlns:r="http://schemas.openxmlformats.org/officeDocument/2006/relationships" xmlns:m="http://schemas.openxmlformats.org/officeDocument/2006/math" xmlns:v="urn:schemas-microsoft-com:vml" xmlns:wp14="http://schemas.microsoft.com/office/word/2010/wordprocessingDrawing" xmlns:wp="http://schemas.openxmlformats.org/drawingml/2006/wordprocessingDrawing" xmlns:w10="urn:schemas-microsoft-com:office:word" xmlns:w="http://schemas.openxmlformats.org/wordprocessingml/2006/main" xmlns:w14="http://schemas.microsoft.com/office/word/2010/wordml" xmlns:w15="http://schemas.microsoft.com/office/word/2012/wordml" xmlns:w16se="http://schemas.microsoft.com/office/word/2015/wordml/symex" xmlns:wpg="http://schemas.microsoft.com/office/word/2010/wordprocessingGroup" xmlns:wpi="http://schemas.microsoft.com/office/word/2010/wordprocessingInk" xmlns:wne="http://schemas.microsoft.com/office/word/2006/wordml" xmlns:wps="http://schemas.microsoft.com/office/word/2010/wordprocessingShape" mc:Ignorable="w14 w15 w16se wp14">
   <w:tbl>
     <w:tblPr>
       <w:tblW w:w="5055" w:type="pct"/>
@@ -8751,7 +9356,7 @@
         </w:tcPr>
         <w:p>
           <w:pPr>
-            <w:pStyle w:val="Header"/>
+            <w:pStyle w:val="Encabezado"/>
             <w:jc w:val="right"/>
             <w:rPr>
               <w:color w:val="76923C" w:themeColor="accent3" w:themeShade="BF"/>
@@ -8860,7 +9465,7 @@
             </w:tcPr>
             <w:p>
               <w:pPr>
-                <w:pStyle w:val="Header"/>
+                <w:pStyle w:val="Encabezado"/>
                 <w:rPr>
                   <w:color w:val="FFFFFF" w:themeColor="background1"/>
                 </w:rPr>
@@ -8885,14 +9490,14 @@
   </w:tbl>
   <w:p>
     <w:pPr>
-      <w:pStyle w:val="Header"/>
+      <w:pStyle w:val="Encabezado"/>
     </w:pPr>
   </w:p>
 </w:hdr>
 </file>
 
 <file path=word/numbering.xml><?xml version="1.0" encoding="utf-8"?>
-<w:numbering xmlns:wpc="http://schemas.microsoft.com/office/word/2010/wordprocessingCanvas" xmlns:cx="http://schemas.microsoft.com/office/drawing/2014/chartex" xmlns:cx1="http://schemas.microsoft.com/office/drawing/2015/9/8/chartex" xmlns:cx2="http://schemas.microsoft.com/office/drawing/2015/10/21/chartex" xmlns:cx3="http://schemas.microsoft.com/office/drawing/2016/5/9/chartex" xmlns:cx4="http://schemas.microsoft.com/office/drawing/2016/5/10/chartex" xmlns:cx5="http://schemas.microsoft.com/office/drawing/2016/5/11/chartex" xmlns:cx6="http://schemas.microsoft.com/office/drawing/2016/5/12/chartex" xmlns:cx7="http://schemas.microsoft.com/office/drawing/2016/5/13/chartex" xmlns:cx8="http://schemas.microsoft.com/office/drawing/2016/5/14/chartex" xmlns:mc="http://schemas.openxmlformats.org/markup-compatibility/2006" xmlns:aink="http://schemas.microsoft.com/office/drawing/2016/ink" xmlns:am3d="http://schemas.microsoft.com/office/drawing/2017/model3d" xmlns:o="urn:schemas-microsoft-com:office:office" xmlns:r="http://schemas.openxmlformats.org/officeDocument/2006/relationships" xmlns:m="http://schemas.openxmlformats.org/officeDocument/2006/math" xmlns:v="urn:schemas-microsoft-com:vml" xmlns:wp14="http://schemas.microsoft.com/office/word/2010/wordprocessingDrawing" xmlns:wp="http://schemas.openxmlformats.org/drawingml/2006/wordprocessingDrawing" xmlns:w10="urn:schemas-microsoft-com:office:word" xmlns:w="http://schemas.openxmlformats.org/wordprocessingml/2006/main" xmlns:w14="http://schemas.microsoft.com/office/word/2010/wordml" xmlns:w15="http://schemas.microsoft.com/office/word/2012/wordml" xmlns:w16cid="http://schemas.microsoft.com/office/word/2016/wordml/cid" xmlns:w16se="http://schemas.microsoft.com/office/word/2015/wordml/symex" xmlns:wpg="http://schemas.microsoft.com/office/word/2010/wordprocessingGroup" xmlns:wpi="http://schemas.microsoft.com/office/word/2010/wordprocessingInk" xmlns:wne="http://schemas.microsoft.com/office/word/2006/wordml" xmlns:wps="http://schemas.microsoft.com/office/word/2010/wordprocessingShape" mc:Ignorable="w14 w15 w16se w16cid wp14">
+<w:numbering xmlns:wpc="http://schemas.microsoft.com/office/word/2010/wordprocessingCanvas" xmlns:cx="http://schemas.microsoft.com/office/drawing/2014/chartex" xmlns:cx1="http://schemas.microsoft.com/office/drawing/2015/9/8/chartex" xmlns:mc="http://schemas.openxmlformats.org/markup-compatibility/2006" xmlns:o="urn:schemas-microsoft-com:office:office" xmlns:r="http://schemas.openxmlformats.org/officeDocument/2006/relationships" xmlns:m="http://schemas.openxmlformats.org/officeDocument/2006/math" xmlns:v="urn:schemas-microsoft-com:vml" xmlns:wp14="http://schemas.microsoft.com/office/word/2010/wordprocessingDrawing" xmlns:wp="http://schemas.openxmlformats.org/drawingml/2006/wordprocessingDrawing" xmlns:w10="urn:schemas-microsoft-com:office:word" xmlns:w="http://schemas.openxmlformats.org/wordprocessingml/2006/main" xmlns:w14="http://schemas.microsoft.com/office/word/2010/wordml" xmlns:w15="http://schemas.microsoft.com/office/word/2012/wordml" xmlns:w16se="http://schemas.microsoft.com/office/word/2015/wordml/symex" xmlns:wpg="http://schemas.microsoft.com/office/word/2010/wordprocessingGroup" xmlns:wpi="http://schemas.microsoft.com/office/word/2010/wordprocessingInk" xmlns:wne="http://schemas.microsoft.com/office/word/2006/wordml" xmlns:wps="http://schemas.microsoft.com/office/word/2010/wordprocessingShape" mc:Ignorable="w14 w15 w16se wp14">
   <w:abstractNum w:abstractNumId="0" w15:restartNumberingAfterBreak="0">
     <w:nsid w:val="01066A0F"/>
     <w:multiLevelType w:val="hybridMultilevel"/>
@@ -10232,6 +10837,92 @@
     </w:lvl>
   </w:abstractNum>
   <w:abstractNum w:abstractNumId="12" w15:restartNumberingAfterBreak="0">
+    <w:nsid w:val="14831F71"/>
+    <w:multiLevelType w:val="hybridMultilevel"/>
+    <w:tmpl w:val="B53A2746"/>
+    <w:lvl w:ilvl="0" w:tplc="0C0A000F">
+      <w:start w:val="1"/>
+      <w:numFmt w:val="decimal"/>
+      <w:lvlText w:val="%1."/>
+      <w:lvlJc w:val="left"/>
+      <w:pPr>
+        <w:ind w:left="720" w:hanging="360"/>
+      </w:pPr>
+    </w:lvl>
+    <w:lvl w:ilvl="1" w:tplc="0C0A0019" w:tentative="1">
+      <w:start w:val="1"/>
+      <w:numFmt w:val="lowerLetter"/>
+      <w:lvlText w:val="%2."/>
+      <w:lvlJc w:val="left"/>
+      <w:pPr>
+        <w:ind w:left="1440" w:hanging="360"/>
+      </w:pPr>
+    </w:lvl>
+    <w:lvl w:ilvl="2" w:tplc="0C0A001B" w:tentative="1">
+      <w:start w:val="1"/>
+      <w:numFmt w:val="lowerRoman"/>
+      <w:lvlText w:val="%3."/>
+      <w:lvlJc w:val="right"/>
+      <w:pPr>
+        <w:ind w:left="2160" w:hanging="180"/>
+      </w:pPr>
+    </w:lvl>
+    <w:lvl w:ilvl="3" w:tplc="0C0A000F" w:tentative="1">
+      <w:start w:val="1"/>
+      <w:numFmt w:val="decimal"/>
+      <w:lvlText w:val="%4."/>
+      <w:lvlJc w:val="left"/>
+      <w:pPr>
+        <w:ind w:left="2880" w:hanging="360"/>
+      </w:pPr>
+    </w:lvl>
+    <w:lvl w:ilvl="4" w:tplc="0C0A0019" w:tentative="1">
+      <w:start w:val="1"/>
+      <w:numFmt w:val="lowerLetter"/>
+      <w:lvlText w:val="%5."/>
+      <w:lvlJc w:val="left"/>
+      <w:pPr>
+        <w:ind w:left="3600" w:hanging="360"/>
+      </w:pPr>
+    </w:lvl>
+    <w:lvl w:ilvl="5" w:tplc="0C0A001B" w:tentative="1">
+      <w:start w:val="1"/>
+      <w:numFmt w:val="lowerRoman"/>
+      <w:lvlText w:val="%6."/>
+      <w:lvlJc w:val="right"/>
+      <w:pPr>
+        <w:ind w:left="4320" w:hanging="180"/>
+      </w:pPr>
+    </w:lvl>
+    <w:lvl w:ilvl="6" w:tplc="0C0A000F" w:tentative="1">
+      <w:start w:val="1"/>
+      <w:numFmt w:val="decimal"/>
+      <w:lvlText w:val="%7."/>
+      <w:lvlJc w:val="left"/>
+      <w:pPr>
+        <w:ind w:left="5040" w:hanging="360"/>
+      </w:pPr>
+    </w:lvl>
+    <w:lvl w:ilvl="7" w:tplc="0C0A0019" w:tentative="1">
+      <w:start w:val="1"/>
+      <w:numFmt w:val="lowerLetter"/>
+      <w:lvlText w:val="%8."/>
+      <w:lvlJc w:val="left"/>
+      <w:pPr>
+        <w:ind w:left="5760" w:hanging="360"/>
+      </w:pPr>
+    </w:lvl>
+    <w:lvl w:ilvl="8" w:tplc="0C0A001B" w:tentative="1">
+      <w:start w:val="1"/>
+      <w:numFmt w:val="lowerRoman"/>
+      <w:lvlText w:val="%9."/>
+      <w:lvlJc w:val="right"/>
+      <w:pPr>
+        <w:ind w:left="6480" w:hanging="180"/>
+      </w:pPr>
+    </w:lvl>
+  </w:abstractNum>
+  <w:abstractNum w:abstractNumId="13" w15:restartNumberingAfterBreak="0">
     <w:nsid w:val="18982729"/>
     <w:multiLevelType w:val="hybridMultilevel"/>
     <w:tmpl w:val="AEA45E74"/>
@@ -10344,7 +11035,7 @@
       </w:rPr>
     </w:lvl>
   </w:abstractNum>
-  <w:abstractNum w:abstractNumId="13" w15:restartNumberingAfterBreak="0">
+  <w:abstractNum w:abstractNumId="14" w15:restartNumberingAfterBreak="0">
     <w:nsid w:val="18E82A9E"/>
     <w:multiLevelType w:val="multilevel"/>
     <w:tmpl w:val="38381FA8"/>
@@ -10465,7 +11156,7 @@
       </w:rPr>
     </w:lvl>
   </w:abstractNum>
-  <w:abstractNum w:abstractNumId="14" w15:restartNumberingAfterBreak="0">
+  <w:abstractNum w:abstractNumId="15" w15:restartNumberingAfterBreak="0">
     <w:nsid w:val="1973154E"/>
     <w:multiLevelType w:val="hybridMultilevel"/>
     <w:tmpl w:val="2C66D090"/>
@@ -10578,7 +11269,7 @@
       </w:rPr>
     </w:lvl>
   </w:abstractNum>
-  <w:abstractNum w:abstractNumId="15" w15:restartNumberingAfterBreak="0">
+  <w:abstractNum w:abstractNumId="16" w15:restartNumberingAfterBreak="0">
     <w:nsid w:val="1B496530"/>
     <w:multiLevelType w:val="hybridMultilevel"/>
     <w:tmpl w:val="4600C44E"/>
@@ -10691,7 +11382,7 @@
       </w:rPr>
     </w:lvl>
   </w:abstractNum>
-  <w:abstractNum w:abstractNumId="16" w15:restartNumberingAfterBreak="0">
+  <w:abstractNum w:abstractNumId="17" w15:restartNumberingAfterBreak="0">
     <w:nsid w:val="1BCB761B"/>
     <w:multiLevelType w:val="hybridMultilevel"/>
     <w:tmpl w:val="7A2A1E90"/>
@@ -10804,7 +11495,7 @@
       </w:rPr>
     </w:lvl>
   </w:abstractNum>
-  <w:abstractNum w:abstractNumId="17" w15:restartNumberingAfterBreak="0">
+  <w:abstractNum w:abstractNumId="18" w15:restartNumberingAfterBreak="0">
     <w:nsid w:val="1CAC1EF7"/>
     <w:multiLevelType w:val="hybridMultilevel"/>
     <w:tmpl w:val="1F56A7AA"/>
@@ -10917,7 +11608,7 @@
       </w:rPr>
     </w:lvl>
   </w:abstractNum>
-  <w:abstractNum w:abstractNumId="18" w15:restartNumberingAfterBreak="0">
+  <w:abstractNum w:abstractNumId="19" w15:restartNumberingAfterBreak="0">
     <w:nsid w:val="20C1533F"/>
     <w:multiLevelType w:val="hybridMultilevel"/>
     <w:tmpl w:val="EAD223AC"/>
@@ -11006,7 +11697,7 @@
       </w:pPr>
     </w:lvl>
   </w:abstractNum>
-  <w:abstractNum w:abstractNumId="19" w15:restartNumberingAfterBreak="0">
+  <w:abstractNum w:abstractNumId="20" w15:restartNumberingAfterBreak="0">
     <w:nsid w:val="23842CF3"/>
     <w:multiLevelType w:val="multilevel"/>
     <w:tmpl w:val="8EDE6BB2"/>
@@ -11127,7 +11818,7 @@
       </w:rPr>
     </w:lvl>
   </w:abstractNum>
-  <w:abstractNum w:abstractNumId="20" w15:restartNumberingAfterBreak="0">
+  <w:abstractNum w:abstractNumId="21" w15:restartNumberingAfterBreak="0">
     <w:nsid w:val="29E2719A"/>
     <w:multiLevelType w:val="multilevel"/>
     <w:tmpl w:val="2348CBEE"/>
@@ -11245,7 +11936,7 @@
       </w:rPr>
     </w:lvl>
   </w:abstractNum>
-  <w:abstractNum w:abstractNumId="21" w15:restartNumberingAfterBreak="0">
+  <w:abstractNum w:abstractNumId="22" w15:restartNumberingAfterBreak="0">
     <w:nsid w:val="2EE24365"/>
     <w:multiLevelType w:val="hybridMultilevel"/>
     <w:tmpl w:val="6FBC191C"/>
@@ -11358,7 +12049,7 @@
       </w:rPr>
     </w:lvl>
   </w:abstractNum>
-  <w:abstractNum w:abstractNumId="22" w15:restartNumberingAfterBreak="0">
+  <w:abstractNum w:abstractNumId="23" w15:restartNumberingAfterBreak="0">
     <w:nsid w:val="33B32745"/>
     <w:multiLevelType w:val="hybridMultilevel"/>
     <w:tmpl w:val="5CF6E0B8"/>
@@ -11471,7 +12162,7 @@
       </w:rPr>
     </w:lvl>
   </w:abstractNum>
-  <w:abstractNum w:abstractNumId="23" w15:restartNumberingAfterBreak="0">
+  <w:abstractNum w:abstractNumId="24" w15:restartNumberingAfterBreak="0">
     <w:nsid w:val="34FC61C6"/>
     <w:multiLevelType w:val="hybridMultilevel"/>
     <w:tmpl w:val="26248C80"/>
@@ -11584,7 +12275,7 @@
       </w:rPr>
     </w:lvl>
   </w:abstractNum>
-  <w:abstractNum w:abstractNumId="24" w15:restartNumberingAfterBreak="0">
+  <w:abstractNum w:abstractNumId="25" w15:restartNumberingAfterBreak="0">
     <w:nsid w:val="37F023DE"/>
     <w:multiLevelType w:val="hybridMultilevel"/>
     <w:tmpl w:val="635AF34E"/>
@@ -11697,7 +12388,7 @@
       </w:rPr>
     </w:lvl>
   </w:abstractNum>
-  <w:abstractNum w:abstractNumId="25" w15:restartNumberingAfterBreak="0">
+  <w:abstractNum w:abstractNumId="26" w15:restartNumberingAfterBreak="0">
     <w:nsid w:val="3AAE65C0"/>
     <w:multiLevelType w:val="hybridMultilevel"/>
     <w:tmpl w:val="AA260042"/>
@@ -11810,7 +12501,7 @@
       </w:rPr>
     </w:lvl>
   </w:abstractNum>
-  <w:abstractNum w:abstractNumId="26" w15:restartNumberingAfterBreak="0">
+  <w:abstractNum w:abstractNumId="27" w15:restartNumberingAfterBreak="0">
     <w:nsid w:val="45993468"/>
     <w:multiLevelType w:val="multilevel"/>
     <w:tmpl w:val="8320C8EE"/>
@@ -11923,7 +12614,7 @@
       </w:rPr>
     </w:lvl>
   </w:abstractNum>
-  <w:abstractNum w:abstractNumId="27" w15:restartNumberingAfterBreak="0">
+  <w:abstractNum w:abstractNumId="28" w15:restartNumberingAfterBreak="0">
     <w:nsid w:val="4C7A3788"/>
     <w:multiLevelType w:val="multilevel"/>
     <w:tmpl w:val="F5124EAE"/>
@@ -12044,7 +12735,7 @@
       </w:rPr>
     </w:lvl>
   </w:abstractNum>
-  <w:abstractNum w:abstractNumId="28" w15:restartNumberingAfterBreak="0">
+  <w:abstractNum w:abstractNumId="29" w15:restartNumberingAfterBreak="0">
     <w:nsid w:val="4E5607E6"/>
     <w:multiLevelType w:val="hybridMultilevel"/>
     <w:tmpl w:val="5D6A3F24"/>
@@ -12157,7 +12848,7 @@
       </w:rPr>
     </w:lvl>
   </w:abstractNum>
-  <w:abstractNum w:abstractNumId="29" w15:restartNumberingAfterBreak="0">
+  <w:abstractNum w:abstractNumId="30" w15:restartNumberingAfterBreak="0">
     <w:nsid w:val="4F315DAC"/>
     <w:multiLevelType w:val="multilevel"/>
     <w:tmpl w:val="C3A2AC5E"/>
@@ -12279,7 +12970,7 @@
       </w:rPr>
     </w:lvl>
   </w:abstractNum>
-  <w:abstractNum w:abstractNumId="30" w15:restartNumberingAfterBreak="0">
+  <w:abstractNum w:abstractNumId="31" w15:restartNumberingAfterBreak="0">
     <w:nsid w:val="532B5DE1"/>
     <w:multiLevelType w:val="hybridMultilevel"/>
     <w:tmpl w:val="A3B863BA"/>
@@ -12392,7 +13083,7 @@
       </w:rPr>
     </w:lvl>
   </w:abstractNum>
-  <w:abstractNum w:abstractNumId="31" w15:restartNumberingAfterBreak="0">
+  <w:abstractNum w:abstractNumId="32" w15:restartNumberingAfterBreak="0">
     <w:nsid w:val="543E1B75"/>
     <w:multiLevelType w:val="multilevel"/>
     <w:tmpl w:val="38AC8648"/>
@@ -12505,7 +13196,7 @@
       </w:rPr>
     </w:lvl>
   </w:abstractNum>
-  <w:abstractNum w:abstractNumId="32" w15:restartNumberingAfterBreak="0">
+  <w:abstractNum w:abstractNumId="33" w15:restartNumberingAfterBreak="0">
     <w:nsid w:val="5B87028F"/>
     <w:multiLevelType w:val="hybridMultilevel"/>
     <w:tmpl w:val="A4DAD41E"/>
@@ -12618,7 +13309,7 @@
       </w:rPr>
     </w:lvl>
   </w:abstractNum>
-  <w:abstractNum w:abstractNumId="33" w15:restartNumberingAfterBreak="0">
+  <w:abstractNum w:abstractNumId="34" w15:restartNumberingAfterBreak="0">
     <w:nsid w:val="5D05400D"/>
     <w:multiLevelType w:val="multilevel"/>
     <w:tmpl w:val="A81A7670"/>
@@ -12739,7 +13430,7 @@
       </w:rPr>
     </w:lvl>
   </w:abstractNum>
-  <w:abstractNum w:abstractNumId="34" w15:restartNumberingAfterBreak="0">
+  <w:abstractNum w:abstractNumId="35" w15:restartNumberingAfterBreak="0">
     <w:nsid w:val="5D5B3B94"/>
     <w:multiLevelType w:val="hybridMultilevel"/>
     <w:tmpl w:val="EAD223AC"/>
@@ -12828,7 +13519,7 @@
       </w:pPr>
     </w:lvl>
   </w:abstractNum>
-  <w:abstractNum w:abstractNumId="35" w15:restartNumberingAfterBreak="0">
+  <w:abstractNum w:abstractNumId="36" w15:restartNumberingAfterBreak="0">
     <w:nsid w:val="5EFB7F65"/>
     <w:multiLevelType w:val="hybridMultilevel"/>
     <w:tmpl w:val="18C20E08"/>
@@ -12941,7 +13632,7 @@
       </w:rPr>
     </w:lvl>
   </w:abstractNum>
-  <w:abstractNum w:abstractNumId="36" w15:restartNumberingAfterBreak="0">
+  <w:abstractNum w:abstractNumId="37" w15:restartNumberingAfterBreak="0">
     <w:nsid w:val="60F2639D"/>
     <w:multiLevelType w:val="multilevel"/>
     <w:tmpl w:val="39480AD8"/>
@@ -13062,7 +13753,7 @@
       </w:rPr>
     </w:lvl>
   </w:abstractNum>
-  <w:abstractNum w:abstractNumId="37" w15:restartNumberingAfterBreak="0">
+  <w:abstractNum w:abstractNumId="38" w15:restartNumberingAfterBreak="0">
     <w:nsid w:val="625635EC"/>
     <w:multiLevelType w:val="multilevel"/>
     <w:tmpl w:val="B854DF6C"/>
@@ -13175,7 +13866,7 @@
       </w:rPr>
     </w:lvl>
   </w:abstractNum>
-  <w:abstractNum w:abstractNumId="38" w15:restartNumberingAfterBreak="0">
+  <w:abstractNum w:abstractNumId="39" w15:restartNumberingAfterBreak="0">
     <w:nsid w:val="6559611F"/>
     <w:multiLevelType w:val="hybridMultilevel"/>
     <w:tmpl w:val="4F5618C8"/>
@@ -13288,7 +13979,7 @@
       </w:rPr>
     </w:lvl>
   </w:abstractNum>
-  <w:abstractNum w:abstractNumId="39" w15:restartNumberingAfterBreak="0">
+  <w:abstractNum w:abstractNumId="40" w15:restartNumberingAfterBreak="0">
     <w:nsid w:val="68B40059"/>
     <w:multiLevelType w:val="multilevel"/>
     <w:tmpl w:val="F3A6C794"/>
@@ -13401,7 +14092,7 @@
       </w:rPr>
     </w:lvl>
   </w:abstractNum>
-  <w:abstractNum w:abstractNumId="40" w15:restartNumberingAfterBreak="0">
+  <w:abstractNum w:abstractNumId="41" w15:restartNumberingAfterBreak="0">
     <w:nsid w:val="6A075F02"/>
     <w:multiLevelType w:val="multilevel"/>
     <w:tmpl w:val="31BA01B2"/>
@@ -13550,7 +14241,7 @@
       </w:rPr>
     </w:lvl>
   </w:abstractNum>
-  <w:abstractNum w:abstractNumId="41" w15:restartNumberingAfterBreak="0">
+  <w:abstractNum w:abstractNumId="42" w15:restartNumberingAfterBreak="0">
     <w:nsid w:val="6B404880"/>
     <w:multiLevelType w:val="hybridMultilevel"/>
     <w:tmpl w:val="3D94C950"/>
@@ -13663,7 +14354,7 @@
       </w:rPr>
     </w:lvl>
   </w:abstractNum>
-  <w:abstractNum w:abstractNumId="42" w15:restartNumberingAfterBreak="0">
+  <w:abstractNum w:abstractNumId="43" w15:restartNumberingAfterBreak="0">
     <w:nsid w:val="6E20080C"/>
     <w:multiLevelType w:val="hybridMultilevel"/>
     <w:tmpl w:val="E692218A"/>
@@ -13776,7 +14467,7 @@
       </w:rPr>
     </w:lvl>
   </w:abstractNum>
-  <w:abstractNum w:abstractNumId="43" w15:restartNumberingAfterBreak="0">
+  <w:abstractNum w:abstractNumId="44" w15:restartNumberingAfterBreak="0">
     <w:nsid w:val="6F6B1E5E"/>
     <w:multiLevelType w:val="hybridMultilevel"/>
     <w:tmpl w:val="5146751C"/>
@@ -13889,7 +14580,7 @@
       </w:rPr>
     </w:lvl>
   </w:abstractNum>
-  <w:abstractNum w:abstractNumId="44" w15:restartNumberingAfterBreak="0">
+  <w:abstractNum w:abstractNumId="45" w15:restartNumberingAfterBreak="0">
     <w:nsid w:val="73BA6EDA"/>
     <w:multiLevelType w:val="hybridMultilevel"/>
     <w:tmpl w:val="3F142D68"/>
@@ -14001,7 +14692,7 @@
       </w:rPr>
     </w:lvl>
   </w:abstractNum>
-  <w:abstractNum w:abstractNumId="45" w15:restartNumberingAfterBreak="0">
+  <w:abstractNum w:abstractNumId="46" w15:restartNumberingAfterBreak="0">
     <w:nsid w:val="7CD42918"/>
     <w:multiLevelType w:val="hybridMultilevel"/>
     <w:tmpl w:val="8AECEF8A"/>
@@ -14114,7 +14805,7 @@
       </w:rPr>
     </w:lvl>
   </w:abstractNum>
-  <w:abstractNum w:abstractNumId="46" w15:restartNumberingAfterBreak="0">
+  <w:abstractNum w:abstractNumId="47" w15:restartNumberingAfterBreak="0">
     <w:nsid w:val="7EF25496"/>
     <w:multiLevelType w:val="hybridMultilevel"/>
     <w:tmpl w:val="9822BE8A"/>
@@ -14228,22 +14919,22 @@
     </w:lvl>
   </w:abstractNum>
   <w:num w:numId="1">
-    <w:abstractNumId w:val="33"/>
+    <w:abstractNumId w:val="34"/>
   </w:num>
   <w:num w:numId="2">
-    <w:abstractNumId w:val="13"/>
+    <w:abstractNumId w:val="14"/>
   </w:num>
   <w:num w:numId="3">
     <w:abstractNumId w:val="9"/>
   </w:num>
   <w:num w:numId="4">
-    <w:abstractNumId w:val="12"/>
+    <w:abstractNumId w:val="13"/>
   </w:num>
   <w:num w:numId="5">
-    <w:abstractNumId w:val="20"/>
+    <w:abstractNumId w:val="21"/>
   </w:num>
   <w:num w:numId="6">
-    <w:abstractNumId w:val="43"/>
+    <w:abstractNumId w:val="44"/>
   </w:num>
   <w:num w:numId="7">
     <w:abstractNumId w:val="7"/>
@@ -14252,55 +14943,55 @@
     <w:abstractNumId w:val="5"/>
   </w:num>
   <w:num w:numId="9">
-    <w:abstractNumId w:val="24"/>
+    <w:abstractNumId w:val="25"/>
   </w:num>
   <w:num w:numId="10">
-    <w:abstractNumId w:val="45"/>
+    <w:abstractNumId w:val="46"/>
   </w:num>
   <w:num w:numId="11">
-    <w:abstractNumId w:val="21"/>
+    <w:abstractNumId w:val="22"/>
   </w:num>
   <w:num w:numId="12">
     <w:abstractNumId w:val="1"/>
   </w:num>
   <w:num w:numId="13">
-    <w:abstractNumId w:val="32"/>
+    <w:abstractNumId w:val="33"/>
   </w:num>
   <w:num w:numId="14">
-    <w:abstractNumId w:val="38"/>
+    <w:abstractNumId w:val="39"/>
   </w:num>
   <w:num w:numId="15">
-    <w:abstractNumId w:val="41"/>
+    <w:abstractNumId w:val="42"/>
   </w:num>
   <w:num w:numId="16">
-    <w:abstractNumId w:val="16"/>
+    <w:abstractNumId w:val="17"/>
   </w:num>
   <w:num w:numId="17">
-    <w:abstractNumId w:val="28"/>
+    <w:abstractNumId w:val="29"/>
   </w:num>
   <w:num w:numId="18">
-    <w:abstractNumId w:val="42"/>
+    <w:abstractNumId w:val="43"/>
   </w:num>
   <w:num w:numId="19">
     <w:abstractNumId w:val="4"/>
   </w:num>
   <w:num w:numId="20">
-    <w:abstractNumId w:val="34"/>
+    <w:abstractNumId w:val="35"/>
   </w:num>
   <w:num w:numId="21">
-    <w:abstractNumId w:val="18"/>
+    <w:abstractNumId w:val="19"/>
   </w:num>
   <w:num w:numId="22">
-    <w:abstractNumId w:val="19"/>
+    <w:abstractNumId w:val="20"/>
   </w:num>
   <w:num w:numId="23">
-    <w:abstractNumId w:val="27"/>
+    <w:abstractNumId w:val="28"/>
   </w:num>
   <w:num w:numId="24">
-    <w:abstractNumId w:val="15"/>
+    <w:abstractNumId w:val="16"/>
   </w:num>
   <w:num w:numId="25">
-    <w:abstractNumId w:val="46"/>
+    <w:abstractNumId w:val="47"/>
   </w:num>
   <w:num w:numId="26">
     <w:abstractNumId w:val="2"/>
@@ -14312,68 +15003,71 @@
     <w:abstractNumId w:val="8"/>
   </w:num>
   <w:num w:numId="29">
-    <w:abstractNumId w:val="37"/>
+    <w:abstractNumId w:val="38"/>
   </w:num>
   <w:num w:numId="30">
-    <w:abstractNumId w:val="22"/>
+    <w:abstractNumId w:val="23"/>
   </w:num>
   <w:num w:numId="31">
-    <w:abstractNumId w:val="31"/>
+    <w:abstractNumId w:val="32"/>
   </w:num>
   <w:num w:numId="32">
     <w:abstractNumId w:val="3"/>
   </w:num>
   <w:num w:numId="33">
-    <w:abstractNumId w:val="26"/>
+    <w:abstractNumId w:val="27"/>
   </w:num>
   <w:num w:numId="34">
     <w:abstractNumId w:val="11"/>
   </w:num>
   <w:num w:numId="35">
-    <w:abstractNumId w:val="39"/>
+    <w:abstractNumId w:val="40"/>
   </w:num>
   <w:num w:numId="36">
-    <w:abstractNumId w:val="29"/>
+    <w:abstractNumId w:val="30"/>
   </w:num>
   <w:num w:numId="37">
     <w:abstractNumId w:val="10"/>
   </w:num>
   <w:num w:numId="38">
-    <w:abstractNumId w:val="17"/>
+    <w:abstractNumId w:val="18"/>
   </w:num>
   <w:num w:numId="39">
-    <w:abstractNumId w:val="44"/>
+    <w:abstractNumId w:val="45"/>
   </w:num>
   <w:num w:numId="40">
-    <w:abstractNumId w:val="36"/>
+    <w:abstractNumId w:val="37"/>
   </w:num>
   <w:num w:numId="41">
-    <w:abstractNumId w:val="25"/>
+    <w:abstractNumId w:val="26"/>
   </w:num>
   <w:num w:numId="42">
-    <w:abstractNumId w:val="23"/>
+    <w:abstractNumId w:val="24"/>
   </w:num>
   <w:num w:numId="43">
-    <w:abstractNumId w:val="14"/>
+    <w:abstractNumId w:val="15"/>
   </w:num>
   <w:num w:numId="44">
-    <w:abstractNumId w:val="30"/>
+    <w:abstractNumId w:val="31"/>
   </w:num>
   <w:num w:numId="45">
-    <w:abstractNumId w:val="40"/>
+    <w:abstractNumId w:val="41"/>
   </w:num>
   <w:num w:numId="46">
-    <w:abstractNumId w:val="35"/>
+    <w:abstractNumId w:val="36"/>
   </w:num>
   <w:num w:numId="47">
     <w:abstractNumId w:val="0"/>
+  </w:num>
+  <w:num w:numId="48">
+    <w:abstractNumId w:val="12"/>
   </w:num>
   <w:numIdMacAtCleanup w:val="1"/>
 </w:numbering>
 </file>
 
 <file path=word/styles.xml><?xml version="1.0" encoding="utf-8"?>
-<w:styles xmlns:mc="http://schemas.openxmlformats.org/markup-compatibility/2006" xmlns:r="http://schemas.openxmlformats.org/officeDocument/2006/relationships" xmlns:w="http://schemas.openxmlformats.org/wordprocessingml/2006/main" xmlns:w14="http://schemas.microsoft.com/office/word/2010/wordml" xmlns:w15="http://schemas.microsoft.com/office/word/2012/wordml" xmlns:w16cid="http://schemas.microsoft.com/office/word/2016/wordml/cid" xmlns:w16se="http://schemas.microsoft.com/office/word/2015/wordml/symex" mc:Ignorable="w14 w15 w16se w16cid">
+<w:styles xmlns:mc="http://schemas.openxmlformats.org/markup-compatibility/2006" xmlns:r="http://schemas.openxmlformats.org/officeDocument/2006/relationships" xmlns:w="http://schemas.openxmlformats.org/wordprocessingml/2006/main" xmlns:w14="http://schemas.microsoft.com/office/word/2010/wordml" xmlns:w15="http://schemas.microsoft.com/office/word/2012/wordml" xmlns:w16se="http://schemas.microsoft.com/office/word/2015/wordml/symex" mc:Ignorable="w14 w15 w16se">
   <w:docDefaults>
     <w:rPrDefault>
       <w:rPr>
@@ -14389,7 +15083,7 @@
       </w:pPr>
     </w:pPrDefault>
   </w:docDefaults>
-  <w:latentStyles w:defLockedState="0" w:defUIPriority="99" w:defSemiHidden="0" w:defUnhideWhenUsed="0" w:defQFormat="0" w:count="375">
+  <w:latentStyles w:defLockedState="0" w:defUIPriority="99" w:defSemiHidden="0" w:defUnhideWhenUsed="0" w:defQFormat="0" w:count="371">
     <w:lsdException w:name="Normal" w:uiPriority="0" w:qFormat="1"/>
     <w:lsdException w:name="heading 1" w:uiPriority="9" w:qFormat="1"/>
     <w:lsdException w:name="heading 2" w:semiHidden="1" w:uiPriority="9" w:unhideWhenUsed="1" w:qFormat="1"/>
@@ -14770,11 +15464,11 @@
       <w:lang w:val="es-ES"/>
     </w:rPr>
   </w:style>
-  <w:style w:type="paragraph" w:styleId="Heading1">
+  <w:style w:type="paragraph" w:styleId="Ttulo1">
     <w:name w:val="heading 1"/>
     <w:basedOn w:val="Normal"/>
     <w:next w:val="Normal"/>
-    <w:link w:val="Heading1Char"/>
+    <w:link w:val="Ttulo1Car"/>
     <w:uiPriority w:val="9"/>
     <w:qFormat/>
     <w:rsid w:val="00713C0C"/>
@@ -14793,11 +15487,11 @@
       <w:szCs w:val="28"/>
     </w:rPr>
   </w:style>
-  <w:style w:type="paragraph" w:styleId="Heading2">
+  <w:style w:type="paragraph" w:styleId="Ttulo2">
     <w:name w:val="heading 2"/>
     <w:basedOn w:val="Normal"/>
     <w:next w:val="Normal"/>
-    <w:link w:val="Heading2Char"/>
+    <w:link w:val="Ttulo2Car"/>
     <w:uiPriority w:val="9"/>
     <w:unhideWhenUsed/>
     <w:qFormat/>
@@ -14815,11 +15509,11 @@
       <w:szCs w:val="26"/>
     </w:rPr>
   </w:style>
-  <w:style w:type="paragraph" w:styleId="Heading3">
+  <w:style w:type="paragraph" w:styleId="Ttulo3">
     <w:name w:val="heading 3"/>
     <w:basedOn w:val="Normal"/>
     <w:next w:val="Normal"/>
-    <w:link w:val="Heading3Char"/>
+    <w:link w:val="Ttulo3Car"/>
     <w:uiPriority w:val="9"/>
     <w:semiHidden/>
     <w:unhideWhenUsed/>
@@ -14838,13 +15532,13 @@
       <w:color w:val="4F81BD" w:themeColor="accent1"/>
     </w:rPr>
   </w:style>
-  <w:style w:type="character" w:default="1" w:styleId="DefaultParagraphFont">
+  <w:style w:type="character" w:default="1" w:styleId="Fuentedeprrafopredeter">
     <w:name w:val="Default Paragraph Font"/>
     <w:uiPriority w:val="1"/>
     <w:semiHidden/>
     <w:unhideWhenUsed/>
   </w:style>
-  <w:style w:type="table" w:default="1" w:styleId="TableNormal">
+  <w:style w:type="table" w:default="1" w:styleId="Tablanormal">
     <w:name w:val="Normal Table"/>
     <w:uiPriority w:val="99"/>
     <w:semiHidden/>
@@ -14859,15 +15553,15 @@
       </w:tblCellMar>
     </w:tblPr>
   </w:style>
-  <w:style w:type="numbering" w:default="1" w:styleId="NoList">
+  <w:style w:type="numbering" w:default="1" w:styleId="Sinlista">
     <w:name w:val="No List"/>
     <w:uiPriority w:val="99"/>
     <w:semiHidden/>
     <w:unhideWhenUsed/>
   </w:style>
-  <w:style w:type="paragraph" w:styleId="NoSpacing">
+  <w:style w:type="paragraph" w:styleId="Sinespaciado">
     <w:name w:val="No Spacing"/>
-    <w:link w:val="NoSpacingChar"/>
+    <w:link w:val="SinespaciadoCar"/>
     <w:uiPriority w:val="1"/>
     <w:qFormat/>
     <w:rsid w:val="00FE681D"/>
@@ -14879,10 +15573,10 @@
       <w:lang w:eastAsia="es-PE"/>
     </w:rPr>
   </w:style>
-  <w:style w:type="character" w:customStyle="1" w:styleId="NoSpacingChar">
-    <w:name w:val="No Spacing Char"/>
-    <w:basedOn w:val="DefaultParagraphFont"/>
-    <w:link w:val="NoSpacing"/>
+  <w:style w:type="character" w:customStyle="1" w:styleId="SinespaciadoCar">
+    <w:name w:val="Sin espaciado Car"/>
+    <w:basedOn w:val="Fuentedeprrafopredeter"/>
+    <w:link w:val="Sinespaciado"/>
     <w:uiPriority w:val="1"/>
     <w:rsid w:val="00FE681D"/>
     <w:rPr>
@@ -14890,10 +15584,10 @@
       <w:lang w:eastAsia="es-PE"/>
     </w:rPr>
   </w:style>
-  <w:style w:type="paragraph" w:styleId="BalloonText">
+  <w:style w:type="paragraph" w:styleId="Textodeglobo">
     <w:name w:val="Balloon Text"/>
     <w:basedOn w:val="Normal"/>
-    <w:link w:val="BalloonTextChar"/>
+    <w:link w:val="TextodegloboCar"/>
     <w:uiPriority w:val="99"/>
     <w:semiHidden/>
     <w:unhideWhenUsed/>
@@ -14907,10 +15601,10 @@
       <w:szCs w:val="16"/>
     </w:rPr>
   </w:style>
-  <w:style w:type="character" w:customStyle="1" w:styleId="BalloonTextChar">
-    <w:name w:val="Balloon Text Char"/>
-    <w:basedOn w:val="DefaultParagraphFont"/>
-    <w:link w:val="BalloonText"/>
+  <w:style w:type="character" w:customStyle="1" w:styleId="TextodegloboCar">
+    <w:name w:val="Texto de globo Car"/>
+    <w:basedOn w:val="Fuentedeprrafopredeter"/>
+    <w:link w:val="Textodeglobo"/>
     <w:uiPriority w:val="99"/>
     <w:semiHidden/>
     <w:rsid w:val="00FE681D"/>
@@ -14921,7 +15615,7 @@
       <w:lang w:val="es-ES"/>
     </w:rPr>
   </w:style>
-  <w:style w:type="paragraph" w:styleId="ListParagraph">
+  <w:style w:type="paragraph" w:styleId="Prrafodelista">
     <w:name w:val="List Paragraph"/>
     <w:basedOn w:val="Normal"/>
     <w:uiPriority w:val="34"/>
@@ -14948,9 +15642,9 @@
       <w:lang w:val="es-PE" w:eastAsia="es-PE"/>
     </w:rPr>
   </w:style>
-  <w:style w:type="table" w:styleId="TableGrid">
+  <w:style w:type="table" w:styleId="Tablaconcuadrcula">
     <w:name w:val="Table Grid"/>
-    <w:basedOn w:val="TableNormal"/>
+    <w:basedOn w:val="Tablanormal"/>
     <w:uiPriority w:val="39"/>
     <w:rsid w:val="006B7AA9"/>
     <w:pPr>
@@ -14967,9 +15661,9 @@
       </w:tblBorders>
     </w:tblPr>
   </w:style>
-  <w:style w:type="table" w:styleId="LightList-Accent3">
+  <w:style w:type="table" w:styleId="Listaclara-nfasis3">
     <w:name w:val="Light List Accent 3"/>
-    <w:basedOn w:val="TableNormal"/>
+    <w:basedOn w:val="Tablanormal"/>
     <w:uiPriority w:val="61"/>
     <w:rsid w:val="00316531"/>
     <w:pPr>
@@ -15052,10 +15746,10 @@
       </w:tcPr>
     </w:tblStylePr>
   </w:style>
-  <w:style w:type="paragraph" w:styleId="Header">
+  <w:style w:type="paragraph" w:styleId="Encabezado">
     <w:name w:val="header"/>
     <w:basedOn w:val="Normal"/>
-    <w:link w:val="HeaderChar"/>
+    <w:link w:val="EncabezadoCar"/>
     <w:uiPriority w:val="99"/>
     <w:unhideWhenUsed/>
     <w:rsid w:val="00CC106A"/>
@@ -15067,20 +15761,20 @@
       <w:spacing w:after="0" w:line="240" w:lineRule="auto"/>
     </w:pPr>
   </w:style>
-  <w:style w:type="character" w:customStyle="1" w:styleId="HeaderChar">
-    <w:name w:val="Header Char"/>
-    <w:basedOn w:val="DefaultParagraphFont"/>
-    <w:link w:val="Header"/>
+  <w:style w:type="character" w:customStyle="1" w:styleId="EncabezadoCar">
+    <w:name w:val="Encabezado Car"/>
+    <w:basedOn w:val="Fuentedeprrafopredeter"/>
+    <w:link w:val="Encabezado"/>
     <w:uiPriority w:val="99"/>
     <w:rsid w:val="00CC106A"/>
     <w:rPr>
       <w:lang w:val="es-ES"/>
     </w:rPr>
   </w:style>
-  <w:style w:type="paragraph" w:styleId="Footer">
+  <w:style w:type="paragraph" w:styleId="Piedepgina">
     <w:name w:val="footer"/>
     <w:basedOn w:val="Normal"/>
-    <w:link w:val="FooterChar"/>
+    <w:link w:val="PiedepginaCar"/>
     <w:uiPriority w:val="99"/>
     <w:unhideWhenUsed/>
     <w:rsid w:val="00CC106A"/>
@@ -15092,19 +15786,19 @@
       <w:spacing w:after="0" w:line="240" w:lineRule="auto"/>
     </w:pPr>
   </w:style>
-  <w:style w:type="character" w:customStyle="1" w:styleId="FooterChar">
-    <w:name w:val="Footer Char"/>
-    <w:basedOn w:val="DefaultParagraphFont"/>
-    <w:link w:val="Footer"/>
+  <w:style w:type="character" w:customStyle="1" w:styleId="PiedepginaCar">
+    <w:name w:val="Pie de página Car"/>
+    <w:basedOn w:val="Fuentedeprrafopredeter"/>
+    <w:link w:val="Piedepgina"/>
     <w:uiPriority w:val="99"/>
     <w:rsid w:val="00CC106A"/>
     <w:rPr>
       <w:lang w:val="es-ES"/>
     </w:rPr>
   </w:style>
-  <w:style w:type="table" w:styleId="LightShading-Accent2">
+  <w:style w:type="table" w:styleId="Sombreadoclaro-nfasis2">
     <w:name w:val="Light Shading Accent 2"/>
-    <w:basedOn w:val="TableNormal"/>
+    <w:basedOn w:val="Tablanormal"/>
     <w:uiPriority w:val="60"/>
     <w:rsid w:val="00830762"/>
     <w:pPr>
@@ -15198,9 +15892,9 @@
       </w:tcPr>
     </w:tblStylePr>
   </w:style>
-  <w:style w:type="table" w:styleId="MediumGrid1-Accent2">
+  <w:style w:type="table" w:styleId="Cuadrculamedia1-nfasis2">
     <w:name w:val="Medium Grid 1 Accent 2"/>
-    <w:basedOn w:val="TableNormal"/>
+    <w:basedOn w:val="Tablanormal"/>
     <w:uiPriority w:val="67"/>
     <w:rsid w:val="00121D45"/>
     <w:pPr>
@@ -15264,9 +15958,9 @@
       </w:tcPr>
     </w:tblStylePr>
   </w:style>
-  <w:style w:type="table" w:styleId="LightList-Accent2">
+  <w:style w:type="table" w:styleId="Listaclara-nfasis2">
     <w:name w:val="Light List Accent 2"/>
-    <w:basedOn w:val="TableNormal"/>
+    <w:basedOn w:val="Tablanormal"/>
     <w:uiPriority w:val="61"/>
     <w:rsid w:val="00121D45"/>
     <w:pPr>
@@ -15349,10 +16043,10 @@
       </w:tcPr>
     </w:tblStylePr>
   </w:style>
-  <w:style w:type="character" w:customStyle="1" w:styleId="Heading3Char">
-    <w:name w:val="Heading 3 Char"/>
-    <w:basedOn w:val="DefaultParagraphFont"/>
-    <w:link w:val="Heading3"/>
+  <w:style w:type="character" w:customStyle="1" w:styleId="Ttulo3Car">
+    <w:name w:val="Título 3 Car"/>
+    <w:basedOn w:val="Fuentedeprrafopredeter"/>
+    <w:link w:val="Ttulo3"/>
     <w:uiPriority w:val="9"/>
     <w:semiHidden/>
     <w:rsid w:val="00B2707E"/>
@@ -15364,10 +16058,10 @@
       <w:lang w:val="es-ES"/>
     </w:rPr>
   </w:style>
-  <w:style w:type="character" w:customStyle="1" w:styleId="Heading1Char">
-    <w:name w:val="Heading 1 Char"/>
-    <w:basedOn w:val="DefaultParagraphFont"/>
-    <w:link w:val="Heading1"/>
+  <w:style w:type="character" w:customStyle="1" w:styleId="Ttulo1Car">
+    <w:name w:val="Título 1 Car"/>
+    <w:basedOn w:val="Fuentedeprrafopredeter"/>
+    <w:link w:val="Ttulo1"/>
     <w:uiPriority w:val="9"/>
     <w:rsid w:val="00713C0C"/>
     <w:rPr>
@@ -15380,9 +16074,9 @@
       <w:lang w:val="es-ES"/>
     </w:rPr>
   </w:style>
-  <w:style w:type="paragraph" w:styleId="TOCHeading">
+  <w:style w:type="paragraph" w:styleId="TtuloTDC">
     <w:name w:val="TOC Heading"/>
-    <w:basedOn w:val="Heading1"/>
+    <w:basedOn w:val="Ttulo1"/>
     <w:next w:val="Normal"/>
     <w:uiPriority w:val="39"/>
     <w:unhideWhenUsed/>
@@ -15395,7 +16089,7 @@
       <w:lang w:val="es-PE" w:eastAsia="es-PE"/>
     </w:rPr>
   </w:style>
-  <w:style w:type="paragraph" w:styleId="TOC1">
+  <w:style w:type="paragraph" w:styleId="TDC1">
     <w:name w:val="toc 1"/>
     <w:basedOn w:val="Normal"/>
     <w:next w:val="Normal"/>
@@ -15413,9 +16107,9 @@
       <w:u w:val="single"/>
     </w:rPr>
   </w:style>
-  <w:style w:type="character" w:styleId="Hyperlink">
+  <w:style w:type="character" w:styleId="Hipervnculo">
     <w:name w:val="Hyperlink"/>
-    <w:basedOn w:val="DefaultParagraphFont"/>
+    <w:basedOn w:val="Fuentedeprrafopredeter"/>
     <w:uiPriority w:val="99"/>
     <w:unhideWhenUsed/>
     <w:rsid w:val="00713C0C"/>
@@ -15424,7 +16118,7 @@
       <w:u w:val="single"/>
     </w:rPr>
   </w:style>
-  <w:style w:type="paragraph" w:styleId="TOC2">
+  <w:style w:type="paragraph" w:styleId="TDC2">
     <w:name w:val="toc 2"/>
     <w:basedOn w:val="Normal"/>
     <w:next w:val="Normal"/>
@@ -15441,7 +16135,7 @@
       <w:smallCaps/>
     </w:rPr>
   </w:style>
-  <w:style w:type="paragraph" w:styleId="TOC3">
+  <w:style w:type="paragraph" w:styleId="TDC3">
     <w:name w:val="toc 3"/>
     <w:basedOn w:val="Normal"/>
     <w:next w:val="Normal"/>
@@ -15456,7 +16150,7 @@
       <w:smallCaps/>
     </w:rPr>
   </w:style>
-  <w:style w:type="paragraph" w:styleId="TOC4">
+  <w:style w:type="paragraph" w:styleId="TDC4">
     <w:name w:val="toc 4"/>
     <w:basedOn w:val="Normal"/>
     <w:next w:val="Normal"/>
@@ -15468,7 +16162,7 @@
       <w:spacing w:after="0"/>
     </w:pPr>
   </w:style>
-  <w:style w:type="paragraph" w:styleId="TOC5">
+  <w:style w:type="paragraph" w:styleId="TDC5">
     <w:name w:val="toc 5"/>
     <w:basedOn w:val="Normal"/>
     <w:next w:val="Normal"/>
@@ -15480,7 +16174,7 @@
       <w:spacing w:after="0"/>
     </w:pPr>
   </w:style>
-  <w:style w:type="paragraph" w:styleId="TOC6">
+  <w:style w:type="paragraph" w:styleId="TDC6">
     <w:name w:val="toc 6"/>
     <w:basedOn w:val="Normal"/>
     <w:next w:val="Normal"/>
@@ -15492,7 +16186,7 @@
       <w:spacing w:after="0"/>
     </w:pPr>
   </w:style>
-  <w:style w:type="paragraph" w:styleId="TOC7">
+  <w:style w:type="paragraph" w:styleId="TDC7">
     <w:name w:val="toc 7"/>
     <w:basedOn w:val="Normal"/>
     <w:next w:val="Normal"/>
@@ -15504,7 +16198,7 @@
       <w:spacing w:after="0"/>
     </w:pPr>
   </w:style>
-  <w:style w:type="paragraph" w:styleId="TOC8">
+  <w:style w:type="paragraph" w:styleId="TDC8">
     <w:name w:val="toc 8"/>
     <w:basedOn w:val="Normal"/>
     <w:next w:val="Normal"/>
@@ -15516,7 +16210,7 @@
       <w:spacing w:after="0"/>
     </w:pPr>
   </w:style>
-  <w:style w:type="paragraph" w:styleId="TOC9">
+  <w:style w:type="paragraph" w:styleId="TDC9">
     <w:name w:val="toc 9"/>
     <w:basedOn w:val="Normal"/>
     <w:next w:val="Normal"/>
@@ -15530,13 +16224,13 @@
   </w:style>
   <w:style w:type="character" w:customStyle="1" w:styleId="apple-converted-space">
     <w:name w:val="apple-converted-space"/>
-    <w:basedOn w:val="DefaultParagraphFont"/>
+    <w:basedOn w:val="Fuentedeprrafopredeter"/>
     <w:rsid w:val="000931C4"/>
   </w:style>
-  <w:style w:type="character" w:customStyle="1" w:styleId="Heading2Char">
-    <w:name w:val="Heading 2 Char"/>
-    <w:basedOn w:val="DefaultParagraphFont"/>
-    <w:link w:val="Heading2"/>
+  <w:style w:type="character" w:customStyle="1" w:styleId="Ttulo2Car">
+    <w:name w:val="Título 2 Car"/>
+    <w:basedOn w:val="Fuentedeprrafopredeter"/>
+    <w:link w:val="Ttulo2"/>
     <w:uiPriority w:val="9"/>
     <w:rsid w:val="008430CF"/>
     <w:rPr>
@@ -15547,10 +16241,10 @@
       <w:lang w:val="es-ES"/>
     </w:rPr>
   </w:style>
-  <w:style w:type="paragraph" w:styleId="FootnoteText">
+  <w:style w:type="paragraph" w:styleId="Textonotapie">
     <w:name w:val="footnote text"/>
     <w:basedOn w:val="Normal"/>
-    <w:link w:val="FootnoteTextChar"/>
+    <w:link w:val="TextonotapieCar"/>
     <w:uiPriority w:val="99"/>
     <w:rsid w:val="008430CF"/>
     <w:pPr>
@@ -15566,10 +16260,10 @@
       <w:lang w:val="es-PE" w:eastAsia="es-PE"/>
     </w:rPr>
   </w:style>
-  <w:style w:type="character" w:customStyle="1" w:styleId="FootnoteTextChar">
-    <w:name w:val="Footnote Text Char"/>
-    <w:basedOn w:val="DefaultParagraphFont"/>
-    <w:link w:val="FootnoteText"/>
+  <w:style w:type="character" w:customStyle="1" w:styleId="TextonotapieCar">
+    <w:name w:val="Texto nota pie Car"/>
+    <w:basedOn w:val="Fuentedeprrafopredeter"/>
+    <w:link w:val="Textonotapie"/>
     <w:uiPriority w:val="99"/>
     <w:rsid w:val="008430CF"/>
     <w:rPr>
@@ -15579,9 +16273,9 @@
       <w:lang w:eastAsia="es-PE"/>
     </w:rPr>
   </w:style>
-  <w:style w:type="character" w:styleId="HTMLTypewriter">
+  <w:style w:type="character" w:styleId="MquinadeescribirHTML">
     <w:name w:val="HTML Typewriter"/>
-    <w:basedOn w:val="DefaultParagraphFont"/>
+    <w:basedOn w:val="Fuentedeprrafopredeter"/>
     <w:uiPriority w:val="99"/>
     <w:semiHidden/>
     <w:unhideWhenUsed/>
@@ -15629,7 +16323,7 @@
   <w:style w:type="paragraph" w:customStyle="1" w:styleId="InfoBlue">
     <w:name w:val="InfoBlue"/>
     <w:basedOn w:val="Normal"/>
-    <w:next w:val="BodyText"/>
+    <w:next w:val="Textoindependiente"/>
     <w:rsid w:val="00F46D61"/>
     <w:pPr>
       <w:widowControl w:val="0"/>
@@ -15646,10 +16340,10 @@
       <w:lang w:val="en-US"/>
     </w:rPr>
   </w:style>
-  <w:style w:type="paragraph" w:styleId="BodyText">
+  <w:style w:type="paragraph" w:styleId="Textoindependiente">
     <w:name w:val="Body Text"/>
     <w:basedOn w:val="Normal"/>
-    <w:link w:val="BodyTextChar"/>
+    <w:link w:val="TextoindependienteCar"/>
     <w:uiPriority w:val="99"/>
     <w:semiHidden/>
     <w:unhideWhenUsed/>
@@ -15658,10 +16352,10 @@
       <w:spacing w:after="120"/>
     </w:pPr>
   </w:style>
-  <w:style w:type="character" w:customStyle="1" w:styleId="BodyTextChar">
-    <w:name w:val="Body Text Char"/>
-    <w:basedOn w:val="DefaultParagraphFont"/>
-    <w:link w:val="BodyText"/>
+  <w:style w:type="character" w:customStyle="1" w:styleId="TextoindependienteCar">
+    <w:name w:val="Texto independiente Car"/>
+    <w:basedOn w:val="Fuentedeprrafopredeter"/>
+    <w:link w:val="Textoindependiente"/>
     <w:uiPriority w:val="99"/>
     <w:semiHidden/>
     <w:rsid w:val="00F46D61"/>
@@ -15694,7 +16388,7 @@
   </w:style>
   <w:style w:type="character" w:customStyle="1" w:styleId="3oh-">
     <w:name w:val="_3oh-"/>
-    <w:basedOn w:val="DefaultParagraphFont"/>
+    <w:basedOn w:val="Fuentedeprrafopredeter"/>
     <w:rsid w:val="00BB4126"/>
   </w:style>
   <w:style w:type="paragraph" w:customStyle="1" w:styleId="Standard">
@@ -15746,9 +16440,9 @@
       <w:sz w:val="28"/>
     </w:rPr>
   </w:style>
-  <w:style w:type="table" w:styleId="PlainTable2">
+  <w:style w:type="table" w:styleId="Tablanormal2">
     <w:name w:val="Plain Table 2"/>
-    <w:basedOn w:val="TableNormal"/>
+    <w:basedOn w:val="Tablanormal"/>
     <w:uiPriority w:val="42"/>
     <w:rsid w:val="00B42009"/>
     <w:pPr>
@@ -16138,7 +16832,7 @@
 </file>
 
 <file path=customXml/itemProps2.xml><?xml version="1.0" encoding="utf-8"?>
-<ds:datastoreItem xmlns:ds="http://schemas.openxmlformats.org/officeDocument/2006/customXml" ds:itemID="{25210267-4F23-4B9D-B6B5-F86261640BB3}">
+<ds:datastoreItem xmlns:ds="http://schemas.openxmlformats.org/officeDocument/2006/customXml" ds:itemID="{313F0DEF-D21A-4F1D-B0F2-2CADB3627122}">
   <ds:schemaRefs>
     <ds:schemaRef ds:uri="http://schemas.openxmlformats.org/officeDocument/2006/bibliography"/>
   </ds:schemaRefs>

</xml_diff>